<commit_message>
Mise à jour de la mise en page du cahier des charges + quelques corrections
</commit_message>
<xml_diff>
--- a/CDCF/CDCF.docx
+++ b/CDCF/CDCF.docx
@@ -1,6 +1,6 @@
 
 <file path=word/document.xml><?xml version="1.0" encoding="utf-8"?>
-<w:document xmlns:wpc="http://schemas.microsoft.com/office/word/2010/wordprocessingCanvas" xmlns:mc="http://schemas.openxmlformats.org/markup-compatibility/2006" xmlns:o="urn:schemas-microsoft-com:office:office" xmlns:r="http://schemas.openxmlformats.org/officeDocument/2006/relationships" xmlns:m="http://schemas.openxmlformats.org/officeDocument/2006/math" xmlns:v="urn:schemas-microsoft-com:vml" xmlns:wp14="http://schemas.microsoft.com/office/word/2010/wordprocessingDrawing" xmlns:wp="http://schemas.openxmlformats.org/drawingml/2006/wordprocessingDrawing" xmlns:w10="urn:schemas-microsoft-com:office:word" xmlns:w="http://schemas.openxmlformats.org/wordprocessingml/2006/main" xmlns:w14="http://schemas.microsoft.com/office/word/2010/wordml" xmlns:w15="http://schemas.microsoft.com/office/word/2012/wordml" xmlns:wpg="http://schemas.microsoft.com/office/word/2010/wordprocessingGroup" xmlns:wpi="http://schemas.microsoft.com/office/word/2010/wordprocessingInk" xmlns:wne="http://schemas.microsoft.com/office/word/2006/wordml" xmlns:wps="http://schemas.microsoft.com/office/word/2010/wordprocessingShape" mc:Ignorable="w14 w15 wp14">
+<w:document xmlns:wpc="http://schemas.microsoft.com/office/word/2010/wordprocessingCanvas" xmlns:mo="http://schemas.microsoft.com/office/mac/office/2008/main" xmlns:mc="http://schemas.openxmlformats.org/markup-compatibility/2006" xmlns:mv="urn:schemas-microsoft-com:mac:vml" xmlns:o="urn:schemas-microsoft-com:office:office" xmlns:r="http://schemas.openxmlformats.org/officeDocument/2006/relationships" xmlns:m="http://schemas.openxmlformats.org/officeDocument/2006/math" xmlns:v="urn:schemas-microsoft-com:vml" xmlns:wp14="http://schemas.microsoft.com/office/word/2010/wordprocessingDrawing" xmlns:wp="http://schemas.openxmlformats.org/drawingml/2006/wordprocessingDrawing" xmlns:w10="urn:schemas-microsoft-com:office:word" xmlns:w="http://schemas.openxmlformats.org/wordprocessingml/2006/main" xmlns:w14="http://schemas.microsoft.com/office/word/2010/wordml" xmlns:w15="http://schemas.microsoft.com/office/word/2012/wordml" xmlns:wpg="http://schemas.microsoft.com/office/word/2010/wordprocessingGroup" xmlns:wpi="http://schemas.microsoft.com/office/word/2010/wordprocessingInk" xmlns:wne="http://schemas.microsoft.com/office/word/2006/wordml" xmlns:wps="http://schemas.microsoft.com/office/word/2010/wordprocessingShape" mc:Ignorable="w14 w15 wp14">
   <w:body>
     <w:p>
       <w:pPr>
@@ -11,7 +11,6 @@
       <w:r>
         <w:rPr>
           <w:noProof/>
-          <w:lang w:val="en-US" w:eastAsia="en-US"/>
         </w:rPr>
         <w:drawing>
           <wp:anchor distT="0" distB="0" distL="114300" distR="114300" simplePos="0" relativeHeight="251662336" behindDoc="0" locked="0" layoutInCell="1" allowOverlap="1" wp14:anchorId="23549DA2" wp14:editId="6F2CF1F3">
@@ -80,15 +79,33 @@
     <w:p/>
     <w:p/>
     <w:p/>
-    <w:p/>
+    <w:p>
+      <w:pPr>
+        <w:ind w:firstLine="0"/>
+      </w:pPr>
+    </w:p>
+    <w:p>
+      <w:pPr>
+        <w:ind w:firstLine="0"/>
+      </w:pPr>
+    </w:p>
     <w:p>
       <w:pPr>
         <w:pStyle w:val="TITREDOCUMENT"/>
-      </w:pPr>
-    </w:p>
+        <w:ind w:firstLine="0"/>
+        <w:jc w:val="left"/>
+      </w:pPr>
+      <w:bookmarkStart w:id="0" w:name="_Toc420936951"/>
+      <w:bookmarkStart w:id="1" w:name="_Toc420937807"/>
+      <w:bookmarkStart w:id="2" w:name="_Toc420937893"/>
+    </w:p>
+    <w:bookmarkEnd w:id="0"/>
+    <w:bookmarkEnd w:id="1"/>
+    <w:bookmarkEnd w:id="2"/>
     <w:p>
       <w:pPr>
         <w:pStyle w:val="TITREDOCUMENT"/>
+        <w:ind w:firstLine="0"/>
       </w:pPr>
       <w:r>
         <w:t>PRAG</w:t>
@@ -105,6 +122,8 @@
           <w:szCs w:val="68"/>
         </w:rPr>
       </w:pPr>
+      <w:bookmarkStart w:id="3" w:name="_Toc420936952"/>
+      <w:bookmarkStart w:id="4" w:name="_Toc420937808"/>
       <w:r>
         <w:rPr>
           <w:sz w:val="68"/>
@@ -119,6 +138,8 @@
         </w:rPr>
         <w:t>nctionnel</w:t>
       </w:r>
+      <w:bookmarkEnd w:id="3"/>
+      <w:bookmarkEnd w:id="4"/>
     </w:p>
     <w:p>
       <w:pPr>
@@ -142,7 +163,6 @@
       <w:r>
         <w:rPr>
           <w:noProof/>
-          <w:lang w:val="en-US" w:eastAsia="en-US"/>
         </w:rPr>
         <w:drawing>
           <wp:anchor distT="0" distB="0" distL="114300" distR="114300" simplePos="0" relativeHeight="251659264" behindDoc="0" locked="0" layoutInCell="1" allowOverlap="1" wp14:anchorId="6F72AB11" wp14:editId="058040CB">
@@ -212,7 +232,6 @@
       <w:r>
         <w:rPr>
           <w:noProof/>
-          <w:lang w:val="en-US" w:eastAsia="en-US"/>
         </w:rPr>
         <w:drawing>
           <wp:anchor distT="0" distB="0" distL="114300" distR="114300" simplePos="0" relativeHeight="251658240" behindDoc="0" locked="0" layoutInCell="1" allowOverlap="1" wp14:anchorId="202B3364" wp14:editId="7ECDDE77">
@@ -289,15 +308,18 @@
     <w:p/>
     <w:p/>
     <w:p/>
+    <w:p>
+      <w:pPr>
+        <w:ind w:firstLine="0"/>
+      </w:pPr>
+    </w:p>
     <w:p/>
     <w:p/>
     <w:p/>
-    <w:p/>
     <w:p>
       <w:r>
         <w:rPr>
           <w:noProof/>
-          <w:lang w:val="en-US" w:eastAsia="en-US"/>
         </w:rPr>
         <mc:AlternateContent>
           <mc:Choice Requires="wps">
@@ -310,7 +332,7 @@
                 <wp:positionV relativeFrom="paragraph">
                   <wp:posOffset>114300</wp:posOffset>
                 </wp:positionV>
-                <wp:extent cx="1690370" cy="802640"/>
+                <wp:extent cx="1495425" cy="817880"/>
                 <wp:effectExtent l="0" t="0" r="0" b="0"/>
                 <wp:wrapSquare wrapText="bothSides"/>
                 <wp:docPr id="6" name="Zone de texte 6"/>
@@ -322,7 +344,7 @@
                       <wps:spPr>
                         <a:xfrm>
                           <a:off x="0" y="0"/>
-                          <a:ext cx="1690370" cy="802640"/>
+                          <a:ext cx="1495425" cy="817880"/>
                         </a:xfrm>
                         <a:prstGeom prst="rect">
                           <a:avLst/>
@@ -349,7 +371,7 @@
                           </w:p>
                           <w:p>
                             <w:pPr>
-                              <w:pStyle w:val="Paragraphedeliste"/>
+                              <w:pStyle w:val="Pardeliste"/>
                               <w:numPr>
                                 <w:ilvl w:val="0"/>
                                 <w:numId w:val="1"/>
@@ -361,7 +383,7 @@
                           </w:p>
                           <w:p>
                             <w:pPr>
-                              <w:pStyle w:val="Paragraphedeliste"/>
+                              <w:pStyle w:val="Pardeliste"/>
                               <w:numPr>
                                 <w:ilvl w:val="0"/>
                                 <w:numId w:val="1"/>
@@ -387,11 +409,11 @@
           </mc:Choice>
           <mc:Fallback>
             <w:pict>
-              <v:shapetype w14:anchorId="16E61581" id="_x0000_t202" coordsize="21600,21600" o:spt="202" path="m,l,21600r21600,l21600,xe">
+              <v:shapetype w14:anchorId="16E61581" id="_x0000_t202" coordsize="21600,21600" o:spt="202" path="m0,0l0,21600,21600,21600,21600,0xe">
                 <v:stroke joinstyle="miter"/>
                 <v:path gradientshapeok="t" o:connecttype="rect"/>
               </v:shapetype>
-              <v:shape id="Zone de texte 6" o:spid="_x0000_s1026" type="#_x0000_t202" style="position:absolute;left:0;text-align:left;margin-left:356.25pt;margin-top:9pt;width:133.1pt;height:63.2pt;z-index:251661312;visibility:visible;mso-wrap-style:none;mso-wrap-distance-left:9pt;mso-wrap-distance-top:0;mso-wrap-distance-right:9pt;mso-wrap-distance-bottom:0;mso-position-horizontal:absolute;mso-position-horizontal-relative:text;mso-position-vertical:absolute;mso-position-vertical-relative:text;v-text-anchor:top" o:gfxdata="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" filled="f" stroked="f">
+              <v:shape id="Zone_x0020_de_x0020_texte_x0020_6" o:spid="_x0000_s1026" type="#_x0000_t202" style="position:absolute;left:0;text-align:left;margin-left:356.25pt;margin-top:9pt;width:117.75pt;height:64.4pt;z-index:251661312;visibility:visible;mso-wrap-style:none;mso-wrap-distance-left:9pt;mso-wrap-distance-top:0;mso-wrap-distance-right:9pt;mso-wrap-distance-bottom:0;mso-position-horizontal:absolute;mso-position-horizontal-relative:text;mso-position-vertical:absolute;mso-position-vertical-relative:text;v-text-anchor:top" o:gfxdata="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" filled="f" stroked="f">
                 <v:textbox style="mso-fit-shape-to-text:t">
                   <w:txbxContent>
                     <w:p>
@@ -408,7 +430,7 @@
                     </w:p>
                     <w:p>
                       <w:pPr>
-                        <w:pStyle w:val="Paragraphedeliste"/>
+                        <w:pStyle w:val="Pardeliste"/>
                         <w:numPr>
                           <w:ilvl w:val="0"/>
                           <w:numId w:val="1"/>
@@ -420,7 +442,7 @@
                     </w:p>
                     <w:p>
                       <w:pPr>
-                        <w:pStyle w:val="Paragraphedeliste"/>
+                        <w:pStyle w:val="Pardeliste"/>
                         <w:numPr>
                           <w:ilvl w:val="0"/>
                           <w:numId w:val="1"/>
@@ -447,7 +469,7 @@
     <w:p/>
     <w:p>
       <w:pPr>
-        <w:pStyle w:val="Paragraphedeliste"/>
+        <w:pStyle w:val="Pardeliste"/>
         <w:numPr>
           <w:ilvl w:val="0"/>
           <w:numId w:val="1"/>
@@ -459,7 +481,7 @@
     </w:p>
     <w:p>
       <w:pPr>
-        <w:pStyle w:val="Paragraphedeliste"/>
+        <w:pStyle w:val="Pardeliste"/>
         <w:numPr>
           <w:ilvl w:val="0"/>
           <w:numId w:val="1"/>
@@ -471,7 +493,7 @@
     </w:p>
     <w:p>
       <w:pPr>
-        <w:pStyle w:val="Paragraphedeliste"/>
+        <w:pStyle w:val="Pardeliste"/>
         <w:numPr>
           <w:ilvl w:val="0"/>
           <w:numId w:val="1"/>
@@ -483,37 +505,2229 @@
     </w:p>
     <w:p>
       <w:pPr>
-        <w:pStyle w:val="Paragraphedeliste"/>
+        <w:pStyle w:val="Pardeliste"/>
         <w:numPr>
           <w:ilvl w:val="0"/>
           <w:numId w:val="1"/>
         </w:numPr>
       </w:pPr>
       <w:r>
-        <w:lastRenderedPageBreak/>
         <w:t>Maxime REBIBO</w:t>
       </w:r>
       <w:r>
         <w:br w:type="page"/>
       </w:r>
+      <w:bookmarkStart w:id="5" w:name="_GoBack"/>
+      <w:bookmarkEnd w:id="5"/>
+    </w:p>
+    <w:sdt>
+      <w:sdtPr>
+        <w:id w:val="1411279607"/>
+        <w:docPartObj>
+          <w:docPartGallery w:val="Table of Contents"/>
+          <w:docPartUnique/>
+        </w:docPartObj>
+      </w:sdtPr>
+      <w:sdtEndPr>
+        <w:rPr>
+          <w:b w:val="0"/>
+          <w:bCs w:val="0"/>
+          <w:noProof/>
+        </w:rPr>
+      </w:sdtEndPr>
+      <w:sdtContent>
+        <w:p>
+          <w:pPr>
+            <w:pStyle w:val="En-ttedetabledesmatires"/>
+            <w:rPr>
+              <w:noProof/>
+            </w:rPr>
+          </w:pPr>
+          <w:r>
+            <w:t>Table des matières</w:t>
+          </w:r>
+          <w:r>
+            <w:rPr>
+              <w:b w:val="0"/>
+              <w:bCs w:val="0"/>
+            </w:rPr>
+            <w:fldChar w:fldCharType="begin"/>
+          </w:r>
+          <w:r>
+            <w:rPr>
+              <w:b w:val="0"/>
+              <w:bCs w:val="0"/>
+            </w:rPr>
+            <w:instrText xml:space="preserve"> TOC \o "1-3" </w:instrText>
+          </w:r>
+          <w:r>
+            <w:rPr>
+              <w:b w:val="0"/>
+              <w:bCs w:val="0"/>
+            </w:rPr>
+            <w:fldChar w:fldCharType="separate"/>
+          </w:r>
+        </w:p>
+        <w:p>
+          <w:pPr>
+            <w:pStyle w:val="TM1"/>
+            <w:tabs>
+              <w:tab w:val="left" w:pos="840"/>
+              <w:tab w:val="right" w:leader="dot" w:pos="9056"/>
+            </w:tabs>
+            <w:rPr>
+              <w:rFonts w:asciiTheme="minorHAnsi" w:eastAsiaTheme="minorEastAsia" w:hAnsiTheme="minorHAnsi" w:cstheme="minorBidi"/>
+              <w:b w:val="0"/>
+              <w:noProof/>
+              <w:color w:val="auto"/>
+              <w:shd w:val="clear" w:color="auto" w:fill="auto"/>
+              <w:lang w:eastAsia="ja-JP"/>
+            </w:rPr>
+          </w:pPr>
+          <w:r>
+            <w:rPr>
+              <w:noProof/>
+              <w:shd w:val="clear" w:color="auto" w:fill="auto"/>
+            </w:rPr>
+            <w:t>1</w:t>
+          </w:r>
+          <w:r>
+            <w:rPr>
+              <w:rFonts w:asciiTheme="minorHAnsi" w:eastAsiaTheme="minorEastAsia" w:hAnsiTheme="minorHAnsi" w:cstheme="minorBidi"/>
+              <w:b w:val="0"/>
+              <w:noProof/>
+              <w:color w:val="auto"/>
+              <w:shd w:val="clear" w:color="auto" w:fill="auto"/>
+              <w:lang w:eastAsia="ja-JP"/>
+            </w:rPr>
+            <w:tab/>
+          </w:r>
+          <w:r>
+            <w:rPr>
+              <w:noProof/>
+            </w:rPr>
+            <w:t>Présentation générale</w:t>
+          </w:r>
+          <w:r>
+            <w:rPr>
+              <w:noProof/>
+            </w:rPr>
+            <w:tab/>
+          </w:r>
+          <w:r>
+            <w:rPr>
+              <w:noProof/>
+            </w:rPr>
+            <w:fldChar w:fldCharType="begin"/>
+          </w:r>
+          <w:r>
+            <w:rPr>
+              <w:noProof/>
+            </w:rPr>
+            <w:instrText xml:space="preserve"> PAGEREF _Toc420938425 \h </w:instrText>
+          </w:r>
+          <w:r>
+            <w:rPr>
+              <w:noProof/>
+            </w:rPr>
+          </w:r>
+          <w:r>
+            <w:rPr>
+              <w:noProof/>
+            </w:rPr>
+            <w:fldChar w:fldCharType="separate"/>
+          </w:r>
+          <w:r>
+            <w:rPr>
+              <w:noProof/>
+            </w:rPr>
+            <w:t>3</w:t>
+          </w:r>
+          <w:r>
+            <w:rPr>
+              <w:noProof/>
+            </w:rPr>
+            <w:fldChar w:fldCharType="end"/>
+          </w:r>
+        </w:p>
+        <w:p>
+          <w:pPr>
+            <w:pStyle w:val="TM2"/>
+            <w:tabs>
+              <w:tab w:val="left" w:pos="1050"/>
+              <w:tab w:val="right" w:leader="dot" w:pos="9056"/>
+            </w:tabs>
+            <w:rPr>
+              <w:rFonts w:eastAsiaTheme="minorEastAsia" w:cstheme="minorBidi"/>
+              <w:noProof/>
+              <w:color w:val="auto"/>
+              <w:sz w:val="24"/>
+              <w:szCs w:val="24"/>
+              <w:shd w:val="clear" w:color="auto" w:fill="auto"/>
+              <w:lang w:eastAsia="ja-JP"/>
+            </w:rPr>
+          </w:pPr>
+          <w:r>
+            <w:rPr>
+              <w:noProof/>
+              <w:shd w:val="clear" w:color="auto" w:fill="auto"/>
+            </w:rPr>
+            <w:t>1.1</w:t>
+          </w:r>
+          <w:r>
+            <w:rPr>
+              <w:rFonts w:eastAsiaTheme="minorEastAsia" w:cstheme="minorBidi"/>
+              <w:noProof/>
+              <w:color w:val="auto"/>
+              <w:sz w:val="24"/>
+              <w:szCs w:val="24"/>
+              <w:shd w:val="clear" w:color="auto" w:fill="auto"/>
+              <w:lang w:eastAsia="ja-JP"/>
+            </w:rPr>
+            <w:tab/>
+          </w:r>
+          <w:r>
+            <w:rPr>
+              <w:noProof/>
+            </w:rPr>
+            <w:t>Objectif du projet</w:t>
+          </w:r>
+          <w:r>
+            <w:rPr>
+              <w:noProof/>
+            </w:rPr>
+            <w:tab/>
+          </w:r>
+          <w:r>
+            <w:rPr>
+              <w:noProof/>
+            </w:rPr>
+            <w:fldChar w:fldCharType="begin"/>
+          </w:r>
+          <w:r>
+            <w:rPr>
+              <w:noProof/>
+            </w:rPr>
+            <w:instrText xml:space="preserve"> PAGEREF _Toc420938426 \h </w:instrText>
+          </w:r>
+          <w:r>
+            <w:rPr>
+              <w:noProof/>
+            </w:rPr>
+          </w:r>
+          <w:r>
+            <w:rPr>
+              <w:noProof/>
+            </w:rPr>
+            <w:fldChar w:fldCharType="separate"/>
+          </w:r>
+          <w:r>
+            <w:rPr>
+              <w:noProof/>
+            </w:rPr>
+            <w:t>3</w:t>
+          </w:r>
+          <w:r>
+            <w:rPr>
+              <w:noProof/>
+            </w:rPr>
+            <w:fldChar w:fldCharType="end"/>
+          </w:r>
+        </w:p>
+        <w:p>
+          <w:pPr>
+            <w:pStyle w:val="TM2"/>
+            <w:tabs>
+              <w:tab w:val="left" w:pos="1050"/>
+              <w:tab w:val="right" w:leader="dot" w:pos="9056"/>
+            </w:tabs>
+            <w:rPr>
+              <w:rFonts w:eastAsiaTheme="minorEastAsia" w:cstheme="minorBidi"/>
+              <w:noProof/>
+              <w:color w:val="auto"/>
+              <w:sz w:val="24"/>
+              <w:szCs w:val="24"/>
+              <w:shd w:val="clear" w:color="auto" w:fill="auto"/>
+              <w:lang w:eastAsia="ja-JP"/>
+            </w:rPr>
+          </w:pPr>
+          <w:r>
+            <w:rPr>
+              <w:noProof/>
+              <w:shd w:val="clear" w:color="auto" w:fill="auto"/>
+            </w:rPr>
+            <w:t>1.2</w:t>
+          </w:r>
+          <w:r>
+            <w:rPr>
+              <w:rFonts w:eastAsiaTheme="minorEastAsia" w:cstheme="minorBidi"/>
+              <w:noProof/>
+              <w:color w:val="auto"/>
+              <w:sz w:val="24"/>
+              <w:szCs w:val="24"/>
+              <w:shd w:val="clear" w:color="auto" w:fill="auto"/>
+              <w:lang w:eastAsia="ja-JP"/>
+            </w:rPr>
+            <w:tab/>
+          </w:r>
+          <w:r>
+            <w:rPr>
+              <w:noProof/>
+            </w:rPr>
+            <w:t>Contexte</w:t>
+          </w:r>
+          <w:r>
+            <w:rPr>
+              <w:noProof/>
+            </w:rPr>
+            <w:tab/>
+          </w:r>
+          <w:r>
+            <w:rPr>
+              <w:noProof/>
+            </w:rPr>
+            <w:fldChar w:fldCharType="begin"/>
+          </w:r>
+          <w:r>
+            <w:rPr>
+              <w:noProof/>
+            </w:rPr>
+            <w:instrText xml:space="preserve"> PAGEREF _Toc420938427 \h </w:instrText>
+          </w:r>
+          <w:r>
+            <w:rPr>
+              <w:noProof/>
+            </w:rPr>
+          </w:r>
+          <w:r>
+            <w:rPr>
+              <w:noProof/>
+            </w:rPr>
+            <w:fldChar w:fldCharType="separate"/>
+          </w:r>
+          <w:r>
+            <w:rPr>
+              <w:noProof/>
+            </w:rPr>
+            <w:t>3</w:t>
+          </w:r>
+          <w:r>
+            <w:rPr>
+              <w:noProof/>
+            </w:rPr>
+            <w:fldChar w:fldCharType="end"/>
+          </w:r>
+        </w:p>
+        <w:p>
+          <w:pPr>
+            <w:pStyle w:val="TM3"/>
+            <w:tabs>
+              <w:tab w:val="left" w:pos="1260"/>
+              <w:tab w:val="right" w:leader="dot" w:pos="9056"/>
+            </w:tabs>
+            <w:rPr>
+              <w:rFonts w:eastAsiaTheme="minorEastAsia" w:cstheme="minorBidi"/>
+              <w:i w:val="0"/>
+              <w:noProof/>
+              <w:color w:val="auto"/>
+              <w:sz w:val="24"/>
+              <w:szCs w:val="24"/>
+              <w:shd w:val="clear" w:color="auto" w:fill="auto"/>
+              <w:lang w:eastAsia="ja-JP"/>
+            </w:rPr>
+          </w:pPr>
+          <w:r>
+            <w:rPr>
+              <w:noProof/>
+              <w:shd w:val="clear" w:color="auto" w:fill="auto"/>
+            </w:rPr>
+            <w:t>1.2.1</w:t>
+          </w:r>
+          <w:r>
+            <w:rPr>
+              <w:rFonts w:eastAsiaTheme="minorEastAsia" w:cstheme="minorBidi"/>
+              <w:i w:val="0"/>
+              <w:noProof/>
+              <w:color w:val="auto"/>
+              <w:sz w:val="24"/>
+              <w:szCs w:val="24"/>
+              <w:shd w:val="clear" w:color="auto" w:fill="auto"/>
+              <w:lang w:eastAsia="ja-JP"/>
+            </w:rPr>
+            <w:tab/>
+          </w:r>
+          <w:r>
+            <w:rPr>
+              <w:noProof/>
+            </w:rPr>
+            <w:t>Présentation du projet dans son contexte</w:t>
+          </w:r>
+          <w:r>
+            <w:rPr>
+              <w:noProof/>
+            </w:rPr>
+            <w:tab/>
+          </w:r>
+          <w:r>
+            <w:rPr>
+              <w:noProof/>
+            </w:rPr>
+            <w:fldChar w:fldCharType="begin"/>
+          </w:r>
+          <w:r>
+            <w:rPr>
+              <w:noProof/>
+            </w:rPr>
+            <w:instrText xml:space="preserve"> PAGEREF _Toc420938428 \h </w:instrText>
+          </w:r>
+          <w:r>
+            <w:rPr>
+              <w:noProof/>
+            </w:rPr>
+          </w:r>
+          <w:r>
+            <w:rPr>
+              <w:noProof/>
+            </w:rPr>
+            <w:fldChar w:fldCharType="separate"/>
+          </w:r>
+          <w:r>
+            <w:rPr>
+              <w:noProof/>
+            </w:rPr>
+            <w:t>3</w:t>
+          </w:r>
+          <w:r>
+            <w:rPr>
+              <w:noProof/>
+            </w:rPr>
+            <w:fldChar w:fldCharType="end"/>
+          </w:r>
+        </w:p>
+        <w:p>
+          <w:pPr>
+            <w:pStyle w:val="TM3"/>
+            <w:tabs>
+              <w:tab w:val="left" w:pos="1260"/>
+              <w:tab w:val="right" w:leader="dot" w:pos="9056"/>
+            </w:tabs>
+            <w:rPr>
+              <w:rFonts w:eastAsiaTheme="minorEastAsia" w:cstheme="minorBidi"/>
+              <w:i w:val="0"/>
+              <w:noProof/>
+              <w:color w:val="auto"/>
+              <w:sz w:val="24"/>
+              <w:szCs w:val="24"/>
+              <w:shd w:val="clear" w:color="auto" w:fill="auto"/>
+              <w:lang w:eastAsia="ja-JP"/>
+            </w:rPr>
+          </w:pPr>
+          <w:r>
+            <w:rPr>
+              <w:noProof/>
+              <w:shd w:val="clear" w:color="auto" w:fill="auto"/>
+            </w:rPr>
+            <w:t>1.2.2</w:t>
+          </w:r>
+          <w:r>
+            <w:rPr>
+              <w:rFonts w:eastAsiaTheme="minorEastAsia" w:cstheme="minorBidi"/>
+              <w:i w:val="0"/>
+              <w:noProof/>
+              <w:color w:val="auto"/>
+              <w:sz w:val="24"/>
+              <w:szCs w:val="24"/>
+              <w:shd w:val="clear" w:color="auto" w:fill="auto"/>
+              <w:lang w:eastAsia="ja-JP"/>
+            </w:rPr>
+            <w:tab/>
+          </w:r>
+          <w:r>
+            <w:rPr>
+              <w:noProof/>
+            </w:rPr>
+            <w:t>Suite prévue</w:t>
+          </w:r>
+          <w:r>
+            <w:rPr>
+              <w:noProof/>
+            </w:rPr>
+            <w:tab/>
+          </w:r>
+          <w:r>
+            <w:rPr>
+              <w:noProof/>
+            </w:rPr>
+            <w:fldChar w:fldCharType="begin"/>
+          </w:r>
+          <w:r>
+            <w:rPr>
+              <w:noProof/>
+            </w:rPr>
+            <w:instrText xml:space="preserve"> PAGEREF _Toc420938429 \h </w:instrText>
+          </w:r>
+          <w:r>
+            <w:rPr>
+              <w:noProof/>
+            </w:rPr>
+          </w:r>
+          <w:r>
+            <w:rPr>
+              <w:noProof/>
+            </w:rPr>
+            <w:fldChar w:fldCharType="separate"/>
+          </w:r>
+          <w:r>
+            <w:rPr>
+              <w:noProof/>
+            </w:rPr>
+            <w:t>3</w:t>
+          </w:r>
+          <w:r>
+            <w:rPr>
+              <w:noProof/>
+            </w:rPr>
+            <w:fldChar w:fldCharType="end"/>
+          </w:r>
+        </w:p>
+        <w:p>
+          <w:pPr>
+            <w:pStyle w:val="TM3"/>
+            <w:tabs>
+              <w:tab w:val="left" w:pos="1260"/>
+              <w:tab w:val="right" w:leader="dot" w:pos="9056"/>
+            </w:tabs>
+            <w:rPr>
+              <w:rFonts w:eastAsiaTheme="minorEastAsia" w:cstheme="minorBidi"/>
+              <w:i w:val="0"/>
+              <w:noProof/>
+              <w:color w:val="auto"/>
+              <w:sz w:val="24"/>
+              <w:szCs w:val="24"/>
+              <w:shd w:val="clear" w:color="auto" w:fill="auto"/>
+              <w:lang w:eastAsia="ja-JP"/>
+            </w:rPr>
+          </w:pPr>
+          <w:r>
+            <w:rPr>
+              <w:noProof/>
+              <w:shd w:val="clear" w:color="auto" w:fill="auto"/>
+            </w:rPr>
+            <w:t>1.2.3</w:t>
+          </w:r>
+          <w:r>
+            <w:rPr>
+              <w:rFonts w:eastAsiaTheme="minorEastAsia" w:cstheme="minorBidi"/>
+              <w:i w:val="0"/>
+              <w:noProof/>
+              <w:color w:val="auto"/>
+              <w:sz w:val="24"/>
+              <w:szCs w:val="24"/>
+              <w:shd w:val="clear" w:color="auto" w:fill="auto"/>
+              <w:lang w:eastAsia="ja-JP"/>
+            </w:rPr>
+            <w:tab/>
+          </w:r>
+          <w:r>
+            <w:rPr>
+              <w:noProof/>
+            </w:rPr>
+            <w:t>Prestations demandées</w:t>
+          </w:r>
+          <w:r>
+            <w:rPr>
+              <w:noProof/>
+            </w:rPr>
+            <w:tab/>
+          </w:r>
+          <w:r>
+            <w:rPr>
+              <w:noProof/>
+            </w:rPr>
+            <w:fldChar w:fldCharType="begin"/>
+          </w:r>
+          <w:r>
+            <w:rPr>
+              <w:noProof/>
+            </w:rPr>
+            <w:instrText xml:space="preserve"> PAGEREF _Toc420938430 \h </w:instrText>
+          </w:r>
+          <w:r>
+            <w:rPr>
+              <w:noProof/>
+            </w:rPr>
+          </w:r>
+          <w:r>
+            <w:rPr>
+              <w:noProof/>
+            </w:rPr>
+            <w:fldChar w:fldCharType="separate"/>
+          </w:r>
+          <w:r>
+            <w:rPr>
+              <w:noProof/>
+            </w:rPr>
+            <w:t>3</w:t>
+          </w:r>
+          <w:r>
+            <w:rPr>
+              <w:noProof/>
+            </w:rPr>
+            <w:fldChar w:fldCharType="end"/>
+          </w:r>
+        </w:p>
+        <w:p>
+          <w:pPr>
+            <w:pStyle w:val="TM3"/>
+            <w:tabs>
+              <w:tab w:val="left" w:pos="1260"/>
+              <w:tab w:val="right" w:leader="dot" w:pos="9056"/>
+            </w:tabs>
+            <w:rPr>
+              <w:rFonts w:eastAsiaTheme="minorEastAsia" w:cstheme="minorBidi"/>
+              <w:i w:val="0"/>
+              <w:noProof/>
+              <w:color w:val="auto"/>
+              <w:sz w:val="24"/>
+              <w:szCs w:val="24"/>
+              <w:shd w:val="clear" w:color="auto" w:fill="auto"/>
+              <w:lang w:eastAsia="ja-JP"/>
+            </w:rPr>
+          </w:pPr>
+          <w:r>
+            <w:rPr>
+              <w:noProof/>
+              <w:shd w:val="clear" w:color="auto" w:fill="auto"/>
+            </w:rPr>
+            <w:t>1.2.4</w:t>
+          </w:r>
+          <w:r>
+            <w:rPr>
+              <w:rFonts w:eastAsiaTheme="minorEastAsia" w:cstheme="minorBidi"/>
+              <w:i w:val="0"/>
+              <w:noProof/>
+              <w:color w:val="auto"/>
+              <w:sz w:val="24"/>
+              <w:szCs w:val="24"/>
+              <w:shd w:val="clear" w:color="auto" w:fill="auto"/>
+              <w:lang w:eastAsia="ja-JP"/>
+            </w:rPr>
+            <w:tab/>
+          </w:r>
+          <w:r>
+            <w:rPr>
+              <w:noProof/>
+            </w:rPr>
+            <w:t>Parties prenantes</w:t>
+          </w:r>
+          <w:r>
+            <w:rPr>
+              <w:noProof/>
+            </w:rPr>
+            <w:tab/>
+          </w:r>
+          <w:r>
+            <w:rPr>
+              <w:noProof/>
+            </w:rPr>
+            <w:fldChar w:fldCharType="begin"/>
+          </w:r>
+          <w:r>
+            <w:rPr>
+              <w:noProof/>
+            </w:rPr>
+            <w:instrText xml:space="preserve"> PAGEREF _Toc420938431 \h </w:instrText>
+          </w:r>
+          <w:r>
+            <w:rPr>
+              <w:noProof/>
+            </w:rPr>
+          </w:r>
+          <w:r>
+            <w:rPr>
+              <w:noProof/>
+            </w:rPr>
+            <w:fldChar w:fldCharType="separate"/>
+          </w:r>
+          <w:r>
+            <w:rPr>
+              <w:noProof/>
+            </w:rPr>
+            <w:t>3</w:t>
+          </w:r>
+          <w:r>
+            <w:rPr>
+              <w:noProof/>
+            </w:rPr>
+            <w:fldChar w:fldCharType="end"/>
+          </w:r>
+        </w:p>
+        <w:p>
+          <w:pPr>
+            <w:pStyle w:val="TM2"/>
+            <w:tabs>
+              <w:tab w:val="left" w:pos="1050"/>
+              <w:tab w:val="right" w:leader="dot" w:pos="9056"/>
+            </w:tabs>
+            <w:rPr>
+              <w:rFonts w:eastAsiaTheme="minorEastAsia" w:cstheme="minorBidi"/>
+              <w:noProof/>
+              <w:color w:val="auto"/>
+              <w:sz w:val="24"/>
+              <w:szCs w:val="24"/>
+              <w:shd w:val="clear" w:color="auto" w:fill="auto"/>
+              <w:lang w:eastAsia="ja-JP"/>
+            </w:rPr>
+          </w:pPr>
+          <w:r>
+            <w:rPr>
+              <w:noProof/>
+              <w:shd w:val="clear" w:color="auto" w:fill="auto"/>
+            </w:rPr>
+            <w:t>1.3</w:t>
+          </w:r>
+          <w:r>
+            <w:rPr>
+              <w:rFonts w:eastAsiaTheme="minorEastAsia" w:cstheme="minorBidi"/>
+              <w:noProof/>
+              <w:color w:val="auto"/>
+              <w:sz w:val="24"/>
+              <w:szCs w:val="24"/>
+              <w:shd w:val="clear" w:color="auto" w:fill="auto"/>
+              <w:lang w:eastAsia="ja-JP"/>
+            </w:rPr>
+            <w:tab/>
+          </w:r>
+          <w:r>
+            <w:rPr>
+              <w:noProof/>
+            </w:rPr>
+            <w:t>Enoncé du besoin</w:t>
+          </w:r>
+          <w:r>
+            <w:rPr>
+              <w:noProof/>
+            </w:rPr>
+            <w:tab/>
+          </w:r>
+          <w:r>
+            <w:rPr>
+              <w:noProof/>
+            </w:rPr>
+            <w:fldChar w:fldCharType="begin"/>
+          </w:r>
+          <w:r>
+            <w:rPr>
+              <w:noProof/>
+            </w:rPr>
+            <w:instrText xml:space="preserve"> PAGEREF _Toc420938432 \h </w:instrText>
+          </w:r>
+          <w:r>
+            <w:rPr>
+              <w:noProof/>
+            </w:rPr>
+          </w:r>
+          <w:r>
+            <w:rPr>
+              <w:noProof/>
+            </w:rPr>
+            <w:fldChar w:fldCharType="separate"/>
+          </w:r>
+          <w:r>
+            <w:rPr>
+              <w:noProof/>
+            </w:rPr>
+            <w:t>4</w:t>
+          </w:r>
+          <w:r>
+            <w:rPr>
+              <w:noProof/>
+            </w:rPr>
+            <w:fldChar w:fldCharType="end"/>
+          </w:r>
+        </w:p>
+        <w:p>
+          <w:pPr>
+            <w:pStyle w:val="TM1"/>
+            <w:tabs>
+              <w:tab w:val="left" w:pos="840"/>
+              <w:tab w:val="right" w:leader="dot" w:pos="9056"/>
+            </w:tabs>
+            <w:rPr>
+              <w:rFonts w:asciiTheme="minorHAnsi" w:eastAsiaTheme="minorEastAsia" w:hAnsiTheme="minorHAnsi" w:cstheme="minorBidi"/>
+              <w:b w:val="0"/>
+              <w:noProof/>
+              <w:color w:val="auto"/>
+              <w:shd w:val="clear" w:color="auto" w:fill="auto"/>
+              <w:lang w:eastAsia="ja-JP"/>
+            </w:rPr>
+          </w:pPr>
+          <w:r>
+            <w:rPr>
+              <w:noProof/>
+              <w:shd w:val="clear" w:color="auto" w:fill="auto"/>
+            </w:rPr>
+            <w:t>2</w:t>
+          </w:r>
+          <w:r>
+            <w:rPr>
+              <w:rFonts w:asciiTheme="minorHAnsi" w:eastAsiaTheme="minorEastAsia" w:hAnsiTheme="minorHAnsi" w:cstheme="minorBidi"/>
+              <w:b w:val="0"/>
+              <w:noProof/>
+              <w:color w:val="auto"/>
+              <w:shd w:val="clear" w:color="auto" w:fill="auto"/>
+              <w:lang w:eastAsia="ja-JP"/>
+            </w:rPr>
+            <w:tab/>
+          </w:r>
+          <w:r>
+            <w:rPr>
+              <w:noProof/>
+            </w:rPr>
+            <w:t>Expression fonctionnel du besoin</w:t>
+          </w:r>
+          <w:r>
+            <w:rPr>
+              <w:noProof/>
+            </w:rPr>
+            <w:tab/>
+          </w:r>
+          <w:r>
+            <w:rPr>
+              <w:noProof/>
+            </w:rPr>
+            <w:fldChar w:fldCharType="begin"/>
+          </w:r>
+          <w:r>
+            <w:rPr>
+              <w:noProof/>
+            </w:rPr>
+            <w:instrText xml:space="preserve"> PAGEREF _Toc420938433 \h </w:instrText>
+          </w:r>
+          <w:r>
+            <w:rPr>
+              <w:noProof/>
+            </w:rPr>
+          </w:r>
+          <w:r>
+            <w:rPr>
+              <w:noProof/>
+            </w:rPr>
+            <w:fldChar w:fldCharType="separate"/>
+          </w:r>
+          <w:r>
+            <w:rPr>
+              <w:noProof/>
+            </w:rPr>
+            <w:t>4</w:t>
+          </w:r>
+          <w:r>
+            <w:rPr>
+              <w:noProof/>
+            </w:rPr>
+            <w:fldChar w:fldCharType="end"/>
+          </w:r>
+        </w:p>
+        <w:p>
+          <w:pPr>
+            <w:pStyle w:val="TM2"/>
+            <w:tabs>
+              <w:tab w:val="left" w:pos="1050"/>
+              <w:tab w:val="right" w:leader="dot" w:pos="9056"/>
+            </w:tabs>
+            <w:rPr>
+              <w:rFonts w:eastAsiaTheme="minorEastAsia" w:cstheme="minorBidi"/>
+              <w:noProof/>
+              <w:color w:val="auto"/>
+              <w:sz w:val="24"/>
+              <w:szCs w:val="24"/>
+              <w:shd w:val="clear" w:color="auto" w:fill="auto"/>
+              <w:lang w:eastAsia="ja-JP"/>
+            </w:rPr>
+          </w:pPr>
+          <w:r>
+            <w:rPr>
+              <w:noProof/>
+              <w:shd w:val="clear" w:color="auto" w:fill="auto"/>
+            </w:rPr>
+            <w:t>2.1</w:t>
+          </w:r>
+          <w:r>
+            <w:rPr>
+              <w:rFonts w:eastAsiaTheme="minorEastAsia" w:cstheme="minorBidi"/>
+              <w:noProof/>
+              <w:color w:val="auto"/>
+              <w:sz w:val="24"/>
+              <w:szCs w:val="24"/>
+              <w:shd w:val="clear" w:color="auto" w:fill="auto"/>
+              <w:lang w:eastAsia="ja-JP"/>
+            </w:rPr>
+            <w:tab/>
+          </w:r>
+          <w:r>
+            <w:rPr>
+              <w:noProof/>
+            </w:rPr>
+            <w:t>Fonctions de service et de contrainte</w:t>
+          </w:r>
+          <w:r>
+            <w:rPr>
+              <w:noProof/>
+            </w:rPr>
+            <w:tab/>
+          </w:r>
+          <w:r>
+            <w:rPr>
+              <w:noProof/>
+            </w:rPr>
+            <w:fldChar w:fldCharType="begin"/>
+          </w:r>
+          <w:r>
+            <w:rPr>
+              <w:noProof/>
+            </w:rPr>
+            <w:instrText xml:space="preserve"> PAGEREF _Toc420938434 \h </w:instrText>
+          </w:r>
+          <w:r>
+            <w:rPr>
+              <w:noProof/>
+            </w:rPr>
+          </w:r>
+          <w:r>
+            <w:rPr>
+              <w:noProof/>
+            </w:rPr>
+            <w:fldChar w:fldCharType="separate"/>
+          </w:r>
+          <w:r>
+            <w:rPr>
+              <w:noProof/>
+            </w:rPr>
+            <w:t>4</w:t>
+          </w:r>
+          <w:r>
+            <w:rPr>
+              <w:noProof/>
+            </w:rPr>
+            <w:fldChar w:fldCharType="end"/>
+          </w:r>
+        </w:p>
+        <w:p>
+          <w:pPr>
+            <w:pStyle w:val="TM3"/>
+            <w:tabs>
+              <w:tab w:val="left" w:pos="1260"/>
+              <w:tab w:val="right" w:leader="dot" w:pos="9056"/>
+            </w:tabs>
+            <w:rPr>
+              <w:rFonts w:eastAsiaTheme="minorEastAsia" w:cstheme="minorBidi"/>
+              <w:i w:val="0"/>
+              <w:noProof/>
+              <w:color w:val="auto"/>
+              <w:sz w:val="24"/>
+              <w:szCs w:val="24"/>
+              <w:shd w:val="clear" w:color="auto" w:fill="auto"/>
+              <w:lang w:eastAsia="ja-JP"/>
+            </w:rPr>
+          </w:pPr>
+          <w:r>
+            <w:rPr>
+              <w:noProof/>
+              <w:shd w:val="clear" w:color="auto" w:fill="auto"/>
+            </w:rPr>
+            <w:t>2.1.1</w:t>
+          </w:r>
+          <w:r>
+            <w:rPr>
+              <w:rFonts w:eastAsiaTheme="minorEastAsia" w:cstheme="minorBidi"/>
+              <w:i w:val="0"/>
+              <w:noProof/>
+              <w:color w:val="auto"/>
+              <w:sz w:val="24"/>
+              <w:szCs w:val="24"/>
+              <w:shd w:val="clear" w:color="auto" w:fill="auto"/>
+              <w:lang w:eastAsia="ja-JP"/>
+            </w:rPr>
+            <w:tab/>
+          </w:r>
+          <w:r>
+            <w:rPr>
+              <w:noProof/>
+            </w:rPr>
+            <w:t>Fonctions de service principales</w:t>
+          </w:r>
+          <w:r>
+            <w:rPr>
+              <w:noProof/>
+            </w:rPr>
+            <w:tab/>
+          </w:r>
+          <w:r>
+            <w:rPr>
+              <w:noProof/>
+            </w:rPr>
+            <w:fldChar w:fldCharType="begin"/>
+          </w:r>
+          <w:r>
+            <w:rPr>
+              <w:noProof/>
+            </w:rPr>
+            <w:instrText xml:space="preserve"> PAGEREF _Toc420938435 \h </w:instrText>
+          </w:r>
+          <w:r>
+            <w:rPr>
+              <w:noProof/>
+            </w:rPr>
+          </w:r>
+          <w:r>
+            <w:rPr>
+              <w:noProof/>
+            </w:rPr>
+            <w:fldChar w:fldCharType="separate"/>
+          </w:r>
+          <w:r>
+            <w:rPr>
+              <w:noProof/>
+            </w:rPr>
+            <w:t>4</w:t>
+          </w:r>
+          <w:r>
+            <w:rPr>
+              <w:noProof/>
+            </w:rPr>
+            <w:fldChar w:fldCharType="end"/>
+          </w:r>
+        </w:p>
+        <w:p>
+          <w:pPr>
+            <w:pStyle w:val="TM3"/>
+            <w:tabs>
+              <w:tab w:val="left" w:pos="1260"/>
+              <w:tab w:val="right" w:leader="dot" w:pos="9056"/>
+            </w:tabs>
+            <w:rPr>
+              <w:rFonts w:eastAsiaTheme="minorEastAsia" w:cstheme="minorBidi"/>
+              <w:i w:val="0"/>
+              <w:noProof/>
+              <w:color w:val="auto"/>
+              <w:sz w:val="24"/>
+              <w:szCs w:val="24"/>
+              <w:shd w:val="clear" w:color="auto" w:fill="auto"/>
+              <w:lang w:eastAsia="ja-JP"/>
+            </w:rPr>
+          </w:pPr>
+          <w:r>
+            <w:rPr>
+              <w:noProof/>
+              <w:shd w:val="clear" w:color="auto" w:fill="auto"/>
+            </w:rPr>
+            <w:t>2.1.2</w:t>
+          </w:r>
+          <w:r>
+            <w:rPr>
+              <w:rFonts w:eastAsiaTheme="minorEastAsia" w:cstheme="minorBidi"/>
+              <w:i w:val="0"/>
+              <w:noProof/>
+              <w:color w:val="auto"/>
+              <w:sz w:val="24"/>
+              <w:szCs w:val="24"/>
+              <w:shd w:val="clear" w:color="auto" w:fill="auto"/>
+              <w:lang w:eastAsia="ja-JP"/>
+            </w:rPr>
+            <w:tab/>
+          </w:r>
+          <w:r>
+            <w:rPr>
+              <w:noProof/>
+            </w:rPr>
+            <w:t>Fonctions de service complémentaires</w:t>
+          </w:r>
+          <w:r>
+            <w:rPr>
+              <w:noProof/>
+            </w:rPr>
+            <w:tab/>
+          </w:r>
+          <w:r>
+            <w:rPr>
+              <w:noProof/>
+            </w:rPr>
+            <w:fldChar w:fldCharType="begin"/>
+          </w:r>
+          <w:r>
+            <w:rPr>
+              <w:noProof/>
+            </w:rPr>
+            <w:instrText xml:space="preserve"> PAGEREF _Toc420938436 \h </w:instrText>
+          </w:r>
+          <w:r>
+            <w:rPr>
+              <w:noProof/>
+            </w:rPr>
+          </w:r>
+          <w:r>
+            <w:rPr>
+              <w:noProof/>
+            </w:rPr>
+            <w:fldChar w:fldCharType="separate"/>
+          </w:r>
+          <w:r>
+            <w:rPr>
+              <w:noProof/>
+            </w:rPr>
+            <w:t>4</w:t>
+          </w:r>
+          <w:r>
+            <w:rPr>
+              <w:noProof/>
+            </w:rPr>
+            <w:fldChar w:fldCharType="end"/>
+          </w:r>
+        </w:p>
+        <w:p>
+          <w:pPr>
+            <w:pStyle w:val="TM3"/>
+            <w:tabs>
+              <w:tab w:val="left" w:pos="1260"/>
+              <w:tab w:val="right" w:leader="dot" w:pos="9056"/>
+            </w:tabs>
+            <w:rPr>
+              <w:rFonts w:eastAsiaTheme="minorEastAsia" w:cstheme="minorBidi"/>
+              <w:i w:val="0"/>
+              <w:noProof/>
+              <w:color w:val="auto"/>
+              <w:sz w:val="24"/>
+              <w:szCs w:val="24"/>
+              <w:shd w:val="clear" w:color="auto" w:fill="auto"/>
+              <w:lang w:eastAsia="ja-JP"/>
+            </w:rPr>
+          </w:pPr>
+          <w:r>
+            <w:rPr>
+              <w:noProof/>
+              <w:shd w:val="clear" w:color="auto" w:fill="auto"/>
+            </w:rPr>
+            <w:t>2.1.3</w:t>
+          </w:r>
+          <w:r>
+            <w:rPr>
+              <w:rFonts w:eastAsiaTheme="minorEastAsia" w:cstheme="minorBidi"/>
+              <w:i w:val="0"/>
+              <w:noProof/>
+              <w:color w:val="auto"/>
+              <w:sz w:val="24"/>
+              <w:szCs w:val="24"/>
+              <w:shd w:val="clear" w:color="auto" w:fill="auto"/>
+              <w:lang w:eastAsia="ja-JP"/>
+            </w:rPr>
+            <w:tab/>
+          </w:r>
+          <w:r>
+            <w:rPr>
+              <w:noProof/>
+            </w:rPr>
+            <w:t>Contraintes</w:t>
+          </w:r>
+          <w:r>
+            <w:rPr>
+              <w:noProof/>
+            </w:rPr>
+            <w:tab/>
+          </w:r>
+          <w:r>
+            <w:rPr>
+              <w:noProof/>
+            </w:rPr>
+            <w:fldChar w:fldCharType="begin"/>
+          </w:r>
+          <w:r>
+            <w:rPr>
+              <w:noProof/>
+            </w:rPr>
+            <w:instrText xml:space="preserve"> PAGEREF _Toc420938437 \h </w:instrText>
+          </w:r>
+          <w:r>
+            <w:rPr>
+              <w:noProof/>
+            </w:rPr>
+          </w:r>
+          <w:r>
+            <w:rPr>
+              <w:noProof/>
+            </w:rPr>
+            <w:fldChar w:fldCharType="separate"/>
+          </w:r>
+          <w:r>
+            <w:rPr>
+              <w:noProof/>
+            </w:rPr>
+            <w:t>4</w:t>
+          </w:r>
+          <w:r>
+            <w:rPr>
+              <w:noProof/>
+            </w:rPr>
+            <w:fldChar w:fldCharType="end"/>
+          </w:r>
+        </w:p>
+        <w:p>
+          <w:pPr>
+            <w:pStyle w:val="TM3"/>
+            <w:tabs>
+              <w:tab w:val="left" w:pos="1260"/>
+              <w:tab w:val="right" w:leader="dot" w:pos="9056"/>
+            </w:tabs>
+            <w:rPr>
+              <w:rFonts w:eastAsiaTheme="minorEastAsia" w:cstheme="minorBidi"/>
+              <w:i w:val="0"/>
+              <w:noProof/>
+              <w:color w:val="auto"/>
+              <w:sz w:val="24"/>
+              <w:szCs w:val="24"/>
+              <w:shd w:val="clear" w:color="auto" w:fill="auto"/>
+              <w:lang w:eastAsia="ja-JP"/>
+            </w:rPr>
+          </w:pPr>
+          <w:r>
+            <w:rPr>
+              <w:noProof/>
+              <w:shd w:val="clear" w:color="auto" w:fill="auto"/>
+            </w:rPr>
+            <w:t>2.1.4</w:t>
+          </w:r>
+          <w:r>
+            <w:rPr>
+              <w:rFonts w:eastAsiaTheme="minorEastAsia" w:cstheme="minorBidi"/>
+              <w:i w:val="0"/>
+              <w:noProof/>
+              <w:color w:val="auto"/>
+              <w:sz w:val="24"/>
+              <w:szCs w:val="24"/>
+              <w:shd w:val="clear" w:color="auto" w:fill="auto"/>
+              <w:lang w:eastAsia="ja-JP"/>
+            </w:rPr>
+            <w:tab/>
+          </w:r>
+          <w:r>
+            <w:rPr>
+              <w:noProof/>
+            </w:rPr>
+            <w:t>Contenue fournit par le client</w:t>
+          </w:r>
+          <w:r>
+            <w:rPr>
+              <w:noProof/>
+            </w:rPr>
+            <w:tab/>
+          </w:r>
+          <w:r>
+            <w:rPr>
+              <w:noProof/>
+            </w:rPr>
+            <w:fldChar w:fldCharType="begin"/>
+          </w:r>
+          <w:r>
+            <w:rPr>
+              <w:noProof/>
+            </w:rPr>
+            <w:instrText xml:space="preserve"> PAGEREF _Toc420938438 \h </w:instrText>
+          </w:r>
+          <w:r>
+            <w:rPr>
+              <w:noProof/>
+            </w:rPr>
+          </w:r>
+          <w:r>
+            <w:rPr>
+              <w:noProof/>
+            </w:rPr>
+            <w:fldChar w:fldCharType="separate"/>
+          </w:r>
+          <w:r>
+            <w:rPr>
+              <w:noProof/>
+            </w:rPr>
+            <w:t>5</w:t>
+          </w:r>
+          <w:r>
+            <w:rPr>
+              <w:noProof/>
+            </w:rPr>
+            <w:fldChar w:fldCharType="end"/>
+          </w:r>
+        </w:p>
+        <w:p>
+          <w:pPr>
+            <w:pStyle w:val="TM2"/>
+            <w:tabs>
+              <w:tab w:val="left" w:pos="1050"/>
+              <w:tab w:val="right" w:leader="dot" w:pos="9056"/>
+            </w:tabs>
+            <w:rPr>
+              <w:rFonts w:eastAsiaTheme="minorEastAsia" w:cstheme="minorBidi"/>
+              <w:noProof/>
+              <w:color w:val="auto"/>
+              <w:sz w:val="24"/>
+              <w:szCs w:val="24"/>
+              <w:shd w:val="clear" w:color="auto" w:fill="auto"/>
+              <w:lang w:eastAsia="ja-JP"/>
+            </w:rPr>
+          </w:pPr>
+          <w:r>
+            <w:rPr>
+              <w:noProof/>
+              <w:shd w:val="clear" w:color="auto" w:fill="auto"/>
+            </w:rPr>
+            <w:t>2.2</w:t>
+          </w:r>
+          <w:r>
+            <w:rPr>
+              <w:rFonts w:eastAsiaTheme="minorEastAsia" w:cstheme="minorBidi"/>
+              <w:noProof/>
+              <w:color w:val="auto"/>
+              <w:sz w:val="24"/>
+              <w:szCs w:val="24"/>
+              <w:shd w:val="clear" w:color="auto" w:fill="auto"/>
+              <w:lang w:eastAsia="ja-JP"/>
+            </w:rPr>
+            <w:tab/>
+          </w:r>
+          <w:r>
+            <w:rPr>
+              <w:noProof/>
+            </w:rPr>
+            <w:t>Critères d'appréciation</w:t>
+          </w:r>
+          <w:r>
+            <w:rPr>
+              <w:noProof/>
+            </w:rPr>
+            <w:tab/>
+          </w:r>
+          <w:r>
+            <w:rPr>
+              <w:noProof/>
+            </w:rPr>
+            <w:fldChar w:fldCharType="begin"/>
+          </w:r>
+          <w:r>
+            <w:rPr>
+              <w:noProof/>
+            </w:rPr>
+            <w:instrText xml:space="preserve"> PAGEREF _Toc420938439 \h </w:instrText>
+          </w:r>
+          <w:r>
+            <w:rPr>
+              <w:noProof/>
+            </w:rPr>
+          </w:r>
+          <w:r>
+            <w:rPr>
+              <w:noProof/>
+            </w:rPr>
+            <w:fldChar w:fldCharType="separate"/>
+          </w:r>
+          <w:r>
+            <w:rPr>
+              <w:noProof/>
+            </w:rPr>
+            <w:t>5</w:t>
+          </w:r>
+          <w:r>
+            <w:rPr>
+              <w:noProof/>
+            </w:rPr>
+            <w:fldChar w:fldCharType="end"/>
+          </w:r>
+        </w:p>
+        <w:p>
+          <w:pPr>
+            <w:pStyle w:val="TM1"/>
+            <w:tabs>
+              <w:tab w:val="left" w:pos="840"/>
+              <w:tab w:val="right" w:leader="dot" w:pos="9056"/>
+            </w:tabs>
+            <w:rPr>
+              <w:rFonts w:asciiTheme="minorHAnsi" w:eastAsiaTheme="minorEastAsia" w:hAnsiTheme="minorHAnsi" w:cstheme="minorBidi"/>
+              <w:b w:val="0"/>
+              <w:noProof/>
+              <w:color w:val="auto"/>
+              <w:shd w:val="clear" w:color="auto" w:fill="auto"/>
+              <w:lang w:eastAsia="ja-JP"/>
+            </w:rPr>
+          </w:pPr>
+          <w:r>
+            <w:rPr>
+              <w:noProof/>
+              <w:shd w:val="clear" w:color="auto" w:fill="auto"/>
+            </w:rPr>
+            <w:t>3</w:t>
+          </w:r>
+          <w:r>
+            <w:rPr>
+              <w:rFonts w:asciiTheme="minorHAnsi" w:eastAsiaTheme="minorEastAsia" w:hAnsiTheme="minorHAnsi" w:cstheme="minorBidi"/>
+              <w:b w:val="0"/>
+              <w:noProof/>
+              <w:color w:val="auto"/>
+              <w:shd w:val="clear" w:color="auto" w:fill="auto"/>
+              <w:lang w:eastAsia="ja-JP"/>
+            </w:rPr>
+            <w:tab/>
+          </w:r>
+          <w:r>
+            <w:rPr>
+              <w:noProof/>
+            </w:rPr>
+            <w:t>Cadre de réponse</w:t>
+          </w:r>
+          <w:r>
+            <w:rPr>
+              <w:noProof/>
+            </w:rPr>
+            <w:tab/>
+          </w:r>
+          <w:r>
+            <w:rPr>
+              <w:noProof/>
+            </w:rPr>
+            <w:fldChar w:fldCharType="begin"/>
+          </w:r>
+          <w:r>
+            <w:rPr>
+              <w:noProof/>
+            </w:rPr>
+            <w:instrText xml:space="preserve"> PAGEREF _Toc420938440 \h </w:instrText>
+          </w:r>
+          <w:r>
+            <w:rPr>
+              <w:noProof/>
+            </w:rPr>
+          </w:r>
+          <w:r>
+            <w:rPr>
+              <w:noProof/>
+            </w:rPr>
+            <w:fldChar w:fldCharType="separate"/>
+          </w:r>
+          <w:r>
+            <w:rPr>
+              <w:noProof/>
+            </w:rPr>
+            <w:t>5</w:t>
+          </w:r>
+          <w:r>
+            <w:rPr>
+              <w:noProof/>
+            </w:rPr>
+            <w:fldChar w:fldCharType="end"/>
+          </w:r>
+        </w:p>
+        <w:p>
+          <w:pPr>
+            <w:pStyle w:val="TM2"/>
+            <w:tabs>
+              <w:tab w:val="left" w:pos="1050"/>
+              <w:tab w:val="right" w:leader="dot" w:pos="9056"/>
+            </w:tabs>
+            <w:rPr>
+              <w:rFonts w:eastAsiaTheme="minorEastAsia" w:cstheme="minorBidi"/>
+              <w:noProof/>
+              <w:color w:val="auto"/>
+              <w:sz w:val="24"/>
+              <w:szCs w:val="24"/>
+              <w:shd w:val="clear" w:color="auto" w:fill="auto"/>
+              <w:lang w:eastAsia="ja-JP"/>
+            </w:rPr>
+          </w:pPr>
+          <w:r>
+            <w:rPr>
+              <w:noProof/>
+              <w:shd w:val="clear" w:color="auto" w:fill="auto"/>
+            </w:rPr>
+            <w:t>3.1</w:t>
+          </w:r>
+          <w:r>
+            <w:rPr>
+              <w:rFonts w:eastAsiaTheme="minorEastAsia" w:cstheme="minorBidi"/>
+              <w:noProof/>
+              <w:color w:val="auto"/>
+              <w:sz w:val="24"/>
+              <w:szCs w:val="24"/>
+              <w:shd w:val="clear" w:color="auto" w:fill="auto"/>
+              <w:lang w:eastAsia="ja-JP"/>
+            </w:rPr>
+            <w:tab/>
+          </w:r>
+          <w:r>
+            <w:rPr>
+              <w:noProof/>
+            </w:rPr>
+            <w:t>Pour chaque fonction</w:t>
+          </w:r>
+          <w:r>
+            <w:rPr>
+              <w:noProof/>
+            </w:rPr>
+            <w:tab/>
+          </w:r>
+          <w:r>
+            <w:rPr>
+              <w:noProof/>
+            </w:rPr>
+            <w:fldChar w:fldCharType="begin"/>
+          </w:r>
+          <w:r>
+            <w:rPr>
+              <w:noProof/>
+            </w:rPr>
+            <w:instrText xml:space="preserve"> PAGEREF _Toc420938441 \h </w:instrText>
+          </w:r>
+          <w:r>
+            <w:rPr>
+              <w:noProof/>
+            </w:rPr>
+          </w:r>
+          <w:r>
+            <w:rPr>
+              <w:noProof/>
+            </w:rPr>
+            <w:fldChar w:fldCharType="separate"/>
+          </w:r>
+          <w:r>
+            <w:rPr>
+              <w:noProof/>
+            </w:rPr>
+            <w:t>5</w:t>
+          </w:r>
+          <w:r>
+            <w:rPr>
+              <w:noProof/>
+            </w:rPr>
+            <w:fldChar w:fldCharType="end"/>
+          </w:r>
+        </w:p>
+        <w:p>
+          <w:pPr>
+            <w:pStyle w:val="TM2"/>
+            <w:tabs>
+              <w:tab w:val="left" w:pos="1050"/>
+              <w:tab w:val="right" w:leader="dot" w:pos="9056"/>
+            </w:tabs>
+            <w:rPr>
+              <w:rFonts w:eastAsiaTheme="minorEastAsia" w:cstheme="minorBidi"/>
+              <w:noProof/>
+              <w:color w:val="auto"/>
+              <w:sz w:val="24"/>
+              <w:szCs w:val="24"/>
+              <w:shd w:val="clear" w:color="auto" w:fill="auto"/>
+              <w:lang w:eastAsia="ja-JP"/>
+            </w:rPr>
+          </w:pPr>
+          <w:r>
+            <w:rPr>
+              <w:noProof/>
+              <w:shd w:val="clear" w:color="auto" w:fill="auto"/>
+            </w:rPr>
+            <w:t>3.2</w:t>
+          </w:r>
+          <w:r>
+            <w:rPr>
+              <w:rFonts w:eastAsiaTheme="minorEastAsia" w:cstheme="minorBidi"/>
+              <w:noProof/>
+              <w:color w:val="auto"/>
+              <w:sz w:val="24"/>
+              <w:szCs w:val="24"/>
+              <w:shd w:val="clear" w:color="auto" w:fill="auto"/>
+              <w:lang w:eastAsia="ja-JP"/>
+            </w:rPr>
+            <w:tab/>
+          </w:r>
+          <w:r>
+            <w:rPr>
+              <w:noProof/>
+            </w:rPr>
+            <w:t>Pour l'ensemble du produit</w:t>
+          </w:r>
+          <w:r>
+            <w:rPr>
+              <w:noProof/>
+            </w:rPr>
+            <w:tab/>
+          </w:r>
+          <w:r>
+            <w:rPr>
+              <w:noProof/>
+            </w:rPr>
+            <w:fldChar w:fldCharType="begin"/>
+          </w:r>
+          <w:r>
+            <w:rPr>
+              <w:noProof/>
+            </w:rPr>
+            <w:instrText xml:space="preserve"> PAGEREF _Toc420938442 \h </w:instrText>
+          </w:r>
+          <w:r>
+            <w:rPr>
+              <w:noProof/>
+            </w:rPr>
+          </w:r>
+          <w:r>
+            <w:rPr>
+              <w:noProof/>
+            </w:rPr>
+            <w:fldChar w:fldCharType="separate"/>
+          </w:r>
+          <w:r>
+            <w:rPr>
+              <w:noProof/>
+            </w:rPr>
+            <w:t>6</w:t>
+          </w:r>
+          <w:r>
+            <w:rPr>
+              <w:noProof/>
+            </w:rPr>
+            <w:fldChar w:fldCharType="end"/>
+          </w:r>
+        </w:p>
+        <w:p>
+          <w:pPr>
+            <w:pStyle w:val="TM3"/>
+            <w:tabs>
+              <w:tab w:val="left" w:pos="1260"/>
+              <w:tab w:val="right" w:leader="dot" w:pos="9056"/>
+            </w:tabs>
+            <w:rPr>
+              <w:rFonts w:eastAsiaTheme="minorEastAsia" w:cstheme="minorBidi"/>
+              <w:i w:val="0"/>
+              <w:noProof/>
+              <w:color w:val="auto"/>
+              <w:sz w:val="24"/>
+              <w:szCs w:val="24"/>
+              <w:shd w:val="clear" w:color="auto" w:fill="auto"/>
+              <w:lang w:eastAsia="ja-JP"/>
+            </w:rPr>
+          </w:pPr>
+          <w:r>
+            <w:rPr>
+              <w:noProof/>
+              <w:shd w:val="clear" w:color="auto" w:fill="auto"/>
+            </w:rPr>
+            <w:t>3.2.1</w:t>
+          </w:r>
+          <w:r>
+            <w:rPr>
+              <w:rFonts w:eastAsiaTheme="minorEastAsia" w:cstheme="minorBidi"/>
+              <w:i w:val="0"/>
+              <w:noProof/>
+              <w:color w:val="auto"/>
+              <w:sz w:val="24"/>
+              <w:szCs w:val="24"/>
+              <w:shd w:val="clear" w:color="auto" w:fill="auto"/>
+              <w:lang w:eastAsia="ja-JP"/>
+            </w:rPr>
+            <w:tab/>
+          </w:r>
+          <w:r>
+            <w:rPr>
+              <w:noProof/>
+            </w:rPr>
+            <w:t>Prévisions de fiabilité</w:t>
+          </w:r>
+          <w:r>
+            <w:rPr>
+              <w:noProof/>
+            </w:rPr>
+            <w:tab/>
+          </w:r>
+          <w:r>
+            <w:rPr>
+              <w:noProof/>
+            </w:rPr>
+            <w:fldChar w:fldCharType="begin"/>
+          </w:r>
+          <w:r>
+            <w:rPr>
+              <w:noProof/>
+            </w:rPr>
+            <w:instrText xml:space="preserve"> PAGEREF _Toc420938443 \h </w:instrText>
+          </w:r>
+          <w:r>
+            <w:rPr>
+              <w:noProof/>
+            </w:rPr>
+          </w:r>
+          <w:r>
+            <w:rPr>
+              <w:noProof/>
+            </w:rPr>
+            <w:fldChar w:fldCharType="separate"/>
+          </w:r>
+          <w:r>
+            <w:rPr>
+              <w:noProof/>
+            </w:rPr>
+            <w:t>6</w:t>
+          </w:r>
+          <w:r>
+            <w:rPr>
+              <w:noProof/>
+            </w:rPr>
+            <w:fldChar w:fldCharType="end"/>
+          </w:r>
+        </w:p>
+        <w:p>
+          <w:pPr>
+            <w:pStyle w:val="TM3"/>
+            <w:tabs>
+              <w:tab w:val="left" w:pos="1260"/>
+              <w:tab w:val="right" w:leader="dot" w:pos="9056"/>
+            </w:tabs>
+            <w:rPr>
+              <w:rFonts w:eastAsiaTheme="minorEastAsia" w:cstheme="minorBidi"/>
+              <w:i w:val="0"/>
+              <w:noProof/>
+              <w:color w:val="auto"/>
+              <w:sz w:val="24"/>
+              <w:szCs w:val="24"/>
+              <w:shd w:val="clear" w:color="auto" w:fill="auto"/>
+              <w:lang w:eastAsia="ja-JP"/>
+            </w:rPr>
+          </w:pPr>
+          <w:r>
+            <w:rPr>
+              <w:noProof/>
+              <w:shd w:val="clear" w:color="auto" w:fill="auto"/>
+            </w:rPr>
+            <w:t>3.2.2</w:t>
+          </w:r>
+          <w:r>
+            <w:rPr>
+              <w:rFonts w:eastAsiaTheme="minorEastAsia" w:cstheme="minorBidi"/>
+              <w:i w:val="0"/>
+              <w:noProof/>
+              <w:color w:val="auto"/>
+              <w:sz w:val="24"/>
+              <w:szCs w:val="24"/>
+              <w:shd w:val="clear" w:color="auto" w:fill="auto"/>
+              <w:lang w:eastAsia="ja-JP"/>
+            </w:rPr>
+            <w:tab/>
+          </w:r>
+          <w:r>
+            <w:rPr>
+              <w:noProof/>
+            </w:rPr>
+            <w:t>Perspectives d'évolution technologique</w:t>
+          </w:r>
+          <w:r>
+            <w:rPr>
+              <w:noProof/>
+            </w:rPr>
+            <w:tab/>
+          </w:r>
+          <w:r>
+            <w:rPr>
+              <w:noProof/>
+            </w:rPr>
+            <w:fldChar w:fldCharType="begin"/>
+          </w:r>
+          <w:r>
+            <w:rPr>
+              <w:noProof/>
+            </w:rPr>
+            <w:instrText xml:space="preserve"> PAGEREF _Toc420938444 \h </w:instrText>
+          </w:r>
+          <w:r>
+            <w:rPr>
+              <w:noProof/>
+            </w:rPr>
+          </w:r>
+          <w:r>
+            <w:rPr>
+              <w:noProof/>
+            </w:rPr>
+            <w:fldChar w:fldCharType="separate"/>
+          </w:r>
+          <w:r>
+            <w:rPr>
+              <w:noProof/>
+            </w:rPr>
+            <w:t>6</w:t>
+          </w:r>
+          <w:r>
+            <w:rPr>
+              <w:noProof/>
+            </w:rPr>
+            <w:fldChar w:fldCharType="end"/>
+          </w:r>
+        </w:p>
+        <w:p>
+          <w:pPr>
+            <w:pStyle w:val="TM1"/>
+            <w:tabs>
+              <w:tab w:val="left" w:pos="840"/>
+              <w:tab w:val="right" w:leader="dot" w:pos="9056"/>
+            </w:tabs>
+            <w:rPr>
+              <w:rFonts w:asciiTheme="minorHAnsi" w:eastAsiaTheme="minorEastAsia" w:hAnsiTheme="minorHAnsi" w:cstheme="minorBidi"/>
+              <w:b w:val="0"/>
+              <w:noProof/>
+              <w:color w:val="auto"/>
+              <w:shd w:val="clear" w:color="auto" w:fill="auto"/>
+              <w:lang w:eastAsia="ja-JP"/>
+            </w:rPr>
+          </w:pPr>
+          <w:r>
+            <w:rPr>
+              <w:noProof/>
+              <w:shd w:val="clear" w:color="auto" w:fill="auto"/>
+            </w:rPr>
+            <w:t>4</w:t>
+          </w:r>
+          <w:r>
+            <w:rPr>
+              <w:rFonts w:asciiTheme="minorHAnsi" w:eastAsiaTheme="minorEastAsia" w:hAnsiTheme="minorHAnsi" w:cstheme="minorBidi"/>
+              <w:b w:val="0"/>
+              <w:noProof/>
+              <w:color w:val="auto"/>
+              <w:shd w:val="clear" w:color="auto" w:fill="auto"/>
+              <w:lang w:eastAsia="ja-JP"/>
+            </w:rPr>
+            <w:tab/>
+          </w:r>
+          <w:r>
+            <w:rPr>
+              <w:noProof/>
+            </w:rPr>
+            <w:t>Perspectives et estimations</w:t>
+          </w:r>
+          <w:r>
+            <w:rPr>
+              <w:noProof/>
+            </w:rPr>
+            <w:tab/>
+          </w:r>
+          <w:r>
+            <w:rPr>
+              <w:noProof/>
+            </w:rPr>
+            <w:fldChar w:fldCharType="begin"/>
+          </w:r>
+          <w:r>
+            <w:rPr>
+              <w:noProof/>
+            </w:rPr>
+            <w:instrText xml:space="preserve"> PAGEREF _Toc420938445 \h </w:instrText>
+          </w:r>
+          <w:r>
+            <w:rPr>
+              <w:noProof/>
+            </w:rPr>
+          </w:r>
+          <w:r>
+            <w:rPr>
+              <w:noProof/>
+            </w:rPr>
+            <w:fldChar w:fldCharType="separate"/>
+          </w:r>
+          <w:r>
+            <w:rPr>
+              <w:noProof/>
+            </w:rPr>
+            <w:t>7</w:t>
+          </w:r>
+          <w:r>
+            <w:rPr>
+              <w:noProof/>
+            </w:rPr>
+            <w:fldChar w:fldCharType="end"/>
+          </w:r>
+        </w:p>
+        <w:p>
+          <w:pPr>
+            <w:pStyle w:val="TM2"/>
+            <w:tabs>
+              <w:tab w:val="left" w:pos="1050"/>
+              <w:tab w:val="right" w:leader="dot" w:pos="9056"/>
+            </w:tabs>
+            <w:rPr>
+              <w:rFonts w:eastAsiaTheme="minorEastAsia" w:cstheme="minorBidi"/>
+              <w:noProof/>
+              <w:color w:val="auto"/>
+              <w:sz w:val="24"/>
+              <w:szCs w:val="24"/>
+              <w:shd w:val="clear" w:color="auto" w:fill="auto"/>
+              <w:lang w:eastAsia="ja-JP"/>
+            </w:rPr>
+          </w:pPr>
+          <w:r>
+            <w:rPr>
+              <w:noProof/>
+              <w:shd w:val="clear" w:color="auto" w:fill="auto"/>
+            </w:rPr>
+            <w:t>4.1</w:t>
+          </w:r>
+          <w:r>
+            <w:rPr>
+              <w:rFonts w:eastAsiaTheme="minorEastAsia" w:cstheme="minorBidi"/>
+              <w:noProof/>
+              <w:color w:val="auto"/>
+              <w:sz w:val="24"/>
+              <w:szCs w:val="24"/>
+              <w:shd w:val="clear" w:color="auto" w:fill="auto"/>
+              <w:lang w:eastAsia="ja-JP"/>
+            </w:rPr>
+            <w:tab/>
+          </w:r>
+          <w:r>
+            <w:rPr>
+              <w:noProof/>
+            </w:rPr>
+            <w:t>Coût</w:t>
+          </w:r>
+          <w:r>
+            <w:rPr>
+              <w:noProof/>
+            </w:rPr>
+            <w:tab/>
+          </w:r>
+          <w:r>
+            <w:rPr>
+              <w:noProof/>
+            </w:rPr>
+            <w:fldChar w:fldCharType="begin"/>
+          </w:r>
+          <w:r>
+            <w:rPr>
+              <w:noProof/>
+            </w:rPr>
+            <w:instrText xml:space="preserve"> PAGEREF _Toc420938446 \h </w:instrText>
+          </w:r>
+          <w:r>
+            <w:rPr>
+              <w:noProof/>
+            </w:rPr>
+          </w:r>
+          <w:r>
+            <w:rPr>
+              <w:noProof/>
+            </w:rPr>
+            <w:fldChar w:fldCharType="separate"/>
+          </w:r>
+          <w:r>
+            <w:rPr>
+              <w:noProof/>
+            </w:rPr>
+            <w:t>7</w:t>
+          </w:r>
+          <w:r>
+            <w:rPr>
+              <w:noProof/>
+            </w:rPr>
+            <w:fldChar w:fldCharType="end"/>
+          </w:r>
+        </w:p>
+        <w:p>
+          <w:pPr>
+            <w:pStyle w:val="TM2"/>
+            <w:tabs>
+              <w:tab w:val="left" w:pos="1050"/>
+              <w:tab w:val="right" w:leader="dot" w:pos="9056"/>
+            </w:tabs>
+            <w:rPr>
+              <w:rFonts w:eastAsiaTheme="minorEastAsia" w:cstheme="minorBidi"/>
+              <w:noProof/>
+              <w:color w:val="auto"/>
+              <w:sz w:val="24"/>
+              <w:szCs w:val="24"/>
+              <w:shd w:val="clear" w:color="auto" w:fill="auto"/>
+              <w:lang w:eastAsia="ja-JP"/>
+            </w:rPr>
+          </w:pPr>
+          <w:r>
+            <w:rPr>
+              <w:noProof/>
+              <w:shd w:val="clear" w:color="auto" w:fill="auto"/>
+            </w:rPr>
+            <w:t>4.2</w:t>
+          </w:r>
+          <w:r>
+            <w:rPr>
+              <w:rFonts w:eastAsiaTheme="minorEastAsia" w:cstheme="minorBidi"/>
+              <w:noProof/>
+              <w:color w:val="auto"/>
+              <w:sz w:val="24"/>
+              <w:szCs w:val="24"/>
+              <w:shd w:val="clear" w:color="auto" w:fill="auto"/>
+              <w:lang w:eastAsia="ja-JP"/>
+            </w:rPr>
+            <w:tab/>
+          </w:r>
+          <w:r>
+            <w:rPr>
+              <w:noProof/>
+            </w:rPr>
+            <w:t>Délai</w:t>
+          </w:r>
+          <w:r>
+            <w:rPr>
+              <w:noProof/>
+            </w:rPr>
+            <w:tab/>
+          </w:r>
+          <w:r>
+            <w:rPr>
+              <w:noProof/>
+            </w:rPr>
+            <w:fldChar w:fldCharType="begin"/>
+          </w:r>
+          <w:r>
+            <w:rPr>
+              <w:noProof/>
+            </w:rPr>
+            <w:instrText xml:space="preserve"> PAGEREF _Toc420938447 \h </w:instrText>
+          </w:r>
+          <w:r>
+            <w:rPr>
+              <w:noProof/>
+            </w:rPr>
+          </w:r>
+          <w:r>
+            <w:rPr>
+              <w:noProof/>
+            </w:rPr>
+            <w:fldChar w:fldCharType="separate"/>
+          </w:r>
+          <w:r>
+            <w:rPr>
+              <w:noProof/>
+            </w:rPr>
+            <w:t>7</w:t>
+          </w:r>
+          <w:r>
+            <w:rPr>
+              <w:noProof/>
+            </w:rPr>
+            <w:fldChar w:fldCharType="end"/>
+          </w:r>
+        </w:p>
+        <w:p>
+          <w:pPr>
+            <w:pStyle w:val="TM2"/>
+            <w:tabs>
+              <w:tab w:val="left" w:pos="1050"/>
+              <w:tab w:val="right" w:leader="dot" w:pos="9056"/>
+            </w:tabs>
+            <w:rPr>
+              <w:rFonts w:eastAsiaTheme="minorEastAsia" w:cstheme="minorBidi"/>
+              <w:noProof/>
+              <w:color w:val="auto"/>
+              <w:sz w:val="24"/>
+              <w:szCs w:val="24"/>
+              <w:shd w:val="clear" w:color="auto" w:fill="auto"/>
+              <w:lang w:eastAsia="ja-JP"/>
+            </w:rPr>
+          </w:pPr>
+          <w:r>
+            <w:rPr>
+              <w:noProof/>
+              <w:shd w:val="clear" w:color="auto" w:fill="auto"/>
+            </w:rPr>
+            <w:t>4.3</w:t>
+          </w:r>
+          <w:r>
+            <w:rPr>
+              <w:rFonts w:eastAsiaTheme="minorEastAsia" w:cstheme="minorBidi"/>
+              <w:noProof/>
+              <w:color w:val="auto"/>
+              <w:sz w:val="24"/>
+              <w:szCs w:val="24"/>
+              <w:shd w:val="clear" w:color="auto" w:fill="auto"/>
+              <w:lang w:eastAsia="ja-JP"/>
+            </w:rPr>
+            <w:tab/>
+          </w:r>
+          <w:r>
+            <w:rPr>
+              <w:noProof/>
+            </w:rPr>
+            <w:t>Exploitation</w:t>
+          </w:r>
+          <w:r>
+            <w:rPr>
+              <w:noProof/>
+            </w:rPr>
+            <w:tab/>
+          </w:r>
+          <w:r>
+            <w:rPr>
+              <w:noProof/>
+            </w:rPr>
+            <w:fldChar w:fldCharType="begin"/>
+          </w:r>
+          <w:r>
+            <w:rPr>
+              <w:noProof/>
+            </w:rPr>
+            <w:instrText xml:space="preserve"> PAGEREF _Toc420938448 \h </w:instrText>
+          </w:r>
+          <w:r>
+            <w:rPr>
+              <w:noProof/>
+            </w:rPr>
+          </w:r>
+          <w:r>
+            <w:rPr>
+              <w:noProof/>
+            </w:rPr>
+            <w:fldChar w:fldCharType="separate"/>
+          </w:r>
+          <w:r>
+            <w:rPr>
+              <w:noProof/>
+            </w:rPr>
+            <w:t>7</w:t>
+          </w:r>
+          <w:r>
+            <w:rPr>
+              <w:noProof/>
+            </w:rPr>
+            <w:fldChar w:fldCharType="end"/>
+          </w:r>
+        </w:p>
+        <w:p>
+          <w:pPr>
+            <w:pStyle w:val="TM2"/>
+            <w:tabs>
+              <w:tab w:val="left" w:pos="1050"/>
+              <w:tab w:val="right" w:leader="dot" w:pos="9056"/>
+            </w:tabs>
+            <w:rPr>
+              <w:rFonts w:eastAsiaTheme="minorEastAsia" w:cstheme="minorBidi"/>
+              <w:noProof/>
+              <w:color w:val="auto"/>
+              <w:sz w:val="24"/>
+              <w:szCs w:val="24"/>
+              <w:shd w:val="clear" w:color="auto" w:fill="auto"/>
+              <w:lang w:eastAsia="ja-JP"/>
+            </w:rPr>
+          </w:pPr>
+          <w:r>
+            <w:rPr>
+              <w:noProof/>
+              <w:shd w:val="clear" w:color="auto" w:fill="auto"/>
+            </w:rPr>
+            <w:t>4.4</w:t>
+          </w:r>
+          <w:r>
+            <w:rPr>
+              <w:rFonts w:eastAsiaTheme="minorEastAsia" w:cstheme="minorBidi"/>
+              <w:noProof/>
+              <w:color w:val="auto"/>
+              <w:sz w:val="24"/>
+              <w:szCs w:val="24"/>
+              <w:shd w:val="clear" w:color="auto" w:fill="auto"/>
+              <w:lang w:eastAsia="ja-JP"/>
+            </w:rPr>
+            <w:tab/>
+          </w:r>
+          <w:r>
+            <w:rPr>
+              <w:noProof/>
+            </w:rPr>
+            <w:t>Ergonomie</w:t>
+          </w:r>
+          <w:r>
+            <w:rPr>
+              <w:noProof/>
+            </w:rPr>
+            <w:tab/>
+          </w:r>
+          <w:r>
+            <w:rPr>
+              <w:noProof/>
+            </w:rPr>
+            <w:fldChar w:fldCharType="begin"/>
+          </w:r>
+          <w:r>
+            <w:rPr>
+              <w:noProof/>
+            </w:rPr>
+            <w:instrText xml:space="preserve"> PAGEREF _Toc420938449 \h </w:instrText>
+          </w:r>
+          <w:r>
+            <w:rPr>
+              <w:noProof/>
+            </w:rPr>
+          </w:r>
+          <w:r>
+            <w:rPr>
+              <w:noProof/>
+            </w:rPr>
+            <w:fldChar w:fldCharType="separate"/>
+          </w:r>
+          <w:r>
+            <w:rPr>
+              <w:noProof/>
+            </w:rPr>
+            <w:t>7</w:t>
+          </w:r>
+          <w:r>
+            <w:rPr>
+              <w:noProof/>
+            </w:rPr>
+            <w:fldChar w:fldCharType="end"/>
+          </w:r>
+        </w:p>
+        <w:p>
+          <w:pPr>
+            <w:pStyle w:val="En-ttedetabledesmatires"/>
+          </w:pPr>
+          <w:r>
+            <w:rPr>
+              <w:b w:val="0"/>
+              <w:bCs w:val="0"/>
+            </w:rPr>
+            <w:fldChar w:fldCharType="end"/>
+          </w:r>
+        </w:p>
+      </w:sdtContent>
+    </w:sdt>
+    <w:p>
+      <w:pPr>
+        <w:pStyle w:val="TM1"/>
+        <w:rPr>
+          <w:rFonts w:eastAsiaTheme="majorEastAsia" w:cstheme="majorBidi"/>
+          <w:sz w:val="32"/>
+          <w:szCs w:val="32"/>
+        </w:rPr>
+      </w:pPr>
+      <w:r>
+        <w:br w:type="page"/>
+      </w:r>
     </w:p>
     <w:p>
       <w:pPr>
         <w:pStyle w:val="Titre1"/>
       </w:pPr>
+      <w:bookmarkStart w:id="6" w:name="_Toc420938425"/>
       <w:r>
         <w:lastRenderedPageBreak/>
         <w:t>Présentation générale</w:t>
       </w:r>
+      <w:bookmarkEnd w:id="6"/>
     </w:p>
     <w:p/>
     <w:p>
       <w:pPr>
         <w:pStyle w:val="Titre2"/>
       </w:pPr>
+      <w:bookmarkStart w:id="7" w:name="_Toc420938426"/>
       <w:r>
         <w:t>Objectif du projet</w:t>
       </w:r>
+      <w:bookmarkEnd w:id="7"/>
     </w:p>
     <w:p/>
     <w:p>
@@ -529,17 +2743,22 @@
       <w:pPr>
         <w:pStyle w:val="Titre2"/>
       </w:pPr>
+      <w:bookmarkStart w:id="8" w:name="_Toc420938427"/>
       <w:r>
         <w:t>Contexte</w:t>
       </w:r>
-    </w:p>
+      <w:bookmarkEnd w:id="8"/>
+    </w:p>
+    <w:p/>
     <w:p>
       <w:pPr>
         <w:pStyle w:val="Titre3"/>
       </w:pPr>
+      <w:bookmarkStart w:id="9" w:name="_Toc420938428"/>
       <w:r>
         <w:t>Présentation du projet dans son contexte</w:t>
       </w:r>
+      <w:bookmarkEnd w:id="9"/>
     </w:p>
     <w:p/>
     <w:p>
@@ -547,15 +2766,16 @@
         <w:jc w:val="both"/>
       </w:pPr>
       <w:r>
-        <w:t xml:space="preserve">Le SIPHIF souhaite faire évoluer son outil d'évaluation des stages des internes. L'outil actuel, le site FORMETRIS, reste très rigide en ce qui concerne la modification du questionnaire d'évaluation et la possibilité d'ajouter d'autres hôpitaux ou postes.  Le nouvel outil doit permettre de contrer cette rigidité.  La nouvelle plateforme demandée, cible les internes, les adhérents du SIPHIF et un responsable (administrateur).  L'accès à cette </w:t>
-      </w:r>
-      <w:proofErr w:type="spellStart"/>
-      <w:r>
-        <w:t>platforme</w:t>
-      </w:r>
-      <w:proofErr w:type="spellEnd"/>
-      <w:r>
-        <w:t xml:space="preserve"> se ferait éventuellement  par le site internet du SIPHIF.  En plus de l'évaluation, la nouvelle plateforme doit comprendre la gestion des pré-choix des stages.  Les internes peuvent ainsi voir les stages disponibles en fonction de leur classement. </w:t>
+        <w:t>Le SIPHIF souhaite faire évoluer son outil d'évaluation des stages des internes. L'outil actuel, le site FORMETRIS, reste très rigide en ce qui concerne la modification du questionnaire d'évaluation et la possibilité d'ajouter d'autres hôpitaux ou postes.  Le nouvel outil doit permettre de contrer cette rigidité.  La nouvelle plateforme demandée, cible les internes, les adhérents du SIPHIF et un responsable (administrateur).  L'accès à cette plat</w:t>
+      </w:r>
+      <w:r>
+        <w:t>e</w:t>
+      </w:r>
+      <w:r>
+        <w:t xml:space="preserve">forme se ferait éventuellement </w:t>
+      </w:r>
+      <w:r>
+        <w:t xml:space="preserve">par le site internet du SIPHIF.  En plus de l'évaluation, la nouvelle plateforme doit comprendre la gestion des pré-choix des stages.  Les internes peuvent ainsi voir les stages disponibles en fonction de leur classement. </w:t>
       </w:r>
     </w:p>
     <w:p>
@@ -570,9 +2790,11 @@
       <w:pPr>
         <w:pStyle w:val="Titre3"/>
       </w:pPr>
+      <w:bookmarkStart w:id="10" w:name="_Toc420938429"/>
       <w:r>
         <w:t>Suite prévue</w:t>
       </w:r>
+      <w:bookmarkEnd w:id="10"/>
     </w:p>
     <w:p/>
     <w:p>
@@ -589,20 +2811,44 @@
       <w:pPr>
         <w:pStyle w:val="Titre3"/>
       </w:pPr>
-      <w:r>
-        <w:t xml:space="preserve">Prestations demandées </w:t>
+      <w:bookmarkStart w:id="11" w:name="_Toc420938430"/>
+      <w:r>
+        <w:t>Prestations demandées</w:t>
+      </w:r>
+      <w:bookmarkEnd w:id="11"/>
+      <w:r>
+        <w:t xml:space="preserve"> </w:t>
       </w:r>
     </w:p>
     <w:p/>
+    <w:p>
+      <w:pPr>
+        <w:ind w:firstLine="0"/>
+        <w:rPr>
+          <w:rFonts w:cs="Times New Roman"/>
+          <w:color w:val="auto"/>
+          <w:sz w:val="24"/>
+          <w:szCs w:val="24"/>
+          <w:shd w:val="clear" w:color="auto" w:fill="auto"/>
+        </w:rPr>
+      </w:pPr>
+      <w:r>
+        <w:rPr>
+          <w:rFonts w:cs="Times New Roman"/>
+        </w:rPr>
+        <w:t>La plateforme décrite dans ce cahier des charges. Des notices sur le fonctionnement de la plateforme.</w:t>
+      </w:r>
+    </w:p>
     <w:p/>
-    <w:p/>
     <w:p>
       <w:pPr>
         <w:pStyle w:val="Titre3"/>
       </w:pPr>
+      <w:bookmarkStart w:id="12" w:name="_Toc420938431"/>
       <w:r>
         <w:t>Parties prenantes</w:t>
       </w:r>
+      <w:bookmarkEnd w:id="12"/>
     </w:p>
     <w:p/>
     <w:p>
@@ -762,10 +3008,12 @@
       <w:pPr>
         <w:pStyle w:val="Titre2"/>
       </w:pPr>
+      <w:bookmarkStart w:id="13" w:name="_Toc420938432"/>
       <w:r>
         <w:lastRenderedPageBreak/>
         <w:t>Enoncé du besoin</w:t>
       </w:r>
+      <w:bookmarkEnd w:id="13"/>
     </w:p>
     <w:p/>
     <w:p>
@@ -775,47 +3023,79 @@
     </w:p>
     <w:p/>
     <w:p>
-      <w:r>
-        <w:t xml:space="preserve"> * Le dépôt des évaluations</w:t>
-      </w:r>
-    </w:p>
-    <w:p>
-      <w:r>
-        <w:t xml:space="preserve"> * L'analyse des évaluations</w:t>
-      </w:r>
-    </w:p>
-    <w:p>
-      <w:r>
-        <w:t xml:space="preserve"> * La consultation des évaluations</w:t>
-      </w:r>
-    </w:p>
-    <w:p>
-      <w:r>
-        <w:t xml:space="preserve"> * Le dépôt des </w:t>
-      </w:r>
-      <w:proofErr w:type="spellStart"/>
-      <w:r>
-        <w:t>voeux</w:t>
-      </w:r>
-      <w:proofErr w:type="spellEnd"/>
-      <w:r>
-        <w:t xml:space="preserve"> par ordre de préférence</w:t>
-      </w:r>
-    </w:p>
-    <w:p>
-      <w:r>
-        <w:t xml:space="preserve"> * Analyse des pré-choix</w:t>
-      </w:r>
-    </w:p>
-    <w:p>
-      <w:r>
-        <w:t xml:space="preserve"> * Consultation du tableau prévisionnel d'éligibilité aux stages selon les </w:t>
-      </w:r>
-      <w:proofErr w:type="spellStart"/>
-      <w:r>
-        <w:t>voeux</w:t>
-      </w:r>
-      <w:proofErr w:type="spellEnd"/>
+      <w:pPr>
+        <w:pStyle w:val="Pardeliste"/>
+        <w:numPr>
+          <w:ilvl w:val="0"/>
+          <w:numId w:val="1"/>
+        </w:numPr>
+      </w:pPr>
+      <w:r>
+        <w:t>Le dépôt des évaluations</w:t>
+      </w:r>
+    </w:p>
+    <w:p>
+      <w:pPr>
+        <w:pStyle w:val="Pardeliste"/>
+        <w:numPr>
+          <w:ilvl w:val="0"/>
+          <w:numId w:val="1"/>
+        </w:numPr>
+      </w:pPr>
+      <w:r>
+        <w:t>L’analyse des évaluations</w:t>
+      </w:r>
+    </w:p>
+    <w:p>
+      <w:pPr>
+        <w:pStyle w:val="Pardeliste"/>
+        <w:numPr>
+          <w:ilvl w:val="0"/>
+          <w:numId w:val="1"/>
+        </w:numPr>
+      </w:pPr>
+      <w:r>
+        <w:t>La consultations des évaluations</w:t>
+      </w:r>
+    </w:p>
+    <w:p>
+      <w:pPr>
+        <w:pStyle w:val="Pardeliste"/>
+        <w:numPr>
+          <w:ilvl w:val="0"/>
+          <w:numId w:val="1"/>
+        </w:numPr>
+      </w:pPr>
+      <w:r>
+        <w:t>Le dépôt des vœux par ordre de préférence</w:t>
+      </w:r>
+    </w:p>
+    <w:p>
+      <w:pPr>
+        <w:pStyle w:val="Pardeliste"/>
+        <w:numPr>
+          <w:ilvl w:val="0"/>
+          <w:numId w:val="1"/>
+        </w:numPr>
+      </w:pPr>
+      <w:r>
+        <w:t>Analyse des pré-choix</w:t>
+      </w:r>
+    </w:p>
+    <w:p>
+      <w:pPr>
+        <w:pStyle w:val="Pardeliste"/>
+        <w:numPr>
+          <w:ilvl w:val="0"/>
+          <w:numId w:val="1"/>
+        </w:numPr>
+      </w:pPr>
+      <w:r>
+        <w:t xml:space="preserve">Consultation du tableau </w:t>
+      </w:r>
+      <w:r>
+        <w:t>prévisionnel d'éligibilité aux stages selon les vœux</w:t>
+      </w:r>
     </w:p>
     <w:p/>
     <w:p>
@@ -838,25 +3118,33 @@
       <w:pPr>
         <w:pStyle w:val="Titre1"/>
       </w:pPr>
+      <w:bookmarkStart w:id="14" w:name="_Toc420938433"/>
       <w:r>
         <w:t>Expression fonctionnel du besoin</w:t>
       </w:r>
-    </w:p>
+      <w:bookmarkEnd w:id="14"/>
+    </w:p>
+    <w:p/>
     <w:p>
       <w:pPr>
         <w:pStyle w:val="Titre2"/>
       </w:pPr>
+      <w:bookmarkStart w:id="15" w:name="_Toc420938434"/>
       <w:r>
         <w:t>Fonctions de service et de contrainte</w:t>
       </w:r>
-    </w:p>
+      <w:bookmarkEnd w:id="15"/>
+    </w:p>
+    <w:p/>
     <w:p>
       <w:pPr>
         <w:pStyle w:val="Titre3"/>
       </w:pPr>
+      <w:bookmarkStart w:id="16" w:name="_Toc420938435"/>
       <w:r>
         <w:t>Fonctions de service principales</w:t>
       </w:r>
+      <w:bookmarkEnd w:id="16"/>
     </w:p>
     <w:p/>
     <w:p>
@@ -954,9 +3242,11 @@
       <w:pPr>
         <w:pStyle w:val="Titre3"/>
       </w:pPr>
+      <w:bookmarkStart w:id="17" w:name="_Toc420938436"/>
       <w:r>
         <w:t>Fonctions de service complémentaires</w:t>
       </w:r>
+      <w:bookmarkEnd w:id="17"/>
     </w:p>
     <w:p/>
     <w:p>
@@ -990,15 +3280,17 @@
         <w:ind w:firstLine="0"/>
       </w:pPr>
     </w:p>
+    <w:p>
+      <w:pPr>
+        <w:pStyle w:val="Titre3"/>
+      </w:pPr>
+      <w:bookmarkStart w:id="18" w:name="_Toc420938437"/>
+      <w:r>
+        <w:t>Contraintes</w:t>
+      </w:r>
+      <w:bookmarkEnd w:id="18"/>
+    </w:p>
     <w:p/>
-    <w:p>
-      <w:pPr>
-        <w:pStyle w:val="Titre3"/>
-      </w:pPr>
-      <w:r>
-        <w:t>Contraintes</w:t>
-      </w:r>
-    </w:p>
     <w:p>
       <w:pPr>
         <w:jc w:val="both"/>
@@ -1058,14 +3350,17 @@
       <w:pPr>
         <w:pStyle w:val="Titre3"/>
       </w:pPr>
+      <w:bookmarkStart w:id="19" w:name="_Toc420938438"/>
       <w:r>
         <w:lastRenderedPageBreak/>
         <w:t>Contenue fournit par le client</w:t>
       </w:r>
-    </w:p>
-    <w:p>
-      <w:pPr>
-        <w:pStyle w:val="Paragraphedeliste"/>
+      <w:bookmarkEnd w:id="19"/>
+    </w:p>
+    <w:p/>
+    <w:p>
+      <w:pPr>
+        <w:pStyle w:val="Pardeliste"/>
         <w:numPr>
           <w:ilvl w:val="0"/>
           <w:numId w:val="10"/>
@@ -1077,7 +3372,7 @@
     </w:p>
     <w:p>
       <w:pPr>
-        <w:pStyle w:val="Paragraphedeliste"/>
+        <w:pStyle w:val="Pardeliste"/>
         <w:numPr>
           <w:ilvl w:val="0"/>
           <w:numId w:val="10"/>
@@ -1089,7 +3384,7 @@
     </w:p>
     <w:p>
       <w:pPr>
-        <w:pStyle w:val="Paragraphedeliste"/>
+        <w:pStyle w:val="Pardeliste"/>
         <w:numPr>
           <w:ilvl w:val="0"/>
           <w:numId w:val="10"/>
@@ -1101,7 +3396,7 @@
     </w:p>
     <w:p>
       <w:pPr>
-        <w:pStyle w:val="Paragraphedeliste"/>
+        <w:pStyle w:val="Pardeliste"/>
         <w:numPr>
           <w:ilvl w:val="0"/>
           <w:numId w:val="10"/>
@@ -1113,7 +3408,7 @@
     </w:p>
     <w:p>
       <w:pPr>
-        <w:pStyle w:val="Paragraphedeliste"/>
+        <w:pStyle w:val="Pardeliste"/>
         <w:numPr>
           <w:ilvl w:val="0"/>
           <w:numId w:val="10"/>
@@ -1122,91 +3417,59 @@
       <w:r>
         <w:t xml:space="preserve">Les dates butoirs fixées pour l’évaluation des stages, et pour les </w:t>
       </w:r>
-      <w:proofErr w:type="spellStart"/>
-      <w:r>
-        <w:t>voeux</w:t>
-      </w:r>
-      <w:proofErr w:type="spellEnd"/>
+      <w:r>
+        <w:t>vœux</w:t>
+      </w:r>
       <w:r>
         <w:t xml:space="preserve"> (pré-choix).</w:t>
       </w:r>
-      <w:bookmarkStart w:id="0" w:name="_GoBack"/>
-      <w:bookmarkEnd w:id="0"/>
+    </w:p>
+    <w:p>
+      <w:pPr>
+        <w:ind w:firstLine="0"/>
+      </w:pPr>
+    </w:p>
+    <w:p>
+      <w:pPr>
+        <w:pStyle w:val="Titre2"/>
+      </w:pPr>
+      <w:bookmarkStart w:id="20" w:name="_Toc420938439"/>
+      <w:r>
+        <w:t>Critères d'appréciation</w:t>
+      </w:r>
+      <w:bookmarkEnd w:id="20"/>
     </w:p>
     <w:p/>
     <w:p>
-      <w:pPr>
-        <w:ind w:firstLine="0"/>
-      </w:pPr>
-    </w:p>
+      <w:r>
+        <w:t>La flexibilité de la plateforme au niveau de : la modification du questionnaire d'évaluation, de l'intégration des anciennes évaluations et de la possibilité de faire des statistiques sur les taux de participation aux évaluations/pré-choix.</w:t>
+      </w:r>
+    </w:p>
+    <w:p>
+      <w:r>
+        <w:t>La simplicité de gestion pour les administrateurs au niveau : du renseignement du classement des choix pour chaque semestre et de la modification éventuelle des grilles d'évaluation.</w:t>
+      </w:r>
+    </w:p>
+    <w:p>
+      <w:pPr>
+        <w:pStyle w:val="Titre1"/>
+      </w:pPr>
+      <w:bookmarkStart w:id="21" w:name="_Toc420938440"/>
+      <w:r>
+        <w:t>Cadre de réponse</w:t>
+      </w:r>
+      <w:bookmarkEnd w:id="21"/>
+    </w:p>
+    <w:p/>
     <w:p>
       <w:pPr>
         <w:pStyle w:val="Titre2"/>
       </w:pPr>
-      <w:r>
-        <w:t>Critère</w:t>
-      </w:r>
-    </w:p>
-    <w:p>
-      <w:pPr>
-        <w:pStyle w:val="Titre3"/>
-      </w:pPr>
-      <w:r>
-        <w:t>Fonctions de service principales</w:t>
-      </w:r>
-    </w:p>
-    <w:p>
-      <w:pPr>
-        <w:pStyle w:val="Titre3"/>
-      </w:pPr>
-      <w:r>
-        <w:t>Fonctions de services complémentaires</w:t>
-      </w:r>
-    </w:p>
-    <w:p>
-      <w:pPr>
-        <w:pStyle w:val="Titre3"/>
-      </w:pPr>
-      <w:r>
-        <w:t>Contraintes</w:t>
-      </w:r>
-    </w:p>
-    <w:p/>
-    <w:p>
-      <w:pPr>
-        <w:pStyle w:val="Titre2"/>
-      </w:pPr>
-      <w:r>
-        <w:t>Critères d'appréciation</w:t>
-      </w:r>
-    </w:p>
-    <w:p>
-      <w:r>
-        <w:t>La flexibilité de la plateforme au niveau de : la modification du questionnaire d'évaluation, de l'intégration des anciennes évaluations et de la possibilité de faire des statistiques sur les taux de participation aux évaluations/pré-choix.</w:t>
-      </w:r>
-    </w:p>
-    <w:p>
-      <w:r>
-        <w:t>La simplicité de gestion pour les administrateurs au niveau : du renseignement du classement des choix pour chaque semestre et de la modification éventuelle des grilles d'évaluation.</w:t>
-      </w:r>
-    </w:p>
-    <w:p/>
-    <w:p>
-      <w:pPr>
-        <w:pStyle w:val="Titre1"/>
-      </w:pPr>
-      <w:r>
-        <w:t>Cadre de réponse</w:t>
-      </w:r>
-    </w:p>
-    <w:p/>
-    <w:p>
-      <w:pPr>
-        <w:pStyle w:val="Titre2"/>
-      </w:pPr>
+      <w:bookmarkStart w:id="22" w:name="_Toc420938441"/>
       <w:r>
         <w:t>Pour chaque fonction</w:t>
       </w:r>
+      <w:bookmarkEnd w:id="22"/>
     </w:p>
     <w:p>
       <w:pPr>
@@ -1254,23 +3517,62 @@
     <w:p>
       <w:pPr>
         <w:ind w:firstLine="708"/>
-      </w:pPr>
-      <w:r>
-        <w:t>Les internes doivent saisir une fiche d'information contenant :</w:t>
-      </w:r>
-      <w:r>
-        <w:br/>
-        <w:t xml:space="preserve"> * Nom</w:t>
-      </w:r>
-      <w:r>
-        <w:br/>
-        <w:t xml:space="preserve"> * Prénom</w:t>
-      </w:r>
-      <w:r>
-        <w:br/>
-        <w:t xml:space="preserve"> * Mail</w:t>
-      </w:r>
-    </w:p>
+        <w:rPr>
+          <w:rFonts w:ascii="Hiragino Kaku Gothic ProN W3" w:eastAsia="Hiragino Kaku Gothic ProN W3" w:hAnsi="Hiragino Kaku Gothic ProN W3" w:cs="Hiragino Kaku Gothic ProN W3"/>
+        </w:rPr>
+      </w:pPr>
+      <w:r>
+        <w:t>Les internes doivent saisir une fic</w:t>
+      </w:r>
+      <w:r>
+        <w:t>he d'information contenant :</w:t>
+      </w:r>
+    </w:p>
+    <w:p>
+      <w:pPr>
+        <w:ind w:firstLine="708"/>
+        <w:rPr>
+          <w:rFonts w:ascii="Hiragino Kaku Gothic ProN W3" w:eastAsia="Hiragino Kaku Gothic ProN W3" w:hAnsi="Hiragino Kaku Gothic ProN W3" w:cs="Hiragino Kaku Gothic ProN W3"/>
+        </w:rPr>
+      </w:pPr>
+    </w:p>
+    <w:p>
+      <w:pPr>
+        <w:pStyle w:val="Pardeliste"/>
+        <w:numPr>
+          <w:ilvl w:val="0"/>
+          <w:numId w:val="1"/>
+        </w:numPr>
+      </w:pPr>
+      <w:r>
+        <w:t>Nom</w:t>
+      </w:r>
+    </w:p>
+    <w:p>
+      <w:pPr>
+        <w:pStyle w:val="Pardeliste"/>
+        <w:numPr>
+          <w:ilvl w:val="0"/>
+          <w:numId w:val="1"/>
+        </w:numPr>
+      </w:pPr>
+      <w:r>
+        <w:t>Prénom</w:t>
+      </w:r>
+    </w:p>
+    <w:p>
+      <w:pPr>
+        <w:pStyle w:val="Pardeliste"/>
+        <w:numPr>
+          <w:ilvl w:val="0"/>
+          <w:numId w:val="1"/>
+        </w:numPr>
+      </w:pPr>
+      <w:r>
+        <w:t>Email</w:t>
+      </w:r>
+    </w:p>
+    <w:p/>
     <w:p>
       <w:pPr>
         <w:ind w:firstLine="0"/>
@@ -1333,13 +3635,11 @@
         <w:t>comprend</w:t>
       </w:r>
       <w:r>
-        <w:t xml:space="preserve"> la rédaction de l'évaluation par les internes selon une grille d'évaluation (</w:t>
-      </w:r>
-      <w:proofErr w:type="spellStart"/>
-      <w:r>
-        <w:t>cf</w:t>
-      </w:r>
-      <w:proofErr w:type="spellEnd"/>
+        <w:t xml:space="preserve"> la rédaction de l'évaluation par les internes selon une grille d'évaluation (cf</w:t>
+      </w:r>
+      <w:r>
+        <w:t>.</w:t>
+      </w:r>
       <w:r>
         <w:t xml:space="preserve"> annexe). A la fin de l’évaluation, l’interne reçoit par mail un mot de passe individuel d’accès temporaire qui lui permet d’accéder à la consultation des évaluations et au système de pré-choix.</w:t>
       </w:r>
@@ -1349,7 +3649,6 @@
         <w:ind w:firstLine="0"/>
       </w:pPr>
       <w:r>
-        <w:lastRenderedPageBreak/>
         <w:t>Les administrateurs pourront modifier les grilles d'évaluations.</w:t>
       </w:r>
       <w:r>
@@ -1594,18 +3893,22 @@
       <w:pPr>
         <w:pStyle w:val="Titre2"/>
       </w:pPr>
+      <w:bookmarkStart w:id="23" w:name="_Toc420938442"/>
       <w:r>
         <w:t>Pour l'ensemble du produit</w:t>
       </w:r>
+      <w:bookmarkEnd w:id="23"/>
     </w:p>
     <w:p/>
     <w:p>
       <w:pPr>
         <w:pStyle w:val="Titre3"/>
       </w:pPr>
+      <w:bookmarkStart w:id="24" w:name="_Toc420938443"/>
       <w:r>
         <w:t>Prévisions de fiabilité</w:t>
       </w:r>
+      <w:bookmarkEnd w:id="24"/>
     </w:p>
     <w:p/>
     <w:p>
@@ -1621,9 +3924,11 @@
       <w:pPr>
         <w:pStyle w:val="Titre3"/>
       </w:pPr>
+      <w:bookmarkStart w:id="25" w:name="_Toc420938444"/>
       <w:r>
         <w:t>Perspectives d'évolution technologique</w:t>
       </w:r>
+      <w:bookmarkEnd w:id="25"/>
     </w:p>
     <w:p/>
     <w:p>
@@ -1667,18 +3972,22 @@
           <w:szCs w:val="36"/>
         </w:rPr>
       </w:pPr>
+      <w:bookmarkStart w:id="26" w:name="_Toc420938445"/>
       <w:r>
         <w:lastRenderedPageBreak/>
         <w:t>Perspectives et estimations</w:t>
       </w:r>
+      <w:bookmarkEnd w:id="26"/>
     </w:p>
     <w:p>
       <w:pPr>
         <w:pStyle w:val="Titre2"/>
       </w:pPr>
+      <w:bookmarkStart w:id="27" w:name="_Toc420938446"/>
       <w:r>
         <w:t>Coût</w:t>
       </w:r>
+      <w:bookmarkEnd w:id="27"/>
     </w:p>
     <w:p/>
     <w:p>
@@ -1691,9 +4000,11 @@
       <w:pPr>
         <w:pStyle w:val="Titre2"/>
       </w:pPr>
+      <w:bookmarkStart w:id="28" w:name="_Toc420938447"/>
       <w:r>
         <w:t>Délai</w:t>
       </w:r>
+      <w:bookmarkEnd w:id="28"/>
     </w:p>
     <w:p/>
     <w:p>
@@ -1706,22 +4017,16 @@
       <w:pPr>
         <w:pStyle w:val="Titre2"/>
       </w:pPr>
+      <w:bookmarkStart w:id="29" w:name="_Toc420938448"/>
       <w:r>
         <w:t>Exploitation</w:t>
       </w:r>
+      <w:bookmarkEnd w:id="29"/>
     </w:p>
     <w:p/>
     <w:p>
       <w:r>
-        <w:t xml:space="preserve">La gestion de l'exploitation reste à définir. La maintenance sera </w:t>
-      </w:r>
-      <w:proofErr w:type="gramStart"/>
-      <w:r>
-        <w:t>faites</w:t>
-      </w:r>
-      <w:proofErr w:type="gramEnd"/>
-      <w:r>
-        <w:t xml:space="preserve"> tout au long de l'exploitation de la plateforme par un acteur restant également à définir.</w:t>
+        <w:t>La gestion de l'exploitation reste à définir. La maintenance sera faites tout au long de l'exploitation de la plateforme par un acteur restant également à définir.</w:t>
       </w:r>
     </w:p>
     <w:p/>
@@ -1729,9 +4034,11 @@
       <w:pPr>
         <w:pStyle w:val="Titre2"/>
       </w:pPr>
+      <w:bookmarkStart w:id="30" w:name="_Toc420938449"/>
       <w:r>
         <w:t>Ergonomie</w:t>
       </w:r>
+      <w:bookmarkEnd w:id="30"/>
       <w:r>
         <w:br/>
       </w:r>
@@ -1741,33 +4048,15 @@
         <w:t>La plateforme sera simple pour être utilisable par un personnel non spécialiste en informatique.</w:t>
       </w:r>
     </w:p>
-    <w:p/>
-    <w:p>
-      <w:pPr>
-        <w:ind w:firstLine="0"/>
-      </w:pPr>
-      <w:r>
-        <w:br w:type="page"/>
-      </w:r>
-    </w:p>
-    <w:p>
-      <w:pPr>
-        <w:ind w:firstLine="0"/>
-        <w:rPr>
-          <w:rFonts w:asciiTheme="majorHAnsi" w:eastAsiaTheme="majorEastAsia" w:hAnsiTheme="majorHAnsi" w:cstheme="majorBidi"/>
-          <w:color w:val="C45911" w:themeColor="accent2" w:themeShade="BF"/>
-          <w:sz w:val="26"/>
-          <w:szCs w:val="26"/>
-        </w:rPr>
-      </w:pPr>
-    </w:p>
-    <w:p/>
     <w:sectPr>
-      <w:headerReference w:type="default" r:id="rId11"/>
-      <w:footerReference w:type="default" r:id="rId12"/>
+      <w:headerReference w:type="even" r:id="rId11"/>
+      <w:headerReference w:type="default" r:id="rId12"/>
+      <w:footerReference w:type="even" r:id="rId13"/>
+      <w:footerReference w:type="default" r:id="rId14"/>
       <w:pgSz w:w="11900" w:h="16840"/>
       <w:pgMar w:top="1417" w:right="1417" w:bottom="1417" w:left="1417" w:header="708" w:footer="708" w:gutter="0"/>
       <w:cols w:space="708"/>
+      <w:titlePg/>
       <w:docGrid w:linePitch="360"/>
     </w:sectPr>
   </w:body>
@@ -1775,7 +4064,7 @@
 </file>
 
 <file path=word/endnotes.xml><?xml version="1.0" encoding="utf-8"?>
-<w:endnotes xmlns:wpc="http://schemas.microsoft.com/office/word/2010/wordprocessingCanvas" xmlns:mc="http://schemas.openxmlformats.org/markup-compatibility/2006" xmlns:o="urn:schemas-microsoft-com:office:office" xmlns:r="http://schemas.openxmlformats.org/officeDocument/2006/relationships" xmlns:m="http://schemas.openxmlformats.org/officeDocument/2006/math" xmlns:v="urn:schemas-microsoft-com:vml" xmlns:wp14="http://schemas.microsoft.com/office/word/2010/wordprocessingDrawing" xmlns:wp="http://schemas.openxmlformats.org/drawingml/2006/wordprocessingDrawing" xmlns:w10="urn:schemas-microsoft-com:office:word" xmlns:w="http://schemas.openxmlformats.org/wordprocessingml/2006/main" xmlns:w14="http://schemas.microsoft.com/office/word/2010/wordml" xmlns:w15="http://schemas.microsoft.com/office/word/2012/wordml" xmlns:wpg="http://schemas.microsoft.com/office/word/2010/wordprocessingGroup" xmlns:wpi="http://schemas.microsoft.com/office/word/2010/wordprocessingInk" xmlns:wne="http://schemas.microsoft.com/office/word/2006/wordml" xmlns:wps="http://schemas.microsoft.com/office/word/2010/wordprocessingShape" mc:Ignorable="w14 w15 wp14">
+<w:endnotes xmlns:wpc="http://schemas.microsoft.com/office/word/2010/wordprocessingCanvas" xmlns:mo="http://schemas.microsoft.com/office/mac/office/2008/main" xmlns:mc="http://schemas.openxmlformats.org/markup-compatibility/2006" xmlns:mv="urn:schemas-microsoft-com:mac:vml" xmlns:o="urn:schemas-microsoft-com:office:office" xmlns:r="http://schemas.openxmlformats.org/officeDocument/2006/relationships" xmlns:m="http://schemas.openxmlformats.org/officeDocument/2006/math" xmlns:v="urn:schemas-microsoft-com:vml" xmlns:wp14="http://schemas.microsoft.com/office/word/2010/wordprocessingDrawing" xmlns:wp="http://schemas.openxmlformats.org/drawingml/2006/wordprocessingDrawing" xmlns:w10="urn:schemas-microsoft-com:office:word" xmlns:w="http://schemas.openxmlformats.org/wordprocessingml/2006/main" xmlns:w14="http://schemas.microsoft.com/office/word/2010/wordml" xmlns:w15="http://schemas.microsoft.com/office/word/2012/wordml" xmlns:wpg="http://schemas.microsoft.com/office/word/2010/wordprocessingGroup" xmlns:wpi="http://schemas.microsoft.com/office/word/2010/wordprocessingInk" xmlns:wne="http://schemas.microsoft.com/office/word/2006/wordml" xmlns:wps="http://schemas.microsoft.com/office/word/2010/wordprocessingShape" mc:Ignorable="w14 w15 wp14">
   <w:endnote w:type="separator" w:id="-1">
     <w:p>
       <w:r>
@@ -1796,104 +4085,108 @@
 </file>
 
 <file path=word/footer1.xml><?xml version="1.0" encoding="utf-8"?>
-<w:ftr xmlns:wpc="http://schemas.microsoft.com/office/word/2010/wordprocessingCanvas" xmlns:mc="http://schemas.openxmlformats.org/markup-compatibility/2006" xmlns:o="urn:schemas-microsoft-com:office:office" xmlns:r="http://schemas.openxmlformats.org/officeDocument/2006/relationships" xmlns:m="http://schemas.openxmlformats.org/officeDocument/2006/math" xmlns:v="urn:schemas-microsoft-com:vml" xmlns:wp14="http://schemas.microsoft.com/office/word/2010/wordprocessingDrawing" xmlns:wp="http://schemas.openxmlformats.org/drawingml/2006/wordprocessingDrawing" xmlns:w10="urn:schemas-microsoft-com:office:word" xmlns:w="http://schemas.openxmlformats.org/wordprocessingml/2006/main" xmlns:w14="http://schemas.microsoft.com/office/word/2010/wordml" xmlns:w15="http://schemas.microsoft.com/office/word/2012/wordml" xmlns:wpg="http://schemas.microsoft.com/office/word/2010/wordprocessingGroup" xmlns:wpi="http://schemas.microsoft.com/office/word/2010/wordprocessingInk" xmlns:wne="http://schemas.microsoft.com/office/word/2006/wordml" xmlns:wps="http://schemas.microsoft.com/office/word/2010/wordprocessingShape" mc:Ignorable="w14 w15 wp14">
-  <w:tbl>
-    <w:tblPr>
-      <w:tblW w:w="5000" w:type="pct"/>
-      <w:tblBorders>
-        <w:bottom w:val="single" w:sz="4" w:space="0" w:color="BFBFBF"/>
-      </w:tblBorders>
-      <w:tblCellMar>
-        <w:left w:w="115" w:type="dxa"/>
-        <w:right w:w="115" w:type="dxa"/>
-      </w:tblCellMar>
-      <w:tblLook w:val="04A0" w:firstRow="1" w:lastRow="0" w:firstColumn="1" w:lastColumn="0" w:noHBand="0" w:noVBand="1"/>
-    </w:tblPr>
-    <w:tblGrid>
-      <w:gridCol w:w="8355"/>
-      <w:gridCol w:w="711"/>
-    </w:tblGrid>
-    <w:tr>
-      <w:tc>
-        <w:tcPr>
-          <w:tcW w:w="4816" w:type="pct"/>
-          <w:tcBorders>
-            <w:bottom w:val="nil"/>
-            <w:right w:val="single" w:sz="4" w:space="0" w:color="BFBFBF"/>
-          </w:tcBorders>
-        </w:tcPr>
-        <w:p>
-          <w:pPr>
-            <w:rPr>
-              <w:rFonts w:eastAsia="Cambria"/>
-            </w:rPr>
-          </w:pPr>
-          <w:sdt>
-            <w:sdtPr>
-              <w:alias w:val="Title"/>
-              <w:id w:val="176972171"/>
-              <w:placeholder>
-                <w:docPart w:val="3A107C50FD9CA44296BA7D2055FEFFA4"/>
-              </w:placeholder>
-              <w:dataBinding w:prefixMappings="xmlns:ns0='http://schemas.openxmlformats.org/package/2006/metadata/core-properties' xmlns:ns1='http://purl.org/dc/elements/1.1/'" w:xpath="/ns0:coreProperties[1]/ns1:title[1]" w:storeItemID="{6C3C8BC8-F283-45AE-878A-BAB7291924A1}"/>
-              <w:text/>
-            </w:sdtPr>
-            <w:sdtEndPr/>
-            <w:sdtContent>
-              <w:r>
-                <w:t>Plateforme de pré-choix et d’évaluation de stage</w:t>
-              </w:r>
-            </w:sdtContent>
-          </w:sdt>
-        </w:p>
-      </w:tc>
-      <w:tc>
-        <w:tcPr>
-          <w:tcW w:w="184" w:type="pct"/>
-          <w:tcBorders>
-            <w:left w:val="single" w:sz="4" w:space="0" w:color="BFBFBF"/>
-            <w:bottom w:val="nil"/>
-          </w:tcBorders>
-        </w:tcPr>
-        <w:p>
-          <w:pPr>
-            <w:rPr>
-              <w:rFonts w:eastAsia="Cambria"/>
-            </w:rPr>
-          </w:pPr>
-          <w:r>
-            <w:fldChar w:fldCharType="begin"/>
-          </w:r>
-          <w:r>
-            <w:instrText xml:space="preserve"> PAGE   \* MERGEFORMAT </w:instrText>
-          </w:r>
-          <w:r>
-            <w:fldChar w:fldCharType="separate"/>
-          </w:r>
-          <w:r>
-            <w:rPr>
-              <w:noProof/>
-            </w:rPr>
-            <w:t>5</w:t>
-          </w:r>
-          <w:r>
-            <w:fldChar w:fldCharType="end"/>
-          </w:r>
-        </w:p>
-      </w:tc>
-    </w:tr>
-  </w:tbl>
+<w:ftr xmlns:wpc="http://schemas.microsoft.com/office/word/2010/wordprocessingCanvas" xmlns:mo="http://schemas.microsoft.com/office/mac/office/2008/main" xmlns:mc="http://schemas.openxmlformats.org/markup-compatibility/2006" xmlns:mv="urn:schemas-microsoft-com:mac:vml" xmlns:o="urn:schemas-microsoft-com:office:office" xmlns:r="http://schemas.openxmlformats.org/officeDocument/2006/relationships" xmlns:m="http://schemas.openxmlformats.org/officeDocument/2006/math" xmlns:v="urn:schemas-microsoft-com:vml" xmlns:wp14="http://schemas.microsoft.com/office/word/2010/wordprocessingDrawing" xmlns:wp="http://schemas.openxmlformats.org/drawingml/2006/wordprocessingDrawing" xmlns:w10="urn:schemas-microsoft-com:office:word" xmlns:w="http://schemas.openxmlformats.org/wordprocessingml/2006/main" xmlns:w14="http://schemas.microsoft.com/office/word/2010/wordml" xmlns:w15="http://schemas.microsoft.com/office/word/2012/wordml" xmlns:wpg="http://schemas.microsoft.com/office/word/2010/wordprocessingGroup" xmlns:wpi="http://schemas.microsoft.com/office/word/2010/wordprocessingInk" xmlns:wne="http://schemas.microsoft.com/office/word/2006/wordml" xmlns:wps="http://schemas.microsoft.com/office/word/2010/wordprocessingShape" mc:Ignorable="w14 w15 wp14">
   <w:p>
     <w:pPr>
       <w:pStyle w:val="Pieddepage"/>
+      <w:framePr w:wrap="none" w:vAnchor="text" w:hAnchor="margin" w:xAlign="right" w:y="1"/>
+      <w:rPr>
+        <w:rStyle w:val="Numrodepage"/>
+      </w:rPr>
+    </w:pPr>
+    <w:r>
+      <w:rPr>
+        <w:rStyle w:val="Numrodepage"/>
+      </w:rPr>
+      <w:fldChar w:fldCharType="begin"/>
+    </w:r>
+    <w:r>
+      <w:rPr>
+        <w:rStyle w:val="Numrodepage"/>
+      </w:rPr>
+      <w:instrText xml:space="preserve">PAGE  </w:instrText>
+    </w:r>
+    <w:r>
+      <w:rPr>
+        <w:rStyle w:val="Numrodepage"/>
+      </w:rPr>
+      <w:fldChar w:fldCharType="separate"/>
+    </w:r>
+    <w:r>
+      <w:rPr>
+        <w:rStyle w:val="Numrodepage"/>
+        <w:noProof/>
+      </w:rPr>
+      <w:t>2</w:t>
+    </w:r>
+    <w:r>
+      <w:rPr>
+        <w:rStyle w:val="Numrodepage"/>
+      </w:rPr>
+      <w:fldChar w:fldCharType="end"/>
+    </w:r>
+  </w:p>
+  <w:p>
+    <w:pPr>
+      <w:pStyle w:val="Pieddepage"/>
+      <w:ind w:right="360"/>
     </w:pPr>
   </w:p>
-  <w:p/>
+</w:ftr>
+</file>
+
+<file path=word/footer2.xml><?xml version="1.0" encoding="utf-8"?>
+<w:ftr xmlns:wpc="http://schemas.microsoft.com/office/word/2010/wordprocessingCanvas" xmlns:mo="http://schemas.microsoft.com/office/mac/office/2008/main" xmlns:mc="http://schemas.openxmlformats.org/markup-compatibility/2006" xmlns:mv="urn:schemas-microsoft-com:mac:vml" xmlns:o="urn:schemas-microsoft-com:office:office" xmlns:r="http://schemas.openxmlformats.org/officeDocument/2006/relationships" xmlns:m="http://schemas.openxmlformats.org/officeDocument/2006/math" xmlns:v="urn:schemas-microsoft-com:vml" xmlns:wp14="http://schemas.microsoft.com/office/word/2010/wordprocessingDrawing" xmlns:wp="http://schemas.openxmlformats.org/drawingml/2006/wordprocessingDrawing" xmlns:w10="urn:schemas-microsoft-com:office:word" xmlns:w="http://schemas.openxmlformats.org/wordprocessingml/2006/main" xmlns:w14="http://schemas.microsoft.com/office/word/2010/wordml" xmlns:w15="http://schemas.microsoft.com/office/word/2012/wordml" xmlns:wpg="http://schemas.microsoft.com/office/word/2010/wordprocessingGroup" xmlns:wpi="http://schemas.microsoft.com/office/word/2010/wordprocessingInk" xmlns:wne="http://schemas.microsoft.com/office/word/2006/wordml" xmlns:wps="http://schemas.microsoft.com/office/word/2010/wordprocessingShape" mc:Ignorable="w14 w15 wp14">
+  <w:p>
+    <w:pPr>
+      <w:pStyle w:val="Pieddepage"/>
+      <w:framePr w:wrap="none" w:vAnchor="text" w:hAnchor="margin" w:xAlign="right" w:y="1"/>
+      <w:rPr>
+        <w:rStyle w:val="Numrodepage"/>
+      </w:rPr>
+    </w:pPr>
+    <w:r>
+      <w:rPr>
+        <w:rStyle w:val="Numrodepage"/>
+      </w:rPr>
+      <w:fldChar w:fldCharType="begin"/>
+    </w:r>
+    <w:r>
+      <w:rPr>
+        <w:rStyle w:val="Numrodepage"/>
+      </w:rPr>
+      <w:instrText xml:space="preserve">PAGE  </w:instrText>
+    </w:r>
+    <w:r>
+      <w:rPr>
+        <w:rStyle w:val="Numrodepage"/>
+      </w:rPr>
+      <w:fldChar w:fldCharType="separate"/>
+    </w:r>
+    <w:r>
+      <w:rPr>
+        <w:rStyle w:val="Numrodepage"/>
+        <w:noProof/>
+      </w:rPr>
+      <w:t>5</w:t>
+    </w:r>
+    <w:r>
+      <w:rPr>
+        <w:rStyle w:val="Numrodepage"/>
+      </w:rPr>
+      <w:fldChar w:fldCharType="end"/>
+    </w:r>
+  </w:p>
+  <w:p>
+    <w:pPr>
+      <w:ind w:right="360"/>
+    </w:pPr>
+  </w:p>
 </w:ftr>
 </file>
 
 <file path=word/footnotes.xml><?xml version="1.0" encoding="utf-8"?>
-<w:footnotes xmlns:wpc="http://schemas.microsoft.com/office/word/2010/wordprocessingCanvas" xmlns:mc="http://schemas.openxmlformats.org/markup-compatibility/2006" xmlns:o="urn:schemas-microsoft-com:office:office" xmlns:r="http://schemas.openxmlformats.org/officeDocument/2006/relationships" xmlns:m="http://schemas.openxmlformats.org/officeDocument/2006/math" xmlns:v="urn:schemas-microsoft-com:vml" xmlns:wp14="http://schemas.microsoft.com/office/word/2010/wordprocessingDrawing" xmlns:wp="http://schemas.openxmlformats.org/drawingml/2006/wordprocessingDrawing" xmlns:w10="urn:schemas-microsoft-com:office:word" xmlns:w="http://schemas.openxmlformats.org/wordprocessingml/2006/main" xmlns:w14="http://schemas.microsoft.com/office/word/2010/wordml" xmlns:w15="http://schemas.microsoft.com/office/word/2012/wordml" xmlns:wpg="http://schemas.microsoft.com/office/word/2010/wordprocessingGroup" xmlns:wpi="http://schemas.microsoft.com/office/word/2010/wordprocessingInk" xmlns:wne="http://schemas.microsoft.com/office/word/2006/wordml" xmlns:wps="http://schemas.microsoft.com/office/word/2010/wordprocessingShape" mc:Ignorable="w14 w15 wp14">
+<w:footnotes xmlns:wpc="http://schemas.microsoft.com/office/word/2010/wordprocessingCanvas" xmlns:mo="http://schemas.microsoft.com/office/mac/office/2008/main" xmlns:mc="http://schemas.openxmlformats.org/markup-compatibility/2006" xmlns:mv="urn:schemas-microsoft-com:mac:vml" xmlns:o="urn:schemas-microsoft-com:office:office" xmlns:r="http://schemas.openxmlformats.org/officeDocument/2006/relationships" xmlns:m="http://schemas.openxmlformats.org/officeDocument/2006/math" xmlns:v="urn:schemas-microsoft-com:vml" xmlns:wp14="http://schemas.microsoft.com/office/word/2010/wordprocessingDrawing" xmlns:wp="http://schemas.openxmlformats.org/drawingml/2006/wordprocessingDrawing" xmlns:w10="urn:schemas-microsoft-com:office:word" xmlns:w="http://schemas.openxmlformats.org/wordprocessingml/2006/main" xmlns:w14="http://schemas.microsoft.com/office/word/2010/wordml" xmlns:w15="http://schemas.microsoft.com/office/word/2012/wordml" xmlns:wpg="http://schemas.microsoft.com/office/word/2010/wordprocessingGroup" xmlns:wpi="http://schemas.microsoft.com/office/word/2010/wordprocessingInk" xmlns:wne="http://schemas.microsoft.com/office/word/2006/wordml" xmlns:wps="http://schemas.microsoft.com/office/word/2010/wordprocessingShape" mc:Ignorable="w14 w15 wp14">
   <w:footnote w:type="separator" w:id="-1">
     <w:p>
       <w:r>
@@ -1914,7 +4207,27 @@
 </file>
 
 <file path=word/header1.xml><?xml version="1.0" encoding="utf-8"?>
-<w:hdr xmlns:wpc="http://schemas.microsoft.com/office/word/2010/wordprocessingCanvas" xmlns:mc="http://schemas.openxmlformats.org/markup-compatibility/2006" xmlns:o="urn:schemas-microsoft-com:office:office" xmlns:r="http://schemas.openxmlformats.org/officeDocument/2006/relationships" xmlns:m="http://schemas.openxmlformats.org/officeDocument/2006/math" xmlns:v="urn:schemas-microsoft-com:vml" xmlns:wp14="http://schemas.microsoft.com/office/word/2010/wordprocessingDrawing" xmlns:wp="http://schemas.openxmlformats.org/drawingml/2006/wordprocessingDrawing" xmlns:w10="urn:schemas-microsoft-com:office:word" xmlns:w="http://schemas.openxmlformats.org/wordprocessingml/2006/main" xmlns:w14="http://schemas.microsoft.com/office/word/2010/wordml" xmlns:w15="http://schemas.microsoft.com/office/word/2012/wordml" xmlns:wpg="http://schemas.microsoft.com/office/word/2010/wordprocessingGroup" xmlns:wpi="http://schemas.microsoft.com/office/word/2010/wordprocessingInk" xmlns:wne="http://schemas.microsoft.com/office/word/2006/wordml" xmlns:wps="http://schemas.microsoft.com/office/word/2010/wordprocessingShape" mc:Ignorable="w14 w15 wp14">
+<w:hdr xmlns:wpc="http://schemas.microsoft.com/office/word/2010/wordprocessingCanvas" xmlns:mo="http://schemas.microsoft.com/office/mac/office/2008/main" xmlns:mc="http://schemas.openxmlformats.org/markup-compatibility/2006" xmlns:mv="urn:schemas-microsoft-com:mac:vml" xmlns:o="urn:schemas-microsoft-com:office:office" xmlns:r="http://schemas.openxmlformats.org/officeDocument/2006/relationships" xmlns:m="http://schemas.openxmlformats.org/officeDocument/2006/math" xmlns:v="urn:schemas-microsoft-com:vml" xmlns:wp14="http://schemas.microsoft.com/office/word/2010/wordprocessingDrawing" xmlns:wp="http://schemas.openxmlformats.org/drawingml/2006/wordprocessingDrawing" xmlns:w10="urn:schemas-microsoft-com:office:word" xmlns:w="http://schemas.openxmlformats.org/wordprocessingml/2006/main" xmlns:w14="http://schemas.microsoft.com/office/word/2010/wordml" xmlns:w15="http://schemas.microsoft.com/office/word/2012/wordml" xmlns:wpg="http://schemas.microsoft.com/office/word/2010/wordprocessingGroup" xmlns:wpi="http://schemas.microsoft.com/office/word/2010/wordprocessingInk" xmlns:wne="http://schemas.microsoft.com/office/word/2006/wordml" xmlns:wps="http://schemas.microsoft.com/office/word/2010/wordprocessingShape" mc:Ignorable="w14 w15 wp14">
+  <w:p>
+    <w:pPr>
+      <w:pStyle w:val="En-tte"/>
+    </w:pPr>
+    <w:r>
+      <w:t>L3 MIAGE apprentissage</w:t>
+    </w:r>
+    <w:r>
+      <w:tab/>
+    </w:r>
+    <w:r>
+      <w:tab/>
+      <w:t>2014-2015</w:t>
+    </w:r>
+  </w:p>
+</w:hdr>
+</file>
+
+<file path=word/header2.xml><?xml version="1.0" encoding="utf-8"?>
+<w:hdr xmlns:wpc="http://schemas.microsoft.com/office/word/2010/wordprocessingCanvas" xmlns:mo="http://schemas.microsoft.com/office/mac/office/2008/main" xmlns:mc="http://schemas.openxmlformats.org/markup-compatibility/2006" xmlns:mv="urn:schemas-microsoft-com:mac:vml" xmlns:o="urn:schemas-microsoft-com:office:office" xmlns:r="http://schemas.openxmlformats.org/officeDocument/2006/relationships" xmlns:m="http://schemas.openxmlformats.org/officeDocument/2006/math" xmlns:v="urn:schemas-microsoft-com:vml" xmlns:wp14="http://schemas.microsoft.com/office/word/2010/wordprocessingDrawing" xmlns:wp="http://schemas.openxmlformats.org/drawingml/2006/wordprocessingDrawing" xmlns:w10="urn:schemas-microsoft-com:office:word" xmlns:w="http://schemas.openxmlformats.org/wordprocessingml/2006/main" xmlns:w14="http://schemas.microsoft.com/office/word/2010/wordml" xmlns:w15="http://schemas.microsoft.com/office/word/2012/wordml" xmlns:wpg="http://schemas.microsoft.com/office/word/2010/wordprocessingGroup" xmlns:wpi="http://schemas.microsoft.com/office/word/2010/wordprocessingInk" xmlns:wne="http://schemas.microsoft.com/office/word/2006/wordml" xmlns:wps="http://schemas.microsoft.com/office/word/2010/wordprocessingShape" mc:Ignorable="w14 w15 wp14">
   <w:p>
     <w:pPr>
       <w:pStyle w:val="En-tte"/>
@@ -1935,8 +4248,8 @@
 </file>
 
 <file path=word/numbering.xml><?xml version="1.0" encoding="utf-8"?>
-<w:numbering xmlns:wpc="http://schemas.microsoft.com/office/word/2010/wordprocessingCanvas" xmlns:mc="http://schemas.openxmlformats.org/markup-compatibility/2006" xmlns:o="urn:schemas-microsoft-com:office:office" xmlns:r="http://schemas.openxmlformats.org/officeDocument/2006/relationships" xmlns:m="http://schemas.openxmlformats.org/officeDocument/2006/math" xmlns:v="urn:schemas-microsoft-com:vml" xmlns:wp14="http://schemas.microsoft.com/office/word/2010/wordprocessingDrawing" xmlns:wp="http://schemas.openxmlformats.org/drawingml/2006/wordprocessingDrawing" xmlns:w10="urn:schemas-microsoft-com:office:word" xmlns:w="http://schemas.openxmlformats.org/wordprocessingml/2006/main" xmlns:w14="http://schemas.microsoft.com/office/word/2010/wordml" xmlns:w15="http://schemas.microsoft.com/office/word/2012/wordml" xmlns:wpg="http://schemas.microsoft.com/office/word/2010/wordprocessingGroup" xmlns:wpi="http://schemas.microsoft.com/office/word/2010/wordprocessingInk" xmlns:wne="http://schemas.microsoft.com/office/word/2006/wordml" xmlns:wps="http://schemas.microsoft.com/office/word/2010/wordprocessingShape" mc:Ignorable="w14 w15 wp14">
-  <w:abstractNum w:abstractNumId="0" w15:restartNumberingAfterBreak="0">
+<w:numbering xmlns:wpc="http://schemas.microsoft.com/office/word/2010/wordprocessingCanvas" xmlns:mo="http://schemas.microsoft.com/office/mac/office/2008/main" xmlns:mc="http://schemas.openxmlformats.org/markup-compatibility/2006" xmlns:mv="urn:schemas-microsoft-com:mac:vml" xmlns:o="urn:schemas-microsoft-com:office:office" xmlns:r="http://schemas.openxmlformats.org/officeDocument/2006/relationships" xmlns:m="http://schemas.openxmlformats.org/officeDocument/2006/math" xmlns:v="urn:schemas-microsoft-com:vml" xmlns:wp14="http://schemas.microsoft.com/office/word/2010/wordprocessingDrawing" xmlns:wp="http://schemas.openxmlformats.org/drawingml/2006/wordprocessingDrawing" xmlns:w10="urn:schemas-microsoft-com:office:word" xmlns:w="http://schemas.openxmlformats.org/wordprocessingml/2006/main" xmlns:w14="http://schemas.microsoft.com/office/word/2010/wordml" xmlns:w15="http://schemas.microsoft.com/office/word/2012/wordml" xmlns:wpg="http://schemas.microsoft.com/office/word/2010/wordprocessingGroup" xmlns:wpi="http://schemas.microsoft.com/office/word/2010/wordprocessingInk" xmlns:wne="http://schemas.microsoft.com/office/word/2006/wordml" xmlns:wps="http://schemas.microsoft.com/office/word/2010/wordprocessingShape" mc:Ignorable="w14 w15 wp14">
+  <w:abstractNum w:abstractNumId="0">
     <w:nsid w:val="EF9656C3"/>
     <w:multiLevelType w:val="multilevel"/>
     <w:tmpl w:val="F3269532"/>
@@ -2028,7 +4341,7 @@
       <w:lvlJc w:val="left"/>
     </w:lvl>
   </w:abstractNum>
-  <w:abstractNum w:abstractNumId="1" w15:restartNumberingAfterBreak="0">
+  <w:abstractNum w:abstractNumId="1">
     <w:nsid w:val="0AD7179F"/>
     <w:multiLevelType w:val="multilevel"/>
     <w:tmpl w:val="E71A5D9C"/>
@@ -2123,7 +4436,7 @@
       </w:pPr>
     </w:lvl>
   </w:abstractNum>
-  <w:abstractNum w:abstractNumId="2" w15:restartNumberingAfterBreak="0">
+  <w:abstractNum w:abstractNumId="2">
     <w:nsid w:val="0B502E67"/>
     <w:multiLevelType w:val="hybridMultilevel"/>
     <w:tmpl w:val="C728FE24"/>
@@ -2236,7 +4549,7 @@
       </w:rPr>
     </w:lvl>
   </w:abstractNum>
-  <w:abstractNum w:abstractNumId="3" w15:restartNumberingAfterBreak="0">
+  <w:abstractNum w:abstractNumId="3">
     <w:nsid w:val="1D4B6EC5"/>
     <w:multiLevelType w:val="multilevel"/>
     <w:tmpl w:val="9F54FFE0"/>
@@ -2385,7 +4698,7 @@
       </w:rPr>
     </w:lvl>
   </w:abstractNum>
-  <w:abstractNum w:abstractNumId="4" w15:restartNumberingAfterBreak="0">
+  <w:abstractNum w:abstractNumId="4">
     <w:nsid w:val="1FD56D78"/>
     <w:multiLevelType w:val="multilevel"/>
     <w:tmpl w:val="D2ACC836"/>
@@ -2471,7 +4784,7 @@
       </w:pPr>
     </w:lvl>
   </w:abstractNum>
-  <w:abstractNum w:abstractNumId="5" w15:restartNumberingAfterBreak="0">
+  <w:abstractNum w:abstractNumId="5">
     <w:nsid w:val="2A76328A"/>
     <w:multiLevelType w:val="multilevel"/>
     <w:tmpl w:val="D32249C4"/>
@@ -2557,7 +4870,7 @@
       </w:pPr>
     </w:lvl>
   </w:abstractNum>
-  <w:abstractNum w:abstractNumId="6" w15:restartNumberingAfterBreak="0">
+  <w:abstractNum w:abstractNumId="6">
     <w:nsid w:val="501B681D"/>
     <w:multiLevelType w:val="multilevel"/>
     <w:tmpl w:val="FF2CCEF0"/>
@@ -2643,7 +4956,7 @@
       </w:pPr>
     </w:lvl>
   </w:abstractNum>
-  <w:abstractNum w:abstractNumId="7" w15:restartNumberingAfterBreak="0">
+  <w:abstractNum w:abstractNumId="7">
     <w:nsid w:val="5BD42BD7"/>
     <w:multiLevelType w:val="multilevel"/>
     <w:tmpl w:val="75FA5148"/>
@@ -2729,7 +5042,7 @@
       </w:pPr>
     </w:lvl>
   </w:abstractNum>
-  <w:abstractNum w:abstractNumId="8" w15:restartNumberingAfterBreak="0">
+  <w:abstractNum w:abstractNumId="8">
     <w:nsid w:val="616F18F9"/>
     <w:multiLevelType w:val="multilevel"/>
     <w:tmpl w:val="8FF4F354"/>
@@ -2878,7 +5191,7 @@
       </w:rPr>
     </w:lvl>
   </w:abstractNum>
-  <w:abstractNum w:abstractNumId="9" w15:restartNumberingAfterBreak="0">
+  <w:abstractNum w:abstractNumId="9">
     <w:nsid w:val="63DA7D56"/>
     <w:multiLevelType w:val="hybridMultilevel"/>
     <w:tmpl w:val="274E5990"/>
@@ -2893,7 +5206,7 @@
         <w:rFonts w:ascii="Calibri" w:eastAsiaTheme="minorEastAsia" w:hAnsi="Calibri" w:cstheme="minorBidi" w:hint="default"/>
       </w:rPr>
     </w:lvl>
-    <w:lvl w:ilvl="1" w:tplc="040C0003" w:tentative="1">
+    <w:lvl w:ilvl="1" w:tplc="040C0003">
       <w:start w:val="1"/>
       <w:numFmt w:val="bullet"/>
       <w:lvlText w:val="o"/>
@@ -2984,6 +5297,119 @@
       <w:lvlJc w:val="left"/>
       <w:pPr>
         <w:ind w:left="6480" w:hanging="360"/>
+      </w:pPr>
+      <w:rPr>
+        <w:rFonts w:ascii="Wingdings" w:hAnsi="Wingdings" w:hint="default"/>
+      </w:rPr>
+    </w:lvl>
+  </w:abstractNum>
+  <w:abstractNum w:abstractNumId="10">
+    <w:nsid w:val="7BC763B5"/>
+    <w:multiLevelType w:val="hybridMultilevel"/>
+    <w:tmpl w:val="A44EF832"/>
+    <w:lvl w:ilvl="0" w:tplc="6DA000DE">
+      <w:start w:val="4"/>
+      <w:numFmt w:val="bullet"/>
+      <w:lvlText w:val=" "/>
+      <w:lvlJc w:val="left"/>
+      <w:pPr>
+        <w:ind w:left="1068" w:hanging="360"/>
+      </w:pPr>
+      <w:rPr>
+        <w:rFonts w:ascii="Open Sans" w:eastAsia="Times New Roman" w:hAnsi="Open Sans" w:cs="Open Sans" w:hint="default"/>
+      </w:rPr>
+    </w:lvl>
+    <w:lvl w:ilvl="1" w:tplc="040C0003" w:tentative="1">
+      <w:start w:val="1"/>
+      <w:numFmt w:val="bullet"/>
+      <w:lvlText w:val="o"/>
+      <w:lvlJc w:val="left"/>
+      <w:pPr>
+        <w:ind w:left="1788" w:hanging="360"/>
+      </w:pPr>
+      <w:rPr>
+        <w:rFonts w:ascii="Courier New" w:hAnsi="Courier New" w:cs="Courier New" w:hint="default"/>
+      </w:rPr>
+    </w:lvl>
+    <w:lvl w:ilvl="2" w:tplc="040C0005" w:tentative="1">
+      <w:start w:val="1"/>
+      <w:numFmt w:val="bullet"/>
+      <w:lvlText w:val=""/>
+      <w:lvlJc w:val="left"/>
+      <w:pPr>
+        <w:ind w:left="2508" w:hanging="360"/>
+      </w:pPr>
+      <w:rPr>
+        <w:rFonts w:ascii="Wingdings" w:hAnsi="Wingdings" w:hint="default"/>
+      </w:rPr>
+    </w:lvl>
+    <w:lvl w:ilvl="3" w:tplc="040C0001" w:tentative="1">
+      <w:start w:val="1"/>
+      <w:numFmt w:val="bullet"/>
+      <w:lvlText w:val=""/>
+      <w:lvlJc w:val="left"/>
+      <w:pPr>
+        <w:ind w:left="3228" w:hanging="360"/>
+      </w:pPr>
+      <w:rPr>
+        <w:rFonts w:ascii="Symbol" w:hAnsi="Symbol" w:hint="default"/>
+      </w:rPr>
+    </w:lvl>
+    <w:lvl w:ilvl="4" w:tplc="040C0003" w:tentative="1">
+      <w:start w:val="1"/>
+      <w:numFmt w:val="bullet"/>
+      <w:lvlText w:val="o"/>
+      <w:lvlJc w:val="left"/>
+      <w:pPr>
+        <w:ind w:left="3948" w:hanging="360"/>
+      </w:pPr>
+      <w:rPr>
+        <w:rFonts w:ascii="Courier New" w:hAnsi="Courier New" w:cs="Courier New" w:hint="default"/>
+      </w:rPr>
+    </w:lvl>
+    <w:lvl w:ilvl="5" w:tplc="040C0005" w:tentative="1">
+      <w:start w:val="1"/>
+      <w:numFmt w:val="bullet"/>
+      <w:lvlText w:val=""/>
+      <w:lvlJc w:val="left"/>
+      <w:pPr>
+        <w:ind w:left="4668" w:hanging="360"/>
+      </w:pPr>
+      <w:rPr>
+        <w:rFonts w:ascii="Wingdings" w:hAnsi="Wingdings" w:hint="default"/>
+      </w:rPr>
+    </w:lvl>
+    <w:lvl w:ilvl="6" w:tplc="040C0001" w:tentative="1">
+      <w:start w:val="1"/>
+      <w:numFmt w:val="bullet"/>
+      <w:lvlText w:val=""/>
+      <w:lvlJc w:val="left"/>
+      <w:pPr>
+        <w:ind w:left="5388" w:hanging="360"/>
+      </w:pPr>
+      <w:rPr>
+        <w:rFonts w:ascii="Symbol" w:hAnsi="Symbol" w:hint="default"/>
+      </w:rPr>
+    </w:lvl>
+    <w:lvl w:ilvl="7" w:tplc="040C0003" w:tentative="1">
+      <w:start w:val="1"/>
+      <w:numFmt w:val="bullet"/>
+      <w:lvlText w:val="o"/>
+      <w:lvlJc w:val="left"/>
+      <w:pPr>
+        <w:ind w:left="6108" w:hanging="360"/>
+      </w:pPr>
+      <w:rPr>
+        <w:rFonts w:ascii="Courier New" w:hAnsi="Courier New" w:cs="Courier New" w:hint="default"/>
+      </w:rPr>
+    </w:lvl>
+    <w:lvl w:ilvl="8" w:tplc="040C0005" w:tentative="1">
+      <w:start w:val="1"/>
+      <w:numFmt w:val="bullet"/>
+      <w:lvlText w:val=""/>
+      <w:lvlJc w:val="left"/>
+      <w:pPr>
+        <w:ind w:left="6828" w:hanging="360"/>
       </w:pPr>
       <w:rPr>
         <w:rFonts w:ascii="Wingdings" w:hAnsi="Wingdings" w:hint="default"/>
@@ -3020,6 +5446,9 @@
   <w:num w:numId="10">
     <w:abstractNumId w:val="2"/>
   </w:num>
+  <w:num w:numId="11">
+    <w:abstractNumId w:val="10"/>
+  </w:num>
 </w:numbering>
 </file>
 
@@ -3036,7 +5465,7 @@
     </w:rPrDefault>
     <w:pPrDefault/>
   </w:docDefaults>
-  <w:latentStyles w:defLockedState="0" w:defUIPriority="99" w:defSemiHidden="0" w:defUnhideWhenUsed="0" w:defQFormat="0" w:count="371">
+  <w:latentStyles w:defLockedState="0" w:defUIPriority="99" w:defSemiHidden="0" w:defUnhideWhenUsed="0" w:defQFormat="0" w:count="380">
     <w:lsdException w:name="Normal" w:uiPriority="0" w:qFormat="1"/>
     <w:lsdException w:name="heading 1" w:uiPriority="9" w:qFormat="1"/>
     <w:lsdException w:name="heading 2" w:semiHidden="1" w:uiPriority="9" w:unhideWhenUsed="1" w:qFormat="1"/>
@@ -3724,7 +6153,7 @@
     <w:uiPriority w:val="99"/>
     <w:rsid w:val="00A53420"/>
   </w:style>
-  <w:style w:type="paragraph" w:styleId="Paragraphedeliste">
+  <w:style w:type="paragraph" w:styleId="Pardeliste">
     <w:name w:val="List Paragraph"/>
     <w:basedOn w:val="Normal"/>
     <w:uiPriority w:val="34"/>
@@ -3855,7 +6284,7 @@
       <w:szCs w:val="21"/>
     </w:rPr>
   </w:style>
-  <w:style w:type="character" w:styleId="Accentuation">
+  <w:style w:type="character" w:styleId="Emphase">
     <w:name w:val="Emphasis"/>
     <w:basedOn w:val="Policepardfaut"/>
     <w:uiPriority w:val="20"/>
@@ -3873,21 +6302,19 @@
   </w:style>
   <w:style w:type="paragraph" w:customStyle="1" w:styleId="TITREDOCUMENT">
     <w:name w:val="TITRE DOCUMENT"/>
-    <w:basedOn w:val="Titre1"/>
     <w:link w:val="TITREDOCUMENTCar"/>
     <w:qFormat/>
-    <w:rsid w:val="00DB5F5C"/>
+    <w:rsid w:val="00235584"/>
     <w:pPr>
-      <w:numPr>
-        <w:numId w:val="0"/>
-      </w:numPr>
       <w:ind w:firstLine="360"/>
       <w:jc w:val="center"/>
     </w:pPr>
     <w:rPr>
-      <w:rFonts w:asciiTheme="minorHAnsi" w:hAnsiTheme="minorHAnsi"/>
+      <w:rFonts w:eastAsiaTheme="majorEastAsia" w:cstheme="majorBidi"/>
+      <w:color w:val="C00000"/>
       <w:sz w:val="72"/>
       <w:szCs w:val="72"/>
+      <w:shd w:val="clear" w:color="auto" w:fill="FFFFFF"/>
     </w:rPr>
   </w:style>
   <w:style w:type="paragraph" w:customStyle="1" w:styleId="SOUSTITREDOCUMENT">
@@ -3909,7 +6336,7 @@
     <w:name w:val="TITRE DOCUMENT Car"/>
     <w:basedOn w:val="Titre1Car"/>
     <w:link w:val="TITREDOCUMENT"/>
-    <w:rsid w:val="00DB5F5C"/>
+    <w:rsid w:val="00235584"/>
     <w:rPr>
       <w:rFonts w:asciiTheme="majorHAnsi" w:eastAsiaTheme="majorEastAsia" w:hAnsiTheme="majorHAnsi" w:cstheme="majorBidi"/>
       <w:color w:val="C00000"/>
@@ -3947,68 +6374,249 @@
       <w:lang w:val="en-US" w:eastAsia="en-US"/>
     </w:rPr>
   </w:style>
+  <w:style w:type="character" w:styleId="Numrodepage">
+    <w:name w:val="page number"/>
+    <w:basedOn w:val="Policepardfaut"/>
+    <w:uiPriority w:val="99"/>
+    <w:semiHidden/>
+    <w:unhideWhenUsed/>
+    <w:rsid w:val="004A4C56"/>
+  </w:style>
+  <w:style w:type="paragraph" w:styleId="En-ttedetabledesmatires">
+    <w:name w:val="TOC Heading"/>
+    <w:basedOn w:val="Titre1"/>
+    <w:next w:val="Normal"/>
+    <w:uiPriority w:val="39"/>
+    <w:unhideWhenUsed/>
+    <w:qFormat/>
+    <w:rsid w:val="00EE0D5C"/>
+    <w:pPr>
+      <w:numPr>
+        <w:numId w:val="0"/>
+      </w:numPr>
+      <w:spacing w:before="480" w:line="276" w:lineRule="auto"/>
+      <w:outlineLvl w:val="9"/>
+    </w:pPr>
+    <w:rPr>
+      <w:b/>
+      <w:bCs/>
+      <w:color w:val="2E74B5" w:themeColor="accent1" w:themeShade="BF"/>
+      <w:sz w:val="28"/>
+      <w:szCs w:val="28"/>
+      <w:shd w:val="clear" w:color="auto" w:fill="auto"/>
+    </w:rPr>
+  </w:style>
+  <w:style w:type="paragraph" w:styleId="TM1">
+    <w:name w:val="toc 1"/>
+    <w:basedOn w:val="Normal"/>
+    <w:next w:val="Normal"/>
+    <w:autoRedefine/>
+    <w:uiPriority w:val="39"/>
+    <w:unhideWhenUsed/>
+    <w:rsid w:val="00BD34FF"/>
+    <w:pPr>
+      <w:spacing w:before="120"/>
+    </w:pPr>
+    <w:rPr>
+      <w:rFonts w:asciiTheme="majorHAnsi" w:hAnsiTheme="majorHAnsi"/>
+      <w:b/>
+      <w:color w:val="C00000"/>
+      <w:sz w:val="24"/>
+      <w:szCs w:val="24"/>
+    </w:rPr>
+  </w:style>
+  <w:style w:type="paragraph" w:styleId="TM2">
+    <w:name w:val="toc 2"/>
+    <w:basedOn w:val="Normal"/>
+    <w:next w:val="Normal"/>
+    <w:autoRedefine/>
+    <w:uiPriority w:val="39"/>
+    <w:unhideWhenUsed/>
+    <w:rsid w:val="00BD34FF"/>
+    <w:rPr>
+      <w:rFonts w:asciiTheme="minorHAnsi" w:hAnsiTheme="minorHAnsi"/>
+      <w:color w:val="C45911" w:themeColor="accent2" w:themeShade="BF"/>
+      <w:sz w:val="22"/>
+      <w:szCs w:val="22"/>
+    </w:rPr>
+  </w:style>
+  <w:style w:type="paragraph" w:styleId="TM3">
+    <w:name w:val="toc 3"/>
+    <w:basedOn w:val="Normal"/>
+    <w:next w:val="Normal"/>
+    <w:autoRedefine/>
+    <w:uiPriority w:val="39"/>
+    <w:unhideWhenUsed/>
+    <w:rsid w:val="00EE0D5C"/>
+    <w:pPr>
+      <w:ind w:left="210"/>
+    </w:pPr>
+    <w:rPr>
+      <w:rFonts w:asciiTheme="minorHAnsi" w:hAnsiTheme="minorHAnsi"/>
+      <w:i/>
+      <w:sz w:val="22"/>
+      <w:szCs w:val="22"/>
+    </w:rPr>
+  </w:style>
+  <w:style w:type="character" w:styleId="Lienhypertexte">
+    <w:name w:val="Hyperlink"/>
+    <w:basedOn w:val="Policepardfaut"/>
+    <w:uiPriority w:val="99"/>
+    <w:unhideWhenUsed/>
+    <w:rsid w:val="00EE0D5C"/>
+    <w:rPr>
+      <w:color w:val="0563C1" w:themeColor="hyperlink"/>
+      <w:u w:val="single"/>
+    </w:rPr>
+  </w:style>
+  <w:style w:type="paragraph" w:styleId="TM4">
+    <w:name w:val="toc 4"/>
+    <w:basedOn w:val="Normal"/>
+    <w:next w:val="Normal"/>
+    <w:autoRedefine/>
+    <w:uiPriority w:val="39"/>
+    <w:unhideWhenUsed/>
+    <w:rsid w:val="00EE0D5C"/>
+    <w:pPr>
+      <w:pBdr>
+        <w:between w:val="double" w:sz="6" w:space="0" w:color="auto"/>
+      </w:pBdr>
+      <w:ind w:left="420"/>
+    </w:pPr>
+    <w:rPr>
+      <w:rFonts w:asciiTheme="minorHAnsi" w:hAnsiTheme="minorHAnsi"/>
+      <w:sz w:val="20"/>
+      <w:szCs w:val="20"/>
+    </w:rPr>
+  </w:style>
+  <w:style w:type="paragraph" w:styleId="TM5">
+    <w:name w:val="toc 5"/>
+    <w:basedOn w:val="Normal"/>
+    <w:next w:val="Normal"/>
+    <w:autoRedefine/>
+    <w:uiPriority w:val="39"/>
+    <w:unhideWhenUsed/>
+    <w:rsid w:val="00EE0D5C"/>
+    <w:pPr>
+      <w:pBdr>
+        <w:between w:val="double" w:sz="6" w:space="0" w:color="auto"/>
+      </w:pBdr>
+      <w:ind w:left="630"/>
+    </w:pPr>
+    <w:rPr>
+      <w:rFonts w:asciiTheme="minorHAnsi" w:hAnsiTheme="minorHAnsi"/>
+      <w:sz w:val="20"/>
+      <w:szCs w:val="20"/>
+    </w:rPr>
+  </w:style>
+  <w:style w:type="paragraph" w:styleId="TM6">
+    <w:name w:val="toc 6"/>
+    <w:basedOn w:val="Normal"/>
+    <w:next w:val="Normal"/>
+    <w:autoRedefine/>
+    <w:uiPriority w:val="39"/>
+    <w:unhideWhenUsed/>
+    <w:rsid w:val="00EE0D5C"/>
+    <w:pPr>
+      <w:pBdr>
+        <w:between w:val="double" w:sz="6" w:space="0" w:color="auto"/>
+      </w:pBdr>
+      <w:ind w:left="840"/>
+    </w:pPr>
+    <w:rPr>
+      <w:rFonts w:asciiTheme="minorHAnsi" w:hAnsiTheme="minorHAnsi"/>
+      <w:sz w:val="20"/>
+      <w:szCs w:val="20"/>
+    </w:rPr>
+  </w:style>
+  <w:style w:type="paragraph" w:styleId="TM7">
+    <w:name w:val="toc 7"/>
+    <w:basedOn w:val="Normal"/>
+    <w:next w:val="Normal"/>
+    <w:autoRedefine/>
+    <w:uiPriority w:val="39"/>
+    <w:unhideWhenUsed/>
+    <w:rsid w:val="00EE0D5C"/>
+    <w:pPr>
+      <w:pBdr>
+        <w:between w:val="double" w:sz="6" w:space="0" w:color="auto"/>
+      </w:pBdr>
+      <w:ind w:left="1050"/>
+    </w:pPr>
+    <w:rPr>
+      <w:rFonts w:asciiTheme="minorHAnsi" w:hAnsiTheme="minorHAnsi"/>
+      <w:sz w:val="20"/>
+      <w:szCs w:val="20"/>
+    </w:rPr>
+  </w:style>
+  <w:style w:type="paragraph" w:styleId="TM8">
+    <w:name w:val="toc 8"/>
+    <w:basedOn w:val="Normal"/>
+    <w:next w:val="Normal"/>
+    <w:autoRedefine/>
+    <w:uiPriority w:val="39"/>
+    <w:unhideWhenUsed/>
+    <w:rsid w:val="00EE0D5C"/>
+    <w:pPr>
+      <w:pBdr>
+        <w:between w:val="double" w:sz="6" w:space="0" w:color="auto"/>
+      </w:pBdr>
+      <w:ind w:left="1260"/>
+    </w:pPr>
+    <w:rPr>
+      <w:rFonts w:asciiTheme="minorHAnsi" w:hAnsiTheme="minorHAnsi"/>
+      <w:sz w:val="20"/>
+      <w:szCs w:val="20"/>
+    </w:rPr>
+  </w:style>
+  <w:style w:type="paragraph" w:styleId="TM9">
+    <w:name w:val="toc 9"/>
+    <w:basedOn w:val="Normal"/>
+    <w:next w:val="Normal"/>
+    <w:autoRedefine/>
+    <w:uiPriority w:val="39"/>
+    <w:unhideWhenUsed/>
+    <w:rsid w:val="00EE0D5C"/>
+    <w:pPr>
+      <w:pBdr>
+        <w:between w:val="double" w:sz="6" w:space="0" w:color="auto"/>
+      </w:pBdr>
+      <w:ind w:left="1470"/>
+    </w:pPr>
+    <w:rPr>
+      <w:rFonts w:asciiTheme="minorHAnsi" w:hAnsiTheme="minorHAnsi"/>
+      <w:sz w:val="20"/>
+      <w:szCs w:val="20"/>
+    </w:rPr>
+  </w:style>
 </w:styles>
 </file>
 
 <file path=word/glossary/document.xml><?xml version="1.0" encoding="utf-8"?>
-<w:glossaryDocument xmlns:wpc="http://schemas.microsoft.com/office/word/2010/wordprocessingCanvas" xmlns:mc="http://schemas.openxmlformats.org/markup-compatibility/2006" xmlns:o="urn:schemas-microsoft-com:office:office" xmlns:r="http://schemas.openxmlformats.org/officeDocument/2006/relationships" xmlns:m="http://schemas.openxmlformats.org/officeDocument/2006/math" xmlns:v="urn:schemas-microsoft-com:vml" xmlns:wp14="http://schemas.microsoft.com/office/word/2010/wordprocessingDrawing" xmlns:wp="http://schemas.openxmlformats.org/drawingml/2006/wordprocessingDrawing" xmlns:w10="urn:schemas-microsoft-com:office:word" xmlns:w="http://schemas.openxmlformats.org/wordprocessingml/2006/main" xmlns:w14="http://schemas.microsoft.com/office/word/2010/wordml" xmlns:w15="http://schemas.microsoft.com/office/word/2012/wordml" xmlns:wpg="http://schemas.microsoft.com/office/word/2010/wordprocessingGroup" xmlns:wpi="http://schemas.microsoft.com/office/word/2010/wordprocessingInk" xmlns:wne="http://schemas.microsoft.com/office/word/2006/wordml" xmlns:wps="http://schemas.microsoft.com/office/word/2010/wordprocessingShape" mc:Ignorable="w14 w15 wp14">
-  <w:docParts>
-    <w:docPart>
-      <w:docPartPr>
-        <w:name w:val="3A107C50FD9CA44296BA7D2055FEFFA4"/>
-        <w:category>
-          <w:name w:val="Général"/>
-          <w:gallery w:val="placeholder"/>
-        </w:category>
-        <w:types>
-          <w:type w:val="bbPlcHdr"/>
-        </w:types>
-        <w:behaviors>
-          <w:behavior w:val="content"/>
-        </w:behaviors>
-        <w:guid w:val="{7F62EF7F-3B7D-534C-842D-9CAD58559B43}"/>
-      </w:docPartPr>
-      <w:docPartBody>
-        <w:p>
-          <w:pPr>
-            <w:pStyle w:val="3A107C50FD9CA44296BA7D2055FEFFA4"/>
-          </w:pPr>
-          <w:r>
-            <w:rPr>
-              <w:b/>
-              <w:bCs/>
-              <w:caps/>
-            </w:rPr>
-            <w:t>Type the document title</w:t>
-          </w:r>
-        </w:p>
-      </w:docPartBody>
-    </w:docPart>
-  </w:docParts>
-</w:glossaryDocument>
+<w:glossaryDocument xmlns:wpc="http://schemas.microsoft.com/office/word/2010/wordprocessingCanvas" xmlns:mo="http://schemas.microsoft.com/office/mac/office/2008/main" xmlns:mc="http://schemas.openxmlformats.org/markup-compatibility/2006" xmlns:mv="urn:schemas-microsoft-com:mac:vml" xmlns:o="urn:schemas-microsoft-com:office:office" xmlns:r="http://schemas.openxmlformats.org/officeDocument/2006/relationships" xmlns:m="http://schemas.openxmlformats.org/officeDocument/2006/math" xmlns:v="urn:schemas-microsoft-com:vml" xmlns:wp14="http://schemas.microsoft.com/office/word/2010/wordprocessingDrawing" xmlns:wp="http://schemas.openxmlformats.org/drawingml/2006/wordprocessingDrawing" xmlns:w10="urn:schemas-microsoft-com:office:word" xmlns:w="http://schemas.openxmlformats.org/wordprocessingml/2006/main" xmlns:w14="http://schemas.microsoft.com/office/word/2010/wordml" xmlns:w15="http://schemas.microsoft.com/office/word/2012/wordml" xmlns:wpg="http://schemas.microsoft.com/office/word/2010/wordprocessingGroup" xmlns:wpi="http://schemas.microsoft.com/office/word/2010/wordprocessingInk" xmlns:wne="http://schemas.microsoft.com/office/word/2006/wordml" xmlns:wps="http://schemas.microsoft.com/office/word/2010/wordprocessingShape" mc:Ignorable="w14 w15 wp14"/>
 </file>
 
 <file path=word/glossary/fontTable.xml><?xml version="1.0" encoding="utf-8"?>
 <w:fonts xmlns:mc="http://schemas.openxmlformats.org/markup-compatibility/2006" xmlns:r="http://schemas.openxmlformats.org/officeDocument/2006/relationships" xmlns:w="http://schemas.openxmlformats.org/wordprocessingml/2006/main" xmlns:w14="http://schemas.microsoft.com/office/word/2010/wordml" xmlns:w15="http://schemas.microsoft.com/office/word/2012/wordml" mc:Ignorable="w14 w15">
   <w:font w:name="Symbol">
-    <w:panose1 w:val="05050102010706020507"/>
+    <w:panose1 w:val="00000000000000000000"/>
     <w:charset w:val="02"/>
-    <w:family w:val="roman"/>
+    <w:family w:val="auto"/>
     <w:pitch w:val="variable"/>
     <w:sig w:usb0="00000000" w:usb1="10000000" w:usb2="00000000" w:usb3="00000000" w:csb0="80000000" w:csb1="00000000"/>
   </w:font>
   <w:font w:name="Times New Roman">
     <w:panose1 w:val="02020603050405020304"/>
     <w:charset w:val="00"/>
-    <w:family w:val="roman"/>
+    <w:family w:val="auto"/>
     <w:pitch w:val="variable"/>
-    <w:sig w:usb0="E0002EFF" w:usb1="C0007843" w:usb2="00000009" w:usb3="00000000" w:csb0="000001FF" w:csb1="00000000"/>
+    <w:sig w:usb0="E0002AFF" w:usb1="C0007841" w:usb2="00000009" w:usb3="00000000" w:csb0="000001FF" w:csb1="00000000"/>
   </w:font>
   <w:font w:name="Courier New">
     <w:panose1 w:val="02070309020205020404"/>
     <w:charset w:val="00"/>
-    <w:family w:val="modern"/>
-    <w:pitch w:val="fixed"/>
+    <w:family w:val="auto"/>
+    <w:pitch w:val="variable"/>
     <w:sig w:usb0="E0002AFF" w:usb1="C0007843" w:usb2="00000009" w:usb3="00000000" w:csb0="000001FF" w:csb1="00000000"/>
   </w:font>
   <w:font w:name="Wingdings">
@@ -4021,46 +6629,49 @@
   <w:font w:name="Calibri">
     <w:panose1 w:val="020F0502020204030204"/>
     <w:charset w:val="00"/>
-    <w:family w:val="swiss"/>
+    <w:family w:val="auto"/>
     <w:pitch w:val="variable"/>
     <w:sig w:usb0="E00002FF" w:usb1="4000ACFF" w:usb2="00000001" w:usb3="00000000" w:csb0="0000019F" w:csb1="00000000"/>
   </w:font>
-  <w:font w:name="MS Mincho">
-    <w:altName w:val="ＭＳ 明朝"/>
-    <w:panose1 w:val="02020609040205080304"/>
+  <w:font w:name="ＭＳ 明朝">
     <w:charset w:val="80"/>
-    <w:family w:val="modern"/>
-    <w:pitch w:val="fixed"/>
+    <w:family w:val="auto"/>
+    <w:pitch w:val="variable"/>
     <w:sig w:usb0="E00002FF" w:usb1="6AC7FDFB" w:usb2="08000012" w:usb3="00000000" w:csb0="0002009F" w:csb1="00000000"/>
   </w:font>
   <w:font w:name="Open Sans">
     <w:panose1 w:val="020B0606030504020204"/>
     <w:charset w:val="00"/>
-    <w:family w:val="swiss"/>
+    <w:family w:val="auto"/>
     <w:pitch w:val="variable"/>
     <w:sig w:usb0="E00002EF" w:usb1="4000205B" w:usb2="00000028" w:usb3="00000000" w:csb0="0000019F" w:csb1="00000000"/>
   </w:font>
   <w:font w:name="Calibri Light">
     <w:panose1 w:val="020F0302020204030204"/>
     <w:charset w:val="00"/>
-    <w:family w:val="swiss"/>
+    <w:family w:val="auto"/>
     <w:pitch w:val="variable"/>
     <w:sig w:usb0="A00002EF" w:usb1="4000207B" w:usb2="00000000" w:usb3="00000000" w:csb0="0000019F" w:csb1="00000000"/>
   </w:font>
-  <w:font w:name="MS Gothic">
-    <w:altName w:val="ＭＳ ゴシック"/>
-    <w:panose1 w:val="020B0609070205080204"/>
+  <w:font w:name="ＭＳ ゴシック">
     <w:charset w:val="80"/>
-    <w:family w:val="modern"/>
-    <w:pitch w:val="fixed"/>
+    <w:family w:val="auto"/>
+    <w:pitch w:val="variable"/>
     <w:sig w:usb0="E00002FF" w:usb1="6AC7FDFB" w:usb2="08000012" w:usb3="00000000" w:csb0="0002009F" w:csb1="00000000"/>
   </w:font>
-  <w:font w:name="Cambria">
-    <w:panose1 w:val="02040503050406030204"/>
+  <w:font w:name="Hiragino Kaku Gothic ProN W3">
+    <w:panose1 w:val="020B0300000000000000"/>
+    <w:charset w:val="80"/>
+    <w:family w:val="auto"/>
+    <w:pitch w:val="variable"/>
+    <w:sig w:usb0="E00002FF" w:usb1="7AC7FFFF" w:usb2="00000012" w:usb3="00000000" w:csb0="0002000D" w:csb1="00000000"/>
+  </w:font>
+  <w:font w:name="Arial">
+    <w:panose1 w:val="020B0604020202020204"/>
     <w:charset w:val="00"/>
-    <w:family w:val="roman"/>
+    <w:family w:val="auto"/>
     <w:pitch w:val="variable"/>
-    <w:sig w:usb0="E00002FF" w:usb1="400004FF" w:usb2="00000000" w:usb3="00000000" w:csb0="0000019F" w:csb1="00000000"/>
+    <w:sig w:usb0="E0002AFF" w:usb1="C0007843" w:usb2="00000009" w:usb3="00000000" w:csb0="000001FF" w:csb1="00000000"/>
   </w:font>
 </w:fonts>
 </file>
@@ -4089,6 +6700,7 @@
     <w:rsid w:val="00AE168A"/>
     <w:rsid w:val="00B72D71"/>
     <w:rsid w:val="00EA7893"/>
+    <w:rsid w:val="00EB4ABD"/>
     <w:rsid w:val="00FF6726"/>
   </w:rsids>
   <m:mathPr>
@@ -4107,8 +6719,8 @@
   <w:themeFontLang w:val="fr-FR" w:eastAsia="ja-JP"/>
   <w:clrSchemeMapping w:bg1="light1" w:t1="dark1" w:bg2="light2" w:t2="dark2" w:accent1="accent1" w:accent2="accent2" w:accent3="accent3" w:accent4="accent4" w:accent5="accent5" w:accent6="accent6" w:hyperlink="hyperlink" w:followedHyperlink="followedHyperlink"/>
   <w:doNotAutoCompressPictures/>
-  <w:decimalSymbol w:val="."/>
-  <w:listSeparator w:val=","/>
+  <w:decimalSymbol w:val=","/>
+  <w:listSeparator w:val=";"/>
   <w14:defaultImageDpi w14:val="300"/>
 </w:settings>
 </file>
@@ -4126,7 +6738,7 @@
     </w:rPrDefault>
     <w:pPrDefault/>
   </w:docDefaults>
-  <w:latentStyles w:defLockedState="0" w:defUIPriority="99" w:defSemiHidden="0" w:defUnhideWhenUsed="0" w:defQFormat="0" w:count="371">
+  <w:latentStyles w:defLockedState="0" w:defUIPriority="99" w:defSemiHidden="0" w:defUnhideWhenUsed="0" w:defQFormat="0" w:count="380">
     <w:lsdException w:name="Normal" w:uiPriority="0" w:qFormat="1"/>
     <w:lsdException w:name="heading 1" w:uiPriority="9" w:qFormat="1"/>
     <w:lsdException w:name="heading 2" w:semiHidden="1" w:uiPriority="9" w:unhideWhenUsed="1" w:qFormat="1"/>
@@ -4540,6 +7152,7 @@
 <file path=word/glossary/webSettings.xml><?xml version="1.0" encoding="utf-8"?>
 <w:webSettings xmlns:mc="http://schemas.openxmlformats.org/markup-compatibility/2006" xmlns:r="http://schemas.openxmlformats.org/officeDocument/2006/relationships" xmlns:w="http://schemas.openxmlformats.org/wordprocessingml/2006/main" xmlns:w14="http://schemas.microsoft.com/office/word/2010/wordml" xmlns:w15="http://schemas.microsoft.com/office/word/2012/wordml" mc:Ignorable="w14 w15">
   <w:allowPNG/>
+  <w:doNotSaveAsSingleFile/>
 </w:webSettings>
 </file>
 
@@ -4809,7 +7422,7 @@
 </file>
 
 <file path=customXml/itemProps1.xml><?xml version="1.0" encoding="utf-8"?>
-<ds:datastoreItem xmlns:ds="http://schemas.openxmlformats.org/officeDocument/2006/customXml" ds:itemID="{7AEB6DC0-BB51-4F7B-B702-DC9DB29C76E3}">
+<ds:datastoreItem xmlns:ds="http://schemas.openxmlformats.org/officeDocument/2006/customXml" ds:itemID="{B4A2B643-2C33-DF48-B89D-1457E2B27C95}">
   <ds:schemaRefs>
     <ds:schemaRef ds:uri="http://schemas.openxmlformats.org/officeDocument/2006/bibliography"/>
   </ds:schemaRefs>

</xml_diff>

<commit_message>
Mise à jour du CDCF
</commit_message>
<xml_diff>
--- a/CDCF/CDCF.docx
+++ b/CDCF/CDCF.docx
@@ -1,6 +1,6 @@
 
 <file path=word/document.xml><?xml version="1.0" encoding="utf-8"?>
-<w:document xmlns:wpc="http://schemas.microsoft.com/office/word/2010/wordprocessingCanvas" xmlns:mo="http://schemas.microsoft.com/office/mac/office/2008/main" xmlns:mc="http://schemas.openxmlformats.org/markup-compatibility/2006" xmlns:mv="urn:schemas-microsoft-com:mac:vml" xmlns:o="urn:schemas-microsoft-com:office:office" xmlns:r="http://schemas.openxmlformats.org/officeDocument/2006/relationships" xmlns:m="http://schemas.openxmlformats.org/officeDocument/2006/math" xmlns:v="urn:schemas-microsoft-com:vml" xmlns:wp14="http://schemas.microsoft.com/office/word/2010/wordprocessingDrawing" xmlns:wp="http://schemas.openxmlformats.org/drawingml/2006/wordprocessingDrawing" xmlns:w10="urn:schemas-microsoft-com:office:word" xmlns:w="http://schemas.openxmlformats.org/wordprocessingml/2006/main" xmlns:w14="http://schemas.microsoft.com/office/word/2010/wordml" xmlns:w15="http://schemas.microsoft.com/office/word/2012/wordml" xmlns:wpg="http://schemas.microsoft.com/office/word/2010/wordprocessingGroup" xmlns:wpi="http://schemas.microsoft.com/office/word/2010/wordprocessingInk" xmlns:wne="http://schemas.microsoft.com/office/word/2006/wordml" xmlns:wps="http://schemas.microsoft.com/office/word/2010/wordprocessingShape" mc:Ignorable="w14 w15 wp14">
+<w:document xmlns:wpc="http://schemas.microsoft.com/office/word/2010/wordprocessingCanvas" xmlns:mc="http://schemas.openxmlformats.org/markup-compatibility/2006" xmlns:o="urn:schemas-microsoft-com:office:office" xmlns:r="http://schemas.openxmlformats.org/officeDocument/2006/relationships" xmlns:m="http://schemas.openxmlformats.org/officeDocument/2006/math" xmlns:v="urn:schemas-microsoft-com:vml" xmlns:wp14="http://schemas.microsoft.com/office/word/2010/wordprocessingDrawing" xmlns:wp="http://schemas.openxmlformats.org/drawingml/2006/wordprocessingDrawing" xmlns:w10="urn:schemas-microsoft-com:office:word" xmlns:w="http://schemas.openxmlformats.org/wordprocessingml/2006/main" xmlns:w14="http://schemas.microsoft.com/office/word/2010/wordml" xmlns:wpg="http://schemas.microsoft.com/office/word/2010/wordprocessingGroup" xmlns:wpi="http://schemas.microsoft.com/office/word/2010/wordprocessingInk" xmlns:wne="http://schemas.microsoft.com/office/word/2006/wordml" xmlns:wps="http://schemas.microsoft.com/office/word/2010/wordprocessingShape" mc:Ignorable="w14 wp14">
   <w:body>
     <w:p>
       <w:pPr>
@@ -38,7 +38,7 @@
                     </pic:cNvPicPr>
                   </pic:nvPicPr>
                   <pic:blipFill>
-                    <a:blip r:embed="rId8">
+                    <a:blip r:embed="rId9">
                       <a:extLst>
                         <a:ext uri="{28A0092B-C50C-407E-A947-70E740481C1C}">
                           <a14:useLocalDpi xmlns:a14="http://schemas.microsoft.com/office/drawing/2010/main" val="0"/>
@@ -190,7 +190,7 @@
                     </pic:cNvPicPr>
                   </pic:nvPicPr>
                   <pic:blipFill>
-                    <a:blip r:embed="rId9">
+                    <a:blip r:embed="rId10">
                       <a:extLst>
                         <a:ext uri="{28A0092B-C50C-407E-A947-70E740481C1C}">
                           <a14:useLocalDpi xmlns:a14="http://schemas.microsoft.com/office/drawing/2010/main" val="0"/>
@@ -259,7 +259,7 @@
                     </pic:cNvPicPr>
                   </pic:nvPicPr>
                   <pic:blipFill>
-                    <a:blip r:embed="rId10">
+                    <a:blip r:embed="rId11">
                       <a:extLst>
                         <a:ext uri="{28A0092B-C50C-407E-A947-70E740481C1C}">
                           <a14:useLocalDpi xmlns:a14="http://schemas.microsoft.com/office/drawing/2010/main" val="0"/>
@@ -371,7 +371,7 @@
                           </w:p>
                           <w:p>
                             <w:pPr>
-                              <w:pStyle w:val="Pardeliste"/>
+                              <w:pStyle w:val="Paragraphedeliste"/>
                               <w:numPr>
                                 <w:ilvl w:val="0"/>
                                 <w:numId w:val="1"/>
@@ -383,7 +383,7 @@
                           </w:p>
                           <w:p>
                             <w:pPr>
-                              <w:pStyle w:val="Pardeliste"/>
+                              <w:pStyle w:val="Paragraphedeliste"/>
                               <w:numPr>
                                 <w:ilvl w:val="0"/>
                                 <w:numId w:val="1"/>
@@ -407,7 +407,7 @@
               </wp:anchor>
             </w:drawing>
           </mc:Choice>
-          <mc:Fallback>
+          <mc:Fallback xmlns:w15="http://schemas.microsoft.com/office/word/2012/wordml" xmlns:mv="urn:schemas-microsoft-com:mac:vml" xmlns:mo="http://schemas.microsoft.com/office/mac/office/2008/main">
             <w:pict>
               <v:shapetype w14:anchorId="16E61581" id="_x0000_t202" coordsize="21600,21600" o:spt="202" path="m0,0l0,21600,21600,21600,21600,0xe">
                 <v:stroke joinstyle="miter"/>
@@ -469,7 +469,7 @@
     <w:p/>
     <w:p>
       <w:pPr>
-        <w:pStyle w:val="Pardeliste"/>
+        <w:pStyle w:val="Paragraphedeliste"/>
         <w:numPr>
           <w:ilvl w:val="0"/>
           <w:numId w:val="1"/>
@@ -481,7 +481,7 @@
     </w:p>
     <w:p>
       <w:pPr>
-        <w:pStyle w:val="Pardeliste"/>
+        <w:pStyle w:val="Paragraphedeliste"/>
         <w:numPr>
           <w:ilvl w:val="0"/>
           <w:numId w:val="1"/>
@@ -493,7 +493,7 @@
     </w:p>
     <w:p>
       <w:pPr>
-        <w:pStyle w:val="Pardeliste"/>
+        <w:pStyle w:val="Paragraphedeliste"/>
         <w:numPr>
           <w:ilvl w:val="0"/>
           <w:numId w:val="1"/>
@@ -505,7 +505,7 @@
     </w:p>
     <w:p>
       <w:pPr>
-        <w:pStyle w:val="Pardeliste"/>
+        <w:pStyle w:val="Paragraphedeliste"/>
         <w:numPr>
           <w:ilvl w:val="0"/>
           <w:numId w:val="1"/>
@@ -2910,10 +2910,16 @@
       <w:r>
         <w:t>ALBAN</w:t>
       </w:r>
-      <w:bookmarkStart w:id="12" w:name="_GoBack"/>
-      <w:bookmarkEnd w:id="12"/>
-      <w:r>
-        <w:t xml:space="preserve"> (professeur)</w:t>
+      <w:r>
+        <w:t xml:space="preserve"> (</w:t>
+      </w:r>
+      <w:proofErr w:type="spellStart"/>
+      <w:r>
+        <w:t>professeur</w:t>
+      </w:r>
+      <w:proofErr w:type="spellEnd"/>
+      <w:r>
+        <w:t>)</w:t>
       </w:r>
     </w:p>
     <w:p>
@@ -2924,8 +2930,13 @@
           <w:numId w:val="9"/>
         </w:numPr>
       </w:pPr>
-      <w:r>
-        <w:t>Aurélien CHASSEREAU</w:t>
+      <w:proofErr w:type="spellStart"/>
+      <w:r>
+        <w:t>Aurélien</w:t>
+      </w:r>
+      <w:proofErr w:type="spellEnd"/>
+      <w:r>
+        <w:t xml:space="preserve"> CHASSEREAU</w:t>
       </w:r>
     </w:p>
     <w:p>
@@ -2951,8 +2962,21 @@
           <w:numId w:val="9"/>
         </w:numPr>
       </w:pPr>
-      <w:r>
-        <w:t>Jérome FESSY (professeur)</w:t>
+      <w:proofErr w:type="spellStart"/>
+      <w:r>
+        <w:t>Jérome</w:t>
+      </w:r>
+      <w:proofErr w:type="spellEnd"/>
+      <w:r>
+        <w:t xml:space="preserve"> FESSY (</w:t>
+      </w:r>
+      <w:proofErr w:type="spellStart"/>
+      <w:r>
+        <w:t>professeur</w:t>
+      </w:r>
+      <w:proofErr w:type="spellEnd"/>
+      <w:r>
+        <w:t>)</w:t>
       </w:r>
     </w:p>
     <w:p>
@@ -2993,12 +3017,12 @@
       <w:pPr>
         <w:pStyle w:val="Titre2"/>
       </w:pPr>
-      <w:bookmarkStart w:id="13" w:name="_Toc420938432"/>
+      <w:bookmarkStart w:id="12" w:name="_Toc420938432"/>
       <w:r>
         <w:lastRenderedPageBreak/>
         <w:t>Enoncé du besoin</w:t>
       </w:r>
-      <w:bookmarkEnd w:id="13"/>
+      <w:bookmarkEnd w:id="12"/>
     </w:p>
     <w:p/>
     <w:p>
@@ -3009,7 +3033,7 @@
     <w:p/>
     <w:p>
       <w:pPr>
-        <w:pStyle w:val="Pardeliste"/>
+        <w:pStyle w:val="Paragraphedeliste"/>
         <w:numPr>
           <w:ilvl w:val="0"/>
           <w:numId w:val="1"/>
@@ -3021,7 +3045,7 @@
     </w:p>
     <w:p>
       <w:pPr>
-        <w:pStyle w:val="Pardeliste"/>
+        <w:pStyle w:val="Paragraphedeliste"/>
         <w:numPr>
           <w:ilvl w:val="0"/>
           <w:numId w:val="1"/>
@@ -3033,19 +3057,24 @@
     </w:p>
     <w:p>
       <w:pPr>
-        <w:pStyle w:val="Pardeliste"/>
+        <w:pStyle w:val="Paragraphedeliste"/>
         <w:numPr>
           <w:ilvl w:val="0"/>
           <w:numId w:val="1"/>
         </w:numPr>
       </w:pPr>
-      <w:r>
-        <w:t>La consultations des évaluations</w:t>
-      </w:r>
-    </w:p>
-    <w:p>
-      <w:pPr>
-        <w:pStyle w:val="Pardeliste"/>
+      <w:proofErr w:type="gramStart"/>
+      <w:r>
+        <w:t>La consultations</w:t>
+      </w:r>
+      <w:proofErr w:type="gramEnd"/>
+      <w:r>
+        <w:t xml:space="preserve"> des évaluations</w:t>
+      </w:r>
+    </w:p>
+    <w:p>
+      <w:pPr>
+        <w:pStyle w:val="Paragraphedeliste"/>
         <w:numPr>
           <w:ilvl w:val="0"/>
           <w:numId w:val="1"/>
@@ -3057,7 +3086,7 @@
     </w:p>
     <w:p>
       <w:pPr>
-        <w:pStyle w:val="Pardeliste"/>
+        <w:pStyle w:val="Paragraphedeliste"/>
         <w:numPr>
           <w:ilvl w:val="0"/>
           <w:numId w:val="1"/>
@@ -3069,7 +3098,7 @@
     </w:p>
     <w:p>
       <w:pPr>
-        <w:pStyle w:val="Pardeliste"/>
+        <w:pStyle w:val="Paragraphedeliste"/>
         <w:numPr>
           <w:ilvl w:val="0"/>
           <w:numId w:val="1"/>
@@ -3100,33 +3129,33 @@
       <w:pPr>
         <w:pStyle w:val="Titre1"/>
       </w:pPr>
-      <w:bookmarkStart w:id="14" w:name="_Toc420938433"/>
+      <w:bookmarkStart w:id="13" w:name="_Toc420938433"/>
       <w:r>
         <w:t>Expression fonctionnel du besoin</w:t>
       </w:r>
+      <w:bookmarkEnd w:id="13"/>
+    </w:p>
+    <w:p/>
+    <w:p>
+      <w:pPr>
+        <w:pStyle w:val="Titre2"/>
+      </w:pPr>
+      <w:bookmarkStart w:id="14" w:name="_Toc420938434"/>
+      <w:r>
+        <w:t>Fonctions de service et de contrainte</w:t>
+      </w:r>
       <w:bookmarkEnd w:id="14"/>
     </w:p>
     <w:p/>
     <w:p>
       <w:pPr>
-        <w:pStyle w:val="Titre2"/>
-      </w:pPr>
-      <w:bookmarkStart w:id="15" w:name="_Toc420938434"/>
-      <w:r>
-        <w:t>Fonctions de service et de contrainte</w:t>
+        <w:pStyle w:val="Titre3"/>
+      </w:pPr>
+      <w:bookmarkStart w:id="15" w:name="_Toc420938435"/>
+      <w:r>
+        <w:t>Fonctions de service principales</w:t>
       </w:r>
       <w:bookmarkEnd w:id="15"/>
-    </w:p>
-    <w:p/>
-    <w:p>
-      <w:pPr>
-        <w:pStyle w:val="Titre3"/>
-      </w:pPr>
-      <w:bookmarkStart w:id="16" w:name="_Toc420938435"/>
-      <w:r>
-        <w:t>Fonctions de service principales</w:t>
-      </w:r>
-      <w:bookmarkEnd w:id="16"/>
     </w:p>
     <w:p/>
     <w:p>
@@ -3224,11 +3253,11 @@
       <w:pPr>
         <w:pStyle w:val="Titre3"/>
       </w:pPr>
-      <w:bookmarkStart w:id="17" w:name="_Toc420938436"/>
+      <w:bookmarkStart w:id="16" w:name="_Toc420938436"/>
       <w:r>
         <w:t>Fonctions de service complémentaires</w:t>
       </w:r>
-      <w:bookmarkEnd w:id="17"/>
+      <w:bookmarkEnd w:id="16"/>
     </w:p>
     <w:p/>
     <w:p>
@@ -3266,11 +3295,11 @@
       <w:pPr>
         <w:pStyle w:val="Titre3"/>
       </w:pPr>
-      <w:bookmarkStart w:id="18" w:name="_Toc420938437"/>
+      <w:bookmarkStart w:id="17" w:name="_Toc420938437"/>
       <w:r>
         <w:t>Contraintes</w:t>
       </w:r>
-      <w:bookmarkEnd w:id="18"/>
+      <w:bookmarkEnd w:id="17"/>
     </w:p>
     <w:p/>
     <w:p>
@@ -3332,17 +3361,17 @@
       <w:pPr>
         <w:pStyle w:val="Titre3"/>
       </w:pPr>
-      <w:bookmarkStart w:id="19" w:name="_Toc420938438"/>
+      <w:bookmarkStart w:id="18" w:name="_Toc420938438"/>
       <w:r>
         <w:lastRenderedPageBreak/>
         <w:t>Contenue fournit par le client</w:t>
       </w:r>
-      <w:bookmarkEnd w:id="19"/>
+      <w:bookmarkEnd w:id="18"/>
     </w:p>
     <w:p/>
     <w:p>
       <w:pPr>
-        <w:pStyle w:val="Pardeliste"/>
+        <w:pStyle w:val="Paragraphedeliste"/>
         <w:numPr>
           <w:ilvl w:val="0"/>
           <w:numId w:val="10"/>
@@ -3354,7 +3383,7 @@
     </w:p>
     <w:p>
       <w:pPr>
-        <w:pStyle w:val="Pardeliste"/>
+        <w:pStyle w:val="Paragraphedeliste"/>
         <w:numPr>
           <w:ilvl w:val="0"/>
           <w:numId w:val="10"/>
@@ -3366,7 +3395,7 @@
     </w:p>
     <w:p>
       <w:pPr>
-        <w:pStyle w:val="Pardeliste"/>
+        <w:pStyle w:val="Paragraphedeliste"/>
         <w:numPr>
           <w:ilvl w:val="0"/>
           <w:numId w:val="10"/>
@@ -3378,7 +3407,7 @@
     </w:p>
     <w:p>
       <w:pPr>
-        <w:pStyle w:val="Pardeliste"/>
+        <w:pStyle w:val="Paragraphedeliste"/>
         <w:numPr>
           <w:ilvl w:val="0"/>
           <w:numId w:val="10"/>
@@ -3390,7 +3419,7 @@
     </w:p>
     <w:p>
       <w:pPr>
-        <w:pStyle w:val="Pardeliste"/>
+        <w:pStyle w:val="Paragraphedeliste"/>
         <w:numPr>
           <w:ilvl w:val="0"/>
           <w:numId w:val="10"/>
@@ -3415,43 +3444,43 @@
       <w:pPr>
         <w:pStyle w:val="Titre2"/>
       </w:pPr>
-      <w:bookmarkStart w:id="20" w:name="_Toc420938439"/>
+      <w:bookmarkStart w:id="19" w:name="_Toc420938439"/>
       <w:r>
         <w:t>Critères d'appréciation</w:t>
       </w:r>
+      <w:bookmarkEnd w:id="19"/>
+    </w:p>
+    <w:p/>
+    <w:p>
+      <w:r>
+        <w:t>La flexibilité de la plateforme au niveau de : la modification du questionnaire d'évaluation, de l'intégration des anciennes évaluations et de la possibilité de faire des statistiques sur les taux de participation aux évaluations/pré-choix.</w:t>
+      </w:r>
+    </w:p>
+    <w:p>
+      <w:r>
+        <w:t>La simplicité de gestion pour les administrateurs au niveau : du renseignement du classement des choix pour chaque semestre et de la modification éventuelle des grilles d'évaluation.</w:t>
+      </w:r>
+    </w:p>
+    <w:p>
+      <w:pPr>
+        <w:pStyle w:val="Titre1"/>
+      </w:pPr>
+      <w:bookmarkStart w:id="20" w:name="_Toc420938440"/>
+      <w:r>
+        <w:t>Cadre de réponse</w:t>
+      </w:r>
       <w:bookmarkEnd w:id="20"/>
     </w:p>
     <w:p/>
     <w:p>
-      <w:r>
-        <w:t>La flexibilité de la plateforme au niveau de : la modification du questionnaire d'évaluation, de l'intégration des anciennes évaluations et de la possibilité de faire des statistiques sur les taux de participation aux évaluations/pré-choix.</w:t>
-      </w:r>
-    </w:p>
-    <w:p>
-      <w:r>
-        <w:t>La simplicité de gestion pour les administrateurs au niveau : du renseignement du classement des choix pour chaque semestre et de la modification éventuelle des grilles d'évaluation.</w:t>
-      </w:r>
-    </w:p>
-    <w:p>
-      <w:pPr>
-        <w:pStyle w:val="Titre1"/>
-      </w:pPr>
-      <w:bookmarkStart w:id="21" w:name="_Toc420938440"/>
-      <w:r>
-        <w:t>Cadre de réponse</w:t>
+      <w:pPr>
+        <w:pStyle w:val="Titre2"/>
+      </w:pPr>
+      <w:bookmarkStart w:id="21" w:name="_Toc420938441"/>
+      <w:r>
+        <w:t>Pour chaque fonction</w:t>
       </w:r>
       <w:bookmarkEnd w:id="21"/>
-    </w:p>
-    <w:p/>
-    <w:p>
-      <w:pPr>
-        <w:pStyle w:val="Titre2"/>
-      </w:pPr>
-      <w:bookmarkStart w:id="22" w:name="_Toc420938441"/>
-      <w:r>
-        <w:t>Pour chaque fonction</w:t>
-      </w:r>
-      <w:bookmarkEnd w:id="22"/>
     </w:p>
     <w:p>
       <w:pPr>
@@ -3520,7 +3549,7 @@
     </w:p>
     <w:p>
       <w:pPr>
-        <w:pStyle w:val="Pardeliste"/>
+        <w:pStyle w:val="Paragraphedeliste"/>
         <w:numPr>
           <w:ilvl w:val="0"/>
           <w:numId w:val="1"/>
@@ -3532,7 +3561,7 @@
     </w:p>
     <w:p>
       <w:pPr>
-        <w:pStyle w:val="Pardeliste"/>
+        <w:pStyle w:val="Paragraphedeliste"/>
         <w:numPr>
           <w:ilvl w:val="0"/>
           <w:numId w:val="1"/>
@@ -3544,7 +3573,7 @@
     </w:p>
     <w:p>
       <w:pPr>
-        <w:pStyle w:val="Pardeliste"/>
+        <w:pStyle w:val="Paragraphedeliste"/>
         <w:numPr>
           <w:ilvl w:val="0"/>
           <w:numId w:val="1"/>
@@ -3676,6 +3705,61 @@
         <w:ind w:firstLine="0"/>
       </w:pPr>
       <w:r>
+        <w:t xml:space="preserve">Le but de cette fonction est d'afficher des statistiques sur les évaluations : </w:t>
+      </w:r>
+    </w:p>
+    <w:p>
+      <w:pPr>
+        <w:ind w:firstLine="0"/>
+      </w:pPr>
+    </w:p>
+    <w:p>
+      <w:pPr>
+        <w:ind w:firstLine="0"/>
+      </w:pPr>
+      <w:r>
+        <w:t xml:space="preserve"> * Nombre d'évaluation au total</w:t>
+      </w:r>
+    </w:p>
+    <w:p>
+      <w:pPr>
+        <w:ind w:firstLine="0"/>
+      </w:pPr>
+      <w:r>
+        <w:t xml:space="preserve"> * Taux de participation</w:t>
+      </w:r>
+    </w:p>
+    <w:p>
+      <w:pPr>
+        <w:ind w:firstLine="0"/>
+      </w:pPr>
+      <w:r>
+        <w:t xml:space="preserve"> * Les moyennes des pourcentages</w:t>
+      </w:r>
+    </w:p>
+    <w:p>
+      <w:pPr>
+        <w:ind w:firstLine="0"/>
+      </w:pPr>
+    </w:p>
+    <w:p>
+      <w:pPr>
+        <w:ind w:firstLine="0"/>
+      </w:pPr>
+      <w:r>
+        <w:t>Ces statistiques sont accessibles aux administrateurs seulement.</w:t>
+      </w:r>
+    </w:p>
+    <w:p>
+      <w:pPr>
+        <w:ind w:firstLine="0"/>
+      </w:pPr>
+    </w:p>
+    <w:p>
+      <w:pPr>
+        <w:ind w:firstLine="0"/>
+      </w:pPr>
+      <w:r>
         <w:rPr>
           <w:b/>
         </w:rPr>
@@ -3714,6 +3798,56 @@
         <w:ind w:firstLine="0"/>
       </w:pPr>
       <w:r>
+        <w:t>Cette fonction gère l'affichage des choix de stage pour les internes, ainsi que l'</w:t>
+      </w:r>
+      <w:r>
+        <w:t>ordonnancement</w:t>
+      </w:r>
+      <w:r>
+        <w:t xml:space="preserve"> des </w:t>
+      </w:r>
+      <w:r>
+        <w:t>vœux</w:t>
+      </w:r>
+      <w:r>
+        <w:t xml:space="preserve">.  </w:t>
+      </w:r>
+    </w:p>
+    <w:p>
+      <w:pPr>
+        <w:ind w:firstLine="0"/>
+      </w:pPr>
+    </w:p>
+    <w:p>
+      <w:pPr>
+        <w:ind w:firstLine="0"/>
+      </w:pPr>
+      <w:r>
+        <w:t xml:space="preserve">L'interne ajoute des </w:t>
+      </w:r>
+      <w:r>
+        <w:t>vœux</w:t>
+      </w:r>
+      <w:r>
+        <w:t xml:space="preserve"> par préférence décroissante, en renseignant le stage c</w:t>
+      </w:r>
+      <w:r>
+        <w:t>hoisit.</w:t>
+      </w:r>
+    </w:p>
+    <w:p>
+      <w:pPr>
+        <w:ind w:firstLine="0"/>
+      </w:pPr>
+    </w:p>
+    <w:p>
+      <w:pPr>
+        <w:ind w:firstLine="0"/>
+        <w:rPr>
+          <w:b/>
+        </w:rPr>
+      </w:pPr>
+      <w:r>
         <w:rPr>
           <w:b/>
         </w:rPr>
@@ -3722,6 +3856,8 @@
       <w:r>
         <w:t xml:space="preserve"> F5</w:t>
       </w:r>
+      <w:bookmarkStart w:id="22" w:name="_GoBack"/>
+      <w:bookmarkEnd w:id="22"/>
       <w:r>
         <w:br/>
       </w:r>
@@ -3743,9 +3879,6 @@
         </w:rPr>
         <w:t>Mode de fonctionnement :</w:t>
       </w:r>
-      <w:r>
-        <w:br/>
-      </w:r>
     </w:p>
     <w:p>
       <w:pPr>
@@ -3754,6 +3887,38 @@
           <w:b/>
         </w:rPr>
       </w:pPr>
+    </w:p>
+    <w:p>
+      <w:pPr>
+        <w:ind w:firstLine="0"/>
+      </w:pPr>
+      <w:r>
+        <w:t xml:space="preserve">Cette fonction permet de répartir les stages en fonction des choix et du classement des internes.  </w:t>
+      </w:r>
+    </w:p>
+    <w:p>
+      <w:pPr>
+        <w:ind w:firstLine="0"/>
+      </w:pPr>
+    </w:p>
+    <w:p>
+      <w:pPr>
+        <w:ind w:firstLine="0"/>
+      </w:pPr>
+      <w:r>
+        <w:t>Elle n'est accessible qu'à l'administrateur.</w:t>
+      </w:r>
+      <w:r>
+        <w:br/>
+      </w:r>
+    </w:p>
+    <w:p>
+      <w:pPr>
+        <w:ind w:firstLine="0"/>
+        <w:rPr>
+          <w:b/>
+        </w:rPr>
+      </w:pPr>
       <w:r>
         <w:rPr>
           <w:b/>
@@ -3797,9 +3962,6 @@
     <w:p>
       <w:pPr>
         <w:ind w:firstLine="0"/>
-        <w:rPr>
-          <w:b/>
-        </w:rPr>
       </w:pPr>
       <w:r>
         <w:rPr>
@@ -3831,13 +3993,37 @@
         </w:rPr>
         <w:t>Mode de fonctionnement :</w:t>
       </w:r>
-      <w:r>
-        <w:br/>
-      </w:r>
     </w:p>
     <w:p>
       <w:pPr>
         <w:ind w:firstLine="0"/>
+        <w:rPr>
+          <w:b/>
+        </w:rPr>
+      </w:pPr>
+    </w:p>
+    <w:p>
+      <w:pPr>
+        <w:ind w:firstLine="0"/>
+      </w:pPr>
+      <w:r>
+        <w:t xml:space="preserve">Cette fonction permet à un interne ayant déjà fait l'évaluation d'un stage, de pouvoir la mettre à jour si l'interne refait ce stage.  </w:t>
+      </w:r>
+    </w:p>
+    <w:p>
+      <w:pPr>
+        <w:ind w:firstLine="0"/>
+        <w:rPr>
+          <w:b/>
+        </w:rPr>
+      </w:pPr>
+    </w:p>
+    <w:p>
+      <w:pPr>
+        <w:ind w:firstLine="0"/>
+        <w:rPr>
+          <w:b/>
+        </w:rPr>
       </w:pPr>
       <w:r>
         <w:rPr>
@@ -3870,6 +4056,25 @@
         <w:t>Mode de fonctionnement :</w:t>
       </w:r>
     </w:p>
+    <w:p>
+      <w:pPr>
+        <w:ind w:firstLine="0"/>
+      </w:pPr>
+    </w:p>
+    <w:p>
+      <w:pPr>
+        <w:ind w:firstLine="0"/>
+      </w:pPr>
+      <w:r>
+        <w:t xml:space="preserve">Lors du choix d'un </w:t>
+      </w:r>
+      <w:r>
+        <w:t>vœu</w:t>
+      </w:r>
+      <w:r>
+        <w:t xml:space="preserve">, cette fonction affiche, en temps réel, le nombre d'interne ayant aussi fait ce choix de stage.  </w:t>
+      </w:r>
+    </w:p>
     <w:p/>
     <w:p>
       <w:pPr>
@@ -3908,6 +4113,7 @@
       </w:pPr>
       <w:bookmarkStart w:id="25" w:name="_Toc420938444"/>
       <w:r>
+        <w:lastRenderedPageBreak/>
         <w:t>Perspectives d'évolution technologique</w:t>
       </w:r>
       <w:bookmarkEnd w:id="25"/>
@@ -4008,7 +4214,15 @@
     <w:p/>
     <w:p>
       <w:r>
-        <w:t>La gestion de l'exploitation reste à définir. La maintenance sera faites tout au long de l'exploitation de la plateforme par un acteur restant également à définir.</w:t>
+        <w:t xml:space="preserve">La gestion de l'exploitation reste à définir. La maintenance sera </w:t>
+      </w:r>
+      <w:proofErr w:type="gramStart"/>
+      <w:r>
+        <w:t>faites</w:t>
+      </w:r>
+      <w:proofErr w:type="gramEnd"/>
+      <w:r>
+        <w:t xml:space="preserve"> tout au long de l'exploitation de la plateforme par un acteur restant également à définir.</w:t>
       </w:r>
     </w:p>
     <w:p/>
@@ -4031,10 +4245,10 @@
       </w:r>
     </w:p>
     <w:sectPr>
-      <w:headerReference w:type="even" r:id="rId11"/>
-      <w:headerReference w:type="default" r:id="rId12"/>
-      <w:footerReference w:type="even" r:id="rId13"/>
-      <w:footerReference w:type="default" r:id="rId14"/>
+      <w:headerReference w:type="even" r:id="rId12"/>
+      <w:headerReference w:type="default" r:id="rId13"/>
+      <w:footerReference w:type="even" r:id="rId14"/>
+      <w:footerReference w:type="default" r:id="rId15"/>
       <w:pgSz w:w="11900" w:h="16840"/>
       <w:pgMar w:top="1417" w:right="1417" w:bottom="1417" w:left="1417" w:header="708" w:footer="708" w:gutter="0"/>
       <w:cols w:space="708"/>
@@ -4046,7 +4260,7 @@
 </file>
 
 <file path=word/endnotes.xml><?xml version="1.0" encoding="utf-8"?>
-<w:endnotes xmlns:wpc="http://schemas.microsoft.com/office/word/2010/wordprocessingCanvas" xmlns:mo="http://schemas.microsoft.com/office/mac/office/2008/main" xmlns:mc="http://schemas.openxmlformats.org/markup-compatibility/2006" xmlns:mv="urn:schemas-microsoft-com:mac:vml" xmlns:o="urn:schemas-microsoft-com:office:office" xmlns:r="http://schemas.openxmlformats.org/officeDocument/2006/relationships" xmlns:m="http://schemas.openxmlformats.org/officeDocument/2006/math" xmlns:v="urn:schemas-microsoft-com:vml" xmlns:wp14="http://schemas.microsoft.com/office/word/2010/wordprocessingDrawing" xmlns:wp="http://schemas.openxmlformats.org/drawingml/2006/wordprocessingDrawing" xmlns:w10="urn:schemas-microsoft-com:office:word" xmlns:w="http://schemas.openxmlformats.org/wordprocessingml/2006/main" xmlns:w14="http://schemas.microsoft.com/office/word/2010/wordml" xmlns:w15="http://schemas.microsoft.com/office/word/2012/wordml" xmlns:wpg="http://schemas.microsoft.com/office/word/2010/wordprocessingGroup" xmlns:wpi="http://schemas.microsoft.com/office/word/2010/wordprocessingInk" xmlns:wne="http://schemas.microsoft.com/office/word/2006/wordml" xmlns:wps="http://schemas.microsoft.com/office/word/2010/wordprocessingShape" mc:Ignorable="w14 w15 wp14">
+<w:endnotes xmlns:wpc="http://schemas.microsoft.com/office/word/2010/wordprocessingCanvas" xmlns:mc="http://schemas.openxmlformats.org/markup-compatibility/2006" xmlns:o="urn:schemas-microsoft-com:office:office" xmlns:r="http://schemas.openxmlformats.org/officeDocument/2006/relationships" xmlns:m="http://schemas.openxmlformats.org/officeDocument/2006/math" xmlns:v="urn:schemas-microsoft-com:vml" xmlns:wp14="http://schemas.microsoft.com/office/word/2010/wordprocessingDrawing" xmlns:wp="http://schemas.openxmlformats.org/drawingml/2006/wordprocessingDrawing" xmlns:w10="urn:schemas-microsoft-com:office:word" xmlns:w="http://schemas.openxmlformats.org/wordprocessingml/2006/main" xmlns:w14="http://schemas.microsoft.com/office/word/2010/wordml" xmlns:wpg="http://schemas.microsoft.com/office/word/2010/wordprocessingGroup" xmlns:wpi="http://schemas.microsoft.com/office/word/2010/wordprocessingInk" xmlns:wne="http://schemas.microsoft.com/office/word/2006/wordml" xmlns:wps="http://schemas.microsoft.com/office/word/2010/wordprocessingShape" mc:Ignorable="w14 wp14">
   <w:endnote w:type="separator" w:id="-1">
     <w:p>
       <w:r>
@@ -4067,7 +4281,7 @@
 </file>
 
 <file path=word/footer1.xml><?xml version="1.0" encoding="utf-8"?>
-<w:ftr xmlns:wpc="http://schemas.microsoft.com/office/word/2010/wordprocessingCanvas" xmlns:mo="http://schemas.microsoft.com/office/mac/office/2008/main" xmlns:mc="http://schemas.openxmlformats.org/markup-compatibility/2006" xmlns:mv="urn:schemas-microsoft-com:mac:vml" xmlns:o="urn:schemas-microsoft-com:office:office" xmlns:r="http://schemas.openxmlformats.org/officeDocument/2006/relationships" xmlns:m="http://schemas.openxmlformats.org/officeDocument/2006/math" xmlns:v="urn:schemas-microsoft-com:vml" xmlns:wp14="http://schemas.microsoft.com/office/word/2010/wordprocessingDrawing" xmlns:wp="http://schemas.openxmlformats.org/drawingml/2006/wordprocessingDrawing" xmlns:w10="urn:schemas-microsoft-com:office:word" xmlns:w="http://schemas.openxmlformats.org/wordprocessingml/2006/main" xmlns:w14="http://schemas.microsoft.com/office/word/2010/wordml" xmlns:w15="http://schemas.microsoft.com/office/word/2012/wordml" xmlns:wpg="http://schemas.microsoft.com/office/word/2010/wordprocessingGroup" xmlns:wpi="http://schemas.microsoft.com/office/word/2010/wordprocessingInk" xmlns:wne="http://schemas.microsoft.com/office/word/2006/wordml" xmlns:wps="http://schemas.microsoft.com/office/word/2010/wordprocessingShape" mc:Ignorable="w14 w15 wp14">
+<w:ftr xmlns:wpc="http://schemas.microsoft.com/office/word/2010/wordprocessingCanvas" xmlns:mc="http://schemas.openxmlformats.org/markup-compatibility/2006" xmlns:o="urn:schemas-microsoft-com:office:office" xmlns:r="http://schemas.openxmlformats.org/officeDocument/2006/relationships" xmlns:m="http://schemas.openxmlformats.org/officeDocument/2006/math" xmlns:v="urn:schemas-microsoft-com:vml" xmlns:wp14="http://schemas.microsoft.com/office/word/2010/wordprocessingDrawing" xmlns:wp="http://schemas.openxmlformats.org/drawingml/2006/wordprocessingDrawing" xmlns:w10="urn:schemas-microsoft-com:office:word" xmlns:w="http://schemas.openxmlformats.org/wordprocessingml/2006/main" xmlns:w14="http://schemas.microsoft.com/office/word/2010/wordml" xmlns:wpg="http://schemas.microsoft.com/office/word/2010/wordprocessingGroup" xmlns:wpi="http://schemas.microsoft.com/office/word/2010/wordprocessingInk" xmlns:wne="http://schemas.microsoft.com/office/word/2006/wordml" xmlns:wps="http://schemas.microsoft.com/office/word/2010/wordprocessingShape" mc:Ignorable="w14 wp14">
   <w:p>
     <w:pPr>
       <w:pStyle w:val="Pieddepage"/>
@@ -4099,7 +4313,7 @@
         <w:rStyle w:val="Numrodepage"/>
         <w:noProof/>
       </w:rPr>
-      <w:t>2</w:t>
+      <w:t>6</w:t>
     </w:r>
     <w:r>
       <w:rPr>
@@ -4118,7 +4332,7 @@
 </file>
 
 <file path=word/footer2.xml><?xml version="1.0" encoding="utf-8"?>
-<w:ftr xmlns:wpc="http://schemas.microsoft.com/office/word/2010/wordprocessingCanvas" xmlns:mo="http://schemas.microsoft.com/office/mac/office/2008/main" xmlns:mc="http://schemas.openxmlformats.org/markup-compatibility/2006" xmlns:mv="urn:schemas-microsoft-com:mac:vml" xmlns:o="urn:schemas-microsoft-com:office:office" xmlns:r="http://schemas.openxmlformats.org/officeDocument/2006/relationships" xmlns:m="http://schemas.openxmlformats.org/officeDocument/2006/math" xmlns:v="urn:schemas-microsoft-com:vml" xmlns:wp14="http://schemas.microsoft.com/office/word/2010/wordprocessingDrawing" xmlns:wp="http://schemas.openxmlformats.org/drawingml/2006/wordprocessingDrawing" xmlns:w10="urn:schemas-microsoft-com:office:word" xmlns:w="http://schemas.openxmlformats.org/wordprocessingml/2006/main" xmlns:w14="http://schemas.microsoft.com/office/word/2010/wordml" xmlns:w15="http://schemas.microsoft.com/office/word/2012/wordml" xmlns:wpg="http://schemas.microsoft.com/office/word/2010/wordprocessingGroup" xmlns:wpi="http://schemas.microsoft.com/office/word/2010/wordprocessingInk" xmlns:wne="http://schemas.microsoft.com/office/word/2006/wordml" xmlns:wps="http://schemas.microsoft.com/office/word/2010/wordprocessingShape" mc:Ignorable="w14 w15 wp14">
+<w:ftr xmlns:wpc="http://schemas.microsoft.com/office/word/2010/wordprocessingCanvas" xmlns:mc="http://schemas.openxmlformats.org/markup-compatibility/2006" xmlns:o="urn:schemas-microsoft-com:office:office" xmlns:r="http://schemas.openxmlformats.org/officeDocument/2006/relationships" xmlns:m="http://schemas.openxmlformats.org/officeDocument/2006/math" xmlns:v="urn:schemas-microsoft-com:vml" xmlns:wp14="http://schemas.microsoft.com/office/word/2010/wordprocessingDrawing" xmlns:wp="http://schemas.openxmlformats.org/drawingml/2006/wordprocessingDrawing" xmlns:w10="urn:schemas-microsoft-com:office:word" xmlns:w="http://schemas.openxmlformats.org/wordprocessingml/2006/main" xmlns:w14="http://schemas.microsoft.com/office/word/2010/wordml" xmlns:wpg="http://schemas.microsoft.com/office/word/2010/wordprocessingGroup" xmlns:wpi="http://schemas.microsoft.com/office/word/2010/wordprocessingInk" xmlns:wne="http://schemas.microsoft.com/office/word/2006/wordml" xmlns:wps="http://schemas.microsoft.com/office/word/2010/wordprocessingShape" mc:Ignorable="w14 wp14">
   <w:p>
     <w:pPr>
       <w:pStyle w:val="Pieddepage"/>
@@ -4150,7 +4364,7 @@
         <w:rStyle w:val="Numrodepage"/>
         <w:noProof/>
       </w:rPr>
-      <w:t>3</w:t>
+      <w:t>5</w:t>
     </w:r>
     <w:r>
       <w:rPr>
@@ -4168,7 +4382,7 @@
 </file>
 
 <file path=word/footnotes.xml><?xml version="1.0" encoding="utf-8"?>
-<w:footnotes xmlns:wpc="http://schemas.microsoft.com/office/word/2010/wordprocessingCanvas" xmlns:mo="http://schemas.microsoft.com/office/mac/office/2008/main" xmlns:mc="http://schemas.openxmlformats.org/markup-compatibility/2006" xmlns:mv="urn:schemas-microsoft-com:mac:vml" xmlns:o="urn:schemas-microsoft-com:office:office" xmlns:r="http://schemas.openxmlformats.org/officeDocument/2006/relationships" xmlns:m="http://schemas.openxmlformats.org/officeDocument/2006/math" xmlns:v="urn:schemas-microsoft-com:vml" xmlns:wp14="http://schemas.microsoft.com/office/word/2010/wordprocessingDrawing" xmlns:wp="http://schemas.openxmlformats.org/drawingml/2006/wordprocessingDrawing" xmlns:w10="urn:schemas-microsoft-com:office:word" xmlns:w="http://schemas.openxmlformats.org/wordprocessingml/2006/main" xmlns:w14="http://schemas.microsoft.com/office/word/2010/wordml" xmlns:w15="http://schemas.microsoft.com/office/word/2012/wordml" xmlns:wpg="http://schemas.microsoft.com/office/word/2010/wordprocessingGroup" xmlns:wpi="http://schemas.microsoft.com/office/word/2010/wordprocessingInk" xmlns:wne="http://schemas.microsoft.com/office/word/2006/wordml" xmlns:wps="http://schemas.microsoft.com/office/word/2010/wordprocessingShape" mc:Ignorable="w14 w15 wp14">
+<w:footnotes xmlns:wpc="http://schemas.microsoft.com/office/word/2010/wordprocessingCanvas" xmlns:mc="http://schemas.openxmlformats.org/markup-compatibility/2006" xmlns:o="urn:schemas-microsoft-com:office:office" xmlns:r="http://schemas.openxmlformats.org/officeDocument/2006/relationships" xmlns:m="http://schemas.openxmlformats.org/officeDocument/2006/math" xmlns:v="urn:schemas-microsoft-com:vml" xmlns:wp14="http://schemas.microsoft.com/office/word/2010/wordprocessingDrawing" xmlns:wp="http://schemas.openxmlformats.org/drawingml/2006/wordprocessingDrawing" xmlns:w10="urn:schemas-microsoft-com:office:word" xmlns:w="http://schemas.openxmlformats.org/wordprocessingml/2006/main" xmlns:w14="http://schemas.microsoft.com/office/word/2010/wordml" xmlns:wpg="http://schemas.microsoft.com/office/word/2010/wordprocessingGroup" xmlns:wpi="http://schemas.microsoft.com/office/word/2010/wordprocessingInk" xmlns:wne="http://schemas.microsoft.com/office/word/2006/wordml" xmlns:wps="http://schemas.microsoft.com/office/word/2010/wordprocessingShape" mc:Ignorable="w14 wp14">
   <w:footnote w:type="separator" w:id="-1">
     <w:p>
       <w:r>
@@ -4189,7 +4403,7 @@
 </file>
 
 <file path=word/header1.xml><?xml version="1.0" encoding="utf-8"?>
-<w:hdr xmlns:wpc="http://schemas.microsoft.com/office/word/2010/wordprocessingCanvas" xmlns:mo="http://schemas.microsoft.com/office/mac/office/2008/main" xmlns:mc="http://schemas.openxmlformats.org/markup-compatibility/2006" xmlns:mv="urn:schemas-microsoft-com:mac:vml" xmlns:o="urn:schemas-microsoft-com:office:office" xmlns:r="http://schemas.openxmlformats.org/officeDocument/2006/relationships" xmlns:m="http://schemas.openxmlformats.org/officeDocument/2006/math" xmlns:v="urn:schemas-microsoft-com:vml" xmlns:wp14="http://schemas.microsoft.com/office/word/2010/wordprocessingDrawing" xmlns:wp="http://schemas.openxmlformats.org/drawingml/2006/wordprocessingDrawing" xmlns:w10="urn:schemas-microsoft-com:office:word" xmlns:w="http://schemas.openxmlformats.org/wordprocessingml/2006/main" xmlns:w14="http://schemas.microsoft.com/office/word/2010/wordml" xmlns:w15="http://schemas.microsoft.com/office/word/2012/wordml" xmlns:wpg="http://schemas.microsoft.com/office/word/2010/wordprocessingGroup" xmlns:wpi="http://schemas.microsoft.com/office/word/2010/wordprocessingInk" xmlns:wne="http://schemas.microsoft.com/office/word/2006/wordml" xmlns:wps="http://schemas.microsoft.com/office/word/2010/wordprocessingShape" mc:Ignorable="w14 w15 wp14">
+<w:hdr xmlns:wpc="http://schemas.microsoft.com/office/word/2010/wordprocessingCanvas" xmlns:mc="http://schemas.openxmlformats.org/markup-compatibility/2006" xmlns:o="urn:schemas-microsoft-com:office:office" xmlns:r="http://schemas.openxmlformats.org/officeDocument/2006/relationships" xmlns:m="http://schemas.openxmlformats.org/officeDocument/2006/math" xmlns:v="urn:schemas-microsoft-com:vml" xmlns:wp14="http://schemas.microsoft.com/office/word/2010/wordprocessingDrawing" xmlns:wp="http://schemas.openxmlformats.org/drawingml/2006/wordprocessingDrawing" xmlns:w10="urn:schemas-microsoft-com:office:word" xmlns:w="http://schemas.openxmlformats.org/wordprocessingml/2006/main" xmlns:w14="http://schemas.microsoft.com/office/word/2010/wordml" xmlns:wpg="http://schemas.microsoft.com/office/word/2010/wordprocessingGroup" xmlns:wpi="http://schemas.microsoft.com/office/word/2010/wordprocessingInk" xmlns:wne="http://schemas.microsoft.com/office/word/2006/wordml" xmlns:wps="http://schemas.microsoft.com/office/word/2010/wordprocessingShape" mc:Ignorable="w14 wp14">
   <w:p>
     <w:pPr>
       <w:pStyle w:val="En-tte"/>
@@ -4209,7 +4423,7 @@
 </file>
 
 <file path=word/header2.xml><?xml version="1.0" encoding="utf-8"?>
-<w:hdr xmlns:wpc="http://schemas.microsoft.com/office/word/2010/wordprocessingCanvas" xmlns:mo="http://schemas.microsoft.com/office/mac/office/2008/main" xmlns:mc="http://schemas.openxmlformats.org/markup-compatibility/2006" xmlns:mv="urn:schemas-microsoft-com:mac:vml" xmlns:o="urn:schemas-microsoft-com:office:office" xmlns:r="http://schemas.openxmlformats.org/officeDocument/2006/relationships" xmlns:m="http://schemas.openxmlformats.org/officeDocument/2006/math" xmlns:v="urn:schemas-microsoft-com:vml" xmlns:wp14="http://schemas.microsoft.com/office/word/2010/wordprocessingDrawing" xmlns:wp="http://schemas.openxmlformats.org/drawingml/2006/wordprocessingDrawing" xmlns:w10="urn:schemas-microsoft-com:office:word" xmlns:w="http://schemas.openxmlformats.org/wordprocessingml/2006/main" xmlns:w14="http://schemas.microsoft.com/office/word/2010/wordml" xmlns:w15="http://schemas.microsoft.com/office/word/2012/wordml" xmlns:wpg="http://schemas.microsoft.com/office/word/2010/wordprocessingGroup" xmlns:wpi="http://schemas.microsoft.com/office/word/2010/wordprocessingInk" xmlns:wne="http://schemas.microsoft.com/office/word/2006/wordml" xmlns:wps="http://schemas.microsoft.com/office/word/2010/wordprocessingShape" mc:Ignorable="w14 w15 wp14">
+<w:hdr xmlns:wpc="http://schemas.microsoft.com/office/word/2010/wordprocessingCanvas" xmlns:mc="http://schemas.openxmlformats.org/markup-compatibility/2006" xmlns:o="urn:schemas-microsoft-com:office:office" xmlns:r="http://schemas.openxmlformats.org/officeDocument/2006/relationships" xmlns:m="http://schemas.openxmlformats.org/officeDocument/2006/math" xmlns:v="urn:schemas-microsoft-com:vml" xmlns:wp14="http://schemas.microsoft.com/office/word/2010/wordprocessingDrawing" xmlns:wp="http://schemas.openxmlformats.org/drawingml/2006/wordprocessingDrawing" xmlns:w10="urn:schemas-microsoft-com:office:word" xmlns:w="http://schemas.openxmlformats.org/wordprocessingml/2006/main" xmlns:w14="http://schemas.microsoft.com/office/word/2010/wordml" xmlns:wpg="http://schemas.microsoft.com/office/word/2010/wordprocessingGroup" xmlns:wpi="http://schemas.microsoft.com/office/word/2010/wordprocessingInk" xmlns:wne="http://schemas.microsoft.com/office/word/2006/wordml" xmlns:wps="http://schemas.microsoft.com/office/word/2010/wordprocessingShape" mc:Ignorable="w14 wp14">
   <w:p>
     <w:pPr>
       <w:pStyle w:val="En-tte"/>
@@ -4230,7 +4444,7 @@
 </file>
 
 <file path=word/numbering.xml><?xml version="1.0" encoding="utf-8"?>
-<w:numbering xmlns:wpc="http://schemas.microsoft.com/office/word/2010/wordprocessingCanvas" xmlns:mo="http://schemas.microsoft.com/office/mac/office/2008/main" xmlns:mc="http://schemas.openxmlformats.org/markup-compatibility/2006" xmlns:mv="urn:schemas-microsoft-com:mac:vml" xmlns:o="urn:schemas-microsoft-com:office:office" xmlns:r="http://schemas.openxmlformats.org/officeDocument/2006/relationships" xmlns:m="http://schemas.openxmlformats.org/officeDocument/2006/math" xmlns:v="urn:schemas-microsoft-com:vml" xmlns:wp14="http://schemas.microsoft.com/office/word/2010/wordprocessingDrawing" xmlns:wp="http://schemas.openxmlformats.org/drawingml/2006/wordprocessingDrawing" xmlns:w10="urn:schemas-microsoft-com:office:word" xmlns:w="http://schemas.openxmlformats.org/wordprocessingml/2006/main" xmlns:w14="http://schemas.microsoft.com/office/word/2010/wordml" xmlns:w15="http://schemas.microsoft.com/office/word/2012/wordml" xmlns:wpg="http://schemas.microsoft.com/office/word/2010/wordprocessingGroup" xmlns:wpi="http://schemas.microsoft.com/office/word/2010/wordprocessingInk" xmlns:wne="http://schemas.microsoft.com/office/word/2006/wordml" xmlns:wps="http://schemas.microsoft.com/office/word/2010/wordprocessingShape" mc:Ignorable="w14 w15 wp14">
+<w:numbering xmlns:wpc="http://schemas.microsoft.com/office/word/2010/wordprocessingCanvas" xmlns:mc="http://schemas.openxmlformats.org/markup-compatibility/2006" xmlns:o="urn:schemas-microsoft-com:office:office" xmlns:r="http://schemas.openxmlformats.org/officeDocument/2006/relationships" xmlns:m="http://schemas.openxmlformats.org/officeDocument/2006/math" xmlns:v="urn:schemas-microsoft-com:vml" xmlns:wp14="http://schemas.microsoft.com/office/word/2010/wordprocessingDrawing" xmlns:wp="http://schemas.openxmlformats.org/drawingml/2006/wordprocessingDrawing" xmlns:w10="urn:schemas-microsoft-com:office:word" xmlns:w="http://schemas.openxmlformats.org/wordprocessingml/2006/main" xmlns:w14="http://schemas.microsoft.com/office/word/2010/wordml" xmlns:wpg="http://schemas.microsoft.com/office/word/2010/wordprocessingGroup" xmlns:wpi="http://schemas.microsoft.com/office/word/2010/wordprocessingInk" xmlns:wne="http://schemas.microsoft.com/office/word/2006/wordml" xmlns:wps="http://schemas.microsoft.com/office/word/2010/wordprocessingShape" mc:Ignorable="w14 wp14">
   <w:abstractNum w:abstractNumId="0">
     <w:nsid w:val="EF9656C3"/>
     <w:multiLevelType w:val="multilevel"/>
@@ -5435,7 +5649,7 @@
 </file>
 
 <file path=word/styles.xml><?xml version="1.0" encoding="utf-8"?>
-<w:styles xmlns:mc="http://schemas.openxmlformats.org/markup-compatibility/2006" xmlns:r="http://schemas.openxmlformats.org/officeDocument/2006/relationships" xmlns:w="http://schemas.openxmlformats.org/wordprocessingml/2006/main" xmlns:w14="http://schemas.microsoft.com/office/word/2010/wordml" xmlns:w15="http://schemas.microsoft.com/office/word/2012/wordml" mc:Ignorable="w14 w15">
+<w:styles xmlns:mc="http://schemas.openxmlformats.org/markup-compatibility/2006" xmlns:r="http://schemas.openxmlformats.org/officeDocument/2006/relationships" xmlns:w="http://schemas.openxmlformats.org/wordprocessingml/2006/main" xmlns:w14="http://schemas.microsoft.com/office/word/2010/wordml" mc:Ignorable="w14">
   <w:docDefaults>
     <w:rPrDefault>
       <w:rPr>
@@ -5447,378 +5661,144 @@
     </w:rPrDefault>
     <w:pPrDefault/>
   </w:docDefaults>
-  <w:latentStyles w:defLockedState="0" w:defUIPriority="99" w:defSemiHidden="0" w:defUnhideWhenUsed="0" w:defQFormat="0" w:count="380">
-    <w:lsdException w:name="Normal" w:uiPriority="0" w:qFormat="1"/>
-    <w:lsdException w:name="heading 1" w:uiPriority="9" w:qFormat="1"/>
-    <w:lsdException w:name="heading 2" w:semiHidden="1" w:uiPriority="9" w:unhideWhenUsed="1" w:qFormat="1"/>
-    <w:lsdException w:name="heading 3" w:semiHidden="1" w:uiPriority="9" w:unhideWhenUsed="1" w:qFormat="1"/>
-    <w:lsdException w:name="heading 4" w:semiHidden="1" w:uiPriority="9" w:unhideWhenUsed="1" w:qFormat="1"/>
-    <w:lsdException w:name="heading 5" w:semiHidden="1" w:uiPriority="9" w:unhideWhenUsed="1" w:qFormat="1"/>
-    <w:lsdException w:name="heading 6" w:semiHidden="1" w:uiPriority="9" w:unhideWhenUsed="1" w:qFormat="1"/>
-    <w:lsdException w:name="heading 7" w:semiHidden="1" w:uiPriority="9" w:unhideWhenUsed="1" w:qFormat="1"/>
-    <w:lsdException w:name="heading 8" w:semiHidden="1" w:uiPriority="9" w:unhideWhenUsed="1" w:qFormat="1"/>
-    <w:lsdException w:name="heading 9" w:semiHidden="1" w:uiPriority="9" w:unhideWhenUsed="1" w:qFormat="1"/>
-    <w:lsdException w:name="index 1" w:semiHidden="1" w:unhideWhenUsed="1"/>
-    <w:lsdException w:name="index 2" w:semiHidden="1" w:unhideWhenUsed="1"/>
-    <w:lsdException w:name="index 3" w:semiHidden="1" w:unhideWhenUsed="1"/>
-    <w:lsdException w:name="index 4" w:semiHidden="1" w:unhideWhenUsed="1"/>
-    <w:lsdException w:name="index 5" w:semiHidden="1" w:unhideWhenUsed="1"/>
-    <w:lsdException w:name="index 6" w:semiHidden="1" w:unhideWhenUsed="1"/>
-    <w:lsdException w:name="index 7" w:semiHidden="1" w:unhideWhenUsed="1"/>
-    <w:lsdException w:name="index 8" w:semiHidden="1" w:unhideWhenUsed="1"/>
-    <w:lsdException w:name="index 9" w:semiHidden="1" w:unhideWhenUsed="1"/>
-    <w:lsdException w:name="toc 1" w:semiHidden="1" w:uiPriority="39" w:unhideWhenUsed="1"/>
-    <w:lsdException w:name="toc 2" w:semiHidden="1" w:uiPriority="39" w:unhideWhenUsed="1"/>
-    <w:lsdException w:name="toc 3" w:semiHidden="1" w:uiPriority="39" w:unhideWhenUsed="1"/>
-    <w:lsdException w:name="toc 4" w:semiHidden="1" w:uiPriority="39" w:unhideWhenUsed="1"/>
-    <w:lsdException w:name="toc 5" w:semiHidden="1" w:uiPriority="39" w:unhideWhenUsed="1"/>
-    <w:lsdException w:name="toc 6" w:semiHidden="1" w:uiPriority="39" w:unhideWhenUsed="1"/>
-    <w:lsdException w:name="toc 7" w:semiHidden="1" w:uiPriority="39" w:unhideWhenUsed="1"/>
-    <w:lsdException w:name="toc 8" w:semiHidden="1" w:uiPriority="39" w:unhideWhenUsed="1"/>
-    <w:lsdException w:name="toc 9" w:semiHidden="1" w:uiPriority="39" w:unhideWhenUsed="1"/>
-    <w:lsdException w:name="Normal Indent" w:semiHidden="1" w:unhideWhenUsed="1"/>
-    <w:lsdException w:name="footnote text" w:semiHidden="1" w:unhideWhenUsed="1"/>
-    <w:lsdException w:name="annotation text" w:semiHidden="1" w:unhideWhenUsed="1"/>
-    <w:lsdException w:name="header" w:semiHidden="1" w:unhideWhenUsed="1"/>
-    <w:lsdException w:name="footer" w:semiHidden="1" w:unhideWhenUsed="1"/>
-    <w:lsdException w:name="index heading" w:semiHidden="1" w:unhideWhenUsed="1"/>
-    <w:lsdException w:name="caption" w:semiHidden="1" w:uiPriority="35" w:unhideWhenUsed="1" w:qFormat="1"/>
-    <w:lsdException w:name="table of figures" w:semiHidden="1" w:unhideWhenUsed="1"/>
-    <w:lsdException w:name="envelope address" w:semiHidden="1" w:unhideWhenUsed="1"/>
-    <w:lsdException w:name="envelope return" w:semiHidden="1" w:unhideWhenUsed="1"/>
-    <w:lsdException w:name="footnote reference" w:semiHidden="1" w:unhideWhenUsed="1"/>
-    <w:lsdException w:name="annotation reference" w:semiHidden="1" w:unhideWhenUsed="1"/>
-    <w:lsdException w:name="line number" w:semiHidden="1" w:unhideWhenUsed="1"/>
-    <w:lsdException w:name="page number" w:semiHidden="1" w:unhideWhenUsed="1"/>
-    <w:lsdException w:name="endnote reference" w:semiHidden="1" w:unhideWhenUsed="1"/>
-    <w:lsdException w:name="endnote text" w:semiHidden="1" w:unhideWhenUsed="1"/>
-    <w:lsdException w:name="table of authorities" w:semiHidden="1" w:unhideWhenUsed="1"/>
-    <w:lsdException w:name="macro" w:semiHidden="1" w:unhideWhenUsed="1"/>
-    <w:lsdException w:name="toa heading" w:semiHidden="1" w:unhideWhenUsed="1"/>
-    <w:lsdException w:name="List" w:semiHidden="1" w:unhideWhenUsed="1"/>
-    <w:lsdException w:name="List Bullet" w:semiHidden="1" w:unhideWhenUsed="1"/>
-    <w:lsdException w:name="List Number" w:semiHidden="1" w:unhideWhenUsed="1"/>
-    <w:lsdException w:name="List 2" w:semiHidden="1" w:unhideWhenUsed="1"/>
-    <w:lsdException w:name="List 3" w:semiHidden="1" w:unhideWhenUsed="1"/>
-    <w:lsdException w:name="List 4" w:semiHidden="1" w:unhideWhenUsed="1"/>
-    <w:lsdException w:name="List 5" w:semiHidden="1" w:unhideWhenUsed="1"/>
-    <w:lsdException w:name="List Bullet 2" w:semiHidden="1" w:unhideWhenUsed="1"/>
-    <w:lsdException w:name="List Bullet 3" w:semiHidden="1" w:unhideWhenUsed="1"/>
-    <w:lsdException w:name="List Bullet 4" w:semiHidden="1" w:unhideWhenUsed="1"/>
-    <w:lsdException w:name="List Bullet 5" w:semiHidden="1" w:unhideWhenUsed="1"/>
-    <w:lsdException w:name="List Number 2" w:semiHidden="1" w:unhideWhenUsed="1"/>
-    <w:lsdException w:name="List Number 3" w:semiHidden="1" w:unhideWhenUsed="1"/>
-    <w:lsdException w:name="List Number 4" w:semiHidden="1" w:unhideWhenUsed="1"/>
-    <w:lsdException w:name="List Number 5" w:semiHidden="1" w:unhideWhenUsed="1"/>
-    <w:lsdException w:name="Title" w:uiPriority="10" w:qFormat="1"/>
-    <w:lsdException w:name="Closing" w:semiHidden="1" w:unhideWhenUsed="1"/>
-    <w:lsdException w:name="Signature" w:semiHidden="1" w:unhideWhenUsed="1"/>
-    <w:lsdException w:name="Default Paragraph Font" w:semiHidden="1" w:uiPriority="1" w:unhideWhenUsed="1"/>
-    <w:lsdException w:name="Body Text" w:semiHidden="1" w:unhideWhenUsed="1"/>
-    <w:lsdException w:name="Body Text Indent" w:semiHidden="1" w:unhideWhenUsed="1"/>
-    <w:lsdException w:name="List Continue" w:semiHidden="1" w:unhideWhenUsed="1"/>
-    <w:lsdException w:name="List Continue 2" w:semiHidden="1" w:unhideWhenUsed="1"/>
-    <w:lsdException w:name="List Continue 3" w:semiHidden="1" w:unhideWhenUsed="1"/>
-    <w:lsdException w:name="List Continue 4" w:semiHidden="1" w:unhideWhenUsed="1"/>
-    <w:lsdException w:name="List Continue 5" w:semiHidden="1" w:unhideWhenUsed="1"/>
-    <w:lsdException w:name="Message Header" w:semiHidden="1" w:unhideWhenUsed="1"/>
-    <w:lsdException w:name="Subtitle" w:uiPriority="11" w:qFormat="1"/>
-    <w:lsdException w:name="Salutation" w:semiHidden="1" w:unhideWhenUsed="1"/>
-    <w:lsdException w:name="Date" w:semiHidden="1" w:unhideWhenUsed="1"/>
-    <w:lsdException w:name="Body Text First Indent" w:semiHidden="1" w:unhideWhenUsed="1"/>
-    <w:lsdException w:name="Body Text First Indent 2" w:semiHidden="1" w:unhideWhenUsed="1"/>
-    <w:lsdException w:name="Note Heading" w:semiHidden="1" w:unhideWhenUsed="1"/>
-    <w:lsdException w:name="Body Text 2" w:semiHidden="1" w:unhideWhenUsed="1"/>
-    <w:lsdException w:name="Body Text 3" w:semiHidden="1" w:unhideWhenUsed="1"/>
-    <w:lsdException w:name="Body Text Indent 2" w:semiHidden="1" w:unhideWhenUsed="1"/>
-    <w:lsdException w:name="Body Text Indent 3" w:semiHidden="1" w:unhideWhenUsed="1"/>
-    <w:lsdException w:name="Block Text" w:semiHidden="1" w:unhideWhenUsed="1"/>
-    <w:lsdException w:name="Hyperlink" w:semiHidden="1" w:unhideWhenUsed="1"/>
-    <w:lsdException w:name="FollowedHyperlink" w:semiHidden="1" w:unhideWhenUsed="1"/>
-    <w:lsdException w:name="Strong" w:uiPriority="22" w:qFormat="1"/>
-    <w:lsdException w:name="Emphasis" w:uiPriority="20" w:qFormat="1"/>
-    <w:lsdException w:name="Document Map" w:semiHidden="1" w:unhideWhenUsed="1"/>
-    <w:lsdException w:name="Plain Text" w:semiHidden="1" w:unhideWhenUsed="1"/>
-    <w:lsdException w:name="E-mail Signature" w:semiHidden="1" w:unhideWhenUsed="1"/>
-    <w:lsdException w:name="HTML Top of Form" w:semiHidden="1" w:unhideWhenUsed="1"/>
-    <w:lsdException w:name="HTML Bottom of Form" w:semiHidden="1" w:unhideWhenUsed="1"/>
-    <w:lsdException w:name="Normal (Web)" w:semiHidden="1" w:unhideWhenUsed="1"/>
-    <w:lsdException w:name="HTML Acronym" w:semiHidden="1" w:unhideWhenUsed="1"/>
-    <w:lsdException w:name="HTML Address" w:semiHidden="1" w:unhideWhenUsed="1"/>
-    <w:lsdException w:name="HTML Cite" w:semiHidden="1" w:unhideWhenUsed="1"/>
-    <w:lsdException w:name="HTML Code" w:semiHidden="1" w:unhideWhenUsed="1"/>
-    <w:lsdException w:name="HTML Definition" w:semiHidden="1" w:unhideWhenUsed="1"/>
-    <w:lsdException w:name="HTML Keyboard" w:semiHidden="1" w:unhideWhenUsed="1"/>
-    <w:lsdException w:name="HTML Preformatted" w:semiHidden="1" w:unhideWhenUsed="1"/>
-    <w:lsdException w:name="HTML Sample" w:semiHidden="1" w:unhideWhenUsed="1"/>
-    <w:lsdException w:name="HTML Typewriter" w:semiHidden="1" w:unhideWhenUsed="1"/>
-    <w:lsdException w:name="HTML Variable" w:semiHidden="1" w:unhideWhenUsed="1"/>
-    <w:lsdException w:name="Normal Table" w:semiHidden="1" w:unhideWhenUsed="1"/>
-    <w:lsdException w:name="annotation subject" w:semiHidden="1" w:unhideWhenUsed="1"/>
-    <w:lsdException w:name="No List" w:semiHidden="1" w:unhideWhenUsed="1"/>
-    <w:lsdException w:name="Outline List 1" w:semiHidden="1" w:unhideWhenUsed="1"/>
-    <w:lsdException w:name="Outline List 2" w:semiHidden="1" w:unhideWhenUsed="1"/>
-    <w:lsdException w:name="Outline List 3" w:semiHidden="1" w:unhideWhenUsed="1"/>
-    <w:lsdException w:name="Table Simple 1" w:semiHidden="1" w:unhideWhenUsed="1"/>
-    <w:lsdException w:name="Table Simple 2" w:semiHidden="1" w:unhideWhenUsed="1"/>
-    <w:lsdException w:name="Table Simple 3" w:semiHidden="1" w:unhideWhenUsed="1"/>
-    <w:lsdException w:name="Table Classic 1" w:semiHidden="1" w:unhideWhenUsed="1"/>
-    <w:lsdException w:name="Table Classic 2" w:semiHidden="1" w:unhideWhenUsed="1"/>
-    <w:lsdException w:name="Table Classic 3" w:semiHidden="1" w:unhideWhenUsed="1"/>
-    <w:lsdException w:name="Table Classic 4" w:semiHidden="1" w:unhideWhenUsed="1"/>
-    <w:lsdException w:name="Table Colorful 1" w:semiHidden="1" w:unhideWhenUsed="1"/>
-    <w:lsdException w:name="Table Colorful 2" w:semiHidden="1" w:unhideWhenUsed="1"/>
-    <w:lsdException w:name="Table Colorful 3" w:semiHidden="1" w:unhideWhenUsed="1"/>
-    <w:lsdException w:name="Table Columns 1" w:semiHidden="1" w:unhideWhenUsed="1"/>
-    <w:lsdException w:name="Table Columns 2" w:semiHidden="1" w:unhideWhenUsed="1"/>
-    <w:lsdException w:name="Table Columns 3" w:semiHidden="1" w:unhideWhenUsed="1"/>
-    <w:lsdException w:name="Table Columns 4" w:semiHidden="1" w:unhideWhenUsed="1"/>
-    <w:lsdException w:name="Table Columns 5" w:semiHidden="1" w:unhideWhenUsed="1"/>
-    <w:lsdException w:name="Table Grid 1" w:semiHidden="1" w:unhideWhenUsed="1"/>
-    <w:lsdException w:name="Table Grid 2" w:semiHidden="1" w:unhideWhenUsed="1"/>
-    <w:lsdException w:name="Table Grid 3" w:semiHidden="1" w:unhideWhenUsed="1"/>
-    <w:lsdException w:name="Table Grid 4" w:semiHidden="1" w:unhideWhenUsed="1"/>
-    <w:lsdException w:name="Table Grid 5" w:semiHidden="1" w:unhideWhenUsed="1"/>
-    <w:lsdException w:name="Table Grid 6" w:semiHidden="1" w:unhideWhenUsed="1"/>
-    <w:lsdException w:name="Table Grid 7" w:semiHidden="1" w:unhideWhenUsed="1"/>
-    <w:lsdException w:name="Table Grid 8" w:semiHidden="1" w:unhideWhenUsed="1"/>
-    <w:lsdException w:name="Table List 1" w:semiHidden="1" w:unhideWhenUsed="1"/>
-    <w:lsdException w:name="Table List 2" w:semiHidden="1" w:unhideWhenUsed="1"/>
-    <w:lsdException w:name="Table List 3" w:semiHidden="1" w:unhideWhenUsed="1"/>
-    <w:lsdException w:name="Table List 4" w:semiHidden="1" w:unhideWhenUsed="1"/>
-    <w:lsdException w:name="Table List 5" w:semiHidden="1" w:unhideWhenUsed="1"/>
-    <w:lsdException w:name="Table List 6" w:semiHidden="1" w:unhideWhenUsed="1"/>
-    <w:lsdException w:name="Table List 7" w:semiHidden="1" w:unhideWhenUsed="1"/>
-    <w:lsdException w:name="Table List 8" w:semiHidden="1" w:unhideWhenUsed="1"/>
-    <w:lsdException w:name="Table 3D effects 1" w:semiHidden="1" w:unhideWhenUsed="1"/>
-    <w:lsdException w:name="Table 3D effects 2" w:semiHidden="1" w:unhideWhenUsed="1"/>
-    <w:lsdException w:name="Table 3D effects 3" w:semiHidden="1" w:unhideWhenUsed="1"/>
-    <w:lsdException w:name="Table Contemporary" w:semiHidden="1" w:unhideWhenUsed="1"/>
-    <w:lsdException w:name="Table Elegant" w:semiHidden="1" w:unhideWhenUsed="1"/>
-    <w:lsdException w:name="Table Professional" w:semiHidden="1" w:unhideWhenUsed="1"/>
-    <w:lsdException w:name="Table Subtle 1" w:semiHidden="1" w:unhideWhenUsed="1"/>
-    <w:lsdException w:name="Table Subtle 2" w:semiHidden="1" w:unhideWhenUsed="1"/>
-    <w:lsdException w:name="Table Web 1" w:semiHidden="1" w:unhideWhenUsed="1"/>
-    <w:lsdException w:name="Table Web 2" w:semiHidden="1" w:unhideWhenUsed="1"/>
-    <w:lsdException w:name="Table Web 3" w:semiHidden="1" w:unhideWhenUsed="1"/>
-    <w:lsdException w:name="Balloon Text" w:semiHidden="1" w:unhideWhenUsed="1"/>
-    <w:lsdException w:name="Table Grid" w:uiPriority="39"/>
-    <w:lsdException w:name="Table Theme" w:semiHidden="1" w:unhideWhenUsed="1"/>
-    <w:lsdException w:name="Placeholder Text" w:semiHidden="1"/>
-    <w:lsdException w:name="No Spacing" w:uiPriority="1" w:qFormat="1"/>
-    <w:lsdException w:name="Light Shading" w:uiPriority="60"/>
-    <w:lsdException w:name="Light List" w:uiPriority="61"/>
-    <w:lsdException w:name="Light Grid" w:uiPriority="62"/>
-    <w:lsdException w:name="Medium Shading 1" w:uiPriority="63"/>
-    <w:lsdException w:name="Medium Shading 2" w:uiPriority="64"/>
-    <w:lsdException w:name="Medium List 1" w:uiPriority="65"/>
-    <w:lsdException w:name="Medium List 2" w:uiPriority="66"/>
-    <w:lsdException w:name="Medium Grid 1" w:uiPriority="67"/>
-    <w:lsdException w:name="Medium Grid 2" w:uiPriority="68"/>
-    <w:lsdException w:name="Medium Grid 3" w:uiPriority="69"/>
-    <w:lsdException w:name="Dark List" w:uiPriority="70"/>
-    <w:lsdException w:name="Colorful Shading" w:uiPriority="71"/>
-    <w:lsdException w:name="Colorful List" w:uiPriority="72"/>
-    <w:lsdException w:name="Colorful Grid" w:uiPriority="73"/>
-    <w:lsdException w:name="Light Shading Accent 1" w:uiPriority="60"/>
-    <w:lsdException w:name="Light List Accent 1" w:uiPriority="61"/>
-    <w:lsdException w:name="Light Grid Accent 1" w:uiPriority="62"/>
-    <w:lsdException w:name="Medium Shading 1 Accent 1" w:uiPriority="63"/>
-    <w:lsdException w:name="Medium Shading 2 Accent 1" w:uiPriority="64"/>
-    <w:lsdException w:name="Medium List 1 Accent 1" w:uiPriority="65"/>
-    <w:lsdException w:name="Revision" w:semiHidden="1"/>
-    <w:lsdException w:name="List Paragraph" w:uiPriority="34" w:qFormat="1"/>
-    <w:lsdException w:name="Quote" w:uiPriority="29" w:qFormat="1"/>
-    <w:lsdException w:name="Intense Quote" w:uiPriority="30" w:qFormat="1"/>
-    <w:lsdException w:name="Medium List 2 Accent 1" w:uiPriority="66"/>
-    <w:lsdException w:name="Medium Grid 1 Accent 1" w:uiPriority="67"/>
-    <w:lsdException w:name="Medium Grid 2 Accent 1" w:uiPriority="68"/>
-    <w:lsdException w:name="Medium Grid 3 Accent 1" w:uiPriority="69"/>
-    <w:lsdException w:name="Dark List Accent 1" w:uiPriority="70"/>
-    <w:lsdException w:name="Colorful Shading Accent 1" w:uiPriority="71"/>
-    <w:lsdException w:name="Colorful List Accent 1" w:uiPriority="72"/>
-    <w:lsdException w:name="Colorful Grid Accent 1" w:uiPriority="73"/>
-    <w:lsdException w:name="Light Shading Accent 2" w:uiPriority="60"/>
-    <w:lsdException w:name="Light List Accent 2" w:uiPriority="61"/>
-    <w:lsdException w:name="Light Grid Accent 2" w:uiPriority="62"/>
-    <w:lsdException w:name="Medium Shading 1 Accent 2" w:uiPriority="63"/>
-    <w:lsdException w:name="Medium Shading 2 Accent 2" w:uiPriority="64"/>
-    <w:lsdException w:name="Medium List 1 Accent 2" w:uiPriority="65"/>
-    <w:lsdException w:name="Medium List 2 Accent 2" w:uiPriority="66"/>
-    <w:lsdException w:name="Medium Grid 1 Accent 2" w:uiPriority="67"/>
-    <w:lsdException w:name="Medium Grid 2 Accent 2" w:uiPriority="68"/>
-    <w:lsdException w:name="Medium Grid 3 Accent 2" w:uiPriority="69"/>
-    <w:lsdException w:name="Dark List Accent 2" w:uiPriority="70"/>
-    <w:lsdException w:name="Colorful Shading Accent 2" w:uiPriority="71"/>
-    <w:lsdException w:name="Colorful List Accent 2" w:uiPriority="72"/>
-    <w:lsdException w:name="Colorful Grid Accent 2" w:uiPriority="73"/>
-    <w:lsdException w:name="Light Shading Accent 3" w:uiPriority="60"/>
-    <w:lsdException w:name="Light List Accent 3" w:uiPriority="61"/>
-    <w:lsdException w:name="Light Grid Accent 3" w:uiPriority="62"/>
-    <w:lsdException w:name="Medium Shading 1 Accent 3" w:uiPriority="63"/>
-    <w:lsdException w:name="Medium Shading 2 Accent 3" w:uiPriority="64"/>
-    <w:lsdException w:name="Medium List 1 Accent 3" w:uiPriority="65"/>
-    <w:lsdException w:name="Medium List 2 Accent 3" w:uiPriority="66"/>
-    <w:lsdException w:name="Medium Grid 1 Accent 3" w:uiPriority="67"/>
-    <w:lsdException w:name="Medium Grid 2 Accent 3" w:uiPriority="68"/>
-    <w:lsdException w:name="Medium Grid 3 Accent 3" w:uiPriority="69"/>
-    <w:lsdException w:name="Dark List Accent 3" w:uiPriority="70"/>
-    <w:lsdException w:name="Colorful Shading Accent 3" w:uiPriority="71"/>
-    <w:lsdException w:name="Colorful List Accent 3" w:uiPriority="72"/>
-    <w:lsdException w:name="Colorful Grid Accent 3" w:uiPriority="73"/>
-    <w:lsdException w:name="Light Shading Accent 4" w:uiPriority="60"/>
-    <w:lsdException w:name="Light List Accent 4" w:uiPriority="61"/>
-    <w:lsdException w:name="Light Grid Accent 4" w:uiPriority="62"/>
-    <w:lsdException w:name="Medium Shading 1 Accent 4" w:uiPriority="63"/>
-    <w:lsdException w:name="Medium Shading 2 Accent 4" w:uiPriority="64"/>
-    <w:lsdException w:name="Medium List 1 Accent 4" w:uiPriority="65"/>
-    <w:lsdException w:name="Medium List 2 Accent 4" w:uiPriority="66"/>
-    <w:lsdException w:name="Medium Grid 1 Accent 4" w:uiPriority="67"/>
-    <w:lsdException w:name="Medium Grid 2 Accent 4" w:uiPriority="68"/>
-    <w:lsdException w:name="Medium Grid 3 Accent 4" w:uiPriority="69"/>
-    <w:lsdException w:name="Dark List Accent 4" w:uiPriority="70"/>
-    <w:lsdException w:name="Colorful Shading Accent 4" w:uiPriority="71"/>
-    <w:lsdException w:name="Colorful List Accent 4" w:uiPriority="72"/>
-    <w:lsdException w:name="Colorful Grid Accent 4" w:uiPriority="73"/>
-    <w:lsdException w:name="Light Shading Accent 5" w:uiPriority="60"/>
-    <w:lsdException w:name="Light List Accent 5" w:uiPriority="61"/>
-    <w:lsdException w:name="Light Grid Accent 5" w:uiPriority="62"/>
-    <w:lsdException w:name="Medium Shading 1 Accent 5" w:uiPriority="63"/>
-    <w:lsdException w:name="Medium Shading 2 Accent 5" w:uiPriority="64"/>
-    <w:lsdException w:name="Medium List 1 Accent 5" w:uiPriority="65"/>
-    <w:lsdException w:name="Medium List 2 Accent 5" w:uiPriority="66"/>
-    <w:lsdException w:name="Medium Grid 1 Accent 5" w:uiPriority="67"/>
-    <w:lsdException w:name="Medium Grid 2 Accent 5" w:uiPriority="68"/>
-    <w:lsdException w:name="Medium Grid 3 Accent 5" w:uiPriority="69"/>
-    <w:lsdException w:name="Dark List Accent 5" w:uiPriority="70"/>
-    <w:lsdException w:name="Colorful Shading Accent 5" w:uiPriority="71"/>
-    <w:lsdException w:name="Colorful List Accent 5" w:uiPriority="72"/>
-    <w:lsdException w:name="Colorful Grid Accent 5" w:uiPriority="73"/>
-    <w:lsdException w:name="Light Shading Accent 6" w:uiPriority="60"/>
-    <w:lsdException w:name="Light List Accent 6" w:uiPriority="61"/>
-    <w:lsdException w:name="Light Grid Accent 6" w:uiPriority="62"/>
-    <w:lsdException w:name="Medium Shading 1 Accent 6" w:uiPriority="63"/>
-    <w:lsdException w:name="Medium Shading 2 Accent 6" w:uiPriority="64"/>
-    <w:lsdException w:name="Medium List 1 Accent 6" w:uiPriority="65"/>
-    <w:lsdException w:name="Medium List 2 Accent 6" w:uiPriority="66"/>
-    <w:lsdException w:name="Medium Grid 1 Accent 6" w:uiPriority="67"/>
-    <w:lsdException w:name="Medium Grid 2 Accent 6" w:uiPriority="68"/>
-    <w:lsdException w:name="Medium Grid 3 Accent 6" w:uiPriority="69"/>
-    <w:lsdException w:name="Dark List Accent 6" w:uiPriority="70"/>
-    <w:lsdException w:name="Colorful Shading Accent 6" w:uiPriority="71"/>
-    <w:lsdException w:name="Colorful List Accent 6" w:uiPriority="72"/>
-    <w:lsdException w:name="Colorful Grid Accent 6" w:uiPriority="73"/>
-    <w:lsdException w:name="Subtle Emphasis" w:uiPriority="19" w:qFormat="1"/>
-    <w:lsdException w:name="Intense Emphasis" w:uiPriority="21" w:qFormat="1"/>
-    <w:lsdException w:name="Subtle Reference" w:uiPriority="31" w:qFormat="1"/>
-    <w:lsdException w:name="Intense Reference" w:uiPriority="32" w:qFormat="1"/>
-    <w:lsdException w:name="Book Title" w:uiPriority="33" w:qFormat="1"/>
-    <w:lsdException w:name="Bibliography" w:semiHidden="1" w:uiPriority="37" w:unhideWhenUsed="1"/>
-    <w:lsdException w:name="TOC Heading" w:semiHidden="1" w:uiPriority="39" w:unhideWhenUsed="1" w:qFormat="1"/>
-    <w:lsdException w:name="Plain Table 1" w:uiPriority="41"/>
-    <w:lsdException w:name="Plain Table 2" w:uiPriority="42"/>
-    <w:lsdException w:name="Plain Table 3" w:uiPriority="43"/>
-    <w:lsdException w:name="Plain Table 4" w:uiPriority="44"/>
-    <w:lsdException w:name="Plain Table 5" w:uiPriority="45"/>
-    <w:lsdException w:name="Grid Table Light" w:uiPriority="40"/>
-    <w:lsdException w:name="Grid Table 1 Light" w:uiPriority="46"/>
-    <w:lsdException w:name="Grid Table 2" w:uiPriority="47"/>
-    <w:lsdException w:name="Grid Table 3" w:uiPriority="48"/>
-    <w:lsdException w:name="Grid Table 4" w:uiPriority="49"/>
-    <w:lsdException w:name="Grid Table 5 Dark" w:uiPriority="50"/>
-    <w:lsdException w:name="Grid Table 6 Colorful" w:uiPriority="51"/>
-    <w:lsdException w:name="Grid Table 7 Colorful" w:uiPriority="52"/>
-    <w:lsdException w:name="Grid Table 1 Light Accent 1" w:uiPriority="46"/>
-    <w:lsdException w:name="Grid Table 2 Accent 1" w:uiPriority="47"/>
-    <w:lsdException w:name="Grid Table 3 Accent 1" w:uiPriority="48"/>
-    <w:lsdException w:name="Grid Table 4 Accent 1" w:uiPriority="49"/>
-    <w:lsdException w:name="Grid Table 5 Dark Accent 1" w:uiPriority="50"/>
-    <w:lsdException w:name="Grid Table 6 Colorful Accent 1" w:uiPriority="51"/>
-    <w:lsdException w:name="Grid Table 7 Colorful Accent 1" w:uiPriority="52"/>
-    <w:lsdException w:name="Grid Table 1 Light Accent 2" w:uiPriority="46"/>
-    <w:lsdException w:name="Grid Table 2 Accent 2" w:uiPriority="47"/>
-    <w:lsdException w:name="Grid Table 3 Accent 2" w:uiPriority="48"/>
-    <w:lsdException w:name="Grid Table 4 Accent 2" w:uiPriority="49"/>
-    <w:lsdException w:name="Grid Table 5 Dark Accent 2" w:uiPriority="50"/>
-    <w:lsdException w:name="Grid Table 6 Colorful Accent 2" w:uiPriority="51"/>
-    <w:lsdException w:name="Grid Table 7 Colorful Accent 2" w:uiPriority="52"/>
-    <w:lsdException w:name="Grid Table 1 Light Accent 3" w:uiPriority="46"/>
-    <w:lsdException w:name="Grid Table 2 Accent 3" w:uiPriority="47"/>
-    <w:lsdException w:name="Grid Table 3 Accent 3" w:uiPriority="48"/>
-    <w:lsdException w:name="Grid Table 4 Accent 3" w:uiPriority="49"/>
-    <w:lsdException w:name="Grid Table 5 Dark Accent 3" w:uiPriority="50"/>
-    <w:lsdException w:name="Grid Table 6 Colorful Accent 3" w:uiPriority="51"/>
-    <w:lsdException w:name="Grid Table 7 Colorful Accent 3" w:uiPriority="52"/>
-    <w:lsdException w:name="Grid Table 1 Light Accent 4" w:uiPriority="46"/>
-    <w:lsdException w:name="Grid Table 2 Accent 4" w:uiPriority="47"/>
-    <w:lsdException w:name="Grid Table 3 Accent 4" w:uiPriority="48"/>
-    <w:lsdException w:name="Grid Table 4 Accent 4" w:uiPriority="49"/>
-    <w:lsdException w:name="Grid Table 5 Dark Accent 4" w:uiPriority="50"/>
-    <w:lsdException w:name="Grid Table 6 Colorful Accent 4" w:uiPriority="51"/>
-    <w:lsdException w:name="Grid Table 7 Colorful Accent 4" w:uiPriority="52"/>
-    <w:lsdException w:name="Grid Table 1 Light Accent 5" w:uiPriority="46"/>
-    <w:lsdException w:name="Grid Table 2 Accent 5" w:uiPriority="47"/>
-    <w:lsdException w:name="Grid Table 3 Accent 5" w:uiPriority="48"/>
-    <w:lsdException w:name="Grid Table 4 Accent 5" w:uiPriority="49"/>
-    <w:lsdException w:name="Grid Table 5 Dark Accent 5" w:uiPriority="50"/>
-    <w:lsdException w:name="Grid Table 6 Colorful Accent 5" w:uiPriority="51"/>
-    <w:lsdException w:name="Grid Table 7 Colorful Accent 5" w:uiPriority="52"/>
-    <w:lsdException w:name="Grid Table 1 Light Accent 6" w:uiPriority="46"/>
-    <w:lsdException w:name="Grid Table 2 Accent 6" w:uiPriority="47"/>
-    <w:lsdException w:name="Grid Table 3 Accent 6" w:uiPriority="48"/>
-    <w:lsdException w:name="Grid Table 4 Accent 6" w:uiPriority="49"/>
-    <w:lsdException w:name="Grid Table 5 Dark Accent 6" w:uiPriority="50"/>
-    <w:lsdException w:name="Grid Table 6 Colorful Accent 6" w:uiPriority="51"/>
-    <w:lsdException w:name="Grid Table 7 Colorful Accent 6" w:uiPriority="52"/>
-    <w:lsdException w:name="List Table 1 Light" w:uiPriority="46"/>
-    <w:lsdException w:name="List Table 2" w:uiPriority="47"/>
-    <w:lsdException w:name="List Table 3" w:uiPriority="48"/>
-    <w:lsdException w:name="List Table 4" w:uiPriority="49"/>
-    <w:lsdException w:name="List Table 5 Dark" w:uiPriority="50"/>
-    <w:lsdException w:name="List Table 6 Colorful" w:uiPriority="51"/>
-    <w:lsdException w:name="List Table 7 Colorful" w:uiPriority="52"/>
-    <w:lsdException w:name="List Table 1 Light Accent 1" w:uiPriority="46"/>
-    <w:lsdException w:name="List Table 2 Accent 1" w:uiPriority="47"/>
-    <w:lsdException w:name="List Table 3 Accent 1" w:uiPriority="48"/>
-    <w:lsdException w:name="List Table 4 Accent 1" w:uiPriority="49"/>
-    <w:lsdException w:name="List Table 5 Dark Accent 1" w:uiPriority="50"/>
-    <w:lsdException w:name="List Table 6 Colorful Accent 1" w:uiPriority="51"/>
-    <w:lsdException w:name="List Table 7 Colorful Accent 1" w:uiPriority="52"/>
-    <w:lsdException w:name="List Table 1 Light Accent 2" w:uiPriority="46"/>
-    <w:lsdException w:name="List Table 2 Accent 2" w:uiPriority="47"/>
-    <w:lsdException w:name="List Table 3 Accent 2" w:uiPriority="48"/>
-    <w:lsdException w:name="List Table 4 Accent 2" w:uiPriority="49"/>
-    <w:lsdException w:name="List Table 5 Dark Accent 2" w:uiPriority="50"/>
-    <w:lsdException w:name="List Table 6 Colorful Accent 2" w:uiPriority="51"/>
-    <w:lsdException w:name="List Table 7 Colorful Accent 2" w:uiPriority="52"/>
-    <w:lsdException w:name="List Table 1 Light Accent 3" w:uiPriority="46"/>
-    <w:lsdException w:name="List Table 2 Accent 3" w:uiPriority="47"/>
-    <w:lsdException w:name="List Table 3 Accent 3" w:uiPriority="48"/>
-    <w:lsdException w:name="List Table 4 Accent 3" w:uiPriority="49"/>
-    <w:lsdException w:name="List Table 5 Dark Accent 3" w:uiPriority="50"/>
-    <w:lsdException w:name="List Table 6 Colorful Accent 3" w:uiPriority="51"/>
-    <w:lsdException w:name="List Table 7 Colorful Accent 3" w:uiPriority="52"/>
-    <w:lsdException w:name="List Table 1 Light Accent 4" w:uiPriority="46"/>
-    <w:lsdException w:name="List Table 2 Accent 4" w:uiPriority="47"/>
-    <w:lsdException w:name="List Table 3 Accent 4" w:uiPriority="48"/>
-    <w:lsdException w:name="List Table 4 Accent 4" w:uiPriority="49"/>
-    <w:lsdException w:name="List Table 5 Dark Accent 4" w:uiPriority="50"/>
-    <w:lsdException w:name="List Table 6 Colorful Accent 4" w:uiPriority="51"/>
-    <w:lsdException w:name="List Table 7 Colorful Accent 4" w:uiPriority="52"/>
-    <w:lsdException w:name="List Table 1 Light Accent 5" w:uiPriority="46"/>
-    <w:lsdException w:name="List Table 2 Accent 5" w:uiPriority="47"/>
-    <w:lsdException w:name="List Table 3 Accent 5" w:uiPriority="48"/>
-    <w:lsdException w:name="List Table 4 Accent 5" w:uiPriority="49"/>
-    <w:lsdException w:name="List Table 5 Dark Accent 5" w:uiPriority="50"/>
-    <w:lsdException w:name="List Table 6 Colorful Accent 5" w:uiPriority="51"/>
-    <w:lsdException w:name="List Table 7 Colorful Accent 5" w:uiPriority="52"/>
-    <w:lsdException w:name="List Table 1 Light Accent 6" w:uiPriority="46"/>
-    <w:lsdException w:name="List Table 2 Accent 6" w:uiPriority="47"/>
-    <w:lsdException w:name="List Table 3 Accent 6" w:uiPriority="48"/>
-    <w:lsdException w:name="List Table 4 Accent 6" w:uiPriority="49"/>
-    <w:lsdException w:name="List Table 5 Dark Accent 6" w:uiPriority="50"/>
-    <w:lsdException w:name="List Table 6 Colorful Accent 6" w:uiPriority="51"/>
-    <w:lsdException w:name="List Table 7 Colorful Accent 6" w:uiPriority="52"/>
+  <w:latentStyles w:defLockedState="0" w:defUIPriority="99" w:defSemiHidden="1" w:defUnhideWhenUsed="1" w:defQFormat="0" w:count="267">
+    <w:lsdException w:name="Normal" w:semiHidden="0" w:uiPriority="0" w:unhideWhenUsed="0" w:qFormat="1"/>
+    <w:lsdException w:name="heading 1" w:semiHidden="0" w:uiPriority="9" w:unhideWhenUsed="0" w:qFormat="1"/>
+    <w:lsdException w:name="heading 2" w:uiPriority="9" w:qFormat="1"/>
+    <w:lsdException w:name="heading 3" w:uiPriority="9" w:qFormat="1"/>
+    <w:lsdException w:name="heading 4" w:uiPriority="9" w:qFormat="1"/>
+    <w:lsdException w:name="heading 5" w:uiPriority="9" w:qFormat="1"/>
+    <w:lsdException w:name="heading 6" w:uiPriority="9" w:qFormat="1"/>
+    <w:lsdException w:name="heading 7" w:uiPriority="9" w:qFormat="1"/>
+    <w:lsdException w:name="heading 8" w:uiPriority="9" w:qFormat="1"/>
+    <w:lsdException w:name="heading 9" w:uiPriority="9" w:qFormat="1"/>
+    <w:lsdException w:name="toc 1" w:uiPriority="39"/>
+    <w:lsdException w:name="toc 2" w:uiPriority="39"/>
+    <w:lsdException w:name="toc 3" w:uiPriority="39"/>
+    <w:lsdException w:name="toc 4" w:uiPriority="39"/>
+    <w:lsdException w:name="toc 5" w:uiPriority="39"/>
+    <w:lsdException w:name="toc 6" w:uiPriority="39"/>
+    <w:lsdException w:name="toc 7" w:uiPriority="39"/>
+    <w:lsdException w:name="toc 8" w:uiPriority="39"/>
+    <w:lsdException w:name="toc 9" w:uiPriority="39"/>
+    <w:lsdException w:name="caption" w:uiPriority="35" w:qFormat="1"/>
+    <w:lsdException w:name="Title" w:semiHidden="0" w:uiPriority="10" w:unhideWhenUsed="0" w:qFormat="1"/>
+    <w:lsdException w:name="Default Paragraph Font" w:uiPriority="1"/>
+    <w:lsdException w:name="Subtitle" w:semiHidden="0" w:uiPriority="11" w:unhideWhenUsed="0" w:qFormat="1"/>
+    <w:lsdException w:name="Strong" w:semiHidden="0" w:uiPriority="22" w:unhideWhenUsed="0" w:qFormat="1"/>
+    <w:lsdException w:name="Emphasis" w:semiHidden="0" w:uiPriority="20" w:unhideWhenUsed="0" w:qFormat="1"/>
+    <w:lsdException w:name="Table Grid" w:semiHidden="0" w:uiPriority="39" w:unhideWhenUsed="0"/>
+    <w:lsdException w:name="Placeholder Text" w:unhideWhenUsed="0"/>
+    <w:lsdException w:name="No Spacing" w:semiHidden="0" w:uiPriority="1" w:unhideWhenUsed="0" w:qFormat="1"/>
+    <w:lsdException w:name="Light Shading" w:semiHidden="0" w:uiPriority="60" w:unhideWhenUsed="0"/>
+    <w:lsdException w:name="Light List" w:semiHidden="0" w:uiPriority="61" w:unhideWhenUsed="0"/>
+    <w:lsdException w:name="Light Grid" w:semiHidden="0" w:uiPriority="62" w:unhideWhenUsed="0"/>
+    <w:lsdException w:name="Medium Shading 1" w:semiHidden="0" w:uiPriority="63" w:unhideWhenUsed="0"/>
+    <w:lsdException w:name="Medium Shading 2" w:semiHidden="0" w:uiPriority="64" w:unhideWhenUsed="0"/>
+    <w:lsdException w:name="Medium List 1" w:semiHidden="0" w:uiPriority="65" w:unhideWhenUsed="0"/>
+    <w:lsdException w:name="Medium List 2" w:semiHidden="0" w:uiPriority="66" w:unhideWhenUsed="0"/>
+    <w:lsdException w:name="Medium Grid 1" w:semiHidden="0" w:uiPriority="67" w:unhideWhenUsed="0"/>
+    <w:lsdException w:name="Medium Grid 2" w:semiHidden="0" w:uiPriority="68" w:unhideWhenUsed="0"/>
+    <w:lsdException w:name="Medium Grid 3" w:semiHidden="0" w:uiPriority="69" w:unhideWhenUsed="0"/>
+    <w:lsdException w:name="Dark List" w:semiHidden="0" w:uiPriority="70" w:unhideWhenUsed="0"/>
+    <w:lsdException w:name="Colorful Shading" w:semiHidden="0" w:uiPriority="71" w:unhideWhenUsed="0"/>
+    <w:lsdException w:name="Colorful List" w:semiHidden="0" w:uiPriority="72" w:unhideWhenUsed="0"/>
+    <w:lsdException w:name="Colorful Grid" w:semiHidden="0" w:uiPriority="73" w:unhideWhenUsed="0"/>
+    <w:lsdException w:name="Light Shading Accent 1" w:semiHidden="0" w:uiPriority="60" w:unhideWhenUsed="0"/>
+    <w:lsdException w:name="Light List Accent 1" w:semiHidden="0" w:uiPriority="61" w:unhideWhenUsed="0"/>
+    <w:lsdException w:name="Light Grid Accent 1" w:semiHidden="0" w:uiPriority="62" w:unhideWhenUsed="0"/>
+    <w:lsdException w:name="Medium Shading 1 Accent 1" w:semiHidden="0" w:uiPriority="63" w:unhideWhenUsed="0"/>
+    <w:lsdException w:name="Medium Shading 2 Accent 1" w:semiHidden="0" w:uiPriority="64" w:unhideWhenUsed="0"/>
+    <w:lsdException w:name="Medium List 1 Accent 1" w:semiHidden="0" w:uiPriority="65" w:unhideWhenUsed="0"/>
+    <w:lsdException w:name="Revision" w:unhideWhenUsed="0"/>
+    <w:lsdException w:name="List Paragraph" w:semiHidden="0" w:uiPriority="34" w:unhideWhenUsed="0" w:qFormat="1"/>
+    <w:lsdException w:name="Quote" w:semiHidden="0" w:uiPriority="29" w:unhideWhenUsed="0" w:qFormat="1"/>
+    <w:lsdException w:name="Intense Quote" w:semiHidden="0" w:uiPriority="30" w:unhideWhenUsed="0" w:qFormat="1"/>
+    <w:lsdException w:name="Medium List 2 Accent 1" w:semiHidden="0" w:uiPriority="66" w:unhideWhenUsed="0"/>
+    <w:lsdException w:name="Medium Grid 1 Accent 1" w:semiHidden="0" w:uiPriority="67" w:unhideWhenUsed="0"/>
+    <w:lsdException w:name="Medium Grid 2 Accent 1" w:semiHidden="0" w:uiPriority="68" w:unhideWhenUsed="0"/>
+    <w:lsdException w:name="Medium Grid 3 Accent 1" w:semiHidden="0" w:uiPriority="69" w:unhideWhenUsed="0"/>
+    <w:lsdException w:name="Dark List Accent 1" w:semiHidden="0" w:uiPriority="70" w:unhideWhenUsed="0"/>
+    <w:lsdException w:name="Colorful Shading Accent 1" w:semiHidden="0" w:uiPriority="71" w:unhideWhenUsed="0"/>
+    <w:lsdException w:name="Colorful List Accent 1" w:semiHidden="0" w:uiPriority="72" w:unhideWhenUsed="0"/>
+    <w:lsdException w:name="Colorful Grid Accent 1" w:semiHidden="0" w:uiPriority="73" w:unhideWhenUsed="0"/>
+    <w:lsdException w:name="Light Shading Accent 2" w:semiHidden="0" w:uiPriority="60" w:unhideWhenUsed="0"/>
+    <w:lsdException w:name="Light List Accent 2" w:semiHidden="0" w:uiPriority="61" w:unhideWhenUsed="0"/>
+    <w:lsdException w:name="Light Grid Accent 2" w:semiHidden="0" w:uiPriority="62" w:unhideWhenUsed="0"/>
+    <w:lsdException w:name="Medium Shading 1 Accent 2" w:semiHidden="0" w:uiPriority="63" w:unhideWhenUsed="0"/>
+    <w:lsdException w:name="Medium Shading 2 Accent 2" w:semiHidden="0" w:uiPriority="64" w:unhideWhenUsed="0"/>
+    <w:lsdException w:name="Medium List 1 Accent 2" w:semiHidden="0" w:uiPriority="65" w:unhideWhenUsed="0"/>
+    <w:lsdException w:name="Medium List 2 Accent 2" w:semiHidden="0" w:uiPriority="66" w:unhideWhenUsed="0"/>
+    <w:lsdException w:name="Medium Grid 1 Accent 2" w:semiHidden="0" w:uiPriority="67" w:unhideWhenUsed="0"/>
+    <w:lsdException w:name="Medium Grid 2 Accent 2" w:semiHidden="0" w:uiPriority="68" w:unhideWhenUsed="0"/>
+    <w:lsdException w:name="Medium Grid 3 Accent 2" w:semiHidden="0" w:uiPriority="69" w:unhideWhenUsed="0"/>
+    <w:lsdException w:name="Dark List Accent 2" w:semiHidden="0" w:uiPriority="70" w:unhideWhenUsed="0"/>
+    <w:lsdException w:name="Colorful Shading Accent 2" w:semiHidden="0" w:uiPriority="71" w:unhideWhenUsed="0"/>
+    <w:lsdException w:name="Colorful List Accent 2" w:semiHidden="0" w:uiPriority="72" w:unhideWhenUsed="0"/>
+    <w:lsdException w:name="Colorful Grid Accent 2" w:semiHidden="0" w:uiPriority="73" w:unhideWhenUsed="0"/>
+    <w:lsdException w:name="Light Shading Accent 3" w:semiHidden="0" w:uiPriority="60" w:unhideWhenUsed="0"/>
+    <w:lsdException w:name="Light List Accent 3" w:semiHidden="0" w:uiPriority="61" w:unhideWhenUsed="0"/>
+    <w:lsdException w:name="Light Grid Accent 3" w:semiHidden="0" w:uiPriority="62" w:unhideWhenUsed="0"/>
+    <w:lsdException w:name="Medium Shading 1 Accent 3" w:semiHidden="0" w:uiPriority="63" w:unhideWhenUsed="0"/>
+    <w:lsdException w:name="Medium Shading 2 Accent 3" w:semiHidden="0" w:uiPriority="64" w:unhideWhenUsed="0"/>
+    <w:lsdException w:name="Medium List 1 Accent 3" w:semiHidden="0" w:uiPriority="65" w:unhideWhenUsed="0"/>
+    <w:lsdException w:name="Medium List 2 Accent 3" w:semiHidden="0" w:uiPriority="66" w:unhideWhenUsed="0"/>
+    <w:lsdException w:name="Medium Grid 1 Accent 3" w:semiHidden="0" w:uiPriority="67" w:unhideWhenUsed="0"/>
+    <w:lsdException w:name="Medium Grid 2 Accent 3" w:semiHidden="0" w:uiPriority="68" w:unhideWhenUsed="0"/>
+    <w:lsdException w:name="Medium Grid 3 Accent 3" w:semiHidden="0" w:uiPriority="69" w:unhideWhenUsed="0"/>
+    <w:lsdException w:name="Dark List Accent 3" w:semiHidden="0" w:uiPriority="70" w:unhideWhenUsed="0"/>
+    <w:lsdException w:name="Colorful Shading Accent 3" w:semiHidden="0" w:uiPriority="71" w:unhideWhenUsed="0"/>
+    <w:lsdException w:name="Colorful List Accent 3" w:semiHidden="0" w:uiPriority="72" w:unhideWhenUsed="0"/>
+    <w:lsdException w:name="Colorful Grid Accent 3" w:semiHidden="0" w:uiPriority="73" w:unhideWhenUsed="0"/>
+    <w:lsdException w:name="Light Shading Accent 4" w:semiHidden="0" w:uiPriority="60" w:unhideWhenUsed="0"/>
+    <w:lsdException w:name="Light List Accent 4" w:semiHidden="0" w:uiPriority="61" w:unhideWhenUsed="0"/>
+    <w:lsdException w:name="Light Grid Accent 4" w:semiHidden="0" w:uiPriority="62" w:unhideWhenUsed="0"/>
+    <w:lsdException w:name="Medium Shading 1 Accent 4" w:semiHidden="0" w:uiPriority="63" w:unhideWhenUsed="0"/>
+    <w:lsdException w:name="Medium Shading 2 Accent 4" w:semiHidden="0" w:uiPriority="64" w:unhideWhenUsed="0"/>
+    <w:lsdException w:name="Medium List 1 Accent 4" w:semiHidden="0" w:uiPriority="65" w:unhideWhenUsed="0"/>
+    <w:lsdException w:name="Medium List 2 Accent 4" w:semiHidden="0" w:uiPriority="66" w:unhideWhenUsed="0"/>
+    <w:lsdException w:name="Medium Grid 1 Accent 4" w:semiHidden="0" w:uiPriority="67" w:unhideWhenUsed="0"/>
+    <w:lsdException w:name="Medium Grid 2 Accent 4" w:semiHidden="0" w:uiPriority="68" w:unhideWhenUsed="0"/>
+    <w:lsdException w:name="Medium Grid 3 Accent 4" w:semiHidden="0" w:uiPriority="69" w:unhideWhenUsed="0"/>
+    <w:lsdException w:name="Dark List Accent 4" w:semiHidden="0" w:uiPriority="70" w:unhideWhenUsed="0"/>
+    <w:lsdException w:name="Colorful Shading Accent 4" w:semiHidden="0" w:uiPriority="71" w:unhideWhenUsed="0"/>
+    <w:lsdException w:name="Colorful List Accent 4" w:semiHidden="0" w:uiPriority="72" w:unhideWhenUsed="0"/>
+    <w:lsdException w:name="Colorful Grid Accent 4" w:semiHidden="0" w:uiPriority="73" w:unhideWhenUsed="0"/>
+    <w:lsdException w:name="Light Shading Accent 5" w:semiHidden="0" w:uiPriority="60" w:unhideWhenUsed="0"/>
+    <w:lsdException w:name="Light List Accent 5" w:semiHidden="0" w:uiPriority="61" w:unhideWhenUsed="0"/>
+    <w:lsdException w:name="Light Grid Accent 5" w:semiHidden="0" w:uiPriority="62" w:unhideWhenUsed="0"/>
+    <w:lsdException w:name="Medium Shading 1 Accent 5" w:semiHidden="0" w:uiPriority="63" w:unhideWhenUsed="0"/>
+    <w:lsdException w:name="Medium Shading 2 Accent 5" w:semiHidden="0" w:uiPriority="64" w:unhideWhenUsed="0"/>
+    <w:lsdException w:name="Medium List 1 Accent 5" w:semiHidden="0" w:uiPriority="65" w:unhideWhenUsed="0"/>
+    <w:lsdException w:name="Medium List 2 Accent 5" w:semiHidden="0" w:uiPriority="66" w:unhideWhenUsed="0"/>
+    <w:lsdException w:name="Medium Grid 1 Accent 5" w:semiHidden="0" w:uiPriority="67" w:unhideWhenUsed="0"/>
+    <w:lsdException w:name="Medium Grid 2 Accent 5" w:semiHidden="0" w:uiPriority="68" w:unhideWhenUsed="0"/>
+    <w:lsdException w:name="Medium Grid 3 Accent 5" w:semiHidden="0" w:uiPriority="69" w:unhideWhenUsed="0"/>
+    <w:lsdException w:name="Dark List Accent 5" w:semiHidden="0" w:uiPriority="70" w:unhideWhenUsed="0"/>
+    <w:lsdException w:name="Colorful Shading Accent 5" w:semiHidden="0" w:uiPriority="71" w:unhideWhenUsed="0"/>
+    <w:lsdException w:name="Colorful List Accent 5" w:semiHidden="0" w:uiPriority="72" w:unhideWhenUsed="0"/>
+    <w:lsdException w:name="Colorful Grid Accent 5" w:semiHidden="0" w:uiPriority="73" w:unhideWhenUsed="0"/>
+    <w:lsdException w:name="Light Shading Accent 6" w:semiHidden="0" w:uiPriority="60" w:unhideWhenUsed="0"/>
+    <w:lsdException w:name="Light List Accent 6" w:semiHidden="0" w:uiPriority="61" w:unhideWhenUsed="0"/>
+    <w:lsdException w:name="Light Grid Accent 6" w:semiHidden="0" w:uiPriority="62" w:unhideWhenUsed="0"/>
+    <w:lsdException w:name="Medium Shading 1 Accent 6" w:semiHidden="0" w:uiPriority="63" w:unhideWhenUsed="0"/>
+    <w:lsdException w:name="Medium Shading 2 Accent 6" w:semiHidden="0" w:uiPriority="64" w:unhideWhenUsed="0"/>
+    <w:lsdException w:name="Medium List 1 Accent 6" w:semiHidden="0" w:uiPriority="65" w:unhideWhenUsed="0"/>
+    <w:lsdException w:name="Medium List 2 Accent 6" w:semiHidden="0" w:uiPriority="66" w:unhideWhenUsed="0"/>
+    <w:lsdException w:name="Medium Grid 1 Accent 6" w:semiHidden="0" w:uiPriority="67" w:unhideWhenUsed="0"/>
+    <w:lsdException w:name="Medium Grid 2 Accent 6" w:semiHidden="0" w:uiPriority="68" w:unhideWhenUsed="0"/>
+    <w:lsdException w:name="Medium Grid 3 Accent 6" w:semiHidden="0" w:uiPriority="69" w:unhideWhenUsed="0"/>
+    <w:lsdException w:name="Dark List Accent 6" w:semiHidden="0" w:uiPriority="70" w:unhideWhenUsed="0"/>
+    <w:lsdException w:name="Colorful Shading Accent 6" w:semiHidden="0" w:uiPriority="71" w:unhideWhenUsed="0"/>
+    <w:lsdException w:name="Colorful List Accent 6" w:semiHidden="0" w:uiPriority="72" w:unhideWhenUsed="0"/>
+    <w:lsdException w:name="Colorful Grid Accent 6" w:semiHidden="0" w:uiPriority="73" w:unhideWhenUsed="0"/>
+    <w:lsdException w:name="Subtle Emphasis" w:semiHidden="0" w:uiPriority="19" w:unhideWhenUsed="0" w:qFormat="1"/>
+    <w:lsdException w:name="Intense Emphasis" w:semiHidden="0" w:uiPriority="21" w:unhideWhenUsed="0" w:qFormat="1"/>
+    <w:lsdException w:name="Subtle Reference" w:semiHidden="0" w:uiPriority="31" w:unhideWhenUsed="0" w:qFormat="1"/>
+    <w:lsdException w:name="Intense Reference" w:semiHidden="0" w:uiPriority="32" w:unhideWhenUsed="0" w:qFormat="1"/>
+    <w:lsdException w:name="Book Title" w:semiHidden="0" w:uiPriority="33" w:unhideWhenUsed="0" w:qFormat="1"/>
+    <w:lsdException w:name="Bibliography" w:uiPriority="37"/>
+    <w:lsdException w:name="TOC Heading" w:uiPriority="39" w:qFormat="1"/>
   </w:latentStyles>
   <w:style w:type="paragraph" w:default="1" w:styleId="Normal">
     <w:name w:val="Normal"/>
@@ -6135,7 +6115,7 @@
     <w:uiPriority w:val="99"/>
     <w:rsid w:val="00A53420"/>
   </w:style>
-  <w:style w:type="paragraph" w:styleId="Pardeliste">
+  <w:style w:type="paragraph" w:styleId="Paragraphedeliste">
     <w:name w:val="List Paragraph"/>
     <w:basedOn w:val="Normal"/>
     <w:uiPriority w:val="34"/>
@@ -6266,7 +6246,7 @@
       <w:szCs w:val="21"/>
     </w:rPr>
   </w:style>
-  <w:style w:type="character" w:styleId="Emphase">
+  <w:style w:type="character" w:styleId="Accentuation">
     <w:name w:val="Emphasis"/>
     <w:basedOn w:val="Policepardfaut"/>
     <w:uiPriority w:val="20"/>
@@ -6569,6 +6549,968 @@
       <w:rFonts w:asciiTheme="minorHAnsi" w:hAnsiTheme="minorHAnsi"/>
       <w:sz w:val="20"/>
       <w:szCs w:val="20"/>
+    </w:rPr>
+  </w:style>
+  <w:style w:type="paragraph" w:styleId="Textedebulles">
+    <w:name w:val="Balloon Text"/>
+    <w:basedOn w:val="Normal"/>
+    <w:link w:val="TextedebullesCar"/>
+    <w:uiPriority w:val="99"/>
+    <w:semiHidden/>
+    <w:unhideWhenUsed/>
+    <w:rsid w:val="00D60CA2"/>
+    <w:rPr>
+      <w:rFonts w:ascii="Tahoma" w:hAnsi="Tahoma" w:cs="Tahoma"/>
+      <w:sz w:val="16"/>
+      <w:szCs w:val="16"/>
+    </w:rPr>
+  </w:style>
+  <w:style w:type="character" w:customStyle="1" w:styleId="TextedebullesCar">
+    <w:name w:val="Texte de bulles Car"/>
+    <w:basedOn w:val="Policepardfaut"/>
+    <w:link w:val="Textedebulles"/>
+    <w:uiPriority w:val="99"/>
+    <w:semiHidden/>
+    <w:rsid w:val="00D60CA2"/>
+    <w:rPr>
+      <w:rFonts w:ascii="Tahoma" w:eastAsia="Times New Roman" w:hAnsi="Tahoma" w:cs="Tahoma"/>
+      <w:color w:val="000000"/>
+      <w:sz w:val="16"/>
+      <w:szCs w:val="16"/>
+    </w:rPr>
+  </w:style>
+</w:styles>
+</file>
+
+<file path=word/stylesWithEffects.xml><?xml version="1.0" encoding="utf-8"?>
+<w:styles xmlns:wpc="http://schemas.microsoft.com/office/word/2010/wordprocessingCanvas" xmlns:mc="http://schemas.openxmlformats.org/markup-compatibility/2006" xmlns:o="urn:schemas-microsoft-com:office:office" xmlns:r="http://schemas.openxmlformats.org/officeDocument/2006/relationships" xmlns:m="http://schemas.openxmlformats.org/officeDocument/2006/math" xmlns:v="urn:schemas-microsoft-com:vml" xmlns:wp14="http://schemas.microsoft.com/office/word/2010/wordprocessingDrawing" xmlns:wp="http://schemas.openxmlformats.org/drawingml/2006/wordprocessingDrawing" xmlns:w10="urn:schemas-microsoft-com:office:word" xmlns:w="http://schemas.openxmlformats.org/wordprocessingml/2006/main" xmlns:w14="http://schemas.microsoft.com/office/word/2010/wordml" xmlns:wpg="http://schemas.microsoft.com/office/word/2010/wordprocessingGroup" xmlns:wpi="http://schemas.microsoft.com/office/word/2010/wordprocessingInk" xmlns:wne="http://schemas.microsoft.com/office/word/2006/wordml" xmlns:wps="http://schemas.microsoft.com/office/word/2010/wordprocessingShape" mc:Ignorable="w14 wp14">
+  <w:docDefaults>
+    <w:rPrDefault>
+      <w:rPr>
+        <w:rFonts w:asciiTheme="minorHAnsi" w:eastAsiaTheme="minorEastAsia" w:hAnsiTheme="minorHAnsi" w:cstheme="minorBidi"/>
+        <w:sz w:val="24"/>
+        <w:szCs w:val="24"/>
+        <w:lang w:val="fr-FR" w:eastAsia="fr-FR" w:bidi="ar-SA"/>
+      </w:rPr>
+    </w:rPrDefault>
+    <w:pPrDefault/>
+  </w:docDefaults>
+  <w:latentStyles w:defLockedState="0" w:defUIPriority="99" w:defSemiHidden="1" w:defUnhideWhenUsed="1" w:defQFormat="0" w:count="267">
+    <w:lsdException w:name="Normal" w:semiHidden="0" w:uiPriority="0" w:unhideWhenUsed="0" w:qFormat="1"/>
+    <w:lsdException w:name="heading 1" w:semiHidden="0" w:uiPriority="9" w:unhideWhenUsed="0" w:qFormat="1"/>
+    <w:lsdException w:name="heading 2" w:uiPriority="9" w:qFormat="1"/>
+    <w:lsdException w:name="heading 3" w:uiPriority="9" w:qFormat="1"/>
+    <w:lsdException w:name="heading 4" w:uiPriority="9" w:qFormat="1"/>
+    <w:lsdException w:name="heading 5" w:uiPriority="9" w:qFormat="1"/>
+    <w:lsdException w:name="heading 6" w:uiPriority="9" w:qFormat="1"/>
+    <w:lsdException w:name="heading 7" w:uiPriority="9" w:qFormat="1"/>
+    <w:lsdException w:name="heading 8" w:uiPriority="9" w:qFormat="1"/>
+    <w:lsdException w:name="heading 9" w:uiPriority="9" w:qFormat="1"/>
+    <w:lsdException w:name="toc 1" w:uiPriority="39"/>
+    <w:lsdException w:name="toc 2" w:uiPriority="39"/>
+    <w:lsdException w:name="toc 3" w:uiPriority="39"/>
+    <w:lsdException w:name="toc 4" w:uiPriority="39"/>
+    <w:lsdException w:name="toc 5" w:uiPriority="39"/>
+    <w:lsdException w:name="toc 6" w:uiPriority="39"/>
+    <w:lsdException w:name="toc 7" w:uiPriority="39"/>
+    <w:lsdException w:name="toc 8" w:uiPriority="39"/>
+    <w:lsdException w:name="toc 9" w:uiPriority="39"/>
+    <w:lsdException w:name="caption" w:uiPriority="35" w:qFormat="1"/>
+    <w:lsdException w:name="Title" w:semiHidden="0" w:uiPriority="10" w:unhideWhenUsed="0" w:qFormat="1"/>
+    <w:lsdException w:name="Default Paragraph Font" w:uiPriority="1"/>
+    <w:lsdException w:name="Subtitle" w:semiHidden="0" w:uiPriority="11" w:unhideWhenUsed="0" w:qFormat="1"/>
+    <w:lsdException w:name="Strong" w:semiHidden="0" w:uiPriority="22" w:unhideWhenUsed="0" w:qFormat="1"/>
+    <w:lsdException w:name="Emphasis" w:semiHidden="0" w:uiPriority="20" w:unhideWhenUsed="0" w:qFormat="1"/>
+    <w:lsdException w:name="Table Grid" w:semiHidden="0" w:uiPriority="39" w:unhideWhenUsed="0"/>
+    <w:lsdException w:name="Placeholder Text" w:unhideWhenUsed="0"/>
+    <w:lsdException w:name="No Spacing" w:semiHidden="0" w:uiPriority="1" w:unhideWhenUsed="0" w:qFormat="1"/>
+    <w:lsdException w:name="Light Shading" w:semiHidden="0" w:uiPriority="60" w:unhideWhenUsed="0"/>
+    <w:lsdException w:name="Light List" w:semiHidden="0" w:uiPriority="61" w:unhideWhenUsed="0"/>
+    <w:lsdException w:name="Light Grid" w:semiHidden="0" w:uiPriority="62" w:unhideWhenUsed="0"/>
+    <w:lsdException w:name="Medium Shading 1" w:semiHidden="0" w:uiPriority="63" w:unhideWhenUsed="0"/>
+    <w:lsdException w:name="Medium Shading 2" w:semiHidden="0" w:uiPriority="64" w:unhideWhenUsed="0"/>
+    <w:lsdException w:name="Medium List 1" w:semiHidden="0" w:uiPriority="65" w:unhideWhenUsed="0"/>
+    <w:lsdException w:name="Medium List 2" w:semiHidden="0" w:uiPriority="66" w:unhideWhenUsed="0"/>
+    <w:lsdException w:name="Medium Grid 1" w:semiHidden="0" w:uiPriority="67" w:unhideWhenUsed="0"/>
+    <w:lsdException w:name="Medium Grid 2" w:semiHidden="0" w:uiPriority="68" w:unhideWhenUsed="0"/>
+    <w:lsdException w:name="Medium Grid 3" w:semiHidden="0" w:uiPriority="69" w:unhideWhenUsed="0"/>
+    <w:lsdException w:name="Dark List" w:semiHidden="0" w:uiPriority="70" w:unhideWhenUsed="0"/>
+    <w:lsdException w:name="Colorful Shading" w:semiHidden="0" w:uiPriority="71" w:unhideWhenUsed="0"/>
+    <w:lsdException w:name="Colorful List" w:semiHidden="0" w:uiPriority="72" w:unhideWhenUsed="0"/>
+    <w:lsdException w:name="Colorful Grid" w:semiHidden="0" w:uiPriority="73" w:unhideWhenUsed="0"/>
+    <w:lsdException w:name="Light Shading Accent 1" w:semiHidden="0" w:uiPriority="60" w:unhideWhenUsed="0"/>
+    <w:lsdException w:name="Light List Accent 1" w:semiHidden="0" w:uiPriority="61" w:unhideWhenUsed="0"/>
+    <w:lsdException w:name="Light Grid Accent 1" w:semiHidden="0" w:uiPriority="62" w:unhideWhenUsed="0"/>
+    <w:lsdException w:name="Medium Shading 1 Accent 1" w:semiHidden="0" w:uiPriority="63" w:unhideWhenUsed="0"/>
+    <w:lsdException w:name="Medium Shading 2 Accent 1" w:semiHidden="0" w:uiPriority="64" w:unhideWhenUsed="0"/>
+    <w:lsdException w:name="Medium List 1 Accent 1" w:semiHidden="0" w:uiPriority="65" w:unhideWhenUsed="0"/>
+    <w:lsdException w:name="Revision" w:unhideWhenUsed="0"/>
+    <w:lsdException w:name="List Paragraph" w:semiHidden="0" w:uiPriority="34" w:unhideWhenUsed="0" w:qFormat="1"/>
+    <w:lsdException w:name="Quote" w:semiHidden="0" w:uiPriority="29" w:unhideWhenUsed="0" w:qFormat="1"/>
+    <w:lsdException w:name="Intense Quote" w:semiHidden="0" w:uiPriority="30" w:unhideWhenUsed="0" w:qFormat="1"/>
+    <w:lsdException w:name="Medium List 2 Accent 1" w:semiHidden="0" w:uiPriority="66" w:unhideWhenUsed="0"/>
+    <w:lsdException w:name="Medium Grid 1 Accent 1" w:semiHidden="0" w:uiPriority="67" w:unhideWhenUsed="0"/>
+    <w:lsdException w:name="Medium Grid 2 Accent 1" w:semiHidden="0" w:uiPriority="68" w:unhideWhenUsed="0"/>
+    <w:lsdException w:name="Medium Grid 3 Accent 1" w:semiHidden="0" w:uiPriority="69" w:unhideWhenUsed="0"/>
+    <w:lsdException w:name="Dark List Accent 1" w:semiHidden="0" w:uiPriority="70" w:unhideWhenUsed="0"/>
+    <w:lsdException w:name="Colorful Shading Accent 1" w:semiHidden="0" w:uiPriority="71" w:unhideWhenUsed="0"/>
+    <w:lsdException w:name="Colorful List Accent 1" w:semiHidden="0" w:uiPriority="72" w:unhideWhenUsed="0"/>
+    <w:lsdException w:name="Colorful Grid Accent 1" w:semiHidden="0" w:uiPriority="73" w:unhideWhenUsed="0"/>
+    <w:lsdException w:name="Light Shading Accent 2" w:semiHidden="0" w:uiPriority="60" w:unhideWhenUsed="0"/>
+    <w:lsdException w:name="Light List Accent 2" w:semiHidden="0" w:uiPriority="61" w:unhideWhenUsed="0"/>
+    <w:lsdException w:name="Light Grid Accent 2" w:semiHidden="0" w:uiPriority="62" w:unhideWhenUsed="0"/>
+    <w:lsdException w:name="Medium Shading 1 Accent 2" w:semiHidden="0" w:uiPriority="63" w:unhideWhenUsed="0"/>
+    <w:lsdException w:name="Medium Shading 2 Accent 2" w:semiHidden="0" w:uiPriority="64" w:unhideWhenUsed="0"/>
+    <w:lsdException w:name="Medium List 1 Accent 2" w:semiHidden="0" w:uiPriority="65" w:unhideWhenUsed="0"/>
+    <w:lsdException w:name="Medium List 2 Accent 2" w:semiHidden="0" w:uiPriority="66" w:unhideWhenUsed="0"/>
+    <w:lsdException w:name="Medium Grid 1 Accent 2" w:semiHidden="0" w:uiPriority="67" w:unhideWhenUsed="0"/>
+    <w:lsdException w:name="Medium Grid 2 Accent 2" w:semiHidden="0" w:uiPriority="68" w:unhideWhenUsed="0"/>
+    <w:lsdException w:name="Medium Grid 3 Accent 2" w:semiHidden="0" w:uiPriority="69" w:unhideWhenUsed="0"/>
+    <w:lsdException w:name="Dark List Accent 2" w:semiHidden="0" w:uiPriority="70" w:unhideWhenUsed="0"/>
+    <w:lsdException w:name="Colorful Shading Accent 2" w:semiHidden="0" w:uiPriority="71" w:unhideWhenUsed="0"/>
+    <w:lsdException w:name="Colorful List Accent 2" w:semiHidden="0" w:uiPriority="72" w:unhideWhenUsed="0"/>
+    <w:lsdException w:name="Colorful Grid Accent 2" w:semiHidden="0" w:uiPriority="73" w:unhideWhenUsed="0"/>
+    <w:lsdException w:name="Light Shading Accent 3" w:semiHidden="0" w:uiPriority="60" w:unhideWhenUsed="0"/>
+    <w:lsdException w:name="Light List Accent 3" w:semiHidden="0" w:uiPriority="61" w:unhideWhenUsed="0"/>
+    <w:lsdException w:name="Light Grid Accent 3" w:semiHidden="0" w:uiPriority="62" w:unhideWhenUsed="0"/>
+    <w:lsdException w:name="Medium Shading 1 Accent 3" w:semiHidden="0" w:uiPriority="63" w:unhideWhenUsed="0"/>
+    <w:lsdException w:name="Medium Shading 2 Accent 3" w:semiHidden="0" w:uiPriority="64" w:unhideWhenUsed="0"/>
+    <w:lsdException w:name="Medium List 1 Accent 3" w:semiHidden="0" w:uiPriority="65" w:unhideWhenUsed="0"/>
+    <w:lsdException w:name="Medium List 2 Accent 3" w:semiHidden="0" w:uiPriority="66" w:unhideWhenUsed="0"/>
+    <w:lsdException w:name="Medium Grid 1 Accent 3" w:semiHidden="0" w:uiPriority="67" w:unhideWhenUsed="0"/>
+    <w:lsdException w:name="Medium Grid 2 Accent 3" w:semiHidden="0" w:uiPriority="68" w:unhideWhenUsed="0"/>
+    <w:lsdException w:name="Medium Grid 3 Accent 3" w:semiHidden="0" w:uiPriority="69" w:unhideWhenUsed="0"/>
+    <w:lsdException w:name="Dark List Accent 3" w:semiHidden="0" w:uiPriority="70" w:unhideWhenUsed="0"/>
+    <w:lsdException w:name="Colorful Shading Accent 3" w:semiHidden="0" w:uiPriority="71" w:unhideWhenUsed="0"/>
+    <w:lsdException w:name="Colorful List Accent 3" w:semiHidden="0" w:uiPriority="72" w:unhideWhenUsed="0"/>
+    <w:lsdException w:name="Colorful Grid Accent 3" w:semiHidden="0" w:uiPriority="73" w:unhideWhenUsed="0"/>
+    <w:lsdException w:name="Light Shading Accent 4" w:semiHidden="0" w:uiPriority="60" w:unhideWhenUsed="0"/>
+    <w:lsdException w:name="Light List Accent 4" w:semiHidden="0" w:uiPriority="61" w:unhideWhenUsed="0"/>
+    <w:lsdException w:name="Light Grid Accent 4" w:semiHidden="0" w:uiPriority="62" w:unhideWhenUsed="0"/>
+    <w:lsdException w:name="Medium Shading 1 Accent 4" w:semiHidden="0" w:uiPriority="63" w:unhideWhenUsed="0"/>
+    <w:lsdException w:name="Medium Shading 2 Accent 4" w:semiHidden="0" w:uiPriority="64" w:unhideWhenUsed="0"/>
+    <w:lsdException w:name="Medium List 1 Accent 4" w:semiHidden="0" w:uiPriority="65" w:unhideWhenUsed="0"/>
+    <w:lsdException w:name="Medium List 2 Accent 4" w:semiHidden="0" w:uiPriority="66" w:unhideWhenUsed="0"/>
+    <w:lsdException w:name="Medium Grid 1 Accent 4" w:semiHidden="0" w:uiPriority="67" w:unhideWhenUsed="0"/>
+    <w:lsdException w:name="Medium Grid 2 Accent 4" w:semiHidden="0" w:uiPriority="68" w:unhideWhenUsed="0"/>
+    <w:lsdException w:name="Medium Grid 3 Accent 4" w:semiHidden="0" w:uiPriority="69" w:unhideWhenUsed="0"/>
+    <w:lsdException w:name="Dark List Accent 4" w:semiHidden="0" w:uiPriority="70" w:unhideWhenUsed="0"/>
+    <w:lsdException w:name="Colorful Shading Accent 4" w:semiHidden="0" w:uiPriority="71" w:unhideWhenUsed="0"/>
+    <w:lsdException w:name="Colorful List Accent 4" w:semiHidden="0" w:uiPriority="72" w:unhideWhenUsed="0"/>
+    <w:lsdException w:name="Colorful Grid Accent 4" w:semiHidden="0" w:uiPriority="73" w:unhideWhenUsed="0"/>
+    <w:lsdException w:name="Light Shading Accent 5" w:semiHidden="0" w:uiPriority="60" w:unhideWhenUsed="0"/>
+    <w:lsdException w:name="Light List Accent 5" w:semiHidden="0" w:uiPriority="61" w:unhideWhenUsed="0"/>
+    <w:lsdException w:name="Light Grid Accent 5" w:semiHidden="0" w:uiPriority="62" w:unhideWhenUsed="0"/>
+    <w:lsdException w:name="Medium Shading 1 Accent 5" w:semiHidden="0" w:uiPriority="63" w:unhideWhenUsed="0"/>
+    <w:lsdException w:name="Medium Shading 2 Accent 5" w:semiHidden="0" w:uiPriority="64" w:unhideWhenUsed="0"/>
+    <w:lsdException w:name="Medium List 1 Accent 5" w:semiHidden="0" w:uiPriority="65" w:unhideWhenUsed="0"/>
+    <w:lsdException w:name="Medium List 2 Accent 5" w:semiHidden="0" w:uiPriority="66" w:unhideWhenUsed="0"/>
+    <w:lsdException w:name="Medium Grid 1 Accent 5" w:semiHidden="0" w:uiPriority="67" w:unhideWhenUsed="0"/>
+    <w:lsdException w:name="Medium Grid 2 Accent 5" w:semiHidden="0" w:uiPriority="68" w:unhideWhenUsed="0"/>
+    <w:lsdException w:name="Medium Grid 3 Accent 5" w:semiHidden="0" w:uiPriority="69" w:unhideWhenUsed="0"/>
+    <w:lsdException w:name="Dark List Accent 5" w:semiHidden="0" w:uiPriority="70" w:unhideWhenUsed="0"/>
+    <w:lsdException w:name="Colorful Shading Accent 5" w:semiHidden="0" w:uiPriority="71" w:unhideWhenUsed="0"/>
+    <w:lsdException w:name="Colorful List Accent 5" w:semiHidden="0" w:uiPriority="72" w:unhideWhenUsed="0"/>
+    <w:lsdException w:name="Colorful Grid Accent 5" w:semiHidden="0" w:uiPriority="73" w:unhideWhenUsed="0"/>
+    <w:lsdException w:name="Light Shading Accent 6" w:semiHidden="0" w:uiPriority="60" w:unhideWhenUsed="0"/>
+    <w:lsdException w:name="Light List Accent 6" w:semiHidden="0" w:uiPriority="61" w:unhideWhenUsed="0"/>
+    <w:lsdException w:name="Light Grid Accent 6" w:semiHidden="0" w:uiPriority="62" w:unhideWhenUsed="0"/>
+    <w:lsdException w:name="Medium Shading 1 Accent 6" w:semiHidden="0" w:uiPriority="63" w:unhideWhenUsed="0"/>
+    <w:lsdException w:name="Medium Shading 2 Accent 6" w:semiHidden="0" w:uiPriority="64" w:unhideWhenUsed="0"/>
+    <w:lsdException w:name="Medium List 1 Accent 6" w:semiHidden="0" w:uiPriority="65" w:unhideWhenUsed="0"/>
+    <w:lsdException w:name="Medium List 2 Accent 6" w:semiHidden="0" w:uiPriority="66" w:unhideWhenUsed="0"/>
+    <w:lsdException w:name="Medium Grid 1 Accent 6" w:semiHidden="0" w:uiPriority="67" w:unhideWhenUsed="0"/>
+    <w:lsdException w:name="Medium Grid 2 Accent 6" w:semiHidden="0" w:uiPriority="68" w:unhideWhenUsed="0"/>
+    <w:lsdException w:name="Medium Grid 3 Accent 6" w:semiHidden="0" w:uiPriority="69" w:unhideWhenUsed="0"/>
+    <w:lsdException w:name="Dark List Accent 6" w:semiHidden="0" w:uiPriority="70" w:unhideWhenUsed="0"/>
+    <w:lsdException w:name="Colorful Shading Accent 6" w:semiHidden="0" w:uiPriority="71" w:unhideWhenUsed="0"/>
+    <w:lsdException w:name="Colorful List Accent 6" w:semiHidden="0" w:uiPriority="72" w:unhideWhenUsed="0"/>
+    <w:lsdException w:name="Colorful Grid Accent 6" w:semiHidden="0" w:uiPriority="73" w:unhideWhenUsed="0"/>
+    <w:lsdException w:name="Subtle Emphasis" w:semiHidden="0" w:uiPriority="19" w:unhideWhenUsed="0" w:qFormat="1"/>
+    <w:lsdException w:name="Intense Emphasis" w:semiHidden="0" w:uiPriority="21" w:unhideWhenUsed="0" w:qFormat="1"/>
+    <w:lsdException w:name="Subtle Reference" w:semiHidden="0" w:uiPriority="31" w:unhideWhenUsed="0" w:qFormat="1"/>
+    <w:lsdException w:name="Intense Reference" w:semiHidden="0" w:uiPriority="32" w:unhideWhenUsed="0" w:qFormat="1"/>
+    <w:lsdException w:name="Book Title" w:semiHidden="0" w:uiPriority="33" w:unhideWhenUsed="0" w:qFormat="1"/>
+    <w:lsdException w:name="Bibliography" w:uiPriority="37"/>
+    <w:lsdException w:name="TOC Heading" w:uiPriority="39" w:qFormat="1"/>
+  </w:latentStyles>
+  <w:style w:type="paragraph" w:default="1" w:styleId="Normal">
+    <w:name w:val="Normal"/>
+    <w:qFormat/>
+    <w:rsid w:val="00F91867"/>
+    <w:pPr>
+      <w:ind w:firstLine="360"/>
+    </w:pPr>
+    <w:rPr>
+      <w:rFonts w:ascii="Open Sans" w:eastAsia="Times New Roman" w:hAnsi="Open Sans" w:cs="Open Sans"/>
+      <w:color w:val="000000"/>
+      <w:sz w:val="21"/>
+      <w:szCs w:val="21"/>
+      <w:shd w:val="clear" w:color="auto" w:fill="FFFFFF"/>
+    </w:rPr>
+  </w:style>
+  <w:style w:type="paragraph" w:styleId="Titre1">
+    <w:name w:val="heading 1"/>
+    <w:basedOn w:val="Normal"/>
+    <w:next w:val="Normal"/>
+    <w:link w:val="Titre1Car"/>
+    <w:uiPriority w:val="9"/>
+    <w:qFormat/>
+    <w:rsid w:val="005C5D23"/>
+    <w:pPr>
+      <w:keepNext/>
+      <w:keepLines/>
+      <w:numPr>
+        <w:numId w:val="8"/>
+      </w:numPr>
+      <w:spacing w:before="240"/>
+      <w:outlineLvl w:val="0"/>
+    </w:pPr>
+    <w:rPr>
+      <w:rFonts w:asciiTheme="majorHAnsi" w:eastAsiaTheme="majorEastAsia" w:hAnsiTheme="majorHAnsi" w:cstheme="majorBidi"/>
+      <w:color w:val="C00000"/>
+      <w:sz w:val="32"/>
+      <w:szCs w:val="32"/>
+    </w:rPr>
+  </w:style>
+  <w:style w:type="paragraph" w:styleId="Titre2">
+    <w:name w:val="heading 2"/>
+    <w:basedOn w:val="Normal"/>
+    <w:next w:val="Normal"/>
+    <w:link w:val="Titre2Car"/>
+    <w:uiPriority w:val="9"/>
+    <w:unhideWhenUsed/>
+    <w:qFormat/>
+    <w:rsid w:val="00DB5F5C"/>
+    <w:pPr>
+      <w:keepNext/>
+      <w:keepLines/>
+      <w:numPr>
+        <w:ilvl w:val="1"/>
+        <w:numId w:val="8"/>
+      </w:numPr>
+      <w:spacing w:before="40"/>
+      <w:ind w:left="1284"/>
+      <w:outlineLvl w:val="1"/>
+    </w:pPr>
+    <w:rPr>
+      <w:rFonts w:asciiTheme="majorHAnsi" w:eastAsiaTheme="majorEastAsia" w:hAnsiTheme="majorHAnsi" w:cstheme="majorBidi"/>
+      <w:color w:val="C45911" w:themeColor="accent2" w:themeShade="BF"/>
+      <w:sz w:val="26"/>
+      <w:szCs w:val="26"/>
+    </w:rPr>
+  </w:style>
+  <w:style w:type="paragraph" w:styleId="Titre3">
+    <w:name w:val="heading 3"/>
+    <w:basedOn w:val="Normal"/>
+    <w:next w:val="Normal"/>
+    <w:link w:val="Titre3Car"/>
+    <w:uiPriority w:val="9"/>
+    <w:unhideWhenUsed/>
+    <w:qFormat/>
+    <w:rsid w:val="00DB5F5C"/>
+    <w:pPr>
+      <w:keepNext/>
+      <w:keepLines/>
+      <w:numPr>
+        <w:ilvl w:val="2"/>
+        <w:numId w:val="8"/>
+      </w:numPr>
+      <w:spacing w:before="40"/>
+      <w:ind w:left="2136"/>
+      <w:outlineLvl w:val="2"/>
+    </w:pPr>
+    <w:rPr>
+      <w:rFonts w:asciiTheme="majorHAnsi" w:eastAsiaTheme="majorEastAsia" w:hAnsiTheme="majorHAnsi" w:cstheme="majorBidi"/>
+      <w:color w:val="F4B083" w:themeColor="accent2" w:themeTint="99"/>
+    </w:rPr>
+  </w:style>
+  <w:style w:type="paragraph" w:styleId="Titre4">
+    <w:name w:val="heading 4"/>
+    <w:basedOn w:val="Normal"/>
+    <w:next w:val="Normal"/>
+    <w:link w:val="Titre4Car"/>
+    <w:uiPriority w:val="9"/>
+    <w:unhideWhenUsed/>
+    <w:qFormat/>
+    <w:rsid w:val="005A540E"/>
+    <w:pPr>
+      <w:keepNext/>
+      <w:keepLines/>
+      <w:numPr>
+        <w:ilvl w:val="3"/>
+        <w:numId w:val="8"/>
+      </w:numPr>
+      <w:spacing w:before="40"/>
+      <w:outlineLvl w:val="3"/>
+    </w:pPr>
+    <w:rPr>
+      <w:rFonts w:asciiTheme="majorHAnsi" w:eastAsiaTheme="majorEastAsia" w:hAnsiTheme="majorHAnsi" w:cstheme="majorBidi"/>
+      <w:i/>
+      <w:iCs/>
+      <w:color w:val="2E74B5" w:themeColor="accent1" w:themeShade="BF"/>
+    </w:rPr>
+  </w:style>
+  <w:style w:type="paragraph" w:styleId="Titre5">
+    <w:name w:val="heading 5"/>
+    <w:basedOn w:val="Normal"/>
+    <w:next w:val="Normal"/>
+    <w:link w:val="Titre5Car"/>
+    <w:uiPriority w:val="9"/>
+    <w:semiHidden/>
+    <w:unhideWhenUsed/>
+    <w:qFormat/>
+    <w:rsid w:val="005A540E"/>
+    <w:pPr>
+      <w:keepNext/>
+      <w:keepLines/>
+      <w:numPr>
+        <w:ilvl w:val="4"/>
+        <w:numId w:val="8"/>
+      </w:numPr>
+      <w:spacing w:before="40"/>
+      <w:outlineLvl w:val="4"/>
+    </w:pPr>
+    <w:rPr>
+      <w:rFonts w:asciiTheme="majorHAnsi" w:eastAsiaTheme="majorEastAsia" w:hAnsiTheme="majorHAnsi" w:cstheme="majorBidi"/>
+      <w:color w:val="2E74B5" w:themeColor="accent1" w:themeShade="BF"/>
+    </w:rPr>
+  </w:style>
+  <w:style w:type="paragraph" w:styleId="Titre6">
+    <w:name w:val="heading 6"/>
+    <w:basedOn w:val="Normal"/>
+    <w:next w:val="Normal"/>
+    <w:link w:val="Titre6Car"/>
+    <w:uiPriority w:val="9"/>
+    <w:semiHidden/>
+    <w:unhideWhenUsed/>
+    <w:qFormat/>
+    <w:rsid w:val="005A540E"/>
+    <w:pPr>
+      <w:keepNext/>
+      <w:keepLines/>
+      <w:numPr>
+        <w:ilvl w:val="5"/>
+        <w:numId w:val="8"/>
+      </w:numPr>
+      <w:spacing w:before="40"/>
+      <w:outlineLvl w:val="5"/>
+    </w:pPr>
+    <w:rPr>
+      <w:rFonts w:asciiTheme="majorHAnsi" w:eastAsiaTheme="majorEastAsia" w:hAnsiTheme="majorHAnsi" w:cstheme="majorBidi"/>
+      <w:color w:val="1F4D78" w:themeColor="accent1" w:themeShade="7F"/>
+    </w:rPr>
+  </w:style>
+  <w:style w:type="paragraph" w:styleId="Titre7">
+    <w:name w:val="heading 7"/>
+    <w:basedOn w:val="Normal"/>
+    <w:next w:val="Normal"/>
+    <w:link w:val="Titre7Car"/>
+    <w:uiPriority w:val="9"/>
+    <w:semiHidden/>
+    <w:unhideWhenUsed/>
+    <w:qFormat/>
+    <w:rsid w:val="005A540E"/>
+    <w:pPr>
+      <w:keepNext/>
+      <w:keepLines/>
+      <w:numPr>
+        <w:ilvl w:val="6"/>
+        <w:numId w:val="8"/>
+      </w:numPr>
+      <w:spacing w:before="40"/>
+      <w:outlineLvl w:val="6"/>
+    </w:pPr>
+    <w:rPr>
+      <w:rFonts w:asciiTheme="majorHAnsi" w:eastAsiaTheme="majorEastAsia" w:hAnsiTheme="majorHAnsi" w:cstheme="majorBidi"/>
+      <w:i/>
+      <w:iCs/>
+      <w:color w:val="1F4D78" w:themeColor="accent1" w:themeShade="7F"/>
+    </w:rPr>
+  </w:style>
+  <w:style w:type="paragraph" w:styleId="Titre8">
+    <w:name w:val="heading 8"/>
+    <w:basedOn w:val="Normal"/>
+    <w:next w:val="Normal"/>
+    <w:link w:val="Titre8Car"/>
+    <w:uiPriority w:val="9"/>
+    <w:semiHidden/>
+    <w:unhideWhenUsed/>
+    <w:qFormat/>
+    <w:rsid w:val="005A540E"/>
+    <w:pPr>
+      <w:keepNext/>
+      <w:keepLines/>
+      <w:numPr>
+        <w:ilvl w:val="7"/>
+        <w:numId w:val="8"/>
+      </w:numPr>
+      <w:spacing w:before="40"/>
+      <w:outlineLvl w:val="7"/>
+    </w:pPr>
+    <w:rPr>
+      <w:rFonts w:asciiTheme="majorHAnsi" w:eastAsiaTheme="majorEastAsia" w:hAnsiTheme="majorHAnsi" w:cstheme="majorBidi"/>
+      <w:color w:val="272727" w:themeColor="text1" w:themeTint="D8"/>
+    </w:rPr>
+  </w:style>
+  <w:style w:type="paragraph" w:styleId="Titre9">
+    <w:name w:val="heading 9"/>
+    <w:basedOn w:val="Normal"/>
+    <w:next w:val="Normal"/>
+    <w:link w:val="Titre9Car"/>
+    <w:uiPriority w:val="9"/>
+    <w:semiHidden/>
+    <w:unhideWhenUsed/>
+    <w:qFormat/>
+    <w:rsid w:val="005A540E"/>
+    <w:pPr>
+      <w:keepNext/>
+      <w:keepLines/>
+      <w:numPr>
+        <w:ilvl w:val="8"/>
+        <w:numId w:val="8"/>
+      </w:numPr>
+      <w:spacing w:before="40"/>
+      <w:outlineLvl w:val="8"/>
+    </w:pPr>
+    <w:rPr>
+      <w:rFonts w:asciiTheme="majorHAnsi" w:eastAsiaTheme="majorEastAsia" w:hAnsiTheme="majorHAnsi" w:cstheme="majorBidi"/>
+      <w:i/>
+      <w:iCs/>
+      <w:color w:val="272727" w:themeColor="text1" w:themeTint="D8"/>
+    </w:rPr>
+  </w:style>
+  <w:style w:type="character" w:default="1" w:styleId="Policepardfaut">
+    <w:name w:val="Default Paragraph Font"/>
+    <w:uiPriority w:val="1"/>
+    <w:semiHidden/>
+    <w:unhideWhenUsed/>
+  </w:style>
+  <w:style w:type="table" w:default="1" w:styleId="TableauNormal">
+    <w:name w:val="Normal Table"/>
+    <w:uiPriority w:val="99"/>
+    <w:semiHidden/>
+    <w:unhideWhenUsed/>
+    <w:tblPr>
+      <w:tblInd w:w="0" w:type="dxa"/>
+      <w:tblCellMar>
+        <w:top w:w="0" w:type="dxa"/>
+        <w:left w:w="108" w:type="dxa"/>
+        <w:bottom w:w="0" w:type="dxa"/>
+        <w:right w:w="108" w:type="dxa"/>
+      </w:tblCellMar>
+    </w:tblPr>
+  </w:style>
+  <w:style w:type="numbering" w:default="1" w:styleId="Aucuneliste">
+    <w:name w:val="No List"/>
+    <w:uiPriority w:val="99"/>
+    <w:semiHidden/>
+    <w:unhideWhenUsed/>
+  </w:style>
+  <w:style w:type="paragraph" w:styleId="En-tte">
+    <w:name w:val="header"/>
+    <w:basedOn w:val="Normal"/>
+    <w:link w:val="En-tteCar"/>
+    <w:uiPriority w:val="99"/>
+    <w:unhideWhenUsed/>
+    <w:rsid w:val="00A53420"/>
+    <w:pPr>
+      <w:tabs>
+        <w:tab w:val="center" w:pos="4536"/>
+        <w:tab w:val="right" w:pos="9072"/>
+      </w:tabs>
+    </w:pPr>
+  </w:style>
+  <w:style w:type="character" w:customStyle="1" w:styleId="En-tteCar">
+    <w:name w:val="En-tête Car"/>
+    <w:basedOn w:val="Policepardfaut"/>
+    <w:link w:val="En-tte"/>
+    <w:uiPriority w:val="99"/>
+    <w:rsid w:val="00A53420"/>
+  </w:style>
+  <w:style w:type="paragraph" w:styleId="Pieddepage">
+    <w:name w:val="footer"/>
+    <w:basedOn w:val="Normal"/>
+    <w:link w:val="PieddepageCar"/>
+    <w:uiPriority w:val="99"/>
+    <w:unhideWhenUsed/>
+    <w:rsid w:val="00A53420"/>
+    <w:pPr>
+      <w:tabs>
+        <w:tab w:val="center" w:pos="4536"/>
+        <w:tab w:val="right" w:pos="9072"/>
+      </w:tabs>
+    </w:pPr>
+  </w:style>
+  <w:style w:type="character" w:customStyle="1" w:styleId="PieddepageCar">
+    <w:name w:val="Pied de page Car"/>
+    <w:basedOn w:val="Policepardfaut"/>
+    <w:link w:val="Pieddepage"/>
+    <w:uiPriority w:val="99"/>
+    <w:rsid w:val="00A53420"/>
+  </w:style>
+  <w:style w:type="paragraph" w:styleId="Paragraphedeliste">
+    <w:name w:val="List Paragraph"/>
+    <w:basedOn w:val="Normal"/>
+    <w:uiPriority w:val="34"/>
+    <w:qFormat/>
+    <w:rsid w:val="00A53420"/>
+    <w:pPr>
+      <w:ind w:left="720"/>
+      <w:contextualSpacing/>
+    </w:pPr>
+  </w:style>
+  <w:style w:type="character" w:customStyle="1" w:styleId="Titre2Car">
+    <w:name w:val="Titre 2 Car"/>
+    <w:basedOn w:val="Policepardfaut"/>
+    <w:link w:val="Titre2"/>
+    <w:uiPriority w:val="9"/>
+    <w:rsid w:val="00DB5F5C"/>
+    <w:rPr>
+      <w:rFonts w:asciiTheme="majorHAnsi" w:eastAsiaTheme="majorEastAsia" w:hAnsiTheme="majorHAnsi" w:cstheme="majorBidi"/>
+      <w:color w:val="C45911" w:themeColor="accent2" w:themeShade="BF"/>
+      <w:sz w:val="26"/>
+      <w:szCs w:val="26"/>
+    </w:rPr>
+  </w:style>
+  <w:style w:type="character" w:customStyle="1" w:styleId="Titre1Car">
+    <w:name w:val="Titre 1 Car"/>
+    <w:basedOn w:val="Policepardfaut"/>
+    <w:link w:val="Titre1"/>
+    <w:uiPriority w:val="9"/>
+    <w:rsid w:val="005C5D23"/>
+    <w:rPr>
+      <w:rFonts w:asciiTheme="majorHAnsi" w:eastAsiaTheme="majorEastAsia" w:hAnsiTheme="majorHAnsi" w:cstheme="majorBidi"/>
+      <w:color w:val="C00000"/>
+      <w:sz w:val="32"/>
+      <w:szCs w:val="32"/>
+    </w:rPr>
+  </w:style>
+  <w:style w:type="character" w:customStyle="1" w:styleId="Titre3Car">
+    <w:name w:val="Titre 3 Car"/>
+    <w:basedOn w:val="Policepardfaut"/>
+    <w:link w:val="Titre3"/>
+    <w:uiPriority w:val="9"/>
+    <w:rsid w:val="00DB5F5C"/>
+    <w:rPr>
+      <w:rFonts w:asciiTheme="majorHAnsi" w:eastAsiaTheme="majorEastAsia" w:hAnsiTheme="majorHAnsi" w:cstheme="majorBidi"/>
+      <w:color w:val="F4B083" w:themeColor="accent2" w:themeTint="99"/>
+      <w:sz w:val="21"/>
+      <w:szCs w:val="21"/>
+    </w:rPr>
+  </w:style>
+  <w:style w:type="character" w:customStyle="1" w:styleId="Titre4Car">
+    <w:name w:val="Titre 4 Car"/>
+    <w:basedOn w:val="Policepardfaut"/>
+    <w:link w:val="Titre4"/>
+    <w:uiPriority w:val="9"/>
+    <w:rsid w:val="00E4052B"/>
+    <w:rPr>
+      <w:rFonts w:asciiTheme="majorHAnsi" w:eastAsiaTheme="majorEastAsia" w:hAnsiTheme="majorHAnsi" w:cstheme="majorBidi"/>
+      <w:i/>
+      <w:iCs/>
+      <w:color w:val="2E74B5" w:themeColor="accent1" w:themeShade="BF"/>
+    </w:rPr>
+  </w:style>
+  <w:style w:type="character" w:customStyle="1" w:styleId="Titre5Car">
+    <w:name w:val="Titre 5 Car"/>
+    <w:basedOn w:val="Policepardfaut"/>
+    <w:link w:val="Titre5"/>
+    <w:uiPriority w:val="9"/>
+    <w:semiHidden/>
+    <w:rsid w:val="00E4052B"/>
+    <w:rPr>
+      <w:rFonts w:asciiTheme="majorHAnsi" w:eastAsiaTheme="majorEastAsia" w:hAnsiTheme="majorHAnsi" w:cstheme="majorBidi"/>
+      <w:color w:val="2E74B5" w:themeColor="accent1" w:themeShade="BF"/>
+    </w:rPr>
+  </w:style>
+  <w:style w:type="character" w:customStyle="1" w:styleId="Titre6Car">
+    <w:name w:val="Titre 6 Car"/>
+    <w:basedOn w:val="Policepardfaut"/>
+    <w:link w:val="Titre6"/>
+    <w:uiPriority w:val="9"/>
+    <w:semiHidden/>
+    <w:rsid w:val="00E4052B"/>
+    <w:rPr>
+      <w:rFonts w:asciiTheme="majorHAnsi" w:eastAsiaTheme="majorEastAsia" w:hAnsiTheme="majorHAnsi" w:cstheme="majorBidi"/>
+      <w:color w:val="1F4D78" w:themeColor="accent1" w:themeShade="7F"/>
+    </w:rPr>
+  </w:style>
+  <w:style w:type="character" w:customStyle="1" w:styleId="Titre7Car">
+    <w:name w:val="Titre 7 Car"/>
+    <w:basedOn w:val="Policepardfaut"/>
+    <w:link w:val="Titre7"/>
+    <w:uiPriority w:val="9"/>
+    <w:semiHidden/>
+    <w:rsid w:val="00E4052B"/>
+    <w:rPr>
+      <w:rFonts w:asciiTheme="majorHAnsi" w:eastAsiaTheme="majorEastAsia" w:hAnsiTheme="majorHAnsi" w:cstheme="majorBidi"/>
+      <w:i/>
+      <w:iCs/>
+      <w:color w:val="1F4D78" w:themeColor="accent1" w:themeShade="7F"/>
+    </w:rPr>
+  </w:style>
+  <w:style w:type="character" w:customStyle="1" w:styleId="Titre8Car">
+    <w:name w:val="Titre 8 Car"/>
+    <w:basedOn w:val="Policepardfaut"/>
+    <w:link w:val="Titre8"/>
+    <w:uiPriority w:val="9"/>
+    <w:semiHidden/>
+    <w:rsid w:val="00E4052B"/>
+    <w:rPr>
+      <w:rFonts w:asciiTheme="majorHAnsi" w:eastAsiaTheme="majorEastAsia" w:hAnsiTheme="majorHAnsi" w:cstheme="majorBidi"/>
+      <w:color w:val="272727" w:themeColor="text1" w:themeTint="D8"/>
+      <w:sz w:val="21"/>
+      <w:szCs w:val="21"/>
+    </w:rPr>
+  </w:style>
+  <w:style w:type="character" w:customStyle="1" w:styleId="Titre9Car">
+    <w:name w:val="Titre 9 Car"/>
+    <w:basedOn w:val="Policepardfaut"/>
+    <w:link w:val="Titre9"/>
+    <w:uiPriority w:val="9"/>
+    <w:semiHidden/>
+    <w:rsid w:val="00E4052B"/>
+    <w:rPr>
+      <w:rFonts w:asciiTheme="majorHAnsi" w:eastAsiaTheme="majorEastAsia" w:hAnsiTheme="majorHAnsi" w:cstheme="majorBidi"/>
+      <w:i/>
+      <w:iCs/>
+      <w:color w:val="272727" w:themeColor="text1" w:themeTint="D8"/>
+      <w:sz w:val="21"/>
+      <w:szCs w:val="21"/>
+    </w:rPr>
+  </w:style>
+  <w:style w:type="character" w:styleId="Accentuation">
+    <w:name w:val="Emphasis"/>
+    <w:basedOn w:val="Policepardfaut"/>
+    <w:uiPriority w:val="20"/>
+    <w:qFormat/>
+    <w:rsid w:val="00667974"/>
+    <w:rPr>
+      <w:i/>
+      <w:iCs/>
+    </w:rPr>
+  </w:style>
+  <w:style w:type="character" w:customStyle="1" w:styleId="apple-converted-space">
+    <w:name w:val="apple-converted-space"/>
+    <w:basedOn w:val="Policepardfaut"/>
+    <w:rsid w:val="00667974"/>
+  </w:style>
+  <w:style w:type="paragraph" w:customStyle="1" w:styleId="TITREDOCUMENT">
+    <w:name w:val="TITRE DOCUMENT"/>
+    <w:link w:val="TITREDOCUMENTCar"/>
+    <w:qFormat/>
+    <w:rsid w:val="00235584"/>
+    <w:pPr>
+      <w:ind w:firstLine="360"/>
+      <w:jc w:val="center"/>
+    </w:pPr>
+    <w:rPr>
+      <w:rFonts w:eastAsiaTheme="majorEastAsia" w:cstheme="majorBidi"/>
+      <w:color w:val="C00000"/>
+      <w:sz w:val="72"/>
+      <w:szCs w:val="72"/>
+      <w:shd w:val="clear" w:color="auto" w:fill="FFFFFF"/>
+    </w:rPr>
+  </w:style>
+  <w:style w:type="paragraph" w:customStyle="1" w:styleId="SOUSTITREDOCUMENT">
+    <w:name w:val="SOUS TITRE DOCUMENT"/>
+    <w:basedOn w:val="Normal"/>
+    <w:link w:val="SOUSTITREDOCUMENTCar"/>
+    <w:qFormat/>
+    <w:rsid w:val="00DB5F5C"/>
+    <w:pPr>
+      <w:jc w:val="center"/>
+    </w:pPr>
+    <w:rPr>
+      <w:color w:val="C45911" w:themeColor="accent2" w:themeShade="BF"/>
+      <w:sz w:val="40"/>
+      <w:szCs w:val="48"/>
+    </w:rPr>
+  </w:style>
+  <w:style w:type="character" w:customStyle="1" w:styleId="TITREDOCUMENTCar">
+    <w:name w:val="TITRE DOCUMENT Car"/>
+    <w:basedOn w:val="Titre1Car"/>
+    <w:link w:val="TITREDOCUMENT"/>
+    <w:rsid w:val="00235584"/>
+    <w:rPr>
+      <w:rFonts w:asciiTheme="majorHAnsi" w:eastAsiaTheme="majorEastAsia" w:hAnsiTheme="majorHAnsi" w:cstheme="majorBidi"/>
+      <w:color w:val="C00000"/>
+      <w:sz w:val="72"/>
+      <w:szCs w:val="72"/>
+    </w:rPr>
+  </w:style>
+  <w:style w:type="character" w:customStyle="1" w:styleId="SOUSTITREDOCUMENTCar">
+    <w:name w:val="SOUS TITRE DOCUMENT Car"/>
+    <w:basedOn w:val="Policepardfaut"/>
+    <w:link w:val="SOUSTITREDOCUMENT"/>
+    <w:rsid w:val="00DB5F5C"/>
+    <w:rPr>
+      <w:rFonts w:ascii="Open Sans" w:eastAsia="Times New Roman" w:hAnsi="Open Sans" w:cs="Open Sans"/>
+      <w:color w:val="C45911" w:themeColor="accent2" w:themeShade="BF"/>
+      <w:sz w:val="40"/>
+      <w:szCs w:val="48"/>
+    </w:rPr>
+  </w:style>
+  <w:style w:type="paragraph" w:customStyle="1" w:styleId="Compact">
+    <w:name w:val="Compact"/>
+    <w:basedOn w:val="Normal"/>
+    <w:qFormat/>
+    <w:rsid w:val="00360502"/>
+    <w:pPr>
+      <w:spacing w:before="36" w:after="36"/>
+      <w:ind w:firstLine="0"/>
+    </w:pPr>
+    <w:rPr>
+      <w:rFonts w:asciiTheme="minorHAnsi" w:eastAsiaTheme="minorHAnsi" w:hAnsiTheme="minorHAnsi" w:cstheme="minorBidi"/>
+      <w:color w:val="auto"/>
+      <w:sz w:val="24"/>
+      <w:szCs w:val="24"/>
+      <w:shd w:val="clear" w:color="auto" w:fill="auto"/>
+      <w:lang w:val="en-US" w:eastAsia="en-US"/>
+    </w:rPr>
+  </w:style>
+  <w:style w:type="character" w:styleId="Numrodepage">
+    <w:name w:val="page number"/>
+    <w:basedOn w:val="Policepardfaut"/>
+    <w:uiPriority w:val="99"/>
+    <w:semiHidden/>
+    <w:unhideWhenUsed/>
+    <w:rsid w:val="004A4C56"/>
+  </w:style>
+  <w:style w:type="paragraph" w:styleId="En-ttedetabledesmatires">
+    <w:name w:val="TOC Heading"/>
+    <w:basedOn w:val="Titre1"/>
+    <w:next w:val="Normal"/>
+    <w:uiPriority w:val="39"/>
+    <w:unhideWhenUsed/>
+    <w:qFormat/>
+    <w:rsid w:val="00EE0D5C"/>
+    <w:pPr>
+      <w:numPr>
+        <w:numId w:val="0"/>
+      </w:numPr>
+      <w:spacing w:before="480" w:line="276" w:lineRule="auto"/>
+      <w:outlineLvl w:val="9"/>
+    </w:pPr>
+    <w:rPr>
+      <w:b/>
+      <w:bCs/>
+      <w:color w:val="2E74B5" w:themeColor="accent1" w:themeShade="BF"/>
+      <w:sz w:val="28"/>
+      <w:szCs w:val="28"/>
+      <w:shd w:val="clear" w:color="auto" w:fill="auto"/>
+    </w:rPr>
+  </w:style>
+  <w:style w:type="paragraph" w:styleId="TM1">
+    <w:name w:val="toc 1"/>
+    <w:basedOn w:val="Normal"/>
+    <w:next w:val="Normal"/>
+    <w:autoRedefine/>
+    <w:uiPriority w:val="39"/>
+    <w:unhideWhenUsed/>
+    <w:rsid w:val="00BD34FF"/>
+    <w:pPr>
+      <w:spacing w:before="120"/>
+    </w:pPr>
+    <w:rPr>
+      <w:rFonts w:asciiTheme="majorHAnsi" w:hAnsiTheme="majorHAnsi"/>
+      <w:b/>
+      <w:color w:val="C00000"/>
+      <w:sz w:val="24"/>
+      <w:szCs w:val="24"/>
+    </w:rPr>
+  </w:style>
+  <w:style w:type="paragraph" w:styleId="TM2">
+    <w:name w:val="toc 2"/>
+    <w:basedOn w:val="Normal"/>
+    <w:next w:val="Normal"/>
+    <w:autoRedefine/>
+    <w:uiPriority w:val="39"/>
+    <w:unhideWhenUsed/>
+    <w:rsid w:val="00BD34FF"/>
+    <w:rPr>
+      <w:rFonts w:asciiTheme="minorHAnsi" w:hAnsiTheme="minorHAnsi"/>
+      <w:color w:val="C45911" w:themeColor="accent2" w:themeShade="BF"/>
+      <w:sz w:val="22"/>
+      <w:szCs w:val="22"/>
+    </w:rPr>
+  </w:style>
+  <w:style w:type="paragraph" w:styleId="TM3">
+    <w:name w:val="toc 3"/>
+    <w:basedOn w:val="Normal"/>
+    <w:next w:val="Normal"/>
+    <w:autoRedefine/>
+    <w:uiPriority w:val="39"/>
+    <w:unhideWhenUsed/>
+    <w:rsid w:val="00EE0D5C"/>
+    <w:pPr>
+      <w:ind w:left="210"/>
+    </w:pPr>
+    <w:rPr>
+      <w:rFonts w:asciiTheme="minorHAnsi" w:hAnsiTheme="minorHAnsi"/>
+      <w:i/>
+      <w:sz w:val="22"/>
+      <w:szCs w:val="22"/>
+    </w:rPr>
+  </w:style>
+  <w:style w:type="character" w:styleId="Lienhypertexte">
+    <w:name w:val="Hyperlink"/>
+    <w:basedOn w:val="Policepardfaut"/>
+    <w:uiPriority w:val="99"/>
+    <w:unhideWhenUsed/>
+    <w:rsid w:val="00EE0D5C"/>
+    <w:rPr>
+      <w:color w:val="0563C1" w:themeColor="hyperlink"/>
+      <w:u w:val="single"/>
+    </w:rPr>
+  </w:style>
+  <w:style w:type="paragraph" w:styleId="TM4">
+    <w:name w:val="toc 4"/>
+    <w:basedOn w:val="Normal"/>
+    <w:next w:val="Normal"/>
+    <w:autoRedefine/>
+    <w:uiPriority w:val="39"/>
+    <w:unhideWhenUsed/>
+    <w:rsid w:val="00EE0D5C"/>
+    <w:pPr>
+      <w:pBdr>
+        <w:between w:val="double" w:sz="6" w:space="0" w:color="auto"/>
+      </w:pBdr>
+      <w:ind w:left="420"/>
+    </w:pPr>
+    <w:rPr>
+      <w:rFonts w:asciiTheme="minorHAnsi" w:hAnsiTheme="minorHAnsi"/>
+      <w:sz w:val="20"/>
+      <w:szCs w:val="20"/>
+    </w:rPr>
+  </w:style>
+  <w:style w:type="paragraph" w:styleId="TM5">
+    <w:name w:val="toc 5"/>
+    <w:basedOn w:val="Normal"/>
+    <w:next w:val="Normal"/>
+    <w:autoRedefine/>
+    <w:uiPriority w:val="39"/>
+    <w:unhideWhenUsed/>
+    <w:rsid w:val="00EE0D5C"/>
+    <w:pPr>
+      <w:pBdr>
+        <w:between w:val="double" w:sz="6" w:space="0" w:color="auto"/>
+      </w:pBdr>
+      <w:ind w:left="630"/>
+    </w:pPr>
+    <w:rPr>
+      <w:rFonts w:asciiTheme="minorHAnsi" w:hAnsiTheme="minorHAnsi"/>
+      <w:sz w:val="20"/>
+      <w:szCs w:val="20"/>
+    </w:rPr>
+  </w:style>
+  <w:style w:type="paragraph" w:styleId="TM6">
+    <w:name w:val="toc 6"/>
+    <w:basedOn w:val="Normal"/>
+    <w:next w:val="Normal"/>
+    <w:autoRedefine/>
+    <w:uiPriority w:val="39"/>
+    <w:unhideWhenUsed/>
+    <w:rsid w:val="00EE0D5C"/>
+    <w:pPr>
+      <w:pBdr>
+        <w:between w:val="double" w:sz="6" w:space="0" w:color="auto"/>
+      </w:pBdr>
+      <w:ind w:left="840"/>
+    </w:pPr>
+    <w:rPr>
+      <w:rFonts w:asciiTheme="minorHAnsi" w:hAnsiTheme="minorHAnsi"/>
+      <w:sz w:val="20"/>
+      <w:szCs w:val="20"/>
+    </w:rPr>
+  </w:style>
+  <w:style w:type="paragraph" w:styleId="TM7">
+    <w:name w:val="toc 7"/>
+    <w:basedOn w:val="Normal"/>
+    <w:next w:val="Normal"/>
+    <w:autoRedefine/>
+    <w:uiPriority w:val="39"/>
+    <w:unhideWhenUsed/>
+    <w:rsid w:val="00EE0D5C"/>
+    <w:pPr>
+      <w:pBdr>
+        <w:between w:val="double" w:sz="6" w:space="0" w:color="auto"/>
+      </w:pBdr>
+      <w:ind w:left="1050"/>
+    </w:pPr>
+    <w:rPr>
+      <w:rFonts w:asciiTheme="minorHAnsi" w:hAnsiTheme="minorHAnsi"/>
+      <w:sz w:val="20"/>
+      <w:szCs w:val="20"/>
+    </w:rPr>
+  </w:style>
+  <w:style w:type="paragraph" w:styleId="TM8">
+    <w:name w:val="toc 8"/>
+    <w:basedOn w:val="Normal"/>
+    <w:next w:val="Normal"/>
+    <w:autoRedefine/>
+    <w:uiPriority w:val="39"/>
+    <w:unhideWhenUsed/>
+    <w:rsid w:val="00EE0D5C"/>
+    <w:pPr>
+      <w:pBdr>
+        <w:between w:val="double" w:sz="6" w:space="0" w:color="auto"/>
+      </w:pBdr>
+      <w:ind w:left="1260"/>
+    </w:pPr>
+    <w:rPr>
+      <w:rFonts w:asciiTheme="minorHAnsi" w:hAnsiTheme="minorHAnsi"/>
+      <w:sz w:val="20"/>
+      <w:szCs w:val="20"/>
+    </w:rPr>
+  </w:style>
+  <w:style w:type="paragraph" w:styleId="TM9">
+    <w:name w:val="toc 9"/>
+    <w:basedOn w:val="Normal"/>
+    <w:next w:val="Normal"/>
+    <w:autoRedefine/>
+    <w:uiPriority w:val="39"/>
+    <w:unhideWhenUsed/>
+    <w:rsid w:val="00EE0D5C"/>
+    <w:pPr>
+      <w:pBdr>
+        <w:between w:val="double" w:sz="6" w:space="0" w:color="auto"/>
+      </w:pBdr>
+      <w:ind w:left="1470"/>
+    </w:pPr>
+    <w:rPr>
+      <w:rFonts w:asciiTheme="minorHAnsi" w:hAnsiTheme="minorHAnsi"/>
+      <w:sz w:val="20"/>
+      <w:szCs w:val="20"/>
+    </w:rPr>
+  </w:style>
+  <w:style w:type="paragraph" w:styleId="Textedebulles">
+    <w:name w:val="Balloon Text"/>
+    <w:basedOn w:val="Normal"/>
+    <w:link w:val="TextedebullesCar"/>
+    <w:uiPriority w:val="99"/>
+    <w:semiHidden/>
+    <w:unhideWhenUsed/>
+    <w:rsid w:val="00D60CA2"/>
+    <w:rPr>
+      <w:rFonts w:ascii="Tahoma" w:hAnsi="Tahoma" w:cs="Tahoma"/>
+      <w:sz w:val="16"/>
+      <w:szCs w:val="16"/>
+    </w:rPr>
+  </w:style>
+  <w:style w:type="character" w:customStyle="1" w:styleId="TextedebullesCar">
+    <w:name w:val="Texte de bulles Car"/>
+    <w:basedOn w:val="Policepardfaut"/>
+    <w:link w:val="Textedebulles"/>
+    <w:uiPriority w:val="99"/>
+    <w:semiHidden/>
+    <w:rsid w:val="00D60CA2"/>
+    <w:rPr>
+      <w:rFonts w:ascii="Tahoma" w:eastAsia="Times New Roman" w:hAnsi="Tahoma" w:cs="Tahoma"/>
+      <w:color w:val="000000"/>
+      <w:sz w:val="16"/>
+      <w:szCs w:val="16"/>
     </w:rPr>
   </w:style>
 </w:styles>
@@ -6829,7 +7771,7 @@
   <a:extraClrSchemeLst/>
   <a:extLst>
     <a:ext uri="{05A4C25C-085E-4340-85A3-A5531E510DB2}">
-      <thm15:themeFamily xmlns:thm15="http://schemas.microsoft.com/office/thememl/2012/main" name="Office Theme" id="{62F939B6-93AF-4DB8-9C6B-D6C7DFDC589F}" vid="{4A3C46E8-61CC-4603-A589-7422A47A8E4A}"/>
+      <thm15:themeFamily xmlns:thm15="http://schemas.microsoft.com/office/thememl/2012/main" xmlns="" name="Office Theme" id="{62F939B6-93AF-4DB8-9C6B-D6C7DFDC589F}" vid="{4A3C46E8-61CC-4603-A589-7422A47A8E4A}"/>
     </a:ext>
   </a:extLst>
 </a:theme>
@@ -6840,7 +7782,7 @@
 </file>
 
 <file path=customXml/itemProps1.xml><?xml version="1.0" encoding="utf-8"?>
-<ds:datastoreItem xmlns:ds="http://schemas.openxmlformats.org/officeDocument/2006/customXml" ds:itemID="{F2E46EFD-2EB6-1D4C-9D6E-DB9154ACEE05}">
+<ds:datastoreItem xmlns:ds="http://schemas.openxmlformats.org/officeDocument/2006/customXml" ds:itemID="{D802B44C-8C3D-4A7E-B721-68364E5B6FE4}">
   <ds:schemaRefs>
     <ds:schemaRef ds:uri="http://schemas.openxmlformats.org/officeDocument/2006/bibliography"/>
   </ds:schemaRefs>

</xml_diff>

<commit_message>
Dernière mise à jour du CDCF (corrections de quelques remarques)
</commit_message>
<xml_diff>
--- a/CDCF/CDCF.docx
+++ b/CDCF/CDCF.docx
@@ -1,6 +1,6 @@
 
 <file path=word/document.xml><?xml version="1.0" encoding="utf-8"?>
-<w:document xmlns:wpc="http://schemas.microsoft.com/office/word/2010/wordprocessingCanvas" xmlns:mc="http://schemas.openxmlformats.org/markup-compatibility/2006" xmlns:o="urn:schemas-microsoft-com:office:office" xmlns:r="http://schemas.openxmlformats.org/officeDocument/2006/relationships" xmlns:m="http://schemas.openxmlformats.org/officeDocument/2006/math" xmlns:v="urn:schemas-microsoft-com:vml" xmlns:wp14="http://schemas.microsoft.com/office/word/2010/wordprocessingDrawing" xmlns:wp="http://schemas.openxmlformats.org/drawingml/2006/wordprocessingDrawing" xmlns:w10="urn:schemas-microsoft-com:office:word" xmlns:w="http://schemas.openxmlformats.org/wordprocessingml/2006/main" xmlns:w14="http://schemas.microsoft.com/office/word/2010/wordml" xmlns:w15="http://schemas.microsoft.com/office/word/2012/wordml" xmlns:wpg="http://schemas.microsoft.com/office/word/2010/wordprocessingGroup" xmlns:wpi="http://schemas.microsoft.com/office/word/2010/wordprocessingInk" xmlns:wne="http://schemas.microsoft.com/office/word/2006/wordml" xmlns:wps="http://schemas.microsoft.com/office/word/2010/wordprocessingShape" mc:Ignorable="w14 w15 wp14">
+<w:document xmlns:wpc="http://schemas.microsoft.com/office/word/2010/wordprocessingCanvas" xmlns:mo="http://schemas.microsoft.com/office/mac/office/2008/main" xmlns:mc="http://schemas.openxmlformats.org/markup-compatibility/2006" xmlns:mv="urn:schemas-microsoft-com:mac:vml" xmlns:o="urn:schemas-microsoft-com:office:office" xmlns:r="http://schemas.openxmlformats.org/officeDocument/2006/relationships" xmlns:m="http://schemas.openxmlformats.org/officeDocument/2006/math" xmlns:v="urn:schemas-microsoft-com:vml" xmlns:wp14="http://schemas.microsoft.com/office/word/2010/wordprocessingDrawing" xmlns:wp="http://schemas.openxmlformats.org/drawingml/2006/wordprocessingDrawing" xmlns:w10="urn:schemas-microsoft-com:office:word" xmlns:w="http://schemas.openxmlformats.org/wordprocessingml/2006/main" xmlns:w14="http://schemas.microsoft.com/office/word/2010/wordml" xmlns:w15="http://schemas.microsoft.com/office/word/2012/wordml" xmlns:wpg="http://schemas.microsoft.com/office/word/2010/wordprocessingGroup" xmlns:wpi="http://schemas.microsoft.com/office/word/2010/wordprocessingInk" xmlns:wne="http://schemas.microsoft.com/office/word/2006/wordml" xmlns:wps="http://schemas.microsoft.com/office/word/2010/wordprocessingShape" mc:Ignorable="w14 w15 wp14">
   <w:body>
     <w:p>
       <w:pPr>
@@ -371,7 +371,7 @@
                           </w:p>
                           <w:p>
                             <w:pPr>
-                              <w:pStyle w:val="Paragraphedeliste"/>
+                              <w:pStyle w:val="Pardeliste"/>
                               <w:numPr>
                                 <w:ilvl w:val="0"/>
                                 <w:numId w:val="1"/>
@@ -383,7 +383,7 @@
                           </w:p>
                           <w:p>
                             <w:pPr>
-                              <w:pStyle w:val="Paragraphedeliste"/>
+                              <w:pStyle w:val="Pardeliste"/>
                               <w:numPr>
                                 <w:ilvl w:val="0"/>
                                 <w:numId w:val="1"/>
@@ -409,11 +409,11 @@
           </mc:Choice>
           <mc:Fallback>
             <w:pict>
-              <v:shapetype w14:anchorId="16E61581" id="_x0000_t202" coordsize="21600,21600" o:spt="202" path="m,l,21600r21600,l21600,xe">
+              <v:shapetype w14:anchorId="16E61581" id="_x0000_t202" coordsize="21600,21600" o:spt="202" path="m0,0l0,21600,21600,21600,21600,0xe">
                 <v:stroke joinstyle="miter"/>
                 <v:path gradientshapeok="t" o:connecttype="rect"/>
               </v:shapetype>
-              <v:shape id="Zone de texte 6" o:spid="_x0000_s1026" type="#_x0000_t202" style="position:absolute;left:0;text-align:left;margin-left:356.25pt;margin-top:9pt;width:117.75pt;height:64.4pt;z-index:251661312;visibility:visible;mso-wrap-style:none;mso-wrap-distance-left:9pt;mso-wrap-distance-top:0;mso-wrap-distance-right:9pt;mso-wrap-distance-bottom:0;mso-position-horizontal:absolute;mso-position-horizontal-relative:text;mso-position-vertical:absolute;mso-position-vertical-relative:text;v-text-anchor:top" o:gfxdata="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" filled="f" stroked="f">
+              <v:shape id="Zone_x0020_de_x0020_texte_x0020_6" o:spid="_x0000_s1026" type="#_x0000_t202" style="position:absolute;left:0;text-align:left;margin-left:356.25pt;margin-top:9pt;width:117.75pt;height:64.4pt;z-index:251661312;visibility:visible;mso-wrap-style:none;mso-wrap-distance-left:9pt;mso-wrap-distance-top:0;mso-wrap-distance-right:9pt;mso-wrap-distance-bottom:0;mso-position-horizontal:absolute;mso-position-horizontal-relative:text;mso-position-vertical:absolute;mso-position-vertical-relative:text;v-text-anchor:top" o:gfxdata="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" filled="f" stroked="f">
                 <v:textbox style="mso-fit-shape-to-text:t">
                   <w:txbxContent>
                     <w:p>
@@ -430,7 +430,7 @@
                     </w:p>
                     <w:p>
                       <w:pPr>
-                        <w:pStyle w:val="Paragraphedeliste"/>
+                        <w:pStyle w:val="Pardeliste"/>
                         <w:numPr>
                           <w:ilvl w:val="0"/>
                           <w:numId w:val="1"/>
@@ -442,7 +442,7 @@
                     </w:p>
                     <w:p>
                       <w:pPr>
-                        <w:pStyle w:val="Paragraphedeliste"/>
+                        <w:pStyle w:val="Pardeliste"/>
                         <w:numPr>
                           <w:ilvl w:val="0"/>
                           <w:numId w:val="1"/>
@@ -469,7 +469,7 @@
     <w:p/>
     <w:p>
       <w:pPr>
-        <w:pStyle w:val="Paragraphedeliste"/>
+        <w:pStyle w:val="Pardeliste"/>
         <w:numPr>
           <w:ilvl w:val="0"/>
           <w:numId w:val="1"/>
@@ -481,7 +481,7 @@
     </w:p>
     <w:p>
       <w:pPr>
-        <w:pStyle w:val="Paragraphedeliste"/>
+        <w:pStyle w:val="Pardeliste"/>
         <w:numPr>
           <w:ilvl w:val="0"/>
           <w:numId w:val="1"/>
@@ -493,7 +493,7 @@
     </w:p>
     <w:p>
       <w:pPr>
-        <w:pStyle w:val="Paragraphedeliste"/>
+        <w:pStyle w:val="Pardeliste"/>
         <w:numPr>
           <w:ilvl w:val="0"/>
           <w:numId w:val="1"/>
@@ -505,7 +505,7 @@
     </w:p>
     <w:p>
       <w:pPr>
-        <w:pStyle w:val="Paragraphedeliste"/>
+        <w:pStyle w:val="Pardeliste"/>
         <w:numPr>
           <w:ilvl w:val="0"/>
           <w:numId w:val="1"/>
@@ -1916,7 +1916,7 @@
             <w:rPr>
               <w:noProof/>
             </w:rPr>
-            <w:t>5</w:t>
+            <w:t>6</w:t>
           </w:r>
           <w:r>
             <w:rPr>
@@ -2000,7 +2000,7 @@
             <w:rPr>
               <w:noProof/>
             </w:rPr>
-            <w:t>5</w:t>
+            <w:t>6</w:t>
           </w:r>
           <w:r>
             <w:rPr>
@@ -2084,7 +2084,7 @@
             <w:rPr>
               <w:noProof/>
             </w:rPr>
-            <w:t>6</w:t>
+            <w:t>14</w:t>
           </w:r>
           <w:r>
             <w:rPr>
@@ -2170,7 +2170,7 @@
             <w:rPr>
               <w:noProof/>
             </w:rPr>
-            <w:t>6</w:t>
+            <w:t>14</w:t>
           </w:r>
           <w:r>
             <w:rPr>
@@ -2256,7 +2256,7 @@
             <w:rPr>
               <w:noProof/>
             </w:rPr>
-            <w:t>6</w:t>
+            <w:t>14</w:t>
           </w:r>
           <w:r>
             <w:rPr>
@@ -2338,7 +2338,7 @@
             <w:rPr>
               <w:noProof/>
             </w:rPr>
-            <w:t>7</w:t>
+            <w:t>15</w:t>
           </w:r>
           <w:r>
             <w:rPr>
@@ -2422,7 +2422,7 @@
             <w:rPr>
               <w:noProof/>
             </w:rPr>
-            <w:t>7</w:t>
+            <w:t>15</w:t>
           </w:r>
           <w:r>
             <w:rPr>
@@ -2506,7 +2506,7 @@
             <w:rPr>
               <w:noProof/>
             </w:rPr>
-            <w:t>7</w:t>
+            <w:t>15</w:t>
           </w:r>
           <w:r>
             <w:rPr>
@@ -2590,7 +2590,7 @@
             <w:rPr>
               <w:noProof/>
             </w:rPr>
-            <w:t>7</w:t>
+            <w:t>15</w:t>
           </w:r>
           <w:r>
             <w:rPr>
@@ -2674,7 +2674,7 @@
             <w:rPr>
               <w:noProof/>
             </w:rPr>
-            <w:t>7</w:t>
+            <w:t>15</w:t>
           </w:r>
           <w:r>
             <w:rPr>
@@ -3007,7 +3007,7 @@
     <w:p/>
     <w:p>
       <w:pPr>
-        <w:pStyle w:val="Paragraphedeliste"/>
+        <w:pStyle w:val="Pardeliste"/>
         <w:numPr>
           <w:ilvl w:val="0"/>
           <w:numId w:val="1"/>
@@ -3019,7 +3019,7 @@
     </w:p>
     <w:p>
       <w:pPr>
-        <w:pStyle w:val="Paragraphedeliste"/>
+        <w:pStyle w:val="Pardeliste"/>
         <w:numPr>
           <w:ilvl w:val="0"/>
           <w:numId w:val="1"/>
@@ -3031,19 +3031,22 @@
     </w:p>
     <w:p>
       <w:pPr>
-        <w:pStyle w:val="Paragraphedeliste"/>
+        <w:pStyle w:val="Pardeliste"/>
         <w:numPr>
           <w:ilvl w:val="0"/>
           <w:numId w:val="1"/>
         </w:numPr>
       </w:pPr>
       <w:r>
-        <w:t>La consultations des évaluations</w:t>
-      </w:r>
-    </w:p>
-    <w:p>
-      <w:pPr>
-        <w:pStyle w:val="Paragraphedeliste"/>
+        <w:t>La consultation</w:t>
+      </w:r>
+      <w:r>
+        <w:t xml:space="preserve"> des évaluations</w:t>
+      </w:r>
+    </w:p>
+    <w:p>
+      <w:pPr>
+        <w:pStyle w:val="Pardeliste"/>
         <w:numPr>
           <w:ilvl w:val="0"/>
           <w:numId w:val="1"/>
@@ -3055,7 +3058,7 @@
     </w:p>
     <w:p>
       <w:pPr>
-        <w:pStyle w:val="Paragraphedeliste"/>
+        <w:pStyle w:val="Pardeliste"/>
         <w:numPr>
           <w:ilvl w:val="0"/>
           <w:numId w:val="1"/>
@@ -3067,7 +3070,7 @@
     </w:p>
     <w:p>
       <w:pPr>
-        <w:pStyle w:val="Paragraphedeliste"/>
+        <w:pStyle w:val="Pardeliste"/>
         <w:numPr>
           <w:ilvl w:val="0"/>
           <w:numId w:val="1"/>
@@ -3141,11 +3144,54 @@
         <w:t xml:space="preserve"> </w:t>
       </w:r>
       <w:r>
+        <w:t>Gérer les comptes (internes, adhérents, administrateur).</w:t>
+      </w:r>
+    </w:p>
+    <w:p>
+      <w:pPr>
+        <w:ind w:firstLine="0"/>
+        <w:rPr>
+          <w:b/>
+        </w:rPr>
+      </w:pPr>
+      <w:r>
+        <w:rPr>
+          <w:b/>
+        </w:rPr>
+        <w:t>F2</w:t>
+      </w:r>
+      <w:r>
+        <w:t xml:space="preserve"> : </w:t>
+      </w:r>
+      <w:r>
         <w:t>Gérer les évaluations.</w:t>
       </w:r>
       <w:r>
         <w:t xml:space="preserve"> </w:t>
       </w:r>
+    </w:p>
+    <w:p>
+      <w:pPr>
+        <w:ind w:firstLine="0"/>
+      </w:pPr>
+      <w:r>
+        <w:rPr>
+          <w:b/>
+        </w:rPr>
+        <w:t>F3</w:t>
+      </w:r>
+      <w:r>
+        <w:rPr>
+          <w:b/>
+        </w:rPr>
+        <w:t xml:space="preserve"> :</w:t>
+      </w:r>
+      <w:r>
+        <w:t xml:space="preserve"> </w:t>
+      </w:r>
+      <w:r>
+        <w:t>Gérer les pré-choix.</w:t>
+      </w:r>
       <w:r>
         <w:br/>
       </w:r>
@@ -3153,13 +3199,22 @@
         <w:rPr>
           <w:b/>
         </w:rPr>
-        <w:t>F2 :</w:t>
+        <w:t>F4</w:t>
+      </w:r>
+      <w:r>
+        <w:rPr>
+          <w:b/>
+        </w:rPr>
+        <w:t xml:space="preserve"> :</w:t>
       </w:r>
       <w:r>
         <w:t xml:space="preserve"> </w:t>
       </w:r>
       <w:r>
-        <w:t>Gérer les pré-choix.</w:t>
+        <w:t>Gérer le back-office (la liste des fonctionnalités est encore à confirmer)</w:t>
+      </w:r>
+      <w:r>
+        <w:t>.</w:t>
       </w:r>
       <w:r>
         <w:br/>
@@ -3168,52 +3223,13 @@
         <w:rPr>
           <w:b/>
         </w:rPr>
-        <w:t>F3 :</w:t>
+        <w:t>F5 :</w:t>
       </w:r>
       <w:r>
         <w:t xml:space="preserve"> </w:t>
       </w:r>
       <w:r>
-        <w:t>Gérer le back-office (la liste des fonctionnalités est encore à confirmer)</w:t>
-      </w:r>
-      <w:r>
-        <w:t>.</w:t>
-      </w:r>
-      <w:r>
-        <w:t xml:space="preserve"> </w:t>
-      </w:r>
-      <w:r>
-        <w:br/>
-      </w:r>
-      <w:r>
-        <w:rPr>
-          <w:b/>
-        </w:rPr>
-        <w:t>F4 :</w:t>
-      </w:r>
-      <w:r>
-        <w:t xml:space="preserve"> </w:t>
-      </w:r>
-      <w:r>
-        <w:t>Gérer les comptes (internes, adhérents, administrateur).</w:t>
-      </w:r>
-      <w:r>
-        <w:br/>
-      </w:r>
-      <w:r>
-        <w:rPr>
-          <w:b/>
-        </w:rPr>
-        <w:t>F5 :</w:t>
-      </w:r>
-      <w:r>
-        <w:t xml:space="preserve"> </w:t>
-      </w:r>
-      <w:r>
-        <w:t>Analyser les évaluations.</w:t>
-      </w:r>
-      <w:r>
-        <w:t xml:space="preserve"> </w:t>
+        <w:t xml:space="preserve">Analyser les évaluations. </w:t>
       </w:r>
       <w:r>
         <w:br/>
@@ -3364,7 +3380,7 @@
     <w:p/>
     <w:p>
       <w:pPr>
-        <w:pStyle w:val="Paragraphedeliste"/>
+        <w:pStyle w:val="Pardeliste"/>
         <w:numPr>
           <w:ilvl w:val="0"/>
           <w:numId w:val="10"/>
@@ -3376,7 +3392,7 @@
     </w:p>
     <w:p>
       <w:pPr>
-        <w:pStyle w:val="Paragraphedeliste"/>
+        <w:pStyle w:val="Pardeliste"/>
         <w:numPr>
           <w:ilvl w:val="0"/>
           <w:numId w:val="10"/>
@@ -3388,7 +3404,7 @@
     </w:p>
     <w:p>
       <w:pPr>
-        <w:pStyle w:val="Paragraphedeliste"/>
+        <w:pStyle w:val="Pardeliste"/>
         <w:numPr>
           <w:ilvl w:val="0"/>
           <w:numId w:val="10"/>
@@ -3400,7 +3416,7 @@
     </w:p>
     <w:p>
       <w:pPr>
-        <w:pStyle w:val="Paragraphedeliste"/>
+        <w:pStyle w:val="Pardeliste"/>
         <w:numPr>
           <w:ilvl w:val="0"/>
           <w:numId w:val="10"/>
@@ -3412,7 +3428,7 @@
     </w:p>
     <w:p>
       <w:pPr>
-        <w:pStyle w:val="Paragraphedeliste"/>
+        <w:pStyle w:val="Pardeliste"/>
         <w:numPr>
           <w:ilvl w:val="0"/>
           <w:numId w:val="10"/>
@@ -3456,57 +3472,123 @@
     </w:p>
     <w:p>
       <w:pPr>
-        <w:ind w:firstLine="0"/>
+        <w:pStyle w:val="Titre1"/>
+        <w:numPr>
+          <w:ilvl w:val="0"/>
+          <w:numId w:val="21"/>
+        </w:numPr>
       </w:pPr>
       <w:r>
         <w:br w:type="page"/>
       </w:r>
-    </w:p>
-    <w:p>
-      <w:pPr>
-        <w:pStyle w:val="Titre1"/>
-      </w:pPr>
-      <w:bookmarkStart w:id="20" w:name="_Toc420938440"/>
       <w:r>
         <w:lastRenderedPageBreak/>
         <w:t>Cadre de réponse</w:t>
       </w:r>
-      <w:bookmarkEnd w:id="20"/>
     </w:p>
     <w:p/>
     <w:p>
       <w:pPr>
         <w:pStyle w:val="Titre2"/>
-      </w:pPr>
-      <w:bookmarkStart w:id="21" w:name="_Toc420938441"/>
+        <w:numPr>
+          <w:ilvl w:val="1"/>
+          <w:numId w:val="8"/>
+        </w:numPr>
+      </w:pPr>
       <w:r>
         <w:t>Pour chaque fonction</w:t>
       </w:r>
-      <w:bookmarkEnd w:id="21"/>
-    </w:p>
-    <w:p>
-      <w:pPr>
-        <w:ind w:firstLine="0"/>
-        <w:rPr>
-          <w:b/>
-        </w:rPr>
-      </w:pPr>
-    </w:p>
-    <w:p>
-      <w:pPr>
-        <w:ind w:firstLine="0"/>
-      </w:pPr>
-      <w:r>
-        <w:rPr>
-          <w:b/>
-        </w:rPr>
-        <w:t>Fonction :</w:t>
+    </w:p>
+    <w:p>
+      <w:pPr>
+        <w:ind w:firstLine="0"/>
+      </w:pPr>
+    </w:p>
+    <w:p>
+      <w:pPr>
+        <w:ind w:firstLine="0"/>
+      </w:pPr>
+      <w:r>
+        <w:rPr>
+          <w:b/>
+        </w:rPr>
+        <w:t xml:space="preserve">Fonction </w:t>
+      </w:r>
+      <w:r>
+        <w:rPr>
+          <w:b/>
+        </w:rPr>
+        <w:t xml:space="preserve">F1 </w:t>
+      </w:r>
+      <w:r>
+        <w:rPr>
+          <w:b/>
+        </w:rPr>
+        <w:t>:</w:t>
+      </w:r>
+      <w:r>
+        <w:t xml:space="preserve"> Gérer les comptes (internes, adhérents, administrateur).</w:t>
+      </w:r>
+    </w:p>
+    <w:p>
+      <w:pPr>
+        <w:ind w:firstLine="0"/>
+      </w:pPr>
+      <w:r>
+        <w:br/>
+      </w:r>
+      <w:r>
+        <w:rPr>
+          <w:b/>
+        </w:rPr>
+        <w:t>Objet :</w:t>
+      </w:r>
+      <w:r>
+        <w:t xml:space="preserve"> Gérer les comptes (internes, adhérents, administrateur).</w:t>
+      </w:r>
+    </w:p>
+    <w:p>
+      <w:pPr>
+        <w:ind w:firstLine="0"/>
+      </w:pPr>
+    </w:p>
+    <w:p>
+      <w:pPr>
+        <w:ind w:firstLine="0"/>
+      </w:pPr>
+      <w:r>
+        <w:rPr>
+          <w:b/>
+        </w:rPr>
+        <w:t>Entrés :</w:t>
       </w:r>
       <w:r>
         <w:t xml:space="preserve"> </w:t>
       </w:r>
       <w:r>
-        <w:t>Gérer les évaluations.</w:t>
+        <w:t>Informations demandées</w:t>
+      </w:r>
+    </w:p>
+    <w:p>
+      <w:pPr>
+        <w:ind w:firstLine="0"/>
+      </w:pPr>
+    </w:p>
+    <w:p>
+      <w:pPr>
+        <w:ind w:firstLine="0"/>
+      </w:pPr>
+      <w:r>
+        <w:rPr>
+          <w:b/>
+        </w:rPr>
+        <w:t>Sorties :</w:t>
+      </w:r>
+      <w:r>
+        <w:t xml:space="preserve"> </w:t>
+      </w:r>
+      <w:r>
+        <w:t>Confirmation de prise en charge</w:t>
       </w:r>
     </w:p>
     <w:p>
@@ -3520,378 +3602,100 @@
         <w:rPr>
           <w:b/>
         </w:rPr>
-        <w:t>Objet :</w:t>
-      </w:r>
-      <w:r>
+        <w:t>Mode de fonctionnement :</w:t>
+      </w:r>
+      <w:r>
+        <w:rPr>
+          <w:b/>
+        </w:rPr>
         <w:t xml:space="preserve"> </w:t>
       </w:r>
-      <w:r>
-        <w:t>Dépôt et consultation des évaluations.</w:t>
-      </w:r>
-    </w:p>
-    <w:p>
-      <w:pPr>
-        <w:ind w:firstLine="0"/>
-      </w:pPr>
-    </w:p>
-    <w:p>
-      <w:pPr>
-        <w:ind w:firstLine="0"/>
-      </w:pPr>
-      <w:r>
-        <w:rPr>
-          <w:b/>
-        </w:rPr>
-        <w:t>Entrée</w:t>
-      </w:r>
-      <w:r>
-        <w:rPr>
-          <w:b/>
-        </w:rPr>
-        <w:t>s :</w:t>
-      </w:r>
-      <w:r>
-        <w:rPr>
-          <w:b/>
-        </w:rPr>
-        <w:t xml:space="preserve"> </w:t>
-      </w:r>
-      <w:r>
-        <w:t>Saisie d’information.</w:t>
-      </w:r>
-    </w:p>
-    <w:p>
-      <w:pPr>
-        <w:ind w:firstLine="0"/>
-      </w:pPr>
-    </w:p>
-    <w:p>
-      <w:pPr>
-        <w:ind w:firstLine="0"/>
-      </w:pPr>
-      <w:r>
-        <w:rPr>
-          <w:b/>
-        </w:rPr>
-        <w:t xml:space="preserve">Sorties : </w:t>
-      </w:r>
-      <w:r>
-        <w:t>Une évaluation est créée dans le cas d’un dépôt.</w:t>
-      </w:r>
-    </w:p>
-    <w:p>
-      <w:pPr>
-        <w:ind w:firstLine="0"/>
-        <w:rPr>
-          <w:b/>
-        </w:rPr>
-      </w:pPr>
-      <w:r>
-        <w:br/>
-      </w:r>
-      <w:r>
-        <w:rPr>
-          <w:b/>
-        </w:rPr>
-        <w:t>Mode de fonctionnement :</w:t>
-      </w:r>
-    </w:p>
-    <w:p>
-      <w:pPr>
-        <w:ind w:firstLine="0"/>
-        <w:rPr>
-          <w:b/>
-        </w:rPr>
-      </w:pPr>
-    </w:p>
-    <w:p>
-      <w:pPr>
-        <w:ind w:firstLine="708"/>
-        <w:jc w:val="both"/>
-      </w:pPr>
-      <w:r>
-        <w:t xml:space="preserve">L’accès au dépôt d’évaluations se fait en remplissant une fiche (liste des champs ci-dessous). Cette fiche est pré-saisie avec les informations disponibles via le compte de l’utilisateur connecté, une authentification au préalable est donc requise. </w:t>
-      </w:r>
-    </w:p>
-    <w:p>
-      <w:pPr>
-        <w:ind w:firstLine="0"/>
-      </w:pPr>
-    </w:p>
-    <w:p>
-      <w:pPr>
-        <w:ind w:firstLine="0"/>
-        <w:rPr>
-          <w:u w:val="single"/>
-        </w:rPr>
-      </w:pPr>
-      <w:r>
-        <w:rPr>
-          <w:u w:val="single"/>
-        </w:rPr>
-        <w:t>Liste des champs :</w:t>
-      </w:r>
-    </w:p>
-    <w:p>
-      <w:pPr>
-        <w:ind w:firstLine="0"/>
-      </w:pPr>
-    </w:p>
-    <w:p>
-      <w:pPr>
-        <w:pStyle w:val="Paragraphedeliste"/>
-        <w:numPr>
-          <w:ilvl w:val="0"/>
-          <w:numId w:val="25"/>
-        </w:numPr>
-        <w:rPr>
-          <w:rFonts w:ascii="OpenSans" w:hAnsi="OpenSans" w:cs="OpenSans"/>
-        </w:rPr>
-      </w:pPr>
-      <w:r>
-        <w:rPr>
-          <w:rFonts w:ascii="OpenSans" w:hAnsi="OpenSans" w:cs="OpenSans"/>
-        </w:rPr>
-        <w:t>Nom – Texte libre</w:t>
-      </w:r>
-      <w:r>
-        <w:rPr>
-          <w:rFonts w:ascii="OpenSans" w:hAnsi="OpenSans" w:cs="OpenSans"/>
-        </w:rPr>
-        <w:t>.</w:t>
-      </w:r>
-    </w:p>
-    <w:p>
-      <w:pPr>
-        <w:pStyle w:val="Paragraphedeliste"/>
-        <w:numPr>
-          <w:ilvl w:val="0"/>
-          <w:numId w:val="25"/>
-        </w:numPr>
-        <w:rPr>
-          <w:rFonts w:ascii="OpenSans" w:hAnsi="OpenSans" w:cs="OpenSans"/>
-        </w:rPr>
-      </w:pPr>
-      <w:r>
-        <w:rPr>
-          <w:rFonts w:ascii="OpenSans" w:hAnsi="OpenSans" w:cs="OpenSans"/>
-        </w:rPr>
-        <w:t>Prénom – Texte libre</w:t>
-      </w:r>
-      <w:r>
-        <w:rPr>
-          <w:rFonts w:ascii="OpenSans" w:hAnsi="OpenSans" w:cs="OpenSans"/>
-        </w:rPr>
-        <w:t>.</w:t>
-      </w:r>
-    </w:p>
-    <w:p>
-      <w:pPr>
-        <w:pStyle w:val="Paragraphedeliste"/>
-        <w:numPr>
-          <w:ilvl w:val="0"/>
-          <w:numId w:val="25"/>
-        </w:numPr>
-        <w:rPr>
-          <w:rFonts w:ascii="OpenSans" w:hAnsi="OpenSans" w:cs="OpenSans"/>
-        </w:rPr>
-      </w:pPr>
-      <w:r>
-        <w:rPr>
-          <w:rFonts w:ascii="OpenSans" w:hAnsi="OpenSans" w:cs="OpenSans"/>
-        </w:rPr>
-        <w:t>Adresse email – Texte libre</w:t>
-      </w:r>
-      <w:r>
-        <w:rPr>
-          <w:rFonts w:ascii="OpenSans" w:hAnsi="OpenSans" w:cs="OpenSans"/>
-        </w:rPr>
-        <w:t>.</w:t>
-      </w:r>
-    </w:p>
-    <w:p>
-      <w:pPr>
-        <w:pStyle w:val="Paragraphedeliste"/>
-        <w:numPr>
-          <w:ilvl w:val="0"/>
-          <w:numId w:val="25"/>
-        </w:numPr>
-        <w:rPr>
-          <w:rFonts w:ascii="OpenSans" w:hAnsi="OpenSans" w:cs="OpenSans"/>
-        </w:rPr>
-      </w:pPr>
-      <w:r>
-        <w:rPr>
-          <w:rFonts w:ascii="OpenSans" w:hAnsi="OpenSans" w:cs="OpenSans"/>
-        </w:rPr>
-        <w:t>Filière – Liste déroulante pré-chargée</w:t>
-      </w:r>
-      <w:r>
-        <w:rPr>
-          <w:rFonts w:ascii="OpenSans" w:hAnsi="OpenSans" w:cs="OpenSans"/>
-        </w:rPr>
-        <w:t>.</w:t>
-      </w:r>
-    </w:p>
-    <w:p>
-      <w:pPr>
-        <w:pStyle w:val="Paragraphedeliste"/>
-        <w:numPr>
-          <w:ilvl w:val="0"/>
-          <w:numId w:val="25"/>
-        </w:numPr>
-        <w:rPr>
-          <w:rFonts w:ascii="OpenSans" w:hAnsi="OpenSans" w:cs="OpenSans"/>
-        </w:rPr>
-      </w:pPr>
-      <w:r>
-        <w:rPr>
-          <w:rFonts w:ascii="OpenSans" w:hAnsi="OpenSans" w:cs="OpenSans"/>
-        </w:rPr>
-        <w:t>D</w:t>
-      </w:r>
-      <w:r>
-        <w:rPr>
-          <w:rFonts w:ascii="OpenSans" w:hAnsi="OpenSans" w:cs="OpenSans"/>
-        </w:rPr>
-        <w:t>ate de réussite au concours de l’internat</w:t>
-      </w:r>
-      <w:r>
-        <w:rPr>
-          <w:rFonts w:ascii="OpenSans" w:hAnsi="OpenSans" w:cs="OpenSans"/>
-        </w:rPr>
-        <w:t xml:space="preserve"> - Calendrier.</w:t>
-      </w:r>
-    </w:p>
-    <w:p>
-      <w:pPr>
-        <w:pStyle w:val="Paragraphedeliste"/>
-        <w:numPr>
-          <w:ilvl w:val="0"/>
-          <w:numId w:val="25"/>
-        </w:numPr>
-      </w:pPr>
-      <w:r>
-        <w:rPr>
-          <w:rFonts w:ascii="OpenSans" w:hAnsi="OpenSans" w:cs="OpenSans"/>
-        </w:rPr>
-        <w:t>N</w:t>
-      </w:r>
-      <w:r>
-        <w:rPr>
-          <w:rFonts w:ascii="OpenSans" w:hAnsi="OpenSans" w:cs="OpenSans"/>
-        </w:rPr>
-        <w:t>ombre de semestres validés</w:t>
-      </w:r>
-      <w:r>
-        <w:rPr>
-          <w:rFonts w:ascii="OpenSans" w:hAnsi="OpenSans" w:cs="OpenSans"/>
-        </w:rPr>
-        <w:t xml:space="preserve"> – Liste déroulante pré-chargée.</w:t>
-      </w:r>
-    </w:p>
-    <w:p>
-      <w:pPr>
-        <w:ind w:firstLine="0"/>
-      </w:pPr>
-    </w:p>
-    <w:p>
-      <w:pPr>
-        <w:ind w:firstLine="0"/>
-        <w:jc w:val="both"/>
-      </w:pPr>
-      <w:r>
-        <w:rPr>
-          <w:u w:val="single"/>
-        </w:rPr>
-        <w:t>Note :</w:t>
-      </w:r>
-      <w:r>
-        <w:t xml:space="preserve"> la filière, la date de réussite au concours ainsi que le nombre de semestres validés ne sont pas pré-saisies.</w:t>
-      </w:r>
-    </w:p>
-    <w:p>
-      <w:pPr>
-        <w:ind w:firstLine="0"/>
-        <w:jc w:val="both"/>
-      </w:pPr>
-    </w:p>
-    <w:p>
-      <w:pPr>
-        <w:ind w:firstLine="0"/>
-        <w:jc w:val="both"/>
-      </w:pPr>
-      <w:r>
-        <w:t>Une fois cette fiche saisie, l’utilisateur rédige l’évaluation selon la grille présente en annexe.</w:t>
-      </w:r>
-    </w:p>
-    <w:p>
-      <w:pPr>
-        <w:ind w:firstLine="0"/>
-        <w:jc w:val="both"/>
-      </w:pPr>
-    </w:p>
-    <w:p>
-      <w:pPr>
-        <w:ind w:firstLine="708"/>
-        <w:jc w:val="both"/>
-      </w:pPr>
-      <w:r>
-        <w:t>La consultation des évaluations se fait après une authentification et une vérification des droits (la consultation est seulement disponible pour les internes adhérents ayant évalués leur stage si l’administrateur n’a pas bloqué leur accès) . Aucune information permettant d’identifier l’auteur de l’évaluation ne devra être visible.</w:t>
-      </w:r>
-    </w:p>
-    <w:p>
-      <w:pPr>
-        <w:ind w:firstLine="0"/>
-        <w:jc w:val="both"/>
-      </w:pPr>
-    </w:p>
-    <w:p>
-      <w:pPr>
-        <w:pStyle w:val="Default"/>
-        <w:jc w:val="both"/>
-        <w:rPr>
-          <w:rFonts w:ascii="Open Sans" w:eastAsia="Times New Roman" w:hAnsi="Open Sans" w:cs="Open Sans"/>
-          <w:sz w:val="21"/>
-          <w:szCs w:val="21"/>
-          <w:shd w:val="clear" w:color="auto" w:fill="FFFFFF"/>
-        </w:rPr>
-      </w:pPr>
-      <w:r>
-        <w:rPr>
-          <w:rFonts w:ascii="Open Sans" w:eastAsia="Times New Roman" w:hAnsi="Open Sans" w:cs="Open Sans"/>
-          <w:sz w:val="21"/>
-          <w:szCs w:val="21"/>
-          <w:shd w:val="clear" w:color="auto" w:fill="FFFFFF"/>
-        </w:rPr>
-        <w:t xml:space="preserve">Un calendrier d’évaluation/consultation </w:t>
-      </w:r>
-      <w:r>
-        <w:rPr>
-          <w:rFonts w:ascii="Open Sans" w:eastAsia="Times New Roman" w:hAnsi="Open Sans" w:cs="Open Sans"/>
-          <w:sz w:val="21"/>
-          <w:szCs w:val="21"/>
-          <w:shd w:val="clear" w:color="auto" w:fill="FFFFFF"/>
-        </w:rPr>
-        <w:t>sera fixé</w:t>
-      </w:r>
-      <w:r>
-        <w:rPr>
-          <w:rFonts w:ascii="Open Sans" w:eastAsia="Times New Roman" w:hAnsi="Open Sans" w:cs="Open Sans"/>
-          <w:sz w:val="21"/>
-          <w:szCs w:val="21"/>
-          <w:shd w:val="clear" w:color="auto" w:fill="FFFFFF"/>
-        </w:rPr>
-        <w:t xml:space="preserve"> : l’évaluation doit se faire 15 jours avant la consultation et la consultation est possible 15 jours avant le choix à l’ARS. </w:t>
-      </w:r>
-    </w:p>
-    <w:p>
-      <w:pPr>
-        <w:ind w:firstLine="0"/>
-        <w:jc w:val="both"/>
-      </w:pPr>
-      <w:r>
-        <w:t>Les dates changent d’une année à l’autre et doivent donc pouvoir être modifiées chaque année.</w:t>
+    </w:p>
+    <w:p>
+      <w:pPr>
+        <w:ind w:firstLine="0"/>
+      </w:pPr>
+    </w:p>
+    <w:p>
+      <w:pPr>
+        <w:ind w:firstLine="0"/>
+      </w:pPr>
+    </w:p>
+    <w:p>
+      <w:pPr>
+        <w:ind w:firstLine="0"/>
+        <w:rPr>
+          <w:b/>
+        </w:rPr>
+      </w:pPr>
+      <w:r>
+        <w:rPr>
+          <w:b/>
+        </w:rPr>
+        <w:t>Création d’un compte</w:t>
+      </w:r>
+    </w:p>
+    <w:p>
+      <w:pPr>
+        <w:ind w:firstLine="0"/>
+        <w:rPr>
+          <w:b/>
+        </w:rPr>
+      </w:pPr>
+    </w:p>
+    <w:p>
+      <w:pPr>
+        <w:ind w:firstLine="0"/>
+      </w:pPr>
+      <w:r>
+        <w:t>Une fenêtre</w:t>
+      </w:r>
+      <w:r>
+        <w:t xml:space="preserve"> affichant des champs et des menus déroulants permettront aux élèves de créer leur compte. Les informations demandées seront ensuite envoyer au serveur et s’afficheront sur la page dédiée à la validation des comptes (</w:t>
+      </w:r>
+      <w:r>
+        <w:rPr>
+          <w:i/>
+        </w:rPr>
+        <w:t>cf fonction Gérer le back-office</w:t>
+      </w:r>
+      <w:r>
+        <w:t>).</w:t>
+      </w:r>
+    </w:p>
+    <w:p>
+      <w:pPr>
+        <w:ind w:firstLine="0"/>
+      </w:pPr>
+    </w:p>
+    <w:p>
+      <w:pPr>
+        <w:ind w:firstLine="0"/>
+        <w:rPr>
+          <w:b/>
+        </w:rPr>
+      </w:pPr>
+      <w:r>
+        <w:rPr>
+          <w:b/>
+        </w:rPr>
+        <w:t>Modifier son compte</w:t>
+      </w:r>
+    </w:p>
+    <w:p>
+      <w:pPr>
+        <w:ind w:firstLine="0"/>
+        <w:rPr>
+          <w:b/>
+        </w:rPr>
+      </w:pPr>
+    </w:p>
+    <w:p>
+      <w:pPr>
+        <w:ind w:firstLine="0"/>
+      </w:pPr>
+      <w:r>
+        <w:t>Il sera possible à l’élève de modifier certaines informations de son compte via une page dédiée. Ces modifications devront  ensuite être validées par un administrateur afin de vérifiée qu’elles restent cohérentes et correctes.</w:t>
       </w:r>
     </w:p>
     <w:p>
@@ -3901,6 +3705,11 @@
       <w:r>
         <w:br w:type="page"/>
       </w:r>
+    </w:p>
+    <w:p>
+      <w:pPr>
+        <w:ind w:firstLine="0"/>
+      </w:pPr>
     </w:p>
     <w:p>
       <w:pPr>
@@ -3911,7 +3720,6 @@
         </w:numPr>
       </w:pPr>
       <w:r>
-        <w:lastRenderedPageBreak/>
         <w:t>Cadre de réponse</w:t>
       </w:r>
     </w:p>
@@ -3927,6 +3735,43 @@
     <w:p>
       <w:pPr>
         <w:ind w:firstLine="0"/>
+        <w:rPr>
+          <w:b/>
+        </w:rPr>
+      </w:pPr>
+    </w:p>
+    <w:p>
+      <w:pPr>
+        <w:ind w:firstLine="0"/>
+      </w:pPr>
+      <w:r>
+        <w:rPr>
+          <w:b/>
+        </w:rPr>
+        <w:t xml:space="preserve">Fonction </w:t>
+      </w:r>
+      <w:r>
+        <w:rPr>
+          <w:b/>
+        </w:rPr>
+        <w:t xml:space="preserve">F2 </w:t>
+      </w:r>
+      <w:r>
+        <w:rPr>
+          <w:b/>
+        </w:rPr>
+        <w:t>:</w:t>
+      </w:r>
+      <w:r>
+        <w:t xml:space="preserve"> </w:t>
+      </w:r>
+      <w:r>
+        <w:t>Gérer les évaluations.</w:t>
+      </w:r>
+    </w:p>
+    <w:p>
+      <w:pPr>
+        <w:ind w:firstLine="0"/>
       </w:pPr>
       <w:r>
         <w:br/>
@@ -3935,18 +3780,71 @@
         <w:rPr>
           <w:b/>
         </w:rPr>
-        <w:t>Fonction :</w:t>
+        <w:t>Objet :</w:t>
       </w:r>
       <w:r>
         <w:t xml:space="preserve"> </w:t>
       </w:r>
       <w:r>
-        <w:t>Gérer les pré-choix.</w:t>
-      </w:r>
-    </w:p>
-    <w:p>
-      <w:pPr>
-        <w:ind w:firstLine="0"/>
+        <w:t>Dépôt et consultation des évaluations.</w:t>
+      </w:r>
+    </w:p>
+    <w:p>
+      <w:pPr>
+        <w:ind w:firstLine="0"/>
+      </w:pPr>
+    </w:p>
+    <w:p>
+      <w:pPr>
+        <w:ind w:firstLine="0"/>
+      </w:pPr>
+      <w:r>
+        <w:rPr>
+          <w:b/>
+        </w:rPr>
+        <w:t>Entrée</w:t>
+      </w:r>
+      <w:r>
+        <w:rPr>
+          <w:b/>
+        </w:rPr>
+        <w:t>s :</w:t>
+      </w:r>
+      <w:r>
+        <w:rPr>
+          <w:b/>
+        </w:rPr>
+        <w:t xml:space="preserve"> </w:t>
+      </w:r>
+      <w:r>
+        <w:t>Saisie d’information.</w:t>
+      </w:r>
+    </w:p>
+    <w:p>
+      <w:pPr>
+        <w:ind w:firstLine="0"/>
+      </w:pPr>
+    </w:p>
+    <w:p>
+      <w:pPr>
+        <w:ind w:firstLine="0"/>
+      </w:pPr>
+      <w:r>
+        <w:rPr>
+          <w:b/>
+        </w:rPr>
+        <w:t xml:space="preserve">Sorties : </w:t>
+      </w:r>
+      <w:r>
+        <w:t>Une évaluation est créée dans le cas d’un dépôt.</w:t>
+      </w:r>
+    </w:p>
+    <w:p>
+      <w:pPr>
+        <w:ind w:firstLine="0"/>
+        <w:rPr>
+          <w:b/>
+        </w:rPr>
       </w:pPr>
       <w:r>
         <w:br/>
@@ -3955,97 +3853,206 @@
         <w:rPr>
           <w:b/>
         </w:rPr>
-        <w:t>Objet :</w:t>
-      </w:r>
-      <w:r>
-        <w:t xml:space="preserve"> </w:t>
-      </w:r>
-      <w:r>
-        <w:t>Affichage des choix de stage et ordonnancement des vœux</w:t>
-      </w:r>
-      <w:r>
+        <w:t>Mode de fonctionnement :</w:t>
+      </w:r>
+    </w:p>
+    <w:p>
+      <w:pPr>
+        <w:ind w:firstLine="0"/>
+        <w:rPr>
+          <w:b/>
+        </w:rPr>
+      </w:pPr>
+    </w:p>
+    <w:p>
+      <w:pPr>
+        <w:ind w:firstLine="708"/>
+        <w:jc w:val="both"/>
+      </w:pPr>
+      <w:r>
+        <w:t xml:space="preserve">L’accès au dépôt d’évaluations se fait en remplissant une fiche (liste des champs ci-dessous). Cette fiche est pré-saisie avec les informations disponibles via le compte de l’utilisateur connecté, une authentification au préalable est donc requise. </w:t>
+      </w:r>
+    </w:p>
+    <w:p>
+      <w:pPr>
+        <w:ind w:firstLine="0"/>
+      </w:pPr>
+    </w:p>
+    <w:p>
+      <w:pPr>
+        <w:ind w:firstLine="0"/>
+        <w:rPr>
+          <w:u w:val="single"/>
+        </w:rPr>
+      </w:pPr>
+      <w:r>
+        <w:rPr>
+          <w:u w:val="single"/>
+        </w:rPr>
+        <w:t>Liste des champs :</w:t>
+      </w:r>
+    </w:p>
+    <w:p>
+      <w:pPr>
+        <w:ind w:firstLine="0"/>
+      </w:pPr>
+    </w:p>
+    <w:p>
+      <w:pPr>
+        <w:pStyle w:val="Pardeliste"/>
+        <w:numPr>
+          <w:ilvl w:val="0"/>
+          <w:numId w:val="25"/>
+        </w:numPr>
+        <w:rPr>
+          <w:rFonts w:ascii="OpenSans" w:hAnsi="OpenSans" w:cs="OpenSans"/>
+        </w:rPr>
+      </w:pPr>
+      <w:r>
+        <w:rPr>
+          <w:rFonts w:ascii="OpenSans" w:hAnsi="OpenSans" w:cs="OpenSans"/>
+        </w:rPr>
+        <w:t>Nom – Texte libre</w:t>
+      </w:r>
+      <w:r>
+        <w:rPr>
+          <w:rFonts w:ascii="OpenSans" w:hAnsi="OpenSans" w:cs="OpenSans"/>
+        </w:rPr>
         <w:t>.</w:t>
       </w:r>
     </w:p>
     <w:p>
       <w:pPr>
-        <w:ind w:firstLine="0"/>
-      </w:pPr>
-    </w:p>
-    <w:p>
-      <w:pPr>
-        <w:ind w:firstLine="0"/>
-      </w:pPr>
-      <w:r>
-        <w:rPr>
-          <w:b/>
-        </w:rPr>
-        <w:t>Entré</w:t>
-      </w:r>
-      <w:r>
-        <w:rPr>
-          <w:b/>
-        </w:rPr>
-        <w:t>e</w:t>
-      </w:r>
-      <w:r>
-        <w:rPr>
-          <w:b/>
-        </w:rPr>
-        <w:t>s :</w:t>
-      </w:r>
-      <w:r>
-        <w:rPr>
-          <w:b/>
-        </w:rPr>
-        <w:t xml:space="preserve"> </w:t>
-      </w:r>
-      <w:r>
-        <w:t xml:space="preserve">Liste des choix possibles.  </w:t>
-      </w:r>
-    </w:p>
-    <w:p>
-      <w:pPr>
-        <w:ind w:firstLine="0"/>
-        <w:rPr>
-          <w:b/>
-        </w:rPr>
-      </w:pPr>
-    </w:p>
-    <w:p>
-      <w:pPr>
-        <w:ind w:firstLine="0"/>
-      </w:pPr>
-      <w:r>
-        <w:rPr>
-          <w:b/>
-        </w:rPr>
-        <w:t>Sorties :</w:t>
-      </w:r>
-    </w:p>
-    <w:p>
-      <w:pPr>
-        <w:ind w:firstLine="0"/>
-        <w:rPr>
-          <w:b/>
-        </w:rPr>
-      </w:pPr>
-      <w:r>
-        <w:br/>
-      </w:r>
-      <w:r>
-        <w:rPr>
-          <w:b/>
-        </w:rPr>
-        <w:t>Mode de fonctionnement :</w:t>
-      </w:r>
-    </w:p>
-    <w:p>
-      <w:pPr>
-        <w:ind w:firstLine="0"/>
-        <w:rPr>
-          <w:b/>
-        </w:rPr>
+        <w:pStyle w:val="Pardeliste"/>
+        <w:numPr>
+          <w:ilvl w:val="0"/>
+          <w:numId w:val="25"/>
+        </w:numPr>
+        <w:rPr>
+          <w:rFonts w:ascii="OpenSans" w:hAnsi="OpenSans" w:cs="OpenSans"/>
+        </w:rPr>
+      </w:pPr>
+      <w:r>
+        <w:rPr>
+          <w:rFonts w:ascii="OpenSans" w:hAnsi="OpenSans" w:cs="OpenSans"/>
+        </w:rPr>
+        <w:t>Prénom – Texte libre</w:t>
+      </w:r>
+      <w:r>
+        <w:rPr>
+          <w:rFonts w:ascii="OpenSans" w:hAnsi="OpenSans" w:cs="OpenSans"/>
+        </w:rPr>
+        <w:t>.</w:t>
+      </w:r>
+    </w:p>
+    <w:p>
+      <w:pPr>
+        <w:pStyle w:val="Pardeliste"/>
+        <w:numPr>
+          <w:ilvl w:val="0"/>
+          <w:numId w:val="25"/>
+        </w:numPr>
+        <w:rPr>
+          <w:rFonts w:ascii="OpenSans" w:hAnsi="OpenSans" w:cs="OpenSans"/>
+        </w:rPr>
+      </w:pPr>
+      <w:r>
+        <w:rPr>
+          <w:rFonts w:ascii="OpenSans" w:hAnsi="OpenSans" w:cs="OpenSans"/>
+        </w:rPr>
+        <w:t>Adresse email – Texte libre</w:t>
+      </w:r>
+      <w:r>
+        <w:rPr>
+          <w:rFonts w:ascii="OpenSans" w:hAnsi="OpenSans" w:cs="OpenSans"/>
+        </w:rPr>
+        <w:t>.</w:t>
+      </w:r>
+    </w:p>
+    <w:p>
+      <w:pPr>
+        <w:pStyle w:val="Pardeliste"/>
+        <w:numPr>
+          <w:ilvl w:val="0"/>
+          <w:numId w:val="25"/>
+        </w:numPr>
+        <w:rPr>
+          <w:rFonts w:ascii="OpenSans" w:hAnsi="OpenSans" w:cs="OpenSans"/>
+        </w:rPr>
+      </w:pPr>
+      <w:r>
+        <w:rPr>
+          <w:rFonts w:ascii="OpenSans" w:hAnsi="OpenSans" w:cs="OpenSans"/>
+        </w:rPr>
+        <w:t>Filière – Liste déroulante pré-chargée</w:t>
+      </w:r>
+      <w:r>
+        <w:rPr>
+          <w:rFonts w:ascii="OpenSans" w:hAnsi="OpenSans" w:cs="OpenSans"/>
+        </w:rPr>
+        <w:t>.</w:t>
+      </w:r>
+    </w:p>
+    <w:p>
+      <w:pPr>
+        <w:pStyle w:val="Pardeliste"/>
+        <w:numPr>
+          <w:ilvl w:val="0"/>
+          <w:numId w:val="25"/>
+        </w:numPr>
+        <w:rPr>
+          <w:rFonts w:ascii="OpenSans" w:hAnsi="OpenSans" w:cs="OpenSans"/>
+        </w:rPr>
+      </w:pPr>
+      <w:r>
+        <w:rPr>
+          <w:rFonts w:ascii="OpenSans" w:hAnsi="OpenSans" w:cs="OpenSans"/>
+        </w:rPr>
+        <w:t>D</w:t>
+      </w:r>
+      <w:r>
+        <w:rPr>
+          <w:rFonts w:ascii="OpenSans" w:hAnsi="OpenSans" w:cs="OpenSans"/>
+        </w:rPr>
+        <w:t>ate de réussite au concours de l’internat</w:t>
+      </w:r>
+      <w:r>
+        <w:rPr>
+          <w:rFonts w:ascii="OpenSans" w:hAnsi="OpenSans" w:cs="OpenSans"/>
+        </w:rPr>
+        <w:t xml:space="preserve"> - Calendrier.</w:t>
+      </w:r>
+    </w:p>
+    <w:p>
+      <w:pPr>
+        <w:pStyle w:val="Pardeliste"/>
+        <w:numPr>
+          <w:ilvl w:val="0"/>
+          <w:numId w:val="25"/>
+        </w:numPr>
+      </w:pPr>
+      <w:r>
+        <w:rPr>
+          <w:rFonts w:ascii="OpenSans" w:hAnsi="OpenSans" w:cs="OpenSans"/>
+        </w:rPr>
+        <w:t>N</w:t>
+      </w:r>
+      <w:r>
+        <w:rPr>
+          <w:rFonts w:ascii="OpenSans" w:hAnsi="OpenSans" w:cs="OpenSans"/>
+        </w:rPr>
+        <w:t>ombre de semestres validés</w:t>
+      </w:r>
+      <w:r>
+        <w:rPr>
+          <w:rFonts w:ascii="OpenSans" w:hAnsi="OpenSans" w:cs="OpenSans"/>
+        </w:rPr>
+        <w:t xml:space="preserve"> – Liste déroulante pré-chargée.</w:t>
+      </w:r>
+    </w:p>
+    <w:p>
+      <w:pPr>
+        <w:ind w:firstLine="0"/>
       </w:pPr>
     </w:p>
     <w:p>
@@ -4054,21 +4061,50 @@
         <w:jc w:val="both"/>
       </w:pPr>
       <w:r>
-        <w:t>L’accès à cette fonctionnalité se fait après l’authentification de l’utilisateur et une vérification de ces droits (l’utilisateur doit être un interne et son accès ne doit pas être bloqué par l’administrateur).</w:t>
-      </w:r>
-    </w:p>
-    <w:p>
-      <w:pPr>
-        <w:ind w:firstLine="0"/>
+        <w:rPr>
+          <w:u w:val="single"/>
+        </w:rPr>
+        <w:t>Note :</w:t>
+      </w:r>
+      <w:r>
+        <w:t xml:space="preserve"> la filière, la date de réussite au concours ainsi que le nombre de semestres validés ne sont pas pré-saisies.</w:t>
+      </w:r>
+    </w:p>
+    <w:p>
+      <w:pPr>
+        <w:ind w:firstLine="0"/>
+        <w:jc w:val="both"/>
+      </w:pPr>
+    </w:p>
+    <w:p>
+      <w:pPr>
+        <w:ind w:firstLine="0"/>
+        <w:jc w:val="both"/>
+      </w:pPr>
+      <w:r>
+        <w:t>Une fois cette fiche saisie, l’utilisateur rédige l’évaluation selon la grille présente en annexe.</w:t>
+      </w:r>
+    </w:p>
+    <w:p>
+      <w:pPr>
+        <w:ind w:firstLine="0"/>
+        <w:jc w:val="both"/>
       </w:pPr>
     </w:p>
     <w:p>
       <w:pPr>
         <w:ind w:firstLine="708"/>
-      </w:pPr>
-      <w:r>
-        <w:t>Les choix possibles sont affichés, l’interne indique ses vœux par préférence décroissante.</w:t>
-      </w:r>
+        <w:jc w:val="both"/>
+      </w:pPr>
+      <w:r>
+        <w:t>La consultation des évaluations se fait après une authentification et une vérification des droits (la consultation est seulement disponible pour les internes adhérents ayant évalués leur stage si l’administrateur n’a pas bloqué leur accès) . Aucune information permettant d’identifier l’auteur de l’évaluation ne devra être visible.</w:t>
+      </w:r>
+    </w:p>
+    <w:p>
+      <w:pPr>
+        <w:ind w:firstLine="0"/>
+        <w:jc w:val="both"/>
+      </w:pPr>
     </w:p>
     <w:p>
       <w:pPr>
@@ -4088,49 +4124,34 @@
           <w:szCs w:val="21"/>
           <w:shd w:val="clear" w:color="auto" w:fill="FFFFFF"/>
         </w:rPr>
-        <w:t>Une date butoir est fixée pour les dépôts des vœux et des messages de rappel doivent pouvoir être envoyés aux internes n’ayant pas renseigné leur vœux, afin de ne pas fausser le classement provisoire.</w:t>
-      </w:r>
-    </w:p>
-    <w:p>
-      <w:pPr>
-        <w:pStyle w:val="Default"/>
+        <w:t xml:space="preserve">Un calendrier d’évaluation/consultation </w:t>
+      </w:r>
+      <w:r>
         <w:rPr>
           <w:rFonts w:ascii="Open Sans" w:eastAsia="Times New Roman" w:hAnsi="Open Sans" w:cs="Open Sans"/>
           <w:sz w:val="21"/>
           <w:szCs w:val="21"/>
           <w:shd w:val="clear" w:color="auto" w:fill="FFFFFF"/>
         </w:rPr>
-      </w:pPr>
-    </w:p>
-    <w:p>
-      <w:pPr>
-        <w:pStyle w:val="Default"/>
-        <w:jc w:val="both"/>
+        <w:t>sera fixé</w:t>
+      </w:r>
+      <w:r>
         <w:rPr>
           <w:rFonts w:ascii="Open Sans" w:eastAsia="Times New Roman" w:hAnsi="Open Sans" w:cs="Open Sans"/>
           <w:sz w:val="21"/>
           <w:szCs w:val="21"/>
           <w:shd w:val="clear" w:color="auto" w:fill="FFFFFF"/>
         </w:rPr>
-      </w:pPr>
-      <w:r>
-        <w:rPr>
-          <w:rFonts w:ascii="Open Sans" w:eastAsia="Times New Roman" w:hAnsi="Open Sans" w:cs="Open Sans"/>
-          <w:sz w:val="21"/>
-          <w:szCs w:val="21"/>
-          <w:shd w:val="clear" w:color="auto" w:fill="FFFFFF"/>
-        </w:rPr>
-        <w:tab/>
-        <w:t>La consultation est disponible après la date butoir fixée du dépôt des vœux. Aucun nom d’interne ne doit apparaître pour conserver l’anonymat. C</w:t>
-      </w:r>
-      <w:r>
-        <w:rPr>
-          <w:rFonts w:ascii="Open Sans" w:eastAsia="Times New Roman" w:hAnsi="Open Sans" w:cs="Open Sans"/>
-          <w:sz w:val="21"/>
-          <w:szCs w:val="21"/>
-          <w:shd w:val="clear" w:color="auto" w:fill="FFFFFF"/>
-        </w:rPr>
-        <w:t>haque interne connaîtra le nombre de personnes ayant choisi les mêmes stages que ceux qu’il a renseignés (autres que le premier choix).</w:t>
+        <w:t xml:space="preserve"> : l’évaluation doit se faire 15 jours avant la consultation et la consultation est possible 15 jours avant le choix à l’ARS. </w:t>
+      </w:r>
+    </w:p>
+    <w:p>
+      <w:pPr>
+        <w:ind w:firstLine="0"/>
+        <w:jc w:val="both"/>
+      </w:pPr>
+      <w:r>
+        <w:t>Les dates changent d’une année à l’autre et doivent donc pouvoir être modifiées chaque année.</w:t>
       </w:r>
     </w:p>
     <w:p>
@@ -4167,22 +4188,52 @@
       <w:pPr>
         <w:ind w:firstLine="0"/>
       </w:pPr>
-    </w:p>
-    <w:p>
-      <w:pPr>
-        <w:ind w:firstLine="0"/>
-      </w:pPr>
-      <w:r>
-        <w:rPr>
-          <w:b/>
-        </w:rPr>
-        <w:t>Fonction :</w:t>
+      <w:r>
+        <w:br/>
+      </w:r>
+      <w:r>
+        <w:rPr>
+          <w:b/>
+        </w:rPr>
+        <w:t xml:space="preserve">Fonction </w:t>
+      </w:r>
+      <w:r>
+        <w:rPr>
+          <w:b/>
+        </w:rPr>
+        <w:t xml:space="preserve">F3 </w:t>
+      </w:r>
+      <w:r>
+        <w:rPr>
+          <w:b/>
+        </w:rPr>
+        <w:t>:</w:t>
       </w:r>
       <w:r>
         <w:t xml:space="preserve"> </w:t>
       </w:r>
       <w:r>
-        <w:t>Gérer le back-office (la liste des fonctionnalités est encore à confirmer)</w:t>
+        <w:t>Gérer les pré-choix.</w:t>
+      </w:r>
+    </w:p>
+    <w:p>
+      <w:pPr>
+        <w:ind w:firstLine="0"/>
+      </w:pPr>
+      <w:r>
+        <w:br/>
+      </w:r>
+      <w:r>
+        <w:rPr>
+          <w:b/>
+        </w:rPr>
+        <w:t>Objet :</w:t>
+      </w:r>
+      <w:r>
+        <w:t xml:space="preserve"> </w:t>
+      </w:r>
+      <w:r>
+        <w:t>Affichage des choix de stage et ordonnancement des vœux</w:t>
       </w:r>
       <w:r>
         <w:t>.</w:t>
@@ -4192,6 +4243,65 @@
       <w:pPr>
         <w:ind w:firstLine="0"/>
       </w:pPr>
+    </w:p>
+    <w:p>
+      <w:pPr>
+        <w:ind w:firstLine="0"/>
+      </w:pPr>
+      <w:r>
+        <w:rPr>
+          <w:b/>
+        </w:rPr>
+        <w:t>Entré</w:t>
+      </w:r>
+      <w:r>
+        <w:rPr>
+          <w:b/>
+        </w:rPr>
+        <w:t>e</w:t>
+      </w:r>
+      <w:r>
+        <w:rPr>
+          <w:b/>
+        </w:rPr>
+        <w:t>s :</w:t>
+      </w:r>
+      <w:r>
+        <w:rPr>
+          <w:b/>
+        </w:rPr>
+        <w:t xml:space="preserve"> </w:t>
+      </w:r>
+      <w:r>
+        <w:t xml:space="preserve">Liste des choix possibles.  </w:t>
+      </w:r>
+    </w:p>
+    <w:p>
+      <w:pPr>
+        <w:ind w:firstLine="0"/>
+        <w:rPr>
+          <w:b/>
+        </w:rPr>
+      </w:pPr>
+    </w:p>
+    <w:p>
+      <w:pPr>
+        <w:ind w:firstLine="0"/>
+      </w:pPr>
+      <w:r>
+        <w:rPr>
+          <w:b/>
+        </w:rPr>
+        <w:t>Sorties :</w:t>
+      </w:r>
+    </w:p>
+    <w:p>
+      <w:pPr>
+        <w:ind w:firstLine="0"/>
+        <w:rPr>
+          <w:b/>
+        </w:rPr>
+      </w:pPr>
       <w:r>
         <w:br/>
       </w:r>
@@ -4199,246 +4309,101 @@
         <w:rPr>
           <w:b/>
         </w:rPr>
-        <w:t>Objet :</w:t>
-      </w:r>
-      <w:r>
-        <w:t xml:space="preserve"> </w:t>
-      </w:r>
-      <w:r>
-        <w:t>Gérer le back-office (la liste des fonctionnalités est encore à confirmer)</w:t>
-      </w:r>
-      <w:r>
-        <w:t>.</w:t>
-      </w:r>
-    </w:p>
-    <w:p>
-      <w:pPr>
-        <w:ind w:firstLine="0"/>
-      </w:pPr>
-    </w:p>
-    <w:p>
-      <w:pPr>
-        <w:ind w:firstLine="0"/>
-      </w:pPr>
-      <w:r>
-        <w:rPr>
-          <w:b/>
-        </w:rPr>
-        <w:t>Entrés :</w:t>
-      </w:r>
-      <w:r>
-        <w:rPr>
-          <w:b/>
-        </w:rPr>
-        <w:t xml:space="preserve"> </w:t>
-      </w:r>
-      <w:r>
-        <w:t xml:space="preserve">Le numéro de compte </w:t>
-      </w:r>
-      <w:r>
-        <w:t>sélectionné</w:t>
-      </w:r>
-    </w:p>
-    <w:p>
-      <w:pPr>
-        <w:ind w:firstLine="0"/>
-      </w:pPr>
-    </w:p>
-    <w:p>
-      <w:pPr>
-        <w:ind w:firstLine="0"/>
-      </w:pPr>
-      <w:r>
-        <w:rPr>
-          <w:b/>
-        </w:rPr>
-        <w:t>Sorties :</w:t>
-      </w:r>
-      <w:r>
-        <w:rPr>
-          <w:b/>
-        </w:rPr>
-        <w:t xml:space="preserve"> </w:t>
-      </w:r>
-      <w:r>
-        <w:t>Confirmation de la prise en charge de l’opération</w:t>
-      </w:r>
-    </w:p>
-    <w:p>
-      <w:pPr>
-        <w:ind w:firstLine="0"/>
-      </w:pPr>
-      <w:r>
-        <w:br/>
-      </w:r>
-      <w:r>
-        <w:rPr>
-          <w:b/>
-        </w:rPr>
         <w:t>Mode de fonctionnement :</w:t>
       </w:r>
-      <w:r>
-        <w:br/>
-      </w:r>
-    </w:p>
-    <w:p>
-      <w:pPr>
-        <w:ind w:firstLine="0"/>
-      </w:pPr>
-      <w:r>
-        <w:t xml:space="preserve">Les administrateurs peuvent gérer le back-office en accédant à une page de l’application avec un login et un mot de passe autorisé. </w:t>
-      </w:r>
-    </w:p>
-    <w:p>
-      <w:pPr>
-        <w:ind w:firstLine="0"/>
-      </w:pPr>
-    </w:p>
-    <w:p>
-      <w:pPr>
-        <w:ind w:firstLine="0"/>
-      </w:pPr>
-      <w:r>
-        <w:t>Il sera possible de faire depuis cette interface des opérations sur les comptes. Ces opérations peuvent êtres :</w:t>
-      </w:r>
-    </w:p>
-    <w:p>
-      <w:pPr>
-        <w:ind w:firstLine="0"/>
-      </w:pPr>
-    </w:p>
-    <w:p>
-      <w:pPr>
-        <w:ind w:firstLine="0"/>
-      </w:pPr>
-    </w:p>
-    <w:p>
-      <w:pPr>
-        <w:ind w:firstLine="0"/>
-        <w:rPr>
-          <w:b/>
-        </w:rPr>
-      </w:pPr>
-      <w:r>
-        <w:rPr>
-          <w:b/>
-        </w:rPr>
-        <w:t>Accepter un compte</w:t>
-      </w:r>
-    </w:p>
-    <w:p>
-      <w:pPr>
-        <w:ind w:left="705" w:firstLine="0"/>
-      </w:pPr>
-      <w:r>
-        <w:t>Une page affichera les demandes d’inscription envoyée par les élèves. Elles pourront être acceptées ou refusées si les informations sont bonnes ou fausses.</w:t>
-      </w:r>
-    </w:p>
-    <w:p>
-      <w:pPr>
-        <w:ind w:firstLine="0"/>
-      </w:pPr>
-    </w:p>
-    <w:p>
-      <w:pPr>
-        <w:ind w:firstLine="0"/>
-        <w:rPr>
-          <w:b/>
-        </w:rPr>
-      </w:pPr>
-      <w:r>
-        <w:rPr>
-          <w:b/>
-        </w:rPr>
-        <w:t>Rechercher un compte</w:t>
-      </w:r>
-      <w:r>
-        <w:rPr>
-          <w:b/>
+    </w:p>
+    <w:p>
+      <w:pPr>
+        <w:ind w:firstLine="0"/>
+        <w:rPr>
+          <w:b/>
+        </w:rPr>
+      </w:pPr>
+    </w:p>
+    <w:p>
+      <w:pPr>
+        <w:ind w:firstLine="0"/>
+        <w:jc w:val="both"/>
+      </w:pPr>
+      <w:r>
+        <w:t>L’accès à cette fonctionnalité se fait après l’authentification de l’utilisateur et une vérification de ces droits (l’utilisateur doit être un interne et son accès ne doit pas être bloqué par l’administrateur).</w:t>
+      </w:r>
+    </w:p>
+    <w:p>
+      <w:pPr>
+        <w:ind w:firstLine="0"/>
+      </w:pPr>
+    </w:p>
+    <w:p>
+      <w:pPr>
+        <w:ind w:firstLine="708"/>
+      </w:pPr>
+      <w:r>
+        <w:t>Les choix possibles sont affichés, l’interne indique ses vœux par préférence décroissante.</w:t>
+      </w:r>
+    </w:p>
+    <w:p>
+      <w:pPr>
+        <w:pStyle w:val="Default"/>
+        <w:jc w:val="both"/>
+        <w:rPr>
+          <w:rFonts w:ascii="Open Sans" w:eastAsia="Times New Roman" w:hAnsi="Open Sans" w:cs="Open Sans"/>
+          <w:sz w:val="21"/>
+          <w:szCs w:val="21"/>
+          <w:shd w:val="clear" w:color="auto" w:fill="FFFFFF"/>
+        </w:rPr>
+      </w:pPr>
+      <w:r>
+        <w:rPr>
+          <w:rFonts w:ascii="Open Sans" w:eastAsia="Times New Roman" w:hAnsi="Open Sans" w:cs="Open Sans"/>
+          <w:sz w:val="21"/>
+          <w:szCs w:val="21"/>
+          <w:shd w:val="clear" w:color="auto" w:fill="FFFFFF"/>
+        </w:rPr>
+        <w:t>Une date butoir est fixée pour les dépôts des vœux et des messages de rappel doivent pouvoir être envoyés aux internes n’ayant pas renseigné leur vœux, afin de ne pas fausser le classement provisoire.</w:t>
+      </w:r>
+    </w:p>
+    <w:p>
+      <w:pPr>
+        <w:pStyle w:val="Default"/>
+        <w:rPr>
+          <w:rFonts w:ascii="Open Sans" w:eastAsia="Times New Roman" w:hAnsi="Open Sans" w:cs="Open Sans"/>
+          <w:sz w:val="21"/>
+          <w:szCs w:val="21"/>
+          <w:shd w:val="clear" w:color="auto" w:fill="FFFFFF"/>
+        </w:rPr>
+      </w:pPr>
+    </w:p>
+    <w:p>
+      <w:pPr>
+        <w:pStyle w:val="Default"/>
+        <w:jc w:val="both"/>
+        <w:rPr>
+          <w:rFonts w:ascii="Open Sans" w:eastAsia="Times New Roman" w:hAnsi="Open Sans" w:cs="Open Sans"/>
+          <w:sz w:val="21"/>
+          <w:szCs w:val="21"/>
+          <w:shd w:val="clear" w:color="auto" w:fill="FFFFFF"/>
+        </w:rPr>
+      </w:pPr>
+      <w:r>
+        <w:rPr>
+          <w:rFonts w:ascii="Open Sans" w:eastAsia="Times New Roman" w:hAnsi="Open Sans" w:cs="Open Sans"/>
+          <w:sz w:val="21"/>
+          <w:szCs w:val="21"/>
+          <w:shd w:val="clear" w:color="auto" w:fill="FFFFFF"/>
         </w:rPr>
         <w:tab/>
-      </w:r>
-    </w:p>
-    <w:p>
-      <w:pPr>
-        <w:ind w:left="708" w:firstLine="0"/>
-      </w:pPr>
-      <w:r>
-        <w:t>Grâce à un champ de recherche unique, l’administrateur pourra rechercher un compte en fonction de son nom ou de son ID.</w:t>
-      </w:r>
-    </w:p>
-    <w:p>
-      <w:pPr>
-        <w:ind w:firstLine="0"/>
-      </w:pPr>
-    </w:p>
-    <w:p>
-      <w:pPr>
-        <w:ind w:firstLine="0"/>
-        <w:rPr>
-          <w:b/>
-        </w:rPr>
-      </w:pPr>
-      <w:r>
-        <w:rPr>
-          <w:b/>
-        </w:rPr>
-        <w:t>Visualiser et modifier un compte</w:t>
-      </w:r>
-    </w:p>
-    <w:p>
-      <w:pPr>
-        <w:pStyle w:val="Paragraphedeliste"/>
-        <w:ind w:firstLine="0"/>
-      </w:pPr>
-      <w:r>
-        <w:t>Un bouton à côté des informations permettra d’ouvrir une fenêtre afin que l’administrateur puisse visualiser les informations du compte. Les champs affichés seront modifiable et un bouton de validation confirmera la prise en charge des modifications. Une vérification préalable pourra être effectuée afin de vérifier que les informations sont correctes et différentes.</w:t>
-      </w:r>
-    </w:p>
-    <w:p>
-      <w:pPr>
-        <w:pStyle w:val="Paragraphedeliste"/>
-        <w:ind w:firstLine="0"/>
-      </w:pPr>
-      <w:r>
-        <w:t xml:space="preserve"> </w:t>
-      </w:r>
-    </w:p>
-    <w:p>
-      <w:pPr>
-        <w:ind w:firstLine="0"/>
-        <w:rPr>
-          <w:b/>
-        </w:rPr>
-      </w:pPr>
-      <w:r>
-        <w:rPr>
-          <w:b/>
-        </w:rPr>
-        <w:t>Supprimer un compte</w:t>
-      </w:r>
-    </w:p>
-    <w:p>
-      <w:pPr>
-        <w:ind w:left="705" w:firstLine="0"/>
-        <w:rPr>
-          <w:b/>
-        </w:rPr>
-      </w:pPr>
-      <w:r>
-        <w:t>Un autre bouton permettra de supprimer le compte. Une demande de confirmation sera demandée afin qu’un effacement accidentel n’arrive pas</w:t>
-      </w:r>
-      <w:r>
-        <w:rPr>
-          <w:b/>
-        </w:rPr>
-        <w:tab/>
-      </w:r>
-    </w:p>
-    <w:p>
-      <w:pPr>
-        <w:ind w:firstLine="0"/>
-      </w:pPr>
+        <w:t>La consultation est disponible après la date butoir fixée du dépôt des vœux. Aucun nom d’interne ne doit apparaître pour conserver l’anonymat. C</w:t>
+      </w:r>
+      <w:r>
+        <w:rPr>
+          <w:rFonts w:ascii="Open Sans" w:eastAsia="Times New Roman" w:hAnsi="Open Sans" w:cs="Open Sans"/>
+          <w:sz w:val="21"/>
+          <w:szCs w:val="21"/>
+          <w:shd w:val="clear" w:color="auto" w:fill="FFFFFF"/>
+        </w:rPr>
+        <w:t>haque interne connaîtra le nombre de personnes ayant choisi les mêmes stages que ceux qu’il a renseignés (autres que le premier choix).</w:t>
+      </w:r>
     </w:p>
     <w:p>
       <w:pPr>
@@ -4453,7 +4418,7 @@
         <w:pStyle w:val="Titre1"/>
         <w:numPr>
           <w:ilvl w:val="0"/>
-          <w:numId w:val="21"/>
+          <w:numId w:val="22"/>
         </w:numPr>
       </w:pPr>
       <w:r>
@@ -4487,21 +4452,34 @@
         <w:rPr>
           <w:b/>
         </w:rPr>
-        <w:t>Fonction :</w:t>
+        <w:t xml:space="preserve">Fonction </w:t>
+      </w:r>
+      <w:r>
+        <w:rPr>
+          <w:b/>
+        </w:rPr>
+        <w:t xml:space="preserve">F4 </w:t>
+      </w:r>
+      <w:r>
+        <w:rPr>
+          <w:b/>
+        </w:rPr>
+        <w:t>:</w:t>
       </w:r>
       <w:r>
         <w:t xml:space="preserve"> </w:t>
       </w:r>
       <w:r>
-        <w:t>Gérer les comptes (internes, adhérents, administrateur).</w:t>
-      </w:r>
-    </w:p>
-    <w:p>
-      <w:pPr>
-        <w:ind w:firstLine="0"/>
-      </w:pPr>
-      <w:bookmarkStart w:id="22" w:name="_GoBack"/>
-      <w:bookmarkEnd w:id="22"/>
+        <w:t>Gérer le back-office (la liste des fonctionnalités est encore à confirmer)</w:t>
+      </w:r>
+      <w:r>
+        <w:t>.</w:t>
+      </w:r>
+    </w:p>
+    <w:p>
+      <w:pPr>
+        <w:ind w:firstLine="0"/>
+      </w:pPr>
       <w:r>
         <w:br/>
       </w:r>
@@ -4515,7 +4493,10 @@
         <w:t xml:space="preserve"> </w:t>
       </w:r>
       <w:r>
-        <w:t>Gérer les comptes (internes, adhérents, administrateur).</w:t>
+        <w:t>Gérer le back-office (la liste des fonctionnalités est encore à confirmer)</w:t>
+      </w:r>
+      <w:r>
+        <w:t>.</w:t>
       </w:r>
     </w:p>
     <w:p>
@@ -4534,10 +4515,16 @@
         <w:t>Entrés :</w:t>
       </w:r>
       <w:r>
+        <w:rPr>
+          <w:b/>
+        </w:rPr>
         <w:t xml:space="preserve"> </w:t>
       </w:r>
       <w:r>
-        <w:t>Informations demandées</w:t>
+        <w:t xml:space="preserve">Le numéro de compte </w:t>
+      </w:r>
+      <w:r>
+        <w:t>sélectionné</w:t>
       </w:r>
     </w:p>
     <w:p>
@@ -4556,10 +4543,13 @@
         <w:t>Sorties :</w:t>
       </w:r>
       <w:r>
+        <w:rPr>
+          <w:b/>
+        </w:rPr>
         <w:t xml:space="preserve"> </w:t>
       </w:r>
       <w:r>
-        <w:t>Confirmation de prise en charge</w:t>
+        <w:t>Confirmation de la prise en charge de l’opération</w:t>
       </w:r>
     </w:p>
     <w:p>
@@ -4576,98 +4566,167 @@
         <w:t>Mode de fonctionnement :</w:t>
       </w:r>
       <w:r>
-        <w:rPr>
-          <w:b/>
-        </w:rPr>
+        <w:br/>
+      </w:r>
+    </w:p>
+    <w:p>
+      <w:pPr>
+        <w:ind w:firstLine="0"/>
+      </w:pPr>
+      <w:r>
+        <w:t xml:space="preserve">Les administrateurs peuvent gérer le back-office en accédant à une page de l’application avec un login et un mot de passe autorisé. </w:t>
+      </w:r>
+    </w:p>
+    <w:p>
+      <w:pPr>
+        <w:ind w:firstLine="0"/>
+      </w:pPr>
+    </w:p>
+    <w:p>
+      <w:pPr>
+        <w:ind w:firstLine="0"/>
+      </w:pPr>
+      <w:r>
+        <w:t>Il sera possible de faire depuis cette interface des opérations sur les comptes. Ces opérations peuvent êtres :</w:t>
+      </w:r>
+    </w:p>
+    <w:p>
+      <w:pPr>
+        <w:ind w:firstLine="0"/>
+      </w:pPr>
+    </w:p>
+    <w:p>
+      <w:pPr>
+        <w:ind w:firstLine="0"/>
+      </w:pPr>
+    </w:p>
+    <w:p>
+      <w:pPr>
+        <w:ind w:firstLine="0"/>
+        <w:rPr>
+          <w:b/>
+        </w:rPr>
+      </w:pPr>
+      <w:r>
+        <w:rPr>
+          <w:b/>
+        </w:rPr>
+        <w:t>Accepter un compte</w:t>
+      </w:r>
+    </w:p>
+    <w:p>
+      <w:pPr>
+        <w:ind w:left="705" w:firstLine="0"/>
+      </w:pPr>
+      <w:r>
+        <w:t>Une page affichera les demandes d’inscription envoyée par les élèves. Elles pourront être acceptées ou refusées si les informations sont bonnes ou fausses.</w:t>
+      </w:r>
+    </w:p>
+    <w:p>
+      <w:pPr>
+        <w:ind w:firstLine="0"/>
+      </w:pPr>
+    </w:p>
+    <w:p>
+      <w:pPr>
+        <w:ind w:firstLine="0"/>
+        <w:rPr>
+          <w:b/>
+        </w:rPr>
+      </w:pPr>
+      <w:r>
+        <w:rPr>
+          <w:b/>
+        </w:rPr>
+        <w:t>Rechercher un compte</w:t>
+      </w:r>
+      <w:r>
+        <w:rPr>
+          <w:b/>
+        </w:rPr>
+        <w:tab/>
+      </w:r>
+    </w:p>
+    <w:p>
+      <w:pPr>
+        <w:ind w:left="708" w:firstLine="0"/>
+      </w:pPr>
+      <w:r>
+        <w:t>Grâce à un champ de recherche unique, l’administrateur pourra rechercher un compte en fonction de son nom ou de son ID.</w:t>
+      </w:r>
+    </w:p>
+    <w:p>
+      <w:pPr>
+        <w:ind w:firstLine="0"/>
+      </w:pPr>
+    </w:p>
+    <w:p>
+      <w:pPr>
+        <w:ind w:firstLine="0"/>
+        <w:rPr>
+          <w:b/>
+        </w:rPr>
+      </w:pPr>
+      <w:r>
+        <w:rPr>
+          <w:b/>
+        </w:rPr>
+        <w:t>Visualiser et modifier un compte</w:t>
+      </w:r>
+    </w:p>
+    <w:p>
+      <w:pPr>
+        <w:pStyle w:val="Pardeliste"/>
+        <w:ind w:firstLine="0"/>
+      </w:pPr>
+      <w:r>
+        <w:t>Un bouton à côté des informations permettra d’ouvrir une fenêtre afin que l’administrateur puisse visualiser les informations du compte. Les champs affichés seront modifiable et un bouton de validation confirmera la prise en charge des modifications. Une vérification préalable pourra être effectuée afin de vérifier que les informations sont correctes et différentes.</w:t>
+      </w:r>
+    </w:p>
+    <w:p>
+      <w:pPr>
+        <w:pStyle w:val="Pardeliste"/>
+        <w:ind w:firstLine="0"/>
+      </w:pPr>
+      <w:r>
         <w:t xml:space="preserve"> </w:t>
       </w:r>
     </w:p>
     <w:p>
       <w:pPr>
         <w:ind w:firstLine="0"/>
-      </w:pPr>
-    </w:p>
-    <w:p>
-      <w:pPr>
-        <w:ind w:firstLine="0"/>
-      </w:pPr>
-    </w:p>
-    <w:p>
-      <w:pPr>
-        <w:ind w:firstLine="0"/>
-        <w:rPr>
-          <w:b/>
-        </w:rPr>
-      </w:pPr>
-      <w:r>
-        <w:rPr>
-          <w:b/>
-        </w:rPr>
-        <w:t>Création d’un compte</w:t>
-      </w:r>
-    </w:p>
-    <w:p>
-      <w:pPr>
-        <w:ind w:firstLine="0"/>
-        <w:rPr>
-          <w:b/>
-        </w:rPr>
-      </w:pPr>
-    </w:p>
-    <w:p>
-      <w:pPr>
-        <w:ind w:firstLine="0"/>
-      </w:pPr>
-      <w:r>
-        <w:t>Une fenêtre</w:t>
-      </w:r>
-      <w:r>
-        <w:t xml:space="preserve"> affichant des champs et des menus déroulants permettront aux élèves de créer leur compte. Les informations demandées seront ensuite envoyer au serveur et s’afficheront sur la page dédiée à la validation des comptes (</w:t>
-      </w:r>
-      <w:r>
-        <w:rPr>
-          <w:i/>
-        </w:rPr>
-        <w:t>cf fonction Gérer le back-office</w:t>
-      </w:r>
-      <w:r>
-        <w:t>).</w:t>
-      </w:r>
-    </w:p>
-    <w:p>
-      <w:pPr>
-        <w:ind w:firstLine="0"/>
-      </w:pPr>
-    </w:p>
-    <w:p>
-      <w:pPr>
-        <w:ind w:firstLine="0"/>
-        <w:rPr>
-          <w:b/>
-        </w:rPr>
-      </w:pPr>
-      <w:r>
-        <w:rPr>
-          <w:b/>
-        </w:rPr>
-        <w:t>Modifier son compte</w:t>
-      </w:r>
-    </w:p>
-    <w:p>
-      <w:pPr>
-        <w:ind w:firstLine="0"/>
-        <w:rPr>
-          <w:b/>
-        </w:rPr>
-      </w:pPr>
-    </w:p>
-    <w:p>
-      <w:pPr>
-        <w:ind w:firstLine="0"/>
-      </w:pPr>
-      <w:r>
-        <w:t>Il sera possible à l’élève de modifier certaines informations de son compte via une page dédiée. Ces modifications devront  ensuite être validées par un administrateur afin de vérifiée qu’elles restent cohérentes et correctes.</w:t>
-      </w:r>
+        <w:rPr>
+          <w:b/>
+        </w:rPr>
+      </w:pPr>
+      <w:r>
+        <w:rPr>
+          <w:b/>
+        </w:rPr>
+        <w:t>Supprimer un compte</w:t>
+      </w:r>
+    </w:p>
+    <w:p>
+      <w:pPr>
+        <w:ind w:left="705" w:firstLine="0"/>
+        <w:rPr>
+          <w:b/>
+        </w:rPr>
+      </w:pPr>
+      <w:r>
+        <w:t>Un autre bouton permettra de supprimer le compte. Une demande de confirmation sera demandée afin qu’un effacement accidentel n’arrive pas</w:t>
+      </w:r>
+      <w:r>
+        <w:rPr>
+          <w:b/>
+        </w:rPr>
+        <w:tab/>
+      </w:r>
+    </w:p>
+    <w:p>
+      <w:pPr>
+        <w:ind w:firstLine="0"/>
+      </w:pPr>
     </w:p>
     <w:p>
       <w:pPr>
@@ -4682,7 +4741,7 @@
         <w:pStyle w:val="Titre1"/>
         <w:numPr>
           <w:ilvl w:val="0"/>
-          <w:numId w:val="22"/>
+          <w:numId w:val="24"/>
         </w:numPr>
       </w:pPr>
       <w:r>
@@ -4716,7 +4775,19 @@
         <w:rPr>
           <w:b/>
         </w:rPr>
-        <w:t>Fonction :</w:t>
+        <w:t xml:space="preserve">Fonction </w:t>
+      </w:r>
+      <w:r>
+        <w:rPr>
+          <w:b/>
+        </w:rPr>
+        <w:t xml:space="preserve">F5 </w:t>
+      </w:r>
+      <w:r>
+        <w:rPr>
+          <w:b/>
+        </w:rPr>
+        <w:t>:</w:t>
       </w:r>
       <w:r>
         <w:t xml:space="preserve"> </w:t>
@@ -4724,6 +4795,11 @@
       <w:r>
         <w:t>Analyser les évaluations.</w:t>
       </w:r>
+    </w:p>
+    <w:p>
+      <w:pPr>
+        <w:ind w:firstLine="0"/>
+      </w:pPr>
       <w:r>
         <w:br/>
       </w:r>
@@ -4747,6 +4823,14 @@
           <w:b/>
         </w:rPr>
       </w:pPr>
+    </w:p>
+    <w:p>
+      <w:pPr>
+        <w:ind w:firstLine="0"/>
+        <w:rPr>
+          <w:b/>
+        </w:rPr>
+      </w:pPr>
       <w:r>
         <w:rPr>
           <w:b/>
@@ -4765,6 +4849,23 @@
         </w:rPr>
         <w:t>s :</w:t>
       </w:r>
+      <w:r>
+        <w:rPr>
+          <w:b/>
+        </w:rPr>
+        <w:t xml:space="preserve"> </w:t>
+      </w:r>
+      <w:r>
+        <w:t>Evaluation des internes</w:t>
+      </w:r>
+    </w:p>
+    <w:p>
+      <w:pPr>
+        <w:ind w:firstLine="0"/>
+        <w:rPr>
+          <w:b/>
+        </w:rPr>
+      </w:pPr>
     </w:p>
     <w:p>
       <w:pPr>
@@ -4780,8 +4881,25 @@
         <w:t>Sorties :</w:t>
       </w:r>
       <w:r>
+        <w:rPr>
+          <w:b/>
+        </w:rPr>
+        <w:t xml:space="preserve"> </w:t>
+      </w:r>
+      <w:r>
+        <w:t>Statistiques sur les évaluations</w:t>
+      </w:r>
+      <w:r>
         <w:br/>
       </w:r>
+    </w:p>
+    <w:p>
+      <w:pPr>
+        <w:ind w:firstLine="0"/>
+        <w:rPr>
+          <w:b/>
+        </w:rPr>
+      </w:pPr>
       <w:r>
         <w:rPr>
           <w:b/>
@@ -4800,54 +4918,168 @@
     <w:p>
       <w:pPr>
         <w:ind w:firstLine="0"/>
+        <w:rPr>
+          <w:b/>
+        </w:rPr>
+      </w:pPr>
+      <w:r>
+        <w:t>Cette fo</w:t>
+      </w:r>
+      <w:r>
+        <w:t>nction permet</w:t>
+      </w:r>
+      <w:r>
+        <w:t xml:space="preserve"> de gérer les différentes statistiques</w:t>
+      </w:r>
+      <w:r>
+        <w:t xml:space="preserve"> récupérées à l’aide des données présentes dans la base de données</w:t>
+      </w:r>
+    </w:p>
+    <w:p>
+      <w:pPr>
+        <w:ind w:firstLine="0"/>
       </w:pPr>
       <w:r>
         <w:br/>
       </w:r>
       <w:r>
-        <w:t xml:space="preserve">Le but de cette fonction est d'afficher des statistiques sur les évaluations : </w:t>
-      </w:r>
-    </w:p>
-    <w:p>
-      <w:pPr>
-        <w:ind w:firstLine="0"/>
-      </w:pPr>
-    </w:p>
-    <w:p>
-      <w:pPr>
-        <w:ind w:firstLine="0"/>
-      </w:pPr>
-      <w:r>
-        <w:t xml:space="preserve"> * Nombre d'évaluation au total</w:t>
-      </w:r>
-    </w:p>
-    <w:p>
-      <w:pPr>
-        <w:ind w:firstLine="0"/>
-      </w:pPr>
-      <w:r>
-        <w:t xml:space="preserve"> * Taux de participation</w:t>
-      </w:r>
-    </w:p>
-    <w:p>
-      <w:pPr>
-        <w:ind w:firstLine="0"/>
-      </w:pPr>
-      <w:r>
-        <w:t xml:space="preserve"> * Les moyennes des pourcentages</w:t>
-      </w:r>
-    </w:p>
-    <w:p>
-      <w:pPr>
-        <w:ind w:firstLine="0"/>
-      </w:pPr>
-    </w:p>
-    <w:p>
-      <w:pPr>
-        <w:ind w:firstLine="0"/>
-      </w:pPr>
-      <w:r>
-        <w:t>Ces statistiques sont accessibles aux administrateurs seulement.</w:t>
+        <w:t>Concrètement, cela doit permettre</w:t>
+      </w:r>
+      <w:r>
+        <w:t xml:space="preserve"> d'afficher</w:t>
+      </w:r>
+      <w:r>
+        <w:t xml:space="preserve"> 3 types de </w:t>
+      </w:r>
+      <w:r>
+        <w:t>sta</w:t>
+      </w:r>
+      <w:r>
+        <w:t>tistiques sur les évaluations :</w:t>
+      </w:r>
+    </w:p>
+    <w:p>
+      <w:pPr>
+        <w:ind w:firstLine="0"/>
+      </w:pPr>
+    </w:p>
+    <w:p>
+      <w:pPr>
+        <w:pStyle w:val="Pardeliste"/>
+        <w:numPr>
+          <w:ilvl w:val="0"/>
+          <w:numId w:val="1"/>
+        </w:numPr>
+      </w:pPr>
+      <w:r>
+        <w:t>Le nombre</w:t>
+      </w:r>
+      <w:r>
+        <w:t xml:space="preserve"> total</w:t>
+      </w:r>
+      <w:r>
+        <w:t xml:space="preserve"> d’</w:t>
+      </w:r>
+      <w:r>
+        <w:t>évaluation</w:t>
+      </w:r>
+    </w:p>
+    <w:p>
+      <w:pPr>
+        <w:pStyle w:val="Pardeliste"/>
+        <w:numPr>
+          <w:ilvl w:val="0"/>
+          <w:numId w:val="1"/>
+        </w:numPr>
+      </w:pPr>
+      <w:r>
+        <w:t>Le taux de participation</w:t>
+      </w:r>
+    </w:p>
+    <w:p>
+      <w:pPr>
+        <w:pStyle w:val="Pardeliste"/>
+        <w:numPr>
+          <w:ilvl w:val="0"/>
+          <w:numId w:val="1"/>
+        </w:numPr>
+      </w:pPr>
+      <w:r>
+        <w:t>Les moyennes des pourcentages</w:t>
+      </w:r>
+    </w:p>
+    <w:p>
+      <w:pPr>
+        <w:ind w:firstLine="0"/>
+      </w:pPr>
+    </w:p>
+    <w:p>
+      <w:pPr>
+        <w:ind w:firstLine="0"/>
+      </w:pPr>
+      <w:r>
+        <w:t>Ces</w:t>
+      </w:r>
+      <w:r>
+        <w:t xml:space="preserve"> statistiques</w:t>
+      </w:r>
+      <w:r>
+        <w:t xml:space="preserve"> fournies en sortie par la fonction</w:t>
+      </w:r>
+      <w:r>
+        <w:t xml:space="preserve"> </w:t>
+      </w:r>
+      <w:r>
+        <w:t xml:space="preserve">ne </w:t>
+      </w:r>
+      <w:r>
+        <w:t>ser</w:t>
+      </w:r>
+      <w:r>
+        <w:t xml:space="preserve">ont </w:t>
+      </w:r>
+      <w:r>
+        <w:t>acce</w:t>
+      </w:r>
+      <w:r>
+        <w:t>s</w:t>
+      </w:r>
+      <w:r>
+        <w:t>sibles que pa</w:t>
+      </w:r>
+      <w:r>
+        <w:t>r les</w:t>
+      </w:r>
+      <w:r>
+        <w:t xml:space="preserve"> administra</w:t>
+      </w:r>
+      <w:r>
+        <w:t>teurs</w:t>
+      </w:r>
+      <w:r>
+        <w:t>.</w:t>
+      </w:r>
+      <w:r>
+        <w:t xml:space="preserve"> Aucun autre type de membre ne pourra y accéder sans autorisation préalable.</w:t>
+      </w:r>
+    </w:p>
+    <w:p>
+      <w:pPr>
+        <w:ind w:firstLine="0"/>
+      </w:pPr>
+    </w:p>
+    <w:p>
+      <w:pPr>
+        <w:ind w:firstLine="0"/>
+      </w:pPr>
+      <w:r>
+        <w:t>Toutes ces données seront analysables rapidement grâce à un récapitulatif global</w:t>
+      </w:r>
+      <w:r>
+        <w:t xml:space="preserve"> de celles-ci</w:t>
+      </w:r>
+      <w:r>
+        <w:t>.</w:t>
       </w:r>
     </w:p>
     <w:p>
@@ -4902,7 +5134,19 @@
         <w:rPr>
           <w:b/>
         </w:rPr>
-        <w:t>Fonction :</w:t>
+        <w:t xml:space="preserve">Fonction </w:t>
+      </w:r>
+      <w:r>
+        <w:rPr>
+          <w:b/>
+        </w:rPr>
+        <w:t xml:space="preserve">F6 </w:t>
+      </w:r>
+      <w:r>
+        <w:rPr>
+          <w:b/>
+        </w:rPr>
+        <w:t>:</w:t>
       </w:r>
       <w:r>
         <w:t xml:space="preserve"> </w:t>
@@ -5185,19 +5429,7 @@
               <w:jc w:val="center"/>
             </w:pPr>
             <w:r>
-              <w:t>Hôpital</w:t>
-            </w:r>
-            <w:r>
-              <w:t xml:space="preserve"> </w:t>
-            </w:r>
-            <w:r>
-              <w:t>4</w:t>
-            </w:r>
-            <w:r>
-              <w:t> ;</w:t>
-            </w:r>
-            <w:r>
-              <w:t xml:space="preserve"> Poste 1</w:t>
+              <w:t>Hôpital 4 ; Poste 1</w:t>
             </w:r>
           </w:p>
         </w:tc>
@@ -5232,19 +5464,7 @@
               <w:jc w:val="center"/>
             </w:pPr>
             <w:r>
-              <w:t>Hôpital</w:t>
-            </w:r>
-            <w:r>
-              <w:t xml:space="preserve"> </w:t>
-            </w:r>
-            <w:r>
-              <w:t>2</w:t>
-            </w:r>
-            <w:r>
-              <w:t> ;</w:t>
-            </w:r>
-            <w:r>
-              <w:t xml:space="preserve"> Poste 5</w:t>
+              <w:t>Hôpital 2 ; Poste 5</w:t>
             </w:r>
           </w:p>
         </w:tc>
@@ -5279,13 +5499,7 @@
               <w:jc w:val="center"/>
             </w:pPr>
             <w:r>
-              <w:t>Hôpital</w:t>
-            </w:r>
-            <w:r>
-              <w:t xml:space="preserve"> 1 ;</w:t>
-            </w:r>
-            <w:r>
-              <w:t xml:space="preserve"> Poste 1</w:t>
+              <w:t>Hôpital 1 ; Poste 1</w:t>
             </w:r>
           </w:p>
         </w:tc>
@@ -5320,13 +5534,7 @@
               <w:jc w:val="center"/>
             </w:pPr>
             <w:r>
-              <w:t>Hôpital</w:t>
-            </w:r>
-            <w:r>
-              <w:t xml:space="preserve"> 1 ;</w:t>
-            </w:r>
-            <w:r>
-              <w:t xml:space="preserve"> Poste 3</w:t>
+              <w:t>Hôpital 1 ; Poste 3</w:t>
             </w:r>
           </w:p>
         </w:tc>
@@ -5364,7 +5572,7 @@
         <w:pStyle w:val="Titre1"/>
         <w:numPr>
           <w:ilvl w:val="0"/>
-          <w:numId w:val="24"/>
+          <w:numId w:val="18"/>
         </w:numPr>
       </w:pPr>
       <w:r>
@@ -5401,7 +5609,19 @@
         <w:rPr>
           <w:b/>
         </w:rPr>
-        <w:t>Fonction :</w:t>
+        <w:t>Fonction</w:t>
+      </w:r>
+      <w:r>
+        <w:rPr>
+          <w:b/>
+        </w:rPr>
+        <w:t xml:space="preserve"> F7</w:t>
+      </w:r>
+      <w:r>
+        <w:rPr>
+          <w:b/>
+        </w:rPr>
+        <w:t xml:space="preserve"> :</w:t>
       </w:r>
       <w:r>
         <w:t xml:space="preserve"> </w:t>
@@ -5603,7 +5823,15 @@
               <w:jc w:val="center"/>
             </w:pPr>
             <w:r>
-              <w:t>(Champs modifiable)</w:t>
+              <w:t>(Champs modifiable</w:t>
+            </w:r>
+            <w:r>
+              <w:t>s</w:t>
+            </w:r>
+            <w:bookmarkStart w:id="20" w:name="_GoBack"/>
+            <w:bookmarkEnd w:id="20"/>
+            <w:r>
+              <w:t>)</w:t>
             </w:r>
           </w:p>
         </w:tc>
@@ -5771,10 +5999,6 @@
     <w:p>
       <w:pPr>
         <w:pStyle w:val="Titre1"/>
-        <w:numPr>
-          <w:ilvl w:val="0"/>
-          <w:numId w:val="18"/>
-        </w:numPr>
       </w:pPr>
       <w:r>
         <w:lastRenderedPageBreak/>
@@ -5785,10 +6009,6 @@
     <w:p>
       <w:pPr>
         <w:pStyle w:val="Titre2"/>
-        <w:numPr>
-          <w:ilvl w:val="1"/>
-          <w:numId w:val="8"/>
-        </w:numPr>
       </w:pPr>
       <w:r>
         <w:t>Pour chaque fonction</w:t>
@@ -5810,7 +6030,19 @@
         <w:rPr>
           <w:b/>
         </w:rPr>
-        <w:t>Fonction :</w:t>
+        <w:t xml:space="preserve">Fonction </w:t>
+      </w:r>
+      <w:r>
+        <w:rPr>
+          <w:b/>
+        </w:rPr>
+        <w:t xml:space="preserve">F8 </w:t>
+      </w:r>
+      <w:r>
+        <w:rPr>
+          <w:b/>
+        </w:rPr>
+        <w:t>:</w:t>
       </w:r>
       <w:r>
         <w:t xml:space="preserve"> </w:t>
@@ -6167,42 +6399,42 @@
       <w:pPr>
         <w:pStyle w:val="Titre2"/>
       </w:pPr>
-      <w:bookmarkStart w:id="23" w:name="_Toc420938442"/>
+      <w:bookmarkStart w:id="21" w:name="_Toc420938442"/>
       <w:r>
         <w:t>Pour l'ensemble du produit</w:t>
       </w:r>
+      <w:bookmarkEnd w:id="21"/>
+    </w:p>
+    <w:p/>
+    <w:p>
+      <w:pPr>
+        <w:pStyle w:val="Titre3"/>
+      </w:pPr>
+      <w:bookmarkStart w:id="22" w:name="_Toc420938443"/>
+      <w:r>
+        <w:t>Prévisions de fiabilité</w:t>
+      </w:r>
+      <w:bookmarkEnd w:id="22"/>
+    </w:p>
+    <w:p/>
+    <w:p>
+      <w:pPr>
+        <w:ind w:firstLine="0"/>
+      </w:pPr>
+      <w:r>
+        <w:t>Le site doit être accessible à tout moment de la journée.</w:t>
+      </w:r>
+    </w:p>
+    <w:p/>
+    <w:p>
+      <w:pPr>
+        <w:pStyle w:val="Titre3"/>
+      </w:pPr>
+      <w:bookmarkStart w:id="23" w:name="_Toc420938444"/>
+      <w:r>
+        <w:t>Perspectives d'évolution technologique</w:t>
+      </w:r>
       <w:bookmarkEnd w:id="23"/>
-    </w:p>
-    <w:p/>
-    <w:p>
-      <w:pPr>
-        <w:pStyle w:val="Titre3"/>
-      </w:pPr>
-      <w:bookmarkStart w:id="24" w:name="_Toc420938443"/>
-      <w:r>
-        <w:t>Prévisions de fiabilité</w:t>
-      </w:r>
-      <w:bookmarkEnd w:id="24"/>
-    </w:p>
-    <w:p/>
-    <w:p>
-      <w:pPr>
-        <w:ind w:firstLine="0"/>
-      </w:pPr>
-      <w:r>
-        <w:t>Le site doit être accessible à tout moment de la journée.</w:t>
-      </w:r>
-    </w:p>
-    <w:p/>
-    <w:p>
-      <w:pPr>
-        <w:pStyle w:val="Titre3"/>
-      </w:pPr>
-      <w:bookmarkStart w:id="25" w:name="_Toc420938444"/>
-      <w:r>
-        <w:t>Perspectives d'évolution technologique</w:t>
-      </w:r>
-      <w:bookmarkEnd w:id="25"/>
     </w:p>
     <w:p/>
     <w:p>
@@ -6242,77 +6474,62 @@
       <w:pPr>
         <w:pStyle w:val="Titre1"/>
         <w:rPr>
-          <w:sz w:val="36"/>
-          <w:szCs w:val="36"/>
-        </w:rPr>
-      </w:pPr>
-      <w:bookmarkStart w:id="26" w:name="_Toc420938445"/>
+          <w:color w:val="C45911" w:themeColor="accent2" w:themeShade="BF"/>
+          <w:sz w:val="26"/>
+          <w:szCs w:val="26"/>
+        </w:rPr>
+      </w:pPr>
+      <w:bookmarkStart w:id="24" w:name="_Toc420938445"/>
       <w:r>
         <w:lastRenderedPageBreak/>
         <w:t>Perspectives et estimations</w:t>
       </w:r>
+      <w:bookmarkEnd w:id="24"/>
+    </w:p>
+    <w:p/>
+    <w:p>
+      <w:pPr>
+        <w:pStyle w:val="Titre2"/>
+      </w:pPr>
+      <w:bookmarkStart w:id="25" w:name="_Toc420938447"/>
+      <w:r>
+        <w:t>Délai</w:t>
+      </w:r>
+      <w:bookmarkEnd w:id="25"/>
+    </w:p>
+    <w:p/>
+    <w:p>
+      <w:r>
+        <w:t>La plateforme sera livrée le 02/07/2015.</w:t>
+      </w:r>
+    </w:p>
+    <w:p/>
+    <w:p>
+      <w:pPr>
+        <w:pStyle w:val="Titre2"/>
+      </w:pPr>
+      <w:bookmarkStart w:id="26" w:name="_Toc420938448"/>
+      <w:r>
+        <w:t>Exploitation</w:t>
+      </w:r>
       <w:bookmarkEnd w:id="26"/>
     </w:p>
+    <w:p/>
+    <w:p>
+      <w:r>
+        <w:t>La gestion de l'exploitation reste à définir. La maintenance sera faites tout au long de l'exploitation de la plateforme par un acteur restant également à définir.</w:t>
+      </w:r>
+    </w:p>
+    <w:p/>
     <w:p>
       <w:pPr>
         <w:pStyle w:val="Titre2"/>
       </w:pPr>
-      <w:bookmarkStart w:id="27" w:name="_Toc420938446"/>
-      <w:r>
-        <w:t>Coût</w:t>
+      <w:bookmarkStart w:id="27" w:name="_Toc420938449"/>
+      <w:r>
+        <w:t>Ergonomie</w:t>
       </w:r>
       <w:bookmarkEnd w:id="27"/>
-    </w:p>
-    <w:p/>
-    <w:p>
-      <w:r>
-        <w:t>Les seuls coûts à supporter porteront sur l'infrastructure (serveurs, nom de domaine, base de données).</w:t>
-      </w:r>
-    </w:p>
-    <w:p/>
-    <w:p>
-      <w:pPr>
-        <w:pStyle w:val="Titre2"/>
-      </w:pPr>
-      <w:bookmarkStart w:id="28" w:name="_Toc420938447"/>
-      <w:r>
-        <w:t>Délai</w:t>
-      </w:r>
-      <w:bookmarkEnd w:id="28"/>
-    </w:p>
-    <w:p/>
-    <w:p>
-      <w:r>
-        <w:t>La plateforme sera livrée le 02/07/2015.</w:t>
-      </w:r>
-    </w:p>
-    <w:p/>
-    <w:p>
-      <w:pPr>
-        <w:pStyle w:val="Titre2"/>
-      </w:pPr>
-      <w:bookmarkStart w:id="29" w:name="_Toc420938448"/>
-      <w:r>
-        <w:t>Exploitation</w:t>
-      </w:r>
-      <w:bookmarkEnd w:id="29"/>
-    </w:p>
-    <w:p/>
-    <w:p>
-      <w:r>
-        <w:t>La gestion de l'exploitation reste à définir. La maintenance sera faites tout au long de l'exploitation de la plateforme par un acteur restant également à définir.</w:t>
-      </w:r>
-    </w:p>
-    <w:p/>
-    <w:p>
-      <w:pPr>
-        <w:pStyle w:val="Titre2"/>
-      </w:pPr>
-      <w:bookmarkStart w:id="30" w:name="_Toc420938449"/>
-      <w:r>
-        <w:t>Ergonomie</w:t>
-      </w:r>
-      <w:bookmarkEnd w:id="30"/>
       <w:r>
         <w:br/>
       </w:r>
@@ -6338,7 +6555,7 @@
 </file>
 
 <file path=word/endnotes.xml><?xml version="1.0" encoding="utf-8"?>
-<w:endnotes xmlns:wpc="http://schemas.microsoft.com/office/word/2010/wordprocessingCanvas" xmlns:mc="http://schemas.openxmlformats.org/markup-compatibility/2006" xmlns:o="urn:schemas-microsoft-com:office:office" xmlns:r="http://schemas.openxmlformats.org/officeDocument/2006/relationships" xmlns:m="http://schemas.openxmlformats.org/officeDocument/2006/math" xmlns:v="urn:schemas-microsoft-com:vml" xmlns:wp14="http://schemas.microsoft.com/office/word/2010/wordprocessingDrawing" xmlns:wp="http://schemas.openxmlformats.org/drawingml/2006/wordprocessingDrawing" xmlns:w10="urn:schemas-microsoft-com:office:word" xmlns:w="http://schemas.openxmlformats.org/wordprocessingml/2006/main" xmlns:w14="http://schemas.microsoft.com/office/word/2010/wordml" xmlns:w15="http://schemas.microsoft.com/office/word/2012/wordml" xmlns:wpg="http://schemas.microsoft.com/office/word/2010/wordprocessingGroup" xmlns:wpi="http://schemas.microsoft.com/office/word/2010/wordprocessingInk" xmlns:wne="http://schemas.microsoft.com/office/word/2006/wordml" xmlns:wps="http://schemas.microsoft.com/office/word/2010/wordprocessingShape" mc:Ignorable="w14 w15 wp14">
+<w:endnotes xmlns:wpc="http://schemas.microsoft.com/office/word/2010/wordprocessingCanvas" xmlns:mo="http://schemas.microsoft.com/office/mac/office/2008/main" xmlns:mc="http://schemas.openxmlformats.org/markup-compatibility/2006" xmlns:mv="urn:schemas-microsoft-com:mac:vml" xmlns:o="urn:schemas-microsoft-com:office:office" xmlns:r="http://schemas.openxmlformats.org/officeDocument/2006/relationships" xmlns:m="http://schemas.openxmlformats.org/officeDocument/2006/math" xmlns:v="urn:schemas-microsoft-com:vml" xmlns:wp14="http://schemas.microsoft.com/office/word/2010/wordprocessingDrawing" xmlns:wp="http://schemas.openxmlformats.org/drawingml/2006/wordprocessingDrawing" xmlns:w10="urn:schemas-microsoft-com:office:word" xmlns:w="http://schemas.openxmlformats.org/wordprocessingml/2006/main" xmlns:w14="http://schemas.microsoft.com/office/word/2010/wordml" xmlns:w15="http://schemas.microsoft.com/office/word/2012/wordml" xmlns:wpg="http://schemas.microsoft.com/office/word/2010/wordprocessingGroup" xmlns:wpi="http://schemas.microsoft.com/office/word/2010/wordprocessingInk" xmlns:wne="http://schemas.microsoft.com/office/word/2006/wordml" xmlns:wps="http://schemas.microsoft.com/office/word/2010/wordprocessingShape" mc:Ignorable="w14 w15 wp14">
   <w:endnote w:type="separator" w:id="-1">
     <w:p>
       <w:r>
@@ -6359,7 +6576,7 @@
 </file>
 
 <file path=word/footer1.xml><?xml version="1.0" encoding="utf-8"?>
-<w:ftr xmlns:wpc="http://schemas.microsoft.com/office/word/2010/wordprocessingCanvas" xmlns:mc="http://schemas.openxmlformats.org/markup-compatibility/2006" xmlns:o="urn:schemas-microsoft-com:office:office" xmlns:r="http://schemas.openxmlformats.org/officeDocument/2006/relationships" xmlns:m="http://schemas.openxmlformats.org/officeDocument/2006/math" xmlns:v="urn:schemas-microsoft-com:vml" xmlns:wp14="http://schemas.microsoft.com/office/word/2010/wordprocessingDrawing" xmlns:wp="http://schemas.openxmlformats.org/drawingml/2006/wordprocessingDrawing" xmlns:w10="urn:schemas-microsoft-com:office:word" xmlns:w="http://schemas.openxmlformats.org/wordprocessingml/2006/main" xmlns:w14="http://schemas.microsoft.com/office/word/2010/wordml" xmlns:w15="http://schemas.microsoft.com/office/word/2012/wordml" xmlns:wpg="http://schemas.microsoft.com/office/word/2010/wordprocessingGroup" xmlns:wpi="http://schemas.microsoft.com/office/word/2010/wordprocessingInk" xmlns:wne="http://schemas.microsoft.com/office/word/2006/wordml" xmlns:wps="http://schemas.microsoft.com/office/word/2010/wordprocessingShape" mc:Ignorable="w14 w15 wp14">
+<w:ftr xmlns:wpc="http://schemas.microsoft.com/office/word/2010/wordprocessingCanvas" xmlns:mo="http://schemas.microsoft.com/office/mac/office/2008/main" xmlns:mc="http://schemas.openxmlformats.org/markup-compatibility/2006" xmlns:mv="urn:schemas-microsoft-com:mac:vml" xmlns:o="urn:schemas-microsoft-com:office:office" xmlns:r="http://schemas.openxmlformats.org/officeDocument/2006/relationships" xmlns:m="http://schemas.openxmlformats.org/officeDocument/2006/math" xmlns:v="urn:schemas-microsoft-com:vml" xmlns:wp14="http://schemas.microsoft.com/office/word/2010/wordprocessingDrawing" xmlns:wp="http://schemas.openxmlformats.org/drawingml/2006/wordprocessingDrawing" xmlns:w10="urn:schemas-microsoft-com:office:word" xmlns:w="http://schemas.openxmlformats.org/wordprocessingml/2006/main" xmlns:w14="http://schemas.microsoft.com/office/word/2010/wordml" xmlns:w15="http://schemas.microsoft.com/office/word/2012/wordml" xmlns:wpg="http://schemas.microsoft.com/office/word/2010/wordprocessingGroup" xmlns:wpi="http://schemas.microsoft.com/office/word/2010/wordprocessingInk" xmlns:wne="http://schemas.microsoft.com/office/word/2006/wordml" xmlns:wps="http://schemas.microsoft.com/office/word/2010/wordprocessingShape" mc:Ignorable="w14 w15 wp14">
   <w:p>
     <w:pPr>
       <w:pStyle w:val="Pieddepage"/>
@@ -6391,7 +6608,7 @@
         <w:rStyle w:val="Numrodepage"/>
         <w:noProof/>
       </w:rPr>
-      <w:t>14</w:t>
+      <w:t>10</w:t>
     </w:r>
     <w:r>
       <w:rPr>
@@ -6410,7 +6627,7 @@
 </file>
 
 <file path=word/footer2.xml><?xml version="1.0" encoding="utf-8"?>
-<w:ftr xmlns:wpc="http://schemas.microsoft.com/office/word/2010/wordprocessingCanvas" xmlns:mc="http://schemas.openxmlformats.org/markup-compatibility/2006" xmlns:o="urn:schemas-microsoft-com:office:office" xmlns:r="http://schemas.openxmlformats.org/officeDocument/2006/relationships" xmlns:m="http://schemas.openxmlformats.org/officeDocument/2006/math" xmlns:v="urn:schemas-microsoft-com:vml" xmlns:wp14="http://schemas.microsoft.com/office/word/2010/wordprocessingDrawing" xmlns:wp="http://schemas.openxmlformats.org/drawingml/2006/wordprocessingDrawing" xmlns:w10="urn:schemas-microsoft-com:office:word" xmlns:w="http://schemas.openxmlformats.org/wordprocessingml/2006/main" xmlns:w14="http://schemas.microsoft.com/office/word/2010/wordml" xmlns:w15="http://schemas.microsoft.com/office/word/2012/wordml" xmlns:wpg="http://schemas.microsoft.com/office/word/2010/wordprocessingGroup" xmlns:wpi="http://schemas.microsoft.com/office/word/2010/wordprocessingInk" xmlns:wne="http://schemas.microsoft.com/office/word/2006/wordml" xmlns:wps="http://schemas.microsoft.com/office/word/2010/wordprocessingShape" mc:Ignorable="w14 w15 wp14">
+<w:ftr xmlns:wpc="http://schemas.microsoft.com/office/word/2010/wordprocessingCanvas" xmlns:mo="http://schemas.microsoft.com/office/mac/office/2008/main" xmlns:mc="http://schemas.openxmlformats.org/markup-compatibility/2006" xmlns:mv="urn:schemas-microsoft-com:mac:vml" xmlns:o="urn:schemas-microsoft-com:office:office" xmlns:r="http://schemas.openxmlformats.org/officeDocument/2006/relationships" xmlns:m="http://schemas.openxmlformats.org/officeDocument/2006/math" xmlns:v="urn:schemas-microsoft-com:vml" xmlns:wp14="http://schemas.microsoft.com/office/word/2010/wordprocessingDrawing" xmlns:wp="http://schemas.openxmlformats.org/drawingml/2006/wordprocessingDrawing" xmlns:w10="urn:schemas-microsoft-com:office:word" xmlns:w="http://schemas.openxmlformats.org/wordprocessingml/2006/main" xmlns:w14="http://schemas.microsoft.com/office/word/2010/wordml" xmlns:w15="http://schemas.microsoft.com/office/word/2012/wordml" xmlns:wpg="http://schemas.microsoft.com/office/word/2010/wordprocessingGroup" xmlns:wpi="http://schemas.microsoft.com/office/word/2010/wordprocessingInk" xmlns:wne="http://schemas.microsoft.com/office/word/2006/wordml" xmlns:wps="http://schemas.microsoft.com/office/word/2010/wordprocessingShape" mc:Ignorable="w14 w15 wp14">
   <w:p>
     <w:pPr>
       <w:pStyle w:val="Pieddepage"/>
@@ -6442,7 +6659,7 @@
         <w:rStyle w:val="Numrodepage"/>
         <w:noProof/>
       </w:rPr>
-      <w:t>15</w:t>
+      <w:t>11</w:t>
     </w:r>
     <w:r>
       <w:rPr>
@@ -6460,7 +6677,7 @@
 </file>
 
 <file path=word/footnotes.xml><?xml version="1.0" encoding="utf-8"?>
-<w:footnotes xmlns:wpc="http://schemas.microsoft.com/office/word/2010/wordprocessingCanvas" xmlns:mc="http://schemas.openxmlformats.org/markup-compatibility/2006" xmlns:o="urn:schemas-microsoft-com:office:office" xmlns:r="http://schemas.openxmlformats.org/officeDocument/2006/relationships" xmlns:m="http://schemas.openxmlformats.org/officeDocument/2006/math" xmlns:v="urn:schemas-microsoft-com:vml" xmlns:wp14="http://schemas.microsoft.com/office/word/2010/wordprocessingDrawing" xmlns:wp="http://schemas.openxmlformats.org/drawingml/2006/wordprocessingDrawing" xmlns:w10="urn:schemas-microsoft-com:office:word" xmlns:w="http://schemas.openxmlformats.org/wordprocessingml/2006/main" xmlns:w14="http://schemas.microsoft.com/office/word/2010/wordml" xmlns:w15="http://schemas.microsoft.com/office/word/2012/wordml" xmlns:wpg="http://schemas.microsoft.com/office/word/2010/wordprocessingGroup" xmlns:wpi="http://schemas.microsoft.com/office/word/2010/wordprocessingInk" xmlns:wne="http://schemas.microsoft.com/office/word/2006/wordml" xmlns:wps="http://schemas.microsoft.com/office/word/2010/wordprocessingShape" mc:Ignorable="w14 w15 wp14">
+<w:footnotes xmlns:wpc="http://schemas.microsoft.com/office/word/2010/wordprocessingCanvas" xmlns:mo="http://schemas.microsoft.com/office/mac/office/2008/main" xmlns:mc="http://schemas.openxmlformats.org/markup-compatibility/2006" xmlns:mv="urn:schemas-microsoft-com:mac:vml" xmlns:o="urn:schemas-microsoft-com:office:office" xmlns:r="http://schemas.openxmlformats.org/officeDocument/2006/relationships" xmlns:m="http://schemas.openxmlformats.org/officeDocument/2006/math" xmlns:v="urn:schemas-microsoft-com:vml" xmlns:wp14="http://schemas.microsoft.com/office/word/2010/wordprocessingDrawing" xmlns:wp="http://schemas.openxmlformats.org/drawingml/2006/wordprocessingDrawing" xmlns:w10="urn:schemas-microsoft-com:office:word" xmlns:w="http://schemas.openxmlformats.org/wordprocessingml/2006/main" xmlns:w14="http://schemas.microsoft.com/office/word/2010/wordml" xmlns:w15="http://schemas.microsoft.com/office/word/2012/wordml" xmlns:wpg="http://schemas.microsoft.com/office/word/2010/wordprocessingGroup" xmlns:wpi="http://schemas.microsoft.com/office/word/2010/wordprocessingInk" xmlns:wne="http://schemas.microsoft.com/office/word/2006/wordml" xmlns:wps="http://schemas.microsoft.com/office/word/2010/wordprocessingShape" mc:Ignorable="w14 w15 wp14">
   <w:footnote w:type="separator" w:id="-1">
     <w:p>
       <w:r>
@@ -6481,7 +6698,7 @@
 </file>
 
 <file path=word/header1.xml><?xml version="1.0" encoding="utf-8"?>
-<w:hdr xmlns:wpc="http://schemas.microsoft.com/office/word/2010/wordprocessingCanvas" xmlns:mc="http://schemas.openxmlformats.org/markup-compatibility/2006" xmlns:o="urn:schemas-microsoft-com:office:office" xmlns:r="http://schemas.openxmlformats.org/officeDocument/2006/relationships" xmlns:m="http://schemas.openxmlformats.org/officeDocument/2006/math" xmlns:v="urn:schemas-microsoft-com:vml" xmlns:wp14="http://schemas.microsoft.com/office/word/2010/wordprocessingDrawing" xmlns:wp="http://schemas.openxmlformats.org/drawingml/2006/wordprocessingDrawing" xmlns:w10="urn:schemas-microsoft-com:office:word" xmlns:w="http://schemas.openxmlformats.org/wordprocessingml/2006/main" xmlns:w14="http://schemas.microsoft.com/office/word/2010/wordml" xmlns:w15="http://schemas.microsoft.com/office/word/2012/wordml" xmlns:wpg="http://schemas.microsoft.com/office/word/2010/wordprocessingGroup" xmlns:wpi="http://schemas.microsoft.com/office/word/2010/wordprocessingInk" xmlns:wne="http://schemas.microsoft.com/office/word/2006/wordml" xmlns:wps="http://schemas.microsoft.com/office/word/2010/wordprocessingShape" mc:Ignorable="w14 w15 wp14">
+<w:hdr xmlns:wpc="http://schemas.microsoft.com/office/word/2010/wordprocessingCanvas" xmlns:mo="http://schemas.microsoft.com/office/mac/office/2008/main" xmlns:mc="http://schemas.openxmlformats.org/markup-compatibility/2006" xmlns:mv="urn:schemas-microsoft-com:mac:vml" xmlns:o="urn:schemas-microsoft-com:office:office" xmlns:r="http://schemas.openxmlformats.org/officeDocument/2006/relationships" xmlns:m="http://schemas.openxmlformats.org/officeDocument/2006/math" xmlns:v="urn:schemas-microsoft-com:vml" xmlns:wp14="http://schemas.microsoft.com/office/word/2010/wordprocessingDrawing" xmlns:wp="http://schemas.openxmlformats.org/drawingml/2006/wordprocessingDrawing" xmlns:w10="urn:schemas-microsoft-com:office:word" xmlns:w="http://schemas.openxmlformats.org/wordprocessingml/2006/main" xmlns:w14="http://schemas.microsoft.com/office/word/2010/wordml" xmlns:w15="http://schemas.microsoft.com/office/word/2012/wordml" xmlns:wpg="http://schemas.microsoft.com/office/word/2010/wordprocessingGroup" xmlns:wpi="http://schemas.microsoft.com/office/word/2010/wordprocessingInk" xmlns:wne="http://schemas.microsoft.com/office/word/2006/wordml" xmlns:wps="http://schemas.microsoft.com/office/word/2010/wordprocessingShape" mc:Ignorable="w14 w15 wp14">
   <w:p>
     <w:pPr>
       <w:pStyle w:val="En-tte"/>
@@ -6501,7 +6718,7 @@
 </file>
 
 <file path=word/header2.xml><?xml version="1.0" encoding="utf-8"?>
-<w:hdr xmlns:wpc="http://schemas.microsoft.com/office/word/2010/wordprocessingCanvas" xmlns:mc="http://schemas.openxmlformats.org/markup-compatibility/2006" xmlns:o="urn:schemas-microsoft-com:office:office" xmlns:r="http://schemas.openxmlformats.org/officeDocument/2006/relationships" xmlns:m="http://schemas.openxmlformats.org/officeDocument/2006/math" xmlns:v="urn:schemas-microsoft-com:vml" xmlns:wp14="http://schemas.microsoft.com/office/word/2010/wordprocessingDrawing" xmlns:wp="http://schemas.openxmlformats.org/drawingml/2006/wordprocessingDrawing" xmlns:w10="urn:schemas-microsoft-com:office:word" xmlns:w="http://schemas.openxmlformats.org/wordprocessingml/2006/main" xmlns:w14="http://schemas.microsoft.com/office/word/2010/wordml" xmlns:w15="http://schemas.microsoft.com/office/word/2012/wordml" xmlns:wpg="http://schemas.microsoft.com/office/word/2010/wordprocessingGroup" xmlns:wpi="http://schemas.microsoft.com/office/word/2010/wordprocessingInk" xmlns:wne="http://schemas.microsoft.com/office/word/2006/wordml" xmlns:wps="http://schemas.microsoft.com/office/word/2010/wordprocessingShape" mc:Ignorable="w14 w15 wp14">
+<w:hdr xmlns:wpc="http://schemas.microsoft.com/office/word/2010/wordprocessingCanvas" xmlns:mo="http://schemas.microsoft.com/office/mac/office/2008/main" xmlns:mc="http://schemas.openxmlformats.org/markup-compatibility/2006" xmlns:mv="urn:schemas-microsoft-com:mac:vml" xmlns:o="urn:schemas-microsoft-com:office:office" xmlns:r="http://schemas.openxmlformats.org/officeDocument/2006/relationships" xmlns:m="http://schemas.openxmlformats.org/officeDocument/2006/math" xmlns:v="urn:schemas-microsoft-com:vml" xmlns:wp14="http://schemas.microsoft.com/office/word/2010/wordprocessingDrawing" xmlns:wp="http://schemas.openxmlformats.org/drawingml/2006/wordprocessingDrawing" xmlns:w10="urn:schemas-microsoft-com:office:word" xmlns:w="http://schemas.openxmlformats.org/wordprocessingml/2006/main" xmlns:w14="http://schemas.microsoft.com/office/word/2010/wordml" xmlns:w15="http://schemas.microsoft.com/office/word/2012/wordml" xmlns:wpg="http://schemas.microsoft.com/office/word/2010/wordprocessingGroup" xmlns:wpi="http://schemas.microsoft.com/office/word/2010/wordprocessingInk" xmlns:wne="http://schemas.microsoft.com/office/word/2006/wordml" xmlns:wps="http://schemas.microsoft.com/office/word/2010/wordprocessingShape" mc:Ignorable="w14 w15 wp14">
   <w:p>
     <w:pPr>
       <w:pStyle w:val="En-tte"/>
@@ -6522,7 +6739,7 @@
 </file>
 
 <file path=word/numbering.xml><?xml version="1.0" encoding="utf-8"?>
-<w:numbering xmlns:wpc="http://schemas.microsoft.com/office/word/2010/wordprocessingCanvas" xmlns:mc="http://schemas.openxmlformats.org/markup-compatibility/2006" xmlns:o="urn:schemas-microsoft-com:office:office" xmlns:r="http://schemas.openxmlformats.org/officeDocument/2006/relationships" xmlns:m="http://schemas.openxmlformats.org/officeDocument/2006/math" xmlns:v="urn:schemas-microsoft-com:vml" xmlns:wp14="http://schemas.microsoft.com/office/word/2010/wordprocessingDrawing" xmlns:wp="http://schemas.openxmlformats.org/drawingml/2006/wordprocessingDrawing" xmlns:w10="urn:schemas-microsoft-com:office:word" xmlns:w="http://schemas.openxmlformats.org/wordprocessingml/2006/main" xmlns:w14="http://schemas.microsoft.com/office/word/2010/wordml" xmlns:w15="http://schemas.microsoft.com/office/word/2012/wordml" xmlns:wpg="http://schemas.microsoft.com/office/word/2010/wordprocessingGroup" xmlns:wpi="http://schemas.microsoft.com/office/word/2010/wordprocessingInk" xmlns:wne="http://schemas.microsoft.com/office/word/2006/wordml" xmlns:wps="http://schemas.microsoft.com/office/word/2010/wordprocessingShape" mc:Ignorable="w14 w15 wp14">
+<w:numbering xmlns:wpc="http://schemas.microsoft.com/office/word/2010/wordprocessingCanvas" xmlns:mo="http://schemas.microsoft.com/office/mac/office/2008/main" xmlns:mc="http://schemas.openxmlformats.org/markup-compatibility/2006" xmlns:mv="urn:schemas-microsoft-com:mac:vml" xmlns:o="urn:schemas-microsoft-com:office:office" xmlns:r="http://schemas.openxmlformats.org/officeDocument/2006/relationships" xmlns:m="http://schemas.openxmlformats.org/officeDocument/2006/math" xmlns:v="urn:schemas-microsoft-com:vml" xmlns:wp14="http://schemas.microsoft.com/office/word/2010/wordprocessingDrawing" xmlns:wp="http://schemas.openxmlformats.org/drawingml/2006/wordprocessingDrawing" xmlns:w10="urn:schemas-microsoft-com:office:word" xmlns:w="http://schemas.openxmlformats.org/wordprocessingml/2006/main" xmlns:w14="http://schemas.microsoft.com/office/word/2010/wordml" xmlns:w15="http://schemas.microsoft.com/office/word/2012/wordml" xmlns:wpg="http://schemas.microsoft.com/office/word/2010/wordprocessingGroup" xmlns:wpi="http://schemas.microsoft.com/office/word/2010/wordprocessingInk" xmlns:wne="http://schemas.microsoft.com/office/word/2006/wordml" xmlns:wps="http://schemas.microsoft.com/office/word/2010/wordprocessingShape" mc:Ignorable="w14 w15 wp14">
   <w:abstractNum w:abstractNumId="0">
     <w:nsid w:val="EF9656C3"/>
     <w:multiLevelType w:val="multilevel"/>
@@ -6616,13 +6833,134 @@
     </w:lvl>
   </w:abstractNum>
   <w:abstractNum w:abstractNumId="1">
-    <w:nsid w:val="0AD7179F"/>
+    <w:nsid w:val="048A5B1A"/>
+    <w:multiLevelType w:val="multilevel"/>
+    <w:tmpl w:val="ED58D8EA"/>
+    <w:lvl w:ilvl="0">
+      <w:start w:val="1"/>
+      <w:numFmt w:val="decimal"/>
+      <w:pStyle w:val="Titre1"/>
+      <w:lvlText w:val="%1"/>
+      <w:lvlJc w:val="left"/>
+      <w:pPr>
+        <w:ind w:left="432" w:hanging="432"/>
+      </w:pPr>
+      <w:rPr>
+        <w:rFonts w:hint="default"/>
+      </w:rPr>
+    </w:lvl>
+    <w:lvl w:ilvl="1">
+      <w:start w:val="1"/>
+      <w:numFmt w:val="decimal"/>
+      <w:pStyle w:val="Titre2"/>
+      <w:lvlText w:val="%1.%2"/>
+      <w:lvlJc w:val="left"/>
+      <w:pPr>
+        <w:ind w:left="576" w:hanging="576"/>
+      </w:pPr>
+      <w:rPr>
+        <w:rFonts w:hint="default"/>
+      </w:rPr>
+    </w:lvl>
+    <w:lvl w:ilvl="2">
+      <w:start w:val="1"/>
+      <w:numFmt w:val="decimal"/>
+      <w:pStyle w:val="Titre3"/>
+      <w:lvlText w:val="%1.%2.%3"/>
+      <w:lvlJc w:val="left"/>
+      <w:pPr>
+        <w:ind w:left="720" w:hanging="720"/>
+      </w:pPr>
+      <w:rPr>
+        <w:rFonts w:hint="default"/>
+      </w:rPr>
+    </w:lvl>
+    <w:lvl w:ilvl="3">
+      <w:start w:val="1"/>
+      <w:numFmt w:val="decimal"/>
+      <w:pStyle w:val="Titre4"/>
+      <w:lvlText w:val="%1.%2.%3.%4"/>
+      <w:lvlJc w:val="left"/>
+      <w:pPr>
+        <w:ind w:left="864" w:hanging="864"/>
+      </w:pPr>
+      <w:rPr>
+        <w:rFonts w:hint="default"/>
+      </w:rPr>
+    </w:lvl>
+    <w:lvl w:ilvl="4">
+      <w:start w:val="1"/>
+      <w:numFmt w:val="decimal"/>
+      <w:pStyle w:val="Titre5"/>
+      <w:lvlText w:val="%1.%2.%3.%4.%5"/>
+      <w:lvlJc w:val="left"/>
+      <w:pPr>
+        <w:ind w:left="1008" w:hanging="1008"/>
+      </w:pPr>
+      <w:rPr>
+        <w:rFonts w:hint="default"/>
+      </w:rPr>
+    </w:lvl>
+    <w:lvl w:ilvl="5">
+      <w:start w:val="1"/>
+      <w:numFmt w:val="decimal"/>
+      <w:pStyle w:val="Titre6"/>
+      <w:lvlText w:val="%1.%2.%3.%4.%5.%6"/>
+      <w:lvlJc w:val="left"/>
+      <w:pPr>
+        <w:ind w:left="1152" w:hanging="1152"/>
+      </w:pPr>
+      <w:rPr>
+        <w:rFonts w:hint="default"/>
+      </w:rPr>
+    </w:lvl>
+    <w:lvl w:ilvl="6">
+      <w:start w:val="1"/>
+      <w:numFmt w:val="decimal"/>
+      <w:pStyle w:val="Titre7"/>
+      <w:lvlText w:val="%1.%2.%3.%4.%5.%6.%7"/>
+      <w:lvlJc w:val="left"/>
+      <w:pPr>
+        <w:ind w:left="1296" w:hanging="1296"/>
+      </w:pPr>
+      <w:rPr>
+        <w:rFonts w:hint="default"/>
+      </w:rPr>
+    </w:lvl>
+    <w:lvl w:ilvl="7">
+      <w:start w:val="1"/>
+      <w:numFmt w:val="decimal"/>
+      <w:pStyle w:val="Titre8"/>
+      <w:lvlText w:val="%1.%2.%3.%4.%5.%6.%7.%8"/>
+      <w:lvlJc w:val="left"/>
+      <w:pPr>
+        <w:ind w:left="1440" w:hanging="1440"/>
+      </w:pPr>
+      <w:rPr>
+        <w:rFonts w:hint="default"/>
+      </w:rPr>
+    </w:lvl>
+    <w:lvl w:ilvl="8">
+      <w:start w:val="1"/>
+      <w:numFmt w:val="decimal"/>
+      <w:pStyle w:val="Titre9"/>
+      <w:lvlText w:val="%1.%2.%3.%4.%5.%6.%7.%8.%9"/>
+      <w:lvlJc w:val="left"/>
+      <w:pPr>
+        <w:ind w:left="1584" w:hanging="1584"/>
+      </w:pPr>
+      <w:rPr>
+        <w:rFonts w:hint="default"/>
+      </w:rPr>
+    </w:lvl>
+  </w:abstractNum>
+  <w:abstractNum w:abstractNumId="2">
+    <w:nsid w:val="056F24EE"/>
     <w:multiLevelType w:val="multilevel"/>
     <w:tmpl w:val="C068FEC8"/>
     <w:lvl w:ilvl="0">
       <w:start w:val="1"/>
       <w:numFmt w:val="decimal"/>
-      <w:pStyle w:val="Titre1"/>
       <w:lvlText w:val="%1"/>
       <w:lvlJc w:val="left"/>
       <w:pPr>
@@ -6635,7 +6973,6 @@
     <w:lvl w:ilvl="1">
       <w:start w:val="1"/>
       <w:numFmt w:val="decimal"/>
-      <w:pStyle w:val="Titre2"/>
       <w:lvlText w:val="%1.%2"/>
       <w:lvlJc w:val="left"/>
       <w:pPr>
@@ -6648,7 +6985,6 @@
     <w:lvl w:ilvl="2">
       <w:start w:val="1"/>
       <w:numFmt w:val="decimal"/>
-      <w:pStyle w:val="Titre3"/>
       <w:lvlText w:val="%1.%2.%3"/>
       <w:lvlJc w:val="left"/>
       <w:pPr>
@@ -6661,7 +6997,6 @@
     <w:lvl w:ilvl="3">
       <w:start w:val="1"/>
       <w:numFmt w:val="decimal"/>
-      <w:pStyle w:val="Titre4"/>
       <w:lvlText w:val="%1.%2.%3.%4"/>
       <w:lvlJc w:val="left"/>
       <w:pPr>
@@ -6674,7 +7009,6 @@
     <w:lvl w:ilvl="4">
       <w:start w:val="1"/>
       <w:numFmt w:val="decimal"/>
-      <w:pStyle w:val="Titre5"/>
       <w:lvlText w:val="%1.%2.%3.%4.%5"/>
       <w:lvlJc w:val="left"/>
       <w:pPr>
@@ -6687,7 +7021,6 @@
     <w:lvl w:ilvl="5">
       <w:start w:val="1"/>
       <w:numFmt w:val="decimal"/>
-      <w:pStyle w:val="Titre6"/>
       <w:lvlText w:val="%1.%2.%3.%4.%5.%6"/>
       <w:lvlJc w:val="left"/>
       <w:pPr>
@@ -6700,7 +7033,6 @@
     <w:lvl w:ilvl="6">
       <w:start w:val="1"/>
       <w:numFmt w:val="decimal"/>
-      <w:pStyle w:val="Titre7"/>
       <w:lvlText w:val="%1.%2.%3.%4.%5.%6.%7"/>
       <w:lvlJc w:val="left"/>
       <w:pPr>
@@ -6713,7 +7045,6 @@
     <w:lvl w:ilvl="7">
       <w:start w:val="1"/>
       <w:numFmt w:val="decimal"/>
-      <w:pStyle w:val="Titre8"/>
       <w:lvlText w:val="%1.%2.%3.%4.%5.%6.%7.%8"/>
       <w:lvlJc w:val="left"/>
       <w:pPr>
@@ -6726,7 +7057,6 @@
     <w:lvl w:ilvl="8">
       <w:start w:val="1"/>
       <w:numFmt w:val="decimal"/>
-      <w:pStyle w:val="Titre9"/>
       <w:lvlText w:val="%1.%2.%3.%4.%5.%6.%7.%8.%9"/>
       <w:lvlJc w:val="left"/>
       <w:pPr>
@@ -6737,7 +7067,120 @@
       </w:rPr>
     </w:lvl>
   </w:abstractNum>
-  <w:abstractNum w:abstractNumId="2">
+  <w:abstractNum w:abstractNumId="3">
+    <w:nsid w:val="0AD7179F"/>
+    <w:multiLevelType w:val="multilevel"/>
+    <w:tmpl w:val="1B829F84"/>
+    <w:lvl w:ilvl="0">
+      <w:start w:val="1"/>
+      <w:numFmt w:val="decimal"/>
+      <w:lvlText w:val="%1"/>
+      <w:lvlJc w:val="left"/>
+      <w:pPr>
+        <w:ind w:left="432" w:hanging="432"/>
+      </w:pPr>
+      <w:rPr>
+        <w:rFonts w:hint="default"/>
+      </w:rPr>
+    </w:lvl>
+    <w:lvl w:ilvl="1">
+      <w:start w:val="1"/>
+      <w:numFmt w:val="decimal"/>
+      <w:lvlText w:val="%1.%2"/>
+      <w:lvlJc w:val="left"/>
+      <w:pPr>
+        <w:ind w:left="576" w:hanging="576"/>
+      </w:pPr>
+      <w:rPr>
+        <w:rFonts w:hint="default"/>
+      </w:rPr>
+    </w:lvl>
+    <w:lvl w:ilvl="2">
+      <w:start w:val="1"/>
+      <w:numFmt w:val="decimal"/>
+      <w:lvlText w:val="%1.%2.%3"/>
+      <w:lvlJc w:val="left"/>
+      <w:pPr>
+        <w:ind w:left="720" w:hanging="720"/>
+      </w:pPr>
+      <w:rPr>
+        <w:rFonts w:hint="default"/>
+      </w:rPr>
+    </w:lvl>
+    <w:lvl w:ilvl="3">
+      <w:start w:val="1"/>
+      <w:numFmt w:val="decimal"/>
+      <w:lvlText w:val="%1.%2.%3.%4"/>
+      <w:lvlJc w:val="left"/>
+      <w:pPr>
+        <w:ind w:left="864" w:hanging="864"/>
+      </w:pPr>
+      <w:rPr>
+        <w:rFonts w:hint="default"/>
+      </w:rPr>
+    </w:lvl>
+    <w:lvl w:ilvl="4">
+      <w:start w:val="1"/>
+      <w:numFmt w:val="decimal"/>
+      <w:lvlText w:val="%1.%2.%3.%4.%5"/>
+      <w:lvlJc w:val="left"/>
+      <w:pPr>
+        <w:ind w:left="1008" w:hanging="1008"/>
+      </w:pPr>
+      <w:rPr>
+        <w:rFonts w:hint="default"/>
+      </w:rPr>
+    </w:lvl>
+    <w:lvl w:ilvl="5">
+      <w:start w:val="1"/>
+      <w:numFmt w:val="decimal"/>
+      <w:lvlText w:val="%1.%2.%3.%4.%5.%6"/>
+      <w:lvlJc w:val="left"/>
+      <w:pPr>
+        <w:ind w:left="1152" w:hanging="1152"/>
+      </w:pPr>
+      <w:rPr>
+        <w:rFonts w:hint="default"/>
+      </w:rPr>
+    </w:lvl>
+    <w:lvl w:ilvl="6">
+      <w:start w:val="1"/>
+      <w:numFmt w:val="decimal"/>
+      <w:lvlText w:val="%1.%2.%3.%4.%5.%6.%7"/>
+      <w:lvlJc w:val="left"/>
+      <w:pPr>
+        <w:ind w:left="1296" w:hanging="1296"/>
+      </w:pPr>
+      <w:rPr>
+        <w:rFonts w:hint="default"/>
+      </w:rPr>
+    </w:lvl>
+    <w:lvl w:ilvl="7">
+      <w:start w:val="1"/>
+      <w:numFmt w:val="decimal"/>
+      <w:lvlText w:val="%1.%2.%3.%4.%5.%6.%7.%8"/>
+      <w:lvlJc w:val="left"/>
+      <w:pPr>
+        <w:ind w:left="1440" w:hanging="1440"/>
+      </w:pPr>
+      <w:rPr>
+        <w:rFonts w:hint="default"/>
+      </w:rPr>
+    </w:lvl>
+    <w:lvl w:ilvl="8">
+      <w:start w:val="1"/>
+      <w:numFmt w:val="decimal"/>
+      <w:lvlText w:val="%1.%2.%3.%4.%5.%6.%7.%8.%9"/>
+      <w:lvlJc w:val="left"/>
+      <w:pPr>
+        <w:ind w:left="1584" w:hanging="1584"/>
+      </w:pPr>
+      <w:rPr>
+        <w:rFonts w:hint="default"/>
+      </w:rPr>
+    </w:lvl>
+  </w:abstractNum>
+  <w:abstractNum w:abstractNumId="4">
     <w:nsid w:val="0B502E67"/>
     <w:multiLevelType w:val="hybridMultilevel"/>
     <w:tmpl w:val="C728FE24"/>
@@ -6850,7 +7293,7 @@
       </w:rPr>
     </w:lvl>
   </w:abstractNum>
-  <w:abstractNum w:abstractNumId="3">
+  <w:abstractNum w:abstractNumId="5">
     <w:nsid w:val="1D4B6EC5"/>
     <w:multiLevelType w:val="multilevel"/>
     <w:tmpl w:val="9F54FFE0"/>
@@ -6999,7 +7442,7 @@
       </w:rPr>
     </w:lvl>
   </w:abstractNum>
-  <w:abstractNum w:abstractNumId="4">
+  <w:abstractNum w:abstractNumId="6">
     <w:nsid w:val="1FD56D78"/>
     <w:multiLevelType w:val="multilevel"/>
     <w:tmpl w:val="D2ACC836"/>
@@ -7085,7 +7528,120 @@
       </w:pPr>
     </w:lvl>
   </w:abstractNum>
-  <w:abstractNum w:abstractNumId="5">
+  <w:abstractNum w:abstractNumId="7">
+    <w:nsid w:val="216E25CF"/>
+    <w:multiLevelType w:val="multilevel"/>
+    <w:tmpl w:val="C068FEC8"/>
+    <w:lvl w:ilvl="0">
+      <w:start w:val="1"/>
+      <w:numFmt w:val="decimal"/>
+      <w:lvlText w:val="%1"/>
+      <w:lvlJc w:val="left"/>
+      <w:pPr>
+        <w:ind w:left="432" w:hanging="432"/>
+      </w:pPr>
+      <w:rPr>
+        <w:rFonts w:hint="default"/>
+      </w:rPr>
+    </w:lvl>
+    <w:lvl w:ilvl="1">
+      <w:start w:val="1"/>
+      <w:numFmt w:val="decimal"/>
+      <w:lvlText w:val="%1.%2"/>
+      <w:lvlJc w:val="left"/>
+      <w:pPr>
+        <w:ind w:left="576" w:hanging="576"/>
+      </w:pPr>
+      <w:rPr>
+        <w:rFonts w:hint="default"/>
+      </w:rPr>
+    </w:lvl>
+    <w:lvl w:ilvl="2">
+      <w:start w:val="1"/>
+      <w:numFmt w:val="decimal"/>
+      <w:lvlText w:val="%1.%2.%3"/>
+      <w:lvlJc w:val="left"/>
+      <w:pPr>
+        <w:ind w:left="720" w:hanging="720"/>
+      </w:pPr>
+      <w:rPr>
+        <w:rFonts w:hint="default"/>
+      </w:rPr>
+    </w:lvl>
+    <w:lvl w:ilvl="3">
+      <w:start w:val="1"/>
+      <w:numFmt w:val="decimal"/>
+      <w:lvlText w:val="%1.%2.%3.%4"/>
+      <w:lvlJc w:val="left"/>
+      <w:pPr>
+        <w:ind w:left="864" w:hanging="864"/>
+      </w:pPr>
+      <w:rPr>
+        <w:rFonts w:hint="default"/>
+      </w:rPr>
+    </w:lvl>
+    <w:lvl w:ilvl="4">
+      <w:start w:val="1"/>
+      <w:numFmt w:val="decimal"/>
+      <w:lvlText w:val="%1.%2.%3.%4.%5"/>
+      <w:lvlJc w:val="left"/>
+      <w:pPr>
+        <w:ind w:left="1008" w:hanging="1008"/>
+      </w:pPr>
+      <w:rPr>
+        <w:rFonts w:hint="default"/>
+      </w:rPr>
+    </w:lvl>
+    <w:lvl w:ilvl="5">
+      <w:start w:val="1"/>
+      <w:numFmt w:val="decimal"/>
+      <w:lvlText w:val="%1.%2.%3.%4.%5.%6"/>
+      <w:lvlJc w:val="left"/>
+      <w:pPr>
+        <w:ind w:left="1152" w:hanging="1152"/>
+      </w:pPr>
+      <w:rPr>
+        <w:rFonts w:hint="default"/>
+      </w:rPr>
+    </w:lvl>
+    <w:lvl w:ilvl="6">
+      <w:start w:val="1"/>
+      <w:numFmt w:val="decimal"/>
+      <w:lvlText w:val="%1.%2.%3.%4.%5.%6.%7"/>
+      <w:lvlJc w:val="left"/>
+      <w:pPr>
+        <w:ind w:left="1296" w:hanging="1296"/>
+      </w:pPr>
+      <w:rPr>
+        <w:rFonts w:hint="default"/>
+      </w:rPr>
+    </w:lvl>
+    <w:lvl w:ilvl="7">
+      <w:start w:val="1"/>
+      <w:numFmt w:val="decimal"/>
+      <w:lvlText w:val="%1.%2.%3.%4.%5.%6.%7.%8"/>
+      <w:lvlJc w:val="left"/>
+      <w:pPr>
+        <w:ind w:left="1440" w:hanging="1440"/>
+      </w:pPr>
+      <w:rPr>
+        <w:rFonts w:hint="default"/>
+      </w:rPr>
+    </w:lvl>
+    <w:lvl w:ilvl="8">
+      <w:start w:val="1"/>
+      <w:numFmt w:val="decimal"/>
+      <w:lvlText w:val="%1.%2.%3.%4.%5.%6.%7.%8.%9"/>
+      <w:lvlJc w:val="left"/>
+      <w:pPr>
+        <w:ind w:left="1584" w:hanging="1584"/>
+      </w:pPr>
+      <w:rPr>
+        <w:rFonts w:hint="default"/>
+      </w:rPr>
+    </w:lvl>
+  </w:abstractNum>
+  <w:abstractNum w:abstractNumId="8">
     <w:nsid w:val="2A76328A"/>
     <w:multiLevelType w:val="multilevel"/>
     <w:tmpl w:val="D32249C4"/>
@@ -7171,7 +7727,7 @@
       </w:pPr>
     </w:lvl>
   </w:abstractNum>
-  <w:abstractNum w:abstractNumId="6">
+  <w:abstractNum w:abstractNumId="9">
     <w:nsid w:val="3B962206"/>
     <w:multiLevelType w:val="hybridMultilevel"/>
     <w:tmpl w:val="0EB6A888"/>
@@ -7284,7 +7840,7 @@
       </w:rPr>
     </w:lvl>
   </w:abstractNum>
-  <w:abstractNum w:abstractNumId="7">
+  <w:abstractNum w:abstractNumId="10">
     <w:nsid w:val="501B681D"/>
     <w:multiLevelType w:val="multilevel"/>
     <w:tmpl w:val="FF2CCEF0"/>
@@ -7370,7 +7926,7 @@
       </w:pPr>
     </w:lvl>
   </w:abstractNum>
-  <w:abstractNum w:abstractNumId="8">
+  <w:abstractNum w:abstractNumId="11">
     <w:nsid w:val="5BD42BD7"/>
     <w:multiLevelType w:val="multilevel"/>
     <w:tmpl w:val="75FA5148"/>
@@ -7456,7 +8012,7 @@
       </w:pPr>
     </w:lvl>
   </w:abstractNum>
-  <w:abstractNum w:abstractNumId="9">
+  <w:abstractNum w:abstractNumId="12">
     <w:nsid w:val="616F18F9"/>
     <w:multiLevelType w:val="multilevel"/>
     <w:tmpl w:val="8FF4F354"/>
@@ -7605,7 +8161,7 @@
       </w:rPr>
     </w:lvl>
   </w:abstractNum>
-  <w:abstractNum w:abstractNumId="10">
+  <w:abstractNum w:abstractNumId="13">
     <w:nsid w:val="63DA7D56"/>
     <w:multiLevelType w:val="hybridMultilevel"/>
     <w:tmpl w:val="274E5990"/>
@@ -7717,7 +8273,7 @@
       </w:rPr>
     </w:lvl>
   </w:abstractNum>
-  <w:abstractNum w:abstractNumId="11">
+  <w:abstractNum w:abstractNumId="14">
     <w:nsid w:val="7BC763B5"/>
     <w:multiLevelType w:val="hybridMultilevel"/>
     <w:tmpl w:val="A44EF832"/>
@@ -7831,58 +8387,58 @@
     </w:lvl>
   </w:abstractNum>
   <w:num w:numId="1">
+    <w:abstractNumId w:val="13"/>
+  </w:num>
+  <w:num w:numId="2">
+    <w:abstractNumId w:val="8"/>
+  </w:num>
+  <w:num w:numId="3">
+    <w:abstractNumId w:val="6"/>
+  </w:num>
+  <w:num w:numId="4">
+    <w:abstractNumId w:val="5"/>
+  </w:num>
+  <w:num w:numId="5">
+    <w:abstractNumId w:val="12"/>
+  </w:num>
+  <w:num w:numId="6">
     <w:abstractNumId w:val="10"/>
   </w:num>
-  <w:num w:numId="2">
-    <w:abstractNumId w:val="5"/>
-  </w:num>
-  <w:num w:numId="3">
-    <w:abstractNumId w:val="4"/>
-  </w:num>
-  <w:num w:numId="4">
-    <w:abstractNumId w:val="3"/>
-  </w:num>
-  <w:num w:numId="5">
-    <w:abstractNumId w:val="9"/>
-  </w:num>
-  <w:num w:numId="6">
-    <w:abstractNumId w:val="7"/>
-  </w:num>
   <w:num w:numId="7">
-    <w:abstractNumId w:val="8"/>
+    <w:abstractNumId w:val="11"/>
   </w:num>
   <w:num w:numId="8">
-    <w:abstractNumId w:val="1"/>
+    <w:abstractNumId w:val="3"/>
   </w:num>
   <w:num w:numId="9">
     <w:abstractNumId w:val="0"/>
   </w:num>
   <w:num w:numId="10">
-    <w:abstractNumId w:val="2"/>
+    <w:abstractNumId w:val="4"/>
   </w:num>
   <w:num w:numId="11">
-    <w:abstractNumId w:val="11"/>
+    <w:abstractNumId w:val="14"/>
   </w:num>
   <w:num w:numId="12">
-    <w:abstractNumId w:val="1"/>
+    <w:abstractNumId w:val="3"/>
   </w:num>
   <w:num w:numId="13">
-    <w:abstractNumId w:val="1"/>
+    <w:abstractNumId w:val="3"/>
   </w:num>
   <w:num w:numId="14">
-    <w:abstractNumId w:val="1"/>
+    <w:abstractNumId w:val="3"/>
   </w:num>
   <w:num w:numId="15">
-    <w:abstractNumId w:val="1"/>
+    <w:abstractNumId w:val="3"/>
   </w:num>
   <w:num w:numId="16">
-    <w:abstractNumId w:val="1"/>
+    <w:abstractNumId w:val="3"/>
   </w:num>
   <w:num w:numId="17">
-    <w:abstractNumId w:val="1"/>
+    <w:abstractNumId w:val="3"/>
   </w:num>
   <w:num w:numId="18">
-    <w:abstractNumId w:val="1"/>
+    <w:abstractNumId w:val="3"/>
     <w:lvlOverride w:ilvl="0">
       <w:startOverride w:val="3"/>
     </w:lvlOverride>
@@ -7912,7 +8468,7 @@
     </w:lvlOverride>
   </w:num>
   <w:num w:numId="19">
-    <w:abstractNumId w:val="1"/>
+    <w:abstractNumId w:val="3"/>
     <w:lvlOverride w:ilvl="0">
       <w:startOverride w:val="3"/>
     </w:lvlOverride>
@@ -7942,7 +8498,7 @@
     </w:lvlOverride>
   </w:num>
   <w:num w:numId="20">
-    <w:abstractNumId w:val="1"/>
+    <w:abstractNumId w:val="3"/>
     <w:lvlOverride w:ilvl="0">
       <w:startOverride w:val="3"/>
     </w:lvlOverride>
@@ -7972,7 +8528,7 @@
     </w:lvlOverride>
   </w:num>
   <w:num w:numId="21">
-    <w:abstractNumId w:val="1"/>
+    <w:abstractNumId w:val="3"/>
     <w:lvlOverride w:ilvl="0">
       <w:startOverride w:val="3"/>
     </w:lvlOverride>
@@ -8002,7 +8558,7 @@
     </w:lvlOverride>
   </w:num>
   <w:num w:numId="22">
-    <w:abstractNumId w:val="1"/>
+    <w:abstractNumId w:val="3"/>
     <w:lvlOverride w:ilvl="0">
       <w:startOverride w:val="3"/>
     </w:lvlOverride>
@@ -8032,7 +8588,7 @@
     </w:lvlOverride>
   </w:num>
   <w:num w:numId="23">
-    <w:abstractNumId w:val="1"/>
+    <w:abstractNumId w:val="3"/>
     <w:lvlOverride w:ilvl="0">
       <w:startOverride w:val="3"/>
     </w:lvlOverride>
@@ -8062,7 +8618,7 @@
     </w:lvlOverride>
   </w:num>
   <w:num w:numId="24">
-    <w:abstractNumId w:val="1"/>
+    <w:abstractNumId w:val="3"/>
     <w:lvlOverride w:ilvl="0">
       <w:startOverride w:val="3"/>
     </w:lvlOverride>
@@ -8092,7 +8648,16 @@
     </w:lvlOverride>
   </w:num>
   <w:num w:numId="25">
-    <w:abstractNumId w:val="6"/>
+    <w:abstractNumId w:val="9"/>
+  </w:num>
+  <w:num w:numId="26">
+    <w:abstractNumId w:val="7"/>
+  </w:num>
+  <w:num w:numId="27">
+    <w:abstractNumId w:val="2"/>
+  </w:num>
+  <w:num w:numId="28">
+    <w:abstractNumId w:val="1"/>
   </w:num>
 </w:numbering>
 </file>
@@ -8110,7 +8675,7 @@
     </w:rPrDefault>
     <w:pPrDefault/>
   </w:docDefaults>
-  <w:latentStyles w:defLockedState="0" w:defUIPriority="99" w:defSemiHidden="0" w:defUnhideWhenUsed="0" w:defQFormat="0" w:count="371">
+  <w:latentStyles w:defLockedState="0" w:defUIPriority="99" w:defSemiHidden="0" w:defUnhideWhenUsed="0" w:defQFormat="0" w:count="380">
     <w:lsdException w:name="Normal" w:uiPriority="0" w:qFormat="1"/>
     <w:lsdException w:name="heading 1" w:uiPriority="9" w:qFormat="1"/>
     <w:lsdException w:name="heading 2" w:semiHidden="1" w:uiPriority="9" w:unhideWhenUsed="1" w:qFormat="1"/>
@@ -8510,7 +9075,7 @@
       <w:keepNext/>
       <w:keepLines/>
       <w:numPr>
-        <w:numId w:val="17"/>
+        <w:numId w:val="28"/>
       </w:numPr>
       <w:spacing w:before="240"/>
       <w:outlineLvl w:val="0"/>
@@ -8536,7 +9101,7 @@
       <w:keepLines/>
       <w:numPr>
         <w:ilvl w:val="1"/>
-        <w:numId w:val="17"/>
+        <w:numId w:val="28"/>
       </w:numPr>
       <w:spacing w:before="40"/>
       <w:outlineLvl w:val="1"/>
@@ -8562,7 +9127,7 @@
       <w:keepLines/>
       <w:numPr>
         <w:ilvl w:val="2"/>
-        <w:numId w:val="17"/>
+        <w:numId w:val="28"/>
       </w:numPr>
       <w:spacing w:before="40"/>
       <w:outlineLvl w:val="2"/>
@@ -8586,7 +9151,7 @@
       <w:keepLines/>
       <w:numPr>
         <w:ilvl w:val="3"/>
-        <w:numId w:val="17"/>
+        <w:numId w:val="28"/>
       </w:numPr>
       <w:spacing w:before="40"/>
       <w:outlineLvl w:val="3"/>
@@ -8613,7 +9178,7 @@
       <w:keepLines/>
       <w:numPr>
         <w:ilvl w:val="4"/>
-        <w:numId w:val="17"/>
+        <w:numId w:val="28"/>
       </w:numPr>
       <w:spacing w:before="40"/>
       <w:outlineLvl w:val="4"/>
@@ -8638,7 +9203,7 @@
       <w:keepLines/>
       <w:numPr>
         <w:ilvl w:val="5"/>
-        <w:numId w:val="17"/>
+        <w:numId w:val="28"/>
       </w:numPr>
       <w:spacing w:before="40"/>
       <w:outlineLvl w:val="5"/>
@@ -8663,7 +9228,7 @@
       <w:keepLines/>
       <w:numPr>
         <w:ilvl w:val="6"/>
-        <w:numId w:val="17"/>
+        <w:numId w:val="28"/>
       </w:numPr>
       <w:spacing w:before="40"/>
       <w:outlineLvl w:val="6"/>
@@ -8690,7 +9255,7 @@
       <w:keepLines/>
       <w:numPr>
         <w:ilvl w:val="7"/>
-        <w:numId w:val="17"/>
+        <w:numId w:val="28"/>
       </w:numPr>
       <w:spacing w:before="40"/>
       <w:outlineLvl w:val="7"/>
@@ -8715,7 +9280,7 @@
       <w:keepLines/>
       <w:numPr>
         <w:ilvl w:val="8"/>
-        <w:numId w:val="17"/>
+        <w:numId w:val="28"/>
       </w:numPr>
       <w:spacing w:before="40"/>
       <w:outlineLvl w:val="8"/>
@@ -8796,7 +9361,7 @@
     <w:uiPriority w:val="99"/>
     <w:rsid w:val="00A53420"/>
   </w:style>
-  <w:style w:type="paragraph" w:styleId="Paragraphedeliste">
+  <w:style w:type="paragraph" w:styleId="Pardeliste">
     <w:name w:val="List Paragraph"/>
     <w:basedOn w:val="Normal"/>
     <w:uiPriority w:val="34"/>
@@ -8927,7 +9492,7 @@
       <w:szCs w:val="21"/>
     </w:rPr>
   </w:style>
-  <w:style w:type="character" w:styleId="Accentuation">
+  <w:style w:type="character" w:styleId="Emphase">
     <w:name w:val="Emphasis"/>
     <w:basedOn w:val="Policepardfaut"/>
     <w:uiPriority w:val="20"/>
@@ -9266,6 +9831,7 @@
     <w:uiPriority w:val="39"/>
     <w:rsid w:val="00300F57"/>
     <w:tblPr>
+      <w:tblInd w:w="0" w:type="dxa"/>
       <w:tblBorders>
         <w:top w:val="single" w:sz="4" w:space="0" w:color="auto"/>
         <w:left w:val="single" w:sz="4" w:space="0" w:color="auto"/>
@@ -9274,6 +9840,12 @@
         <w:insideH w:val="single" w:sz="4" w:space="0" w:color="auto"/>
         <w:insideV w:val="single" w:sz="4" w:space="0" w:color="auto"/>
       </w:tblBorders>
+      <w:tblCellMar>
+        <w:top w:w="0" w:type="dxa"/>
+        <w:left w:w="108" w:type="dxa"/>
+        <w:bottom w:w="0" w:type="dxa"/>
+        <w:right w:w="108" w:type="dxa"/>
+      </w:tblCellMar>
     </w:tblPr>
   </w:style>
   <w:style w:type="paragraph" w:customStyle="1" w:styleId="Default">
@@ -9558,7 +10130,7 @@
 </file>
 
 <file path=customXml/itemProps1.xml><?xml version="1.0" encoding="utf-8"?>
-<ds:datastoreItem xmlns:ds="http://schemas.openxmlformats.org/officeDocument/2006/customXml" ds:itemID="{736D470E-EF85-401D-9AA0-B9030C77F902}">
+<ds:datastoreItem xmlns:ds="http://schemas.openxmlformats.org/officeDocument/2006/customXml" ds:itemID="{FEC13BF6-7580-8A4D-85E1-A3A831B3C1B9}">
   <ds:schemaRefs>
     <ds:schemaRef ds:uri="http://schemas.openxmlformats.org/officeDocument/2006/bibliography"/>
   </ds:schemaRefs>

</xml_diff>